<commit_message>
props and cons of product review
props and cons
</commit_message>
<xml_diff>
--- a/20049286 Bibek Dhungana.docx
+++ b/20049286 Bibek Dhungana.docx
@@ -2,13 +2,13 @@
 <file path=word/document.xml><?xml version="1.0" encoding="utf-8"?>
 <w:document xmlns:wpc="http://schemas.microsoft.com/office/word/2010/wordprocessingCanvas" xmlns:cx="http://schemas.microsoft.com/office/drawing/2014/chartex" xmlns:cx1="http://schemas.microsoft.com/office/drawing/2015/9/8/chartex" xmlns:cx2="http://schemas.microsoft.com/office/drawing/2015/10/21/chartex" xmlns:cx3="http://schemas.microsoft.com/office/drawing/2016/5/9/chartex" xmlns:cx4="http://schemas.microsoft.com/office/drawing/2016/5/10/chartex" xmlns:cx5="http://schemas.microsoft.com/office/drawing/2016/5/11/chartex" xmlns:cx6="http://schemas.microsoft.com/office/drawing/2016/5/12/chartex" xmlns:cx7="http://schemas.microsoft.com/office/drawing/2016/5/13/chartex" xmlns:cx8="http://schemas.microsoft.com/office/drawing/2016/5/14/chartex" xmlns:mc="http://schemas.openxmlformats.org/markup-compatibility/2006" xmlns:aink="http://schemas.microsoft.com/office/drawing/2016/ink" xmlns:am3d="http://schemas.microsoft.com/office/drawing/2017/model3d" xmlns:o="urn:schemas-microsoft-com:office:office" xmlns:oel="http://schemas.microsoft.com/office/2019/extlst" xmlns:r="http://schemas.openxmlformats.org/officeDocument/2006/relationships" xmlns:m="http://schemas.openxmlformats.org/officeDocument/2006/math" xmlns:v="urn:schemas-microsoft-com:vml" xmlns:wp14="http://schemas.microsoft.com/office/word/2010/wordprocessingDrawing" xmlns:wp="http://schemas.openxmlformats.org/drawingml/2006/wordprocessingDrawing" xmlns:w10="urn:schemas-microsoft-com:office:word" xmlns:w="http://schemas.openxmlformats.org/wordprocessingml/2006/main" xmlns:w14="http://schemas.microsoft.com/office/word/2010/wordml" xmlns:w15="http://schemas.microsoft.com/office/word/2012/wordml" xmlns:w16cex="http://schemas.microsoft.com/office/word/2018/wordml/cex" xmlns:w16cid="http://schemas.microsoft.com/office/word/2016/wordml/cid" xmlns:w16="http://schemas.microsoft.com/office/word/2018/wordml" xmlns:w16sdtdh="http://schemas.microsoft.com/office/word/2020/wordml/sdtdatahash" xmlns:w16se="http://schemas.microsoft.com/office/word/2015/wordml/symex" xmlns:wpg="http://schemas.microsoft.com/office/word/2010/wordprocessingGroup" xmlns:wpi="http://schemas.microsoft.com/office/word/2010/wordprocessingInk" xmlns:wne="http://schemas.microsoft.com/office/word/2006/wordml" xmlns:wps="http://schemas.microsoft.com/office/word/2010/wordprocessingShape" mc:Ignorable="w14 w15 w16se w16cid w16 w16cex w16sdtdh wp14">
   <w:body>
+    <w:bookmarkStart w:id="0" w:name="_Hlk122017754"/>
+    <w:bookmarkEnd w:id="0"/>
     <w:p>
       <w:pPr>
         <w:spacing w:after="60" w:line="259" w:lineRule="auto"/>
         <w:ind w:left="2668" w:right="-7" w:firstLine="0"/>
       </w:pPr>
-      <w:bookmarkStart w:id="0" w:name="_Hlk122017754"/>
-      <w:bookmarkEnd w:id="0"/>
       <w:r>
         <w:rPr>
           <w:rFonts w:ascii="Calibri" w:eastAsia="Calibri" w:hAnsi="Calibri" w:cs="Calibri"/>
@@ -73,7 +73,7 @@
                           <pic:cNvPicPr/>
                         </pic:nvPicPr>
                         <pic:blipFill>
-                          <a:blip r:embed="rId7"/>
+                          <a:blip r:embed="rId8"/>
                           <a:stretch>
                             <a:fillRect/>
                           </a:stretch>
@@ -164,7 +164,7 @@
                           <pic:cNvPicPr/>
                         </pic:nvPicPr>
                         <pic:blipFill>
-                          <a:blip r:embed="rId8"/>
+                          <a:blip r:embed="rId9"/>
                           <a:stretch>
                             <a:fillRect/>
                           </a:stretch>
@@ -223,7 +223,7 @@
                   <o:lock v:ext="edit" aspectratio="t"/>
                 </v:shapetype>
                 <v:shape id="Picture 12" o:spid="_x0000_s1028" type="#_x0000_t75" style="position:absolute;left:20646;width:21622;height:12573;visibility:visible;mso-wrap-style:square" o:gfxdata="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">
-                  <v:imagedata r:id="rId9" o:title=""/>
+                  <v:imagedata r:id="rId10" o:title=""/>
                 </v:shape>
                 <v:rect id="Rectangle 13" o:spid="_x0000_s1029" style="position:absolute;left:12781;top:5457;width:1408;height:5650;visibility:visible;mso-wrap-style:square;v-text-anchor:top" o:gfxdata="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" filled="f" stroked="f">
                   <v:textbox inset="0,0,0,0">
@@ -262,7 +262,7 @@
                   </v:textbox>
                 </v:rect>
                 <v:shape id="Picture 61" o:spid="_x0000_s1031" type="#_x0000_t75" style="position:absolute;top:11065;width:25546;height:14855;visibility:visible;mso-wrap-style:square" o:gfxdata="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">
-                  <v:imagedata r:id="rId10" o:title=""/>
+                  <v:imagedata r:id="rId11" o:title=""/>
                 </v:shape>
                 <w10:anchorlock/>
               </v:group>
@@ -369,8 +369,16 @@
         <w:rPr>
           <w:b/>
         </w:rPr>
-        <w:t>Bibek Dhungana</w:t>
-      </w:r>
+        <w:t xml:space="preserve">Bibek </w:t>
+      </w:r>
+      <w:proofErr w:type="spellStart"/>
+      <w:r>
+        <w:rPr>
+          <w:b/>
+        </w:rPr>
+        <w:t>Dhungana</w:t>
+      </w:r>
+      <w:proofErr w:type="spellEnd"/>
     </w:p>
     <w:p>
       <w:pPr>
@@ -447,12 +455,14 @@
         </w:rPr>
         <w:t xml:space="preserve">Internal Supervisor </w:t>
       </w:r>
+      <w:proofErr w:type="spellStart"/>
       <w:r>
         <w:rPr>
           <w:b/>
         </w:rPr>
         <w:t>Rakshak</w:t>
       </w:r>
+      <w:proofErr w:type="spellEnd"/>
     </w:p>
     <w:p>
       <w:pPr>
@@ -504,7 +514,23 @@
           <w:i/>
           <w:sz w:val="20"/>
         </w:rPr>
-        <w:t xml:space="preserve">I confirm that I understand my coursework needs to be submitted online via Google Classroom under the relevant module page before the deadline in order for my assignment to be accepted and marked. I am fully aware that late submissions will be treated as non-submission and a marks of zero will be awarded. </w:t>
+        <w:t xml:space="preserve">I confirm that I understand my coursework needs to be submitted online via Google Classroom under the relevant module page before the deadline in order for my assignment to be accepted and marked. I am fully aware that late submissions will be treated as non-submission and a </w:t>
+      </w:r>
+      <w:proofErr w:type="gramStart"/>
+      <w:r>
+        <w:rPr>
+          <w:i/>
+          <w:sz w:val="20"/>
+        </w:rPr>
+        <w:t>marks</w:t>
+      </w:r>
+      <w:proofErr w:type="gramEnd"/>
+      <w:r>
+        <w:rPr>
+          <w:i/>
+          <w:sz w:val="20"/>
+        </w:rPr>
+        <w:t xml:space="preserve"> of zero will be awarded. </w:t>
       </w:r>
     </w:p>
     <w:p>
@@ -615,12 +641,28 @@
         </w:rPr>
         <w:t xml:space="preserve">With the help of my supervisors, </w:t>
       </w:r>
+      <w:proofErr w:type="spellStart"/>
       <w:r>
         <w:rPr>
           <w:rFonts w:ascii="Calibri" w:eastAsia="Calibri" w:hAnsi="Calibri" w:cs="Calibri"/>
         </w:rPr>
-        <w:t>Rakshak sir and Pooja maam</w:t>
-      </w:r>
+        <w:t>Rakshak</w:t>
+      </w:r>
+      <w:proofErr w:type="spellEnd"/>
+      <w:r>
+        <w:rPr>
+          <w:rFonts w:ascii="Calibri" w:eastAsia="Calibri" w:hAnsi="Calibri" w:cs="Calibri"/>
+        </w:rPr>
+        <w:t xml:space="preserve"> sir and Pooja </w:t>
+      </w:r>
+      <w:proofErr w:type="spellStart"/>
+      <w:r>
+        <w:rPr>
+          <w:rFonts w:ascii="Calibri" w:eastAsia="Calibri" w:hAnsi="Calibri" w:cs="Calibri"/>
+        </w:rPr>
+        <w:t>maam</w:t>
+      </w:r>
+      <w:proofErr w:type="spellEnd"/>
       <w:r>
         <w:rPr>
           <w:rFonts w:ascii="Calibri" w:eastAsia="Calibri" w:hAnsi="Calibri" w:cs="Calibri"/>
@@ -640,14 +682,22 @@
         <w:rPr>
           <w:rFonts w:ascii="Calibri" w:eastAsia="Calibri" w:hAnsi="Calibri" w:cs="Calibri"/>
         </w:rPr>
-        <w:t>This is a coursework based on research.</w:t>
-      </w:r>
+        <w:t xml:space="preserve">This is a coursework based on </w:t>
+      </w:r>
+      <w:proofErr w:type="gramStart"/>
       <w:r>
         <w:rPr>
           <w:rFonts w:ascii="Calibri" w:eastAsia="Calibri" w:hAnsi="Calibri" w:cs="Calibri"/>
         </w:rPr>
+        <w:t>research.</w:t>
+      </w:r>
+      <w:r>
+        <w:rPr>
+          <w:rFonts w:ascii="Calibri" w:eastAsia="Calibri" w:hAnsi="Calibri" w:cs="Calibri"/>
+        </w:rPr>
         <w:t>.</w:t>
       </w:r>
+      <w:proofErr w:type="gramEnd"/>
       <w:r>
         <w:t xml:space="preserve"> </w:t>
       </w:r>
@@ -916,12 +966,12 @@
     <w:p>
       <w:pPr>
         <w:sectPr>
-          <w:headerReference w:type="even" r:id="rId11"/>
-          <w:headerReference w:type="default" r:id="rId12"/>
-          <w:footerReference w:type="even" r:id="rId13"/>
-          <w:footerReference w:type="default" r:id="rId14"/>
-          <w:headerReference w:type="first" r:id="rId15"/>
-          <w:footerReference w:type="first" r:id="rId16"/>
+          <w:headerReference w:type="even" r:id="rId12"/>
+          <w:headerReference w:type="default" r:id="rId13"/>
+          <w:footerReference w:type="even" r:id="rId14"/>
+          <w:footerReference w:type="default" r:id="rId15"/>
+          <w:headerReference w:type="first" r:id="rId16"/>
+          <w:footerReference w:type="first" r:id="rId17"/>
           <w:pgSz w:w="12240" w:h="15840"/>
           <w:pgMar w:top="602" w:right="1446" w:bottom="1754" w:left="1440" w:header="728" w:footer="720" w:gutter="0"/>
           <w:cols w:space="720"/>
@@ -996,7 +1046,35 @@
         <w:rPr>
           <w:rFonts w:ascii="Calibri" w:eastAsia="Calibri" w:hAnsi="Calibri" w:cs="Calibri"/>
         </w:rPr>
-        <w:t>We were taught sketching and  2d animation during our first year of college because we belong to multimedia field. I have been excited by watching my creations animation ever since we got the opportunity to make animations during the second coursework of the Drawing  module.</w:t>
+        <w:t xml:space="preserve">We were taught sketching </w:t>
+      </w:r>
+      <w:proofErr w:type="gramStart"/>
+      <w:r>
+        <w:rPr>
+          <w:rFonts w:ascii="Calibri" w:eastAsia="Calibri" w:hAnsi="Calibri" w:cs="Calibri"/>
+        </w:rPr>
+        <w:t>and  2</w:t>
+      </w:r>
+      <w:proofErr w:type="gramEnd"/>
+      <w:r>
+        <w:rPr>
+          <w:rFonts w:ascii="Calibri" w:eastAsia="Calibri" w:hAnsi="Calibri" w:cs="Calibri"/>
+        </w:rPr>
+        <w:t xml:space="preserve">d animation during our first year of college because we belong to multimedia field. I have been excited by watching my creations animation ever since we got the opportunity to make animations during the second coursework of the </w:t>
+      </w:r>
+      <w:proofErr w:type="gramStart"/>
+      <w:r>
+        <w:rPr>
+          <w:rFonts w:ascii="Calibri" w:eastAsia="Calibri" w:hAnsi="Calibri" w:cs="Calibri"/>
+        </w:rPr>
+        <w:t>Drawing  module</w:t>
+      </w:r>
+      <w:proofErr w:type="gramEnd"/>
+      <w:r>
+        <w:rPr>
+          <w:rFonts w:ascii="Calibri" w:eastAsia="Calibri" w:hAnsi="Calibri" w:cs="Calibri"/>
+        </w:rPr>
+        <w:t>.</w:t>
       </w:r>
       <w:r>
         <w:rPr>
@@ -1155,6 +1233,9 @@
         <w:spacing w:after="0" w:line="259" w:lineRule="auto"/>
         <w:ind w:left="1440" w:right="0" w:firstLine="0"/>
       </w:pPr>
+      <w:r>
+        <w:t xml:space="preserve">         </w:t>
+      </w:r>
       <w:r>
         <w:rPr>
           <w:rFonts w:ascii="Calibri" w:eastAsia="Calibri" w:hAnsi="Calibri" w:cs="Calibri"/>
@@ -1164,9 +1245,9 @@
         <mc:AlternateContent>
           <mc:Choice Requires="wpg">
             <w:drawing>
-              <wp:inline distT="0" distB="0" distL="0" distR="0" wp14:anchorId="0F07A2AA" wp14:editId="1A1ABB07">
-                <wp:extent cx="5540071" cy="4964557"/>
-                <wp:effectExtent l="0" t="0" r="0" b="0"/>
+              <wp:inline distT="0" distB="0" distL="0" distR="0" wp14:anchorId="0F07A2AA" wp14:editId="05ADE93F">
+                <wp:extent cx="4829175" cy="4856354"/>
+                <wp:effectExtent l="0" t="0" r="9525" b="1905"/>
                 <wp:docPr id="19708" name="Group 19708"/>
                 <wp:cNvGraphicFramePr/>
                 <a:graphic xmlns:a="http://schemas.openxmlformats.org/drawingml/2006/main">
@@ -1176,54 +1257,28 @@
                       <wpg:grpSpPr>
                         <a:xfrm>
                           <a:off x="0" y="0"/>
-                          <a:ext cx="6025490" cy="4964557"/>
-                          <a:chOff x="0" y="0"/>
-                          <a:chExt cx="6025490" cy="4964557"/>
+                          <a:ext cx="4829175" cy="4856354"/>
+                          <a:chOff x="710895" y="108203"/>
+                          <a:chExt cx="4829175" cy="4856354"/>
                         </a:xfrm>
+                        <a:solidFill>
+                          <a:schemeClr val="accent1">
+                            <a:lumMod val="75000"/>
+                          </a:schemeClr>
+                        </a:solidFill>
                       </wpg:grpSpPr>
                       <wps:wsp>
-                        <wps:cNvPr id="867" name="Rectangle 867"/>
+                        <wps:cNvPr id="868" name="Rectangle 868"/>
                         <wps:cNvSpPr/>
                         <wps:spPr>
-                          <a:xfrm>
-                            <a:off x="274320" y="0"/>
-                            <a:ext cx="56314" cy="226002"/>
+                          <a:xfrm flipH="1">
+                            <a:off x="1773555" y="312396"/>
+                            <a:ext cx="105640" cy="192429"/>
                           </a:xfrm>
                           <a:prstGeom prst="rect">
                             <a:avLst/>
                           </a:prstGeom>
-                          <a:ln>
-                            <a:noFill/>
-                          </a:ln>
-                        </wps:spPr>
-                        <wps:txbx>
-                          <w:txbxContent>
-                            <w:p>
-                              <w:pPr>
-                                <w:spacing w:after="160" w:line="259" w:lineRule="auto"/>
-                                <w:ind w:left="0" w:right="0" w:firstLine="0"/>
-                              </w:pPr>
-                              <w:r>
-                                <w:t xml:space="preserve"> </w:t>
-                              </w:r>
-                            </w:p>
-                          </w:txbxContent>
-                        </wps:txbx>
-                        <wps:bodyPr horzOverflow="overflow" vert="horz" lIns="0" tIns="0" rIns="0" bIns="0" rtlCol="0">
-                          <a:noAutofit/>
-                        </wps:bodyPr>
-                      </wps:wsp>
-                      <wps:wsp>
-                        <wps:cNvPr id="868" name="Rectangle 868"/>
-                        <wps:cNvSpPr/>
-                        <wps:spPr>
-                          <a:xfrm>
-                            <a:off x="0" y="312420"/>
-                            <a:ext cx="56314" cy="226002"/>
-                          </a:xfrm>
-                          <a:prstGeom prst="rect">
-                            <a:avLst/>
-                          </a:prstGeom>
+                          <a:grpFill/>
                           <a:ln>
                             <a:noFill/>
                           </a:ln>
@@ -1256,6 +1311,7 @@
                           <a:prstGeom prst="rect">
                             <a:avLst/>
                           </a:prstGeom>
+                          <a:grpFill/>
                           <a:ln>
                             <a:noFill/>
                           </a:ln>
@@ -1336,6 +1392,7 @@
                               </a:path>
                             </a:pathLst>
                           </a:custGeom>
+                          <a:grpFill/>
                           <a:ln w="0" cap="flat">
                             <a:miter lim="127000"/>
                           </a:ln>
@@ -1367,6 +1424,7 @@
                           <a:prstGeom prst="rect">
                             <a:avLst/>
                           </a:prstGeom>
+                          <a:grpFill/>
                           <a:ln>
                             <a:noFill/>
                           </a:ln>
@@ -1403,6 +1461,7 @@
                           <a:prstGeom prst="rect">
                             <a:avLst/>
                           </a:prstGeom>
+                          <a:grpFill/>
                           <a:ln>
                             <a:noFill/>
                           </a:ln>
@@ -1432,12 +1491,13 @@
                         <wps:cNvSpPr/>
                         <wps:spPr>
                           <a:xfrm>
-                            <a:off x="3124784" y="550545"/>
-                            <a:ext cx="56314" cy="226002"/>
+                            <a:off x="3124467" y="550531"/>
+                            <a:ext cx="180707" cy="45719"/>
                           </a:xfrm>
                           <a:prstGeom prst="rect">
                             <a:avLst/>
                           </a:prstGeom>
+                          <a:grpFill/>
                           <a:ln>
                             <a:noFill/>
                           </a:ln>
@@ -1514,6 +1574,7 @@
                               </a:path>
                             </a:pathLst>
                           </a:custGeom>
+                          <a:grpFill/>
                           <a:ln w="0" cap="flat">
                             <a:miter lim="127000"/>
                           </a:ln>
@@ -1545,6 +1606,7 @@
                           <a:prstGeom prst="rect">
                             <a:avLst/>
                           </a:prstGeom>
+                          <a:grpFill/>
                           <a:ln>
                             <a:noFill/>
                           </a:ln>
@@ -1575,12 +1637,13 @@
                         <wps:cNvSpPr/>
                         <wps:spPr>
                           <a:xfrm>
-                            <a:off x="2197938" y="1672209"/>
-                            <a:ext cx="3545114" cy="226001"/>
+                            <a:off x="2197807" y="1695450"/>
+                            <a:ext cx="2869493" cy="202711"/>
                           </a:xfrm>
                           <a:prstGeom prst="rect">
                             <a:avLst/>
                           </a:prstGeom>
+                          <a:grpFill/>
                           <a:ln>
                             <a:noFill/>
                           </a:ln>
@@ -1617,6 +1680,7 @@
                           <a:prstGeom prst="rect">
                             <a:avLst/>
                           </a:prstGeom>
+                          <a:grpFill/>
                           <a:ln>
                             <a:noFill/>
                           </a:ln>
@@ -1696,6 +1760,7 @@
                               </a:path>
                             </a:pathLst>
                           </a:custGeom>
+                          <a:grpFill/>
                           <a:ln w="0" cap="flat">
                             <a:miter lim="127000"/>
                           </a:ln>
@@ -1727,6 +1792,7 @@
                           <a:prstGeom prst="rect">
                             <a:avLst/>
                           </a:prstGeom>
+                          <a:grpFill/>
                           <a:ln>
                             <a:noFill/>
                           </a:ln>
@@ -1763,6 +1829,7 @@
                           <a:prstGeom prst="rect">
                             <a:avLst/>
                           </a:prstGeom>
+                          <a:grpFill/>
                           <a:ln>
                             <a:noFill/>
                           </a:ln>
@@ -1799,6 +1866,7 @@
                           <a:prstGeom prst="rect">
                             <a:avLst/>
                           </a:prstGeom>
+                          <a:grpFill/>
                           <a:ln>
                             <a:noFill/>
                           </a:ln>
@@ -1834,6 +1902,7 @@
                           <a:prstGeom prst="rect">
                             <a:avLst/>
                           </a:prstGeom>
+                          <a:grpFill/>
                           <a:ln>
                             <a:noFill/>
                           </a:ln>
@@ -1913,6 +1982,7 @@
                               </a:path>
                             </a:pathLst>
                           </a:custGeom>
+                          <a:grpFill/>
                           <a:ln w="0" cap="flat">
                             <a:miter lim="127000"/>
                           </a:ln>
@@ -1944,6 +2014,7 @@
                           <a:prstGeom prst="rect">
                             <a:avLst/>
                           </a:prstGeom>
+                          <a:grpFill/>
                           <a:ln>
                             <a:noFill/>
                           </a:ln>
@@ -1980,6 +2051,7 @@
                           <a:prstGeom prst="rect">
                             <a:avLst/>
                           </a:prstGeom>
+                          <a:grpFill/>
                           <a:ln>
                             <a:noFill/>
                           </a:ln>
@@ -2059,6 +2131,7 @@
                               </a:path>
                             </a:pathLst>
                           </a:custGeom>
+                          <a:grpFill/>
                           <a:ln w="0" cap="flat">
                             <a:miter lim="127000"/>
                           </a:ln>
@@ -2084,12 +2157,13 @@
                         <wps:cNvSpPr/>
                         <wps:spPr>
                           <a:xfrm>
-                            <a:off x="1341450" y="3158363"/>
-                            <a:ext cx="4684040" cy="226001"/>
+                            <a:off x="1341314" y="3200400"/>
+                            <a:ext cx="3687886" cy="183877"/>
                           </a:xfrm>
                           <a:prstGeom prst="rect">
                             <a:avLst/>
                           </a:prstGeom>
+                          <a:grpFill/>
                           <a:ln>
                             <a:noFill/>
                           </a:ln>
@@ -2126,6 +2200,7 @@
                           <a:prstGeom prst="rect">
                             <a:avLst/>
                           </a:prstGeom>
+                          <a:grpFill/>
                           <a:ln>
                             <a:noFill/>
                           </a:ln>
@@ -2205,6 +2280,7 @@
                               </a:path>
                             </a:pathLst>
                           </a:custGeom>
+                          <a:grpFill/>
                           <a:ln w="0" cap="flat">
                             <a:miter lim="127000"/>
                           </a:ln>
@@ -2236,6 +2312,7 @@
                           <a:prstGeom prst="rect">
                             <a:avLst/>
                           </a:prstGeom>
+                          <a:grpFill/>
                           <a:ln>
                             <a:noFill/>
                           </a:ln>
@@ -2272,6 +2349,7 @@
                           <a:prstGeom prst="rect">
                             <a:avLst/>
                           </a:prstGeom>
+                          <a:grpFill/>
                           <a:ln>
                             <a:noFill/>
                           </a:ln>
@@ -2301,12 +2379,13 @@
                         <wps:cNvSpPr/>
                         <wps:spPr>
                           <a:xfrm>
-                            <a:off x="1527378" y="4182491"/>
-                            <a:ext cx="56314" cy="226002"/>
+                            <a:off x="1527287" y="4182384"/>
+                            <a:ext cx="130063" cy="45719"/>
                           </a:xfrm>
                           <a:prstGeom prst="rect">
                             <a:avLst/>
                           </a:prstGeom>
+                          <a:grpFill/>
                           <a:ln>
                             <a:noFill/>
                           </a:ln>
@@ -2383,6 +2462,7 @@
                               </a:path>
                             </a:pathLst>
                           </a:custGeom>
+                          <a:grpFill/>
                           <a:ln w="0" cap="flat">
                             <a:miter lim="127000"/>
                           </a:ln>
@@ -2414,6 +2494,7 @@
                           <a:prstGeom prst="rect">
                             <a:avLst/>
                           </a:prstGeom>
+                          <a:grpFill/>
                           <a:ln>
                             <a:noFill/>
                           </a:ln>
@@ -2425,12 +2506,21 @@
                                 <w:spacing w:after="160" w:line="259" w:lineRule="auto"/>
                                 <w:ind w:left="0" w:right="0" w:firstLine="0"/>
                               </w:pPr>
+                              <w:proofErr w:type="spellStart"/>
                               <w:r>
                                 <w:rPr>
                                   <w:b/>
                                   <w:color w:val="FFFFFF"/>
                                 </w:rPr>
-                                <w:t>Implent the ideas an</w:t>
+                                <w:t>Implent</w:t>
+                              </w:r>
+                              <w:proofErr w:type="spellEnd"/>
+                              <w:r>
+                                <w:rPr>
+                                  <w:b/>
+                                  <w:color w:val="FFFFFF"/>
+                                </w:rPr>
+                                <w:t xml:space="preserve"> the ideas an</w:t>
                               </w:r>
                             </w:p>
                           </w:txbxContent>
@@ -2444,12 +2534,13 @@
                         <wps:cNvSpPr/>
                         <wps:spPr>
                           <a:xfrm>
-                            <a:off x="3345764" y="4603115"/>
-                            <a:ext cx="1417188" cy="226002"/>
+                            <a:off x="3345565" y="4602997"/>
+                            <a:ext cx="1255010" cy="226002"/>
                           </a:xfrm>
                           <a:prstGeom prst="rect">
                             <a:avLst/>
                           </a:prstGeom>
+                          <a:grpFill/>
                           <a:ln>
                             <a:noFill/>
                           </a:ln>
@@ -2486,6 +2577,7 @@
                           <a:prstGeom prst="rect">
                             <a:avLst/>
                           </a:prstGeom>
+                          <a:grpFill/>
                           <a:ln>
                             <a:noFill/>
                           </a:ln>
@@ -2554,6 +2646,7 @@
                               </a:path>
                             </a:pathLst>
                           </a:custGeom>
+                          <a:grpFill/>
                           <a:ln w="0" cap="flat">
                             <a:miter lim="127000"/>
                           </a:ln>
@@ -2618,6 +2711,7 @@
                               </a:path>
                             </a:pathLst>
                           </a:custGeom>
+                          <a:grpFill/>
                           <a:ln w="0" cap="flat">
                             <a:miter lim="127000"/>
                           </a:ln>
@@ -2682,6 +2776,7 @@
                               </a:path>
                             </a:pathLst>
                           </a:custGeom>
+                          <a:grpFill/>
                           <a:ln w="0" cap="flat">
                             <a:miter lim="127000"/>
                           </a:ln>
@@ -2746,6 +2841,7 @@
                               </a:path>
                             </a:pathLst>
                           </a:custGeom>
+                          <a:grpFill/>
                           <a:ln w="0" cap="flat">
                             <a:miter lim="127000"/>
                           </a:ln>
@@ -2810,6 +2906,7 @@
                               </a:path>
                             </a:pathLst>
                           </a:custGeom>
+                          <a:grpFill/>
                           <a:ln w="0" cap="flat">
                             <a:miter lim="127000"/>
                           </a:ln>
@@ -2874,6 +2971,7 @@
                               </a:path>
                             </a:pathLst>
                           </a:custGeom>
+                          <a:grpFill/>
                           <a:ln w="0" cap="flat">
                             <a:miter lim="127000"/>
                           </a:ln>
@@ -2902,8 +3000,8 @@
           </mc:Choice>
           <mc:Fallback>
             <w:pict>
-              <v:group w14:anchorId="0F07A2AA" id="Group 19708" o:spid="_x0000_s1032" style="width:436.25pt;height:390.9pt;mso-position-horizontal-relative:char;mso-position-vertical-relative:line" coordsize="60254,49645" o:gfxdata="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">
-                <v:rect id="Rectangle 867" o:spid="_x0000_s1033" style="position:absolute;left:2743;width:563;height:2260;visibility:visible;mso-wrap-style:square;v-text-anchor:top" o:gfxdata="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" filled="f" stroked="f">
+              <v:group w14:anchorId="0F07A2AA" id="Group 19708" o:spid="_x0000_s1032" style="width:380.25pt;height:382.4pt;mso-position-horizontal-relative:char;mso-position-vertical-relative:line" coordorigin="7108,1082" coordsize="48291,48563" o:gfxdata="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">
+                <v:rect id="Rectangle 868" o:spid="_x0000_s1033" style="position:absolute;left:17735;top:3123;width:1056;height:1925;flip:x;visibility:visible;mso-wrap-style:square;v-text-anchor:top" o:gfxdata="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" filled="f" stroked="f">
                   <v:textbox inset="0,0,0,0">
                     <w:txbxContent>
                       <w:p>
@@ -2918,22 +3016,7 @@
                     </w:txbxContent>
                   </v:textbox>
                 </v:rect>
-                <v:rect id="Rectangle 868" o:spid="_x0000_s1034" style="position:absolute;top:3124;width:563;height:2260;visibility:visible;mso-wrap-style:square;v-text-anchor:top" o:gfxdata="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" filled="f" stroked="f">
-                  <v:textbox inset="0,0,0,0">
-                    <w:txbxContent>
-                      <w:p>
-                        <w:pPr>
-                          <w:spacing w:after="160" w:line="259" w:lineRule="auto"/>
-                          <w:ind w:left="0" w:right="0" w:firstLine="0"/>
-                        </w:pPr>
-                        <w:r>
-                          <w:t xml:space="preserve"> </w:t>
-                        </w:r>
-                      </w:p>
-                    </w:txbxContent>
-                  </v:textbox>
-                </v:rect>
-                <v:rect id="Rectangle 869" o:spid="_x0000_s1035" style="position:absolute;left:18291;top:2889;width:659;height:2644;visibility:visible;mso-wrap-style:square;v-text-anchor:top" o:gfxdata="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" filled="f" stroked="f">
+                <v:rect id="Rectangle 869" o:spid="_x0000_s1034" style="position:absolute;left:18291;top:2889;width:659;height:2644;visibility:visible;mso-wrap-style:square;v-text-anchor:top" o:gfxdata="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" filled="f" stroked="f">
                   <v:textbox inset="0,0,0,0">
                     <w:txbxContent>
                       <w:p>
@@ -2952,11 +3035,11 @@
                     </w:txbxContent>
                   </v:textbox>
                 </v:rect>
-                <v:shape id="Shape 870" o:spid="_x0000_s1036" style="position:absolute;left:15998;top:1082;width:30480;height:5143;visibility:visible;mso-wrap-style:square;v-text-anchor:top" coordsize="3048000,514350" o:gfxdata="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" path="m85725,l2962275,v47371,,85725,38354,85725,85725l3048000,428625v,47372,-38354,85725,-85725,85725l85725,514350c38354,514350,,475997,,428625l,85725c,38354,38354,,85725,xe" fillcolor="#c30da5" stroked="f" strokeweight="0">
+                <v:shape id="Shape 870" o:spid="_x0000_s1035" style="position:absolute;left:15998;top:1082;width:30480;height:5143;visibility:visible;mso-wrap-style:square;v-text-anchor:top" coordsize="3048000,514350" o:gfxdata="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" path="m85725,l2962275,v47371,,85725,38354,85725,85725l3048000,428625v,47372,-38354,85725,-85725,85725l85725,514350c38354,514350,,475997,,428625l,85725c,38354,38354,,85725,xe" filled="f" stroked="f" strokeweight="0">
                   <v:stroke miterlimit="83231f" joinstyle="miter"/>
                   <v:path arrowok="t" textboxrect="0,0,3048000,514350"/>
                 </v:shape>
-                <v:rect id="Rectangle 871" o:spid="_x0000_s1037" style="position:absolute;left:28199;top:2606;width:8667;height:2260;visibility:visible;mso-wrap-style:square;v-text-anchor:top" o:gfxdata="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" filled="f" stroked="f">
+                <v:rect id="Rectangle 871" o:spid="_x0000_s1036" style="position:absolute;left:28199;top:2606;width:8667;height:2260;visibility:visible;mso-wrap-style:square;v-text-anchor:top" o:gfxdata="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" filled="f" stroked="f">
                   <v:textbox inset="0,0,0,0">
                     <w:txbxContent>
                       <w:p>
@@ -2975,7 +3058,7 @@
                     </w:txbxContent>
                   </v:textbox>
                 </v:rect>
-                <v:rect id="Rectangle 872" o:spid="_x0000_s1038" style="position:absolute;left:34722;top:2606;width:563;height:2260;visibility:visible;mso-wrap-style:square;v-text-anchor:top" o:gfxdata="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" filled="f" stroked="f">
+                <v:rect id="Rectangle 872" o:spid="_x0000_s1037" style="position:absolute;left:34722;top:2606;width:563;height:2260;visibility:visible;mso-wrap-style:square;v-text-anchor:top" o:gfxdata="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" filled="f" stroked="f">
                   <v:textbox inset="0,0,0,0">
                     <w:txbxContent>
                       <w:p>
@@ -2993,7 +3076,7 @@
                     </w:txbxContent>
                   </v:textbox>
                 </v:rect>
-                <v:rect id="Rectangle 873" o:spid="_x0000_s1039" style="position:absolute;left:31247;top:5505;width:563;height:2260;visibility:visible;mso-wrap-style:square;v-text-anchor:top" o:gfxdata="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" filled="f" stroked="f">
+                <v:rect id="Rectangle 873" o:spid="_x0000_s1038" style="position:absolute;left:31244;top:5505;width:1807;height:457;visibility:visible;mso-wrap-style:square;v-text-anchor:top" o:gfxdata="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" filled="f" stroked="f">
                   <v:textbox inset="0,0,0,0">
                     <w:txbxContent>
                       <w:p>
@@ -3008,11 +3091,11 @@
                     </w:txbxContent>
                   </v:textbox>
                 </v:rect>
-                <v:shape id="Shape 874" o:spid="_x0000_s1040" style="position:absolute;left:10791;top:15165;width:40482;height:5143;visibility:visible;mso-wrap-style:square;v-text-anchor:top" coordsize="4048125,514350" o:gfxdata="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" path="m85725,l3962400,v47371,,85725,38354,85725,85725l4048125,428625v,47371,-38354,85725,-85725,85725l85725,514350c38354,514350,,475996,,428625l,85725c,38354,38354,,85725,xe" fillcolor="#217ed3" stroked="f" strokeweight="0">
+                <v:shape id="Shape 874" o:spid="_x0000_s1039" style="position:absolute;left:10791;top:15165;width:40482;height:5143;visibility:visible;mso-wrap-style:square;v-text-anchor:top" coordsize="4048125,514350" o:gfxdata="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" path="m85725,l3962400,v47371,,85725,38354,85725,85725l4048125,428625v,47371,-38354,85725,-85725,85725l85725,514350c38354,514350,,475996,,428625l,85725c,38354,38354,,85725,xe" filled="f" stroked="f" strokeweight="0">
                   <v:stroke miterlimit="83231f" joinstyle="miter"/>
                   <v:path arrowok="t" textboxrect="0,0,4048125,514350"/>
                 </v:shape>
-                <v:rect id="Rectangle 875" o:spid="_x0000_s1041" style="position:absolute;left:13414;top:16722;width:11379;height:2260;visibility:visible;mso-wrap-style:square;v-text-anchor:top" o:gfxdata="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" filled="f" stroked="f">
+                <v:rect id="Rectangle 875" o:spid="_x0000_s1040" style="position:absolute;left:13414;top:16722;width:11379;height:2260;visibility:visible;mso-wrap-style:square;v-text-anchor:top" o:gfxdata="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" filled="f" stroked="f">
                   <v:textbox inset="0,0,0,0">
                     <w:txbxContent>
                       <w:p>
@@ -3031,7 +3114,7 @@
                     </w:txbxContent>
                   </v:textbox>
                 </v:rect>
-                <v:rect id="Rectangle 876" o:spid="_x0000_s1042" style="position:absolute;left:21979;top:16722;width:35451;height:2260;visibility:visible;mso-wrap-style:square;v-text-anchor:top" o:gfxdata="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" filled="f" stroked="f">
+                <v:rect id="Rectangle 876" o:spid="_x0000_s1041" style="position:absolute;left:21978;top:16954;width:28695;height:2027;visibility:visible;mso-wrap-style:square;v-text-anchor:top" o:gfxdata="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" filled="f" stroked="f">
                   <v:textbox inset="0,0,0,0">
                     <w:txbxContent>
                       <w:p>
@@ -3050,7 +3133,7 @@
                     </w:txbxContent>
                   </v:textbox>
                 </v:rect>
-                <v:rect id="Rectangle 877" o:spid="_x0000_s1043" style="position:absolute;left:48655;top:16722;width:563;height:2260;visibility:visible;mso-wrap-style:square;v-text-anchor:top" o:gfxdata="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" filled="f" stroked="f">
+                <v:rect id="Rectangle 877" o:spid="_x0000_s1042" style="position:absolute;left:48655;top:16722;width:563;height:2260;visibility:visible;mso-wrap-style:square;v-text-anchor:top" o:gfxdata="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" filled="f" stroked="f">
                   <v:textbox inset="0,0,0,0">
                     <w:txbxContent>
                       <w:p>
@@ -3068,11 +3151,11 @@
                     </w:txbxContent>
                   </v:textbox>
                 </v:rect>
-                <v:shape id="Shape 878" o:spid="_x0000_s1044" style="position:absolute;left:14093;top:8053;width:33624;height:5143;visibility:visible;mso-wrap-style:square;v-text-anchor:top" coordsize="3362325,514350" o:gfxdata="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" path="m85725,l3276600,v47371,,85725,38354,85725,85725l3362325,428625v,47371,-38354,85725,-85725,85725l85725,514350c38354,514350,,475996,,428625l,85725c,38354,38354,,85725,xe" fillcolor="#93f" stroked="f" strokeweight="0">
+                <v:shape id="Shape 878" o:spid="_x0000_s1043" style="position:absolute;left:14093;top:8053;width:33624;height:5143;visibility:visible;mso-wrap-style:square;v-text-anchor:top" coordsize="3362325,514350" o:gfxdata="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" path="m85725,l3276600,v47371,,85725,38354,85725,85725l3362325,428625v,47371,-38354,85725,-85725,85725l85725,514350c38354,514350,,475996,,428625l,85725c,38354,38354,,85725,xe" filled="f" stroked="f" strokeweight="0">
                   <v:stroke miterlimit="83231f" joinstyle="miter"/>
                   <v:path arrowok="t" textboxrect="0,0,3362325,514350"/>
                 </v:shape>
-                <v:rect id="Rectangle 879" o:spid="_x0000_s1045" style="position:absolute;left:23244;top:9589;width:8570;height:2260;visibility:visible;mso-wrap-style:square;v-text-anchor:top" o:gfxdata="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" filled="f" stroked="f">
+                <v:rect id="Rectangle 879" o:spid="_x0000_s1044" style="position:absolute;left:23244;top:9589;width:8570;height:2260;visibility:visible;mso-wrap-style:square;v-text-anchor:top" o:gfxdata="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" filled="f" stroked="f">
                   <v:textbox inset="0,0,0,0">
                     <w:txbxContent>
                       <w:p>
@@ -3091,7 +3174,7 @@
                     </w:txbxContent>
                   </v:textbox>
                 </v:rect>
-                <v:rect id="Rectangle 880" o:spid="_x0000_s1046" style="position:absolute;left:29693;top:9589;width:11831;height:2260;visibility:visible;mso-wrap-style:square;v-text-anchor:top" o:gfxdata="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" filled="f" stroked="f">
+                <v:rect id="Rectangle 880" o:spid="_x0000_s1045" style="position:absolute;left:29693;top:9589;width:11831;height:2260;visibility:visible;mso-wrap-style:square;v-text-anchor:top" o:gfxdata="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" filled="f" stroked="f">
                   <v:textbox inset="0,0,0,0">
                     <w:txbxContent>
                       <w:p>
@@ -3110,7 +3193,7 @@
                     </w:txbxContent>
                   </v:textbox>
                 </v:rect>
-                <v:rect id="Rectangle 881" o:spid="_x0000_s1047" style="position:absolute;left:38578;top:9589;width:563;height:2260;visibility:visible;mso-wrap-style:square;v-text-anchor:top" o:gfxdata="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" filled="f" stroked="f">
+                <v:rect id="Rectangle 881" o:spid="_x0000_s1046" style="position:absolute;left:38578;top:9589;width:563;height:2260;visibility:visible;mso-wrap-style:square;v-text-anchor:top" o:gfxdata="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" filled="f" stroked="f">
                   <v:textbox inset="0,0,0,0">
                     <w:txbxContent>
                       <w:p>
@@ -3128,7 +3211,7 @@
                     </w:txbxContent>
                   </v:textbox>
                 </v:rect>
-                <v:rect id="Rectangle 882" o:spid="_x0000_s1048" style="position:absolute;left:30912;top:12485;width:563;height:2260;visibility:visible;mso-wrap-style:square;v-text-anchor:top" o:gfxdata="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" filled="f" stroked="f">
+                <v:rect id="Rectangle 882" o:spid="_x0000_s1047" style="position:absolute;left:30912;top:12485;width:563;height:2260;visibility:visible;mso-wrap-style:square;v-text-anchor:top" o:gfxdata="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" filled="f" stroked="f">
                   <v:textbox inset="0,0,0,0">
                     <w:txbxContent>
                       <w:p>
@@ -3146,11 +3229,11 @@
                     </w:txbxContent>
                   </v:textbox>
                 </v:rect>
-                <v:shape id="Shape 883" o:spid="_x0000_s1049" style="position:absolute;left:7108;top:22785;width:48292;height:5143;visibility:visible;mso-wrap-style:square;v-text-anchor:top" coordsize="4829175,514350" o:gfxdata="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" path="m85725,l4743450,v47371,,85725,38354,85725,85725l4829175,428625v,47371,-38354,85725,-85725,85725l85725,514350c38354,514350,,475996,,428625l,85725c,38354,38354,,85725,xe" fillcolor="#70ad47" stroked="f" strokeweight="0">
+                <v:shape id="Shape 883" o:spid="_x0000_s1048" style="position:absolute;left:7108;top:22785;width:48292;height:5143;visibility:visible;mso-wrap-style:square;v-text-anchor:top" coordsize="4829175,514350" o:gfxdata="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" path="m85725,l4743450,v47371,,85725,38354,85725,85725l4829175,428625v,47371,-38354,85725,-85725,85725l85725,514350c38354,514350,,475996,,428625l,85725c,38354,38354,,85725,xe" filled="f" stroked="f" strokeweight="0">
                   <v:stroke miterlimit="83231f" joinstyle="miter"/>
                   <v:path arrowok="t" textboxrect="0,0,4829175,514350"/>
                 </v:shape>
-                <v:rect id="Rectangle 884" o:spid="_x0000_s1050" style="position:absolute;left:22939;top:24342;width:22079;height:2260;visibility:visible;mso-wrap-style:square;v-text-anchor:top" o:gfxdata="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" filled="f" stroked="f">
+                <v:rect id="Rectangle 884" o:spid="_x0000_s1049" style="position:absolute;left:22939;top:24342;width:22079;height:2260;visibility:visible;mso-wrap-style:square;v-text-anchor:top" o:gfxdata="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" filled="f" stroked="f">
                   <v:textbox inset="0,0,0,0">
                     <w:txbxContent>
                       <w:p>
@@ -3169,7 +3252,7 @@
                     </w:txbxContent>
                   </v:textbox>
                 </v:rect>
-                <v:rect id="Rectangle 885" o:spid="_x0000_s1051" style="position:absolute;left:39553;top:24342;width:563;height:2260;visibility:visible;mso-wrap-style:square;v-text-anchor:top" o:gfxdata="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" filled="f" stroked="f">
+                <v:rect id="Rectangle 885" o:spid="_x0000_s1050" style="position:absolute;left:39553;top:24342;width:563;height:2260;visibility:visible;mso-wrap-style:square;v-text-anchor:top" o:gfxdata="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" filled="f" stroked="f">
                   <v:textbox inset="0,0,0,0">
                     <w:txbxContent>
                       <w:p>
@@ -3187,11 +3270,11 @@
                     </w:txbxContent>
                   </v:textbox>
                 </v:rect>
-                <v:shape id="Shape 886" o:spid="_x0000_s1052" style="position:absolute;left:10791;top:30024;width:40482;height:5143;visibility:visible;mso-wrap-style:square;v-text-anchor:top" coordsize="4048125,514350" o:gfxdata="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" path="m85725,l3962400,v47371,,85725,38354,85725,85725l4048125,428625v,47371,-38354,85725,-85725,85725l85725,514350c38354,514350,,475996,,428625l,85725c,38354,38354,,85725,xe" fillcolor="#ffc000" stroked="f" strokeweight="0">
+                <v:shape id="Shape 886" o:spid="_x0000_s1051" style="position:absolute;left:10791;top:30024;width:40482;height:5143;visibility:visible;mso-wrap-style:square;v-text-anchor:top" coordsize="4048125,514350" o:gfxdata="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" path="m85725,l3962400,v47371,,85725,38354,85725,85725l4048125,428625v,47371,-38354,85725,-85725,85725l85725,514350c38354,514350,,475996,,428625l,85725c,38354,38354,,85725,xe" filled="f" stroked="f" strokeweight="0">
                   <v:stroke miterlimit="83231f" joinstyle="miter"/>
                   <v:path arrowok="t" textboxrect="0,0,4048125,514350"/>
                 </v:shape>
-                <v:rect id="Rectangle 887" o:spid="_x0000_s1053" style="position:absolute;left:13414;top:31583;width:46840;height:2260;visibility:visible;mso-wrap-style:square;v-text-anchor:top" o:gfxdata="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" filled="f" stroked="f">
+                <v:rect id="Rectangle 887" o:spid="_x0000_s1052" style="position:absolute;left:13413;top:32004;width:36879;height:1838;visibility:visible;mso-wrap-style:square;v-text-anchor:top" o:gfxdata="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" filled="f" stroked="f">
                   <v:textbox inset="0,0,0,0">
                     <w:txbxContent>
                       <w:p>
@@ -3210,7 +3293,7 @@
                     </w:txbxContent>
                   </v:textbox>
                 </v:rect>
-                <v:rect id="Rectangle 888" o:spid="_x0000_s1054" style="position:absolute;left:48655;top:31583;width:563;height:2260;visibility:visible;mso-wrap-style:square;v-text-anchor:top" o:gfxdata="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" filled="f" stroked="f">
+                <v:rect id="Rectangle 888" o:spid="_x0000_s1053" style="position:absolute;left:48655;top:31583;width:563;height:2260;visibility:visible;mso-wrap-style:square;v-text-anchor:top" o:gfxdata="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" filled="f" stroked="f">
                   <v:textbox inset="0,0,0,0">
                     <w:txbxContent>
                       <w:p>
@@ -3228,11 +3311,11 @@
                     </w:txbxContent>
                   </v:textbox>
                 </v:rect>
-                <v:shape id="Shape 889" o:spid="_x0000_s1055" style="position:absolute;left:14093;top:37390;width:33624;height:5143;visibility:visible;mso-wrap-style:square;v-text-anchor:top" coordsize="3362325,514350" o:gfxdata="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" path="m85725,l3276600,v47371,,85725,38354,85725,85725l3362325,428625v,47371,-38354,85725,-85725,85725l85725,514350c38354,514350,,475996,,428625l,85725c,38354,38354,,85725,xe" fillcolor="#ee7612" stroked="f" strokeweight="0">
+                <v:shape id="Shape 889" o:spid="_x0000_s1054" style="position:absolute;left:14093;top:37390;width:33624;height:5143;visibility:visible;mso-wrap-style:square;v-text-anchor:top" coordsize="3362325,514350" o:gfxdata="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" path="m85725,l3276600,v47371,,85725,38354,85725,85725l3362325,428625v,47371,-38354,85725,-85725,85725l85725,514350c38354,514350,,475996,,428625l,85725c,38354,38354,,85725,xe" filled="f" stroked="f" strokeweight="0">
                   <v:stroke miterlimit="83231f" joinstyle="miter"/>
                   <v:path arrowok="t" textboxrect="0,0,3362325,514350"/>
                 </v:shape>
-                <v:rect id="Rectangle 890" o:spid="_x0000_s1056" style="position:absolute;left:22909;top:38929;width:21264;height:2260;visibility:visible;mso-wrap-style:square;v-text-anchor:top" o:gfxdata="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" filled="f" stroked="f">
+                <v:rect id="Rectangle 890" o:spid="_x0000_s1055" style="position:absolute;left:22909;top:38929;width:21264;height:2260;visibility:visible;mso-wrap-style:square;v-text-anchor:top" o:gfxdata="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" filled="f" stroked="f">
                   <v:textbox inset="0,0,0,0">
                     <w:txbxContent>
                       <w:p>
@@ -3251,7 +3334,7 @@
                     </w:txbxContent>
                   </v:textbox>
                 </v:rect>
-                <v:rect id="Rectangle 891" o:spid="_x0000_s1057" style="position:absolute;left:38913;top:38929;width:563;height:2260;visibility:visible;mso-wrap-style:square;v-text-anchor:top" o:gfxdata="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" filled="f" stroked="f">
+                <v:rect id="Rectangle 891" o:spid="_x0000_s1056" style="position:absolute;left:38913;top:38929;width:563;height:2260;visibility:visible;mso-wrap-style:square;v-text-anchor:top" o:gfxdata="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" filled="f" stroked="f">
                   <v:textbox inset="0,0,0,0">
                     <w:txbxContent>
                       <w:p>
@@ -3269,7 +3352,7 @@
                     </w:txbxContent>
                   </v:textbox>
                 </v:rect>
-                <v:rect id="Rectangle 892" o:spid="_x0000_s1058" style="position:absolute;left:15273;top:41824;width:563;height:2260;visibility:visible;mso-wrap-style:square;v-text-anchor:top" o:gfxdata="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" filled="f" stroked="f">
+                <v:rect id="Rectangle 892" o:spid="_x0000_s1057" style="position:absolute;left:15272;top:41823;width:1301;height:458;visibility:visible;mso-wrap-style:square;v-text-anchor:top" o:gfxdata="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" filled="f" stroked="f">
                   <v:textbox inset="0,0,0,0">
                     <w:txbxContent>
                       <w:p>
@@ -3284,11 +3367,11 @@
                     </w:txbxContent>
                   </v:textbox>
                 </v:rect>
-                <v:shape id="Shape 893" o:spid="_x0000_s1059" style="position:absolute;left:15998;top:44502;width:30480;height:5143;visibility:visible;mso-wrap-style:square;v-text-anchor:top" coordsize="3048000,514350" o:gfxdata="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" path="m85725,l2962275,v47371,,85725,38354,85725,85725l3048000,428625v,47371,-38354,85725,-85725,85725l85725,514350c38354,514350,,475996,,428625l,85725c,38354,38354,,85725,xe" fillcolor="red" stroked="f" strokeweight="0">
+                <v:shape id="Shape 893" o:spid="_x0000_s1058" style="position:absolute;left:15998;top:44502;width:30480;height:5143;visibility:visible;mso-wrap-style:square;v-text-anchor:top" coordsize="3048000,514350" o:gfxdata="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" path="m85725,l2962275,v47371,,85725,38354,85725,85725l3048000,428625v,47371,-38354,85725,-85725,85725l85725,514350c38354,514350,,475996,,428625l,85725c,38354,38354,,85725,xe" filled="f" stroked="f" strokeweight="0">
                   <v:stroke miterlimit="83231f" joinstyle="miter"/>
                   <v:path arrowok="t" textboxrect="0,0,3048000,514350"/>
                 </v:shape>
-                <v:rect id="Rectangle 894" o:spid="_x0000_s1060" style="position:absolute;left:18794;top:46031;width:19489;height:2260;visibility:visible;mso-wrap-style:square;v-text-anchor:top" o:gfxdata="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" filled="f" stroked="f">
+                <v:rect id="Rectangle 894" o:spid="_x0000_s1059" style="position:absolute;left:18794;top:46031;width:19489;height:2260;visibility:visible;mso-wrap-style:square;v-text-anchor:top" o:gfxdata="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" filled="f" stroked="f">
                   <v:textbox inset="0,0,0,0">
                     <w:txbxContent>
                       <w:p>
@@ -3296,18 +3379,27 @@
                           <w:spacing w:after="160" w:line="259" w:lineRule="auto"/>
                           <w:ind w:left="0" w:right="0" w:firstLine="0"/>
                         </w:pPr>
+                        <w:proofErr w:type="spellStart"/>
                         <w:r>
                           <w:rPr>
                             <w:b/>
                             <w:color w:val="FFFFFF"/>
                           </w:rPr>
-                          <w:t>Implent the ideas an</w:t>
+                          <w:t>Implent</w:t>
+                        </w:r>
+                        <w:proofErr w:type="spellEnd"/>
+                        <w:r>
+                          <w:rPr>
+                            <w:b/>
+                            <w:color w:val="FFFFFF"/>
+                          </w:rPr>
+                          <w:t xml:space="preserve"> the ideas an</w:t>
                         </w:r>
                       </w:p>
                     </w:txbxContent>
                   </v:textbox>
                 </v:rect>
-                <v:rect id="Rectangle 895" o:spid="_x0000_s1061" style="position:absolute;left:33457;top:46031;width:14172;height:2260;visibility:visible;mso-wrap-style:square;v-text-anchor:top" o:gfxdata="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" filled="f" stroked="f">
+                <v:rect id="Rectangle 895" o:spid="_x0000_s1060" style="position:absolute;left:33455;top:46029;width:12550;height:2260;visibility:visible;mso-wrap-style:square;v-text-anchor:top" o:gfxdata="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" filled="f" stroked="f">
                   <v:textbox inset="0,0,0,0">
                     <w:txbxContent>
                       <w:p>
@@ -3326,7 +3418,7 @@
                     </w:txbxContent>
                   </v:textbox>
                 </v:rect>
-                <v:rect id="Rectangle 896" o:spid="_x0000_s1062" style="position:absolute;left:44114;top:46031;width:563;height:2260;visibility:visible;mso-wrap-style:square;v-text-anchor:top" o:gfxdata="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" filled="f" stroked="f">
+                <v:rect id="Rectangle 896" o:spid="_x0000_s1061" style="position:absolute;left:44114;top:46031;width:563;height:2260;visibility:visible;mso-wrap-style:square;v-text-anchor:top" o:gfxdata="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" filled="f" stroked="f">
                   <v:textbox inset="0,0,0,0">
                     <w:txbxContent>
                       <w:p>
@@ -3344,27 +3436,27 @@
                     </w:txbxContent>
                   </v:textbox>
                 </v:rect>
-                <v:shape id="Shape 904" o:spid="_x0000_s1063" style="position:absolute;left:30603;top:6135;width:762;height:2032;visibility:visible;mso-wrap-style:square;v-text-anchor:top" coordsize="76200,203200" o:gfxdata="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" path="m28575,l47625,r,127000l76200,127000,38100,203200,,127000r28575,l28575,xe" fillcolor="#c09" stroked="f" strokeweight="0">
+                <v:shape id="Shape 904" o:spid="_x0000_s1062" style="position:absolute;left:30603;top:6135;width:762;height:2032;visibility:visible;mso-wrap-style:square;v-text-anchor:top" coordsize="76200,203200" o:gfxdata="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" path="m28575,l47625,r,127000l76200,127000,38100,203200,,127000r28575,l28575,xe" filled="f" stroked="f" strokeweight="0">
                   <v:stroke miterlimit="83231f" joinstyle="miter"/>
                   <v:path arrowok="t" textboxrect="0,0,76200,203200"/>
                 </v:shape>
-                <v:shape id="Shape 905" o:spid="_x0000_s1064" style="position:absolute;left:30603;top:13094;width:762;height:2032;visibility:visible;mso-wrap-style:square;v-text-anchor:top" coordsize="76200,203200" o:gfxdata="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" path="m28575,l47625,r,127000l76200,127000,38100,203200,,127000r28575,l28575,xe" fillcolor="#7030a0" stroked="f" strokeweight="0">
+                <v:shape id="Shape 905" o:spid="_x0000_s1063" style="position:absolute;left:30603;top:13094;width:762;height:2032;visibility:visible;mso-wrap-style:square;v-text-anchor:top" coordsize="76200,203200" o:gfxdata="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" path="m28575,l47625,r,127000l76200,127000,38100,203200,,127000r28575,l28575,xe" filled="f" stroked="f" strokeweight="0">
                   <v:stroke miterlimit="83231f" joinstyle="miter"/>
                   <v:path arrowok="t" textboxrect="0,0,76200,203200"/>
                 </v:shape>
-                <v:shape id="Shape 906" o:spid="_x0000_s1065" style="position:absolute;left:30639;top:20269;width:762;height:2541;visibility:visible;mso-wrap-style:square;v-text-anchor:top" coordsize="76200,254127" o:gfxdata="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" path="m44069,r3554,177737l76200,177165,39624,254127,,178689r28573,-571l25019,381,44069,xe" fillcolor="#4472c4" stroked="f" strokeweight="0">
+                <v:shape id="Shape 906" o:spid="_x0000_s1064" style="position:absolute;left:30639;top:20269;width:762;height:2541;visibility:visible;mso-wrap-style:square;v-text-anchor:top" coordsize="76200,254127" o:gfxdata="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" path="m44069,r3554,177737l76200,177165,39624,254127,,178689r28573,-571l25019,381,44069,xe" filled="f" stroked="f" strokeweight="0">
                   <v:stroke miterlimit="83231f" joinstyle="miter"/>
                   <v:path arrowok="t" textboxrect="0,0,76200,254127"/>
                 </v:shape>
-                <v:shape id="Shape 907" o:spid="_x0000_s1066" style="position:absolute;left:30603;top:27826;width:762;height:2032;visibility:visible;mso-wrap-style:square;v-text-anchor:top" coordsize="76200,203200" o:gfxdata="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" path="m28575,l47625,r,127000l76200,127000,38100,203200,,127000r28575,l28575,xe" fillcolor="#92d050" stroked="f" strokeweight="0">
+                <v:shape id="Shape 907" o:spid="_x0000_s1065" style="position:absolute;left:30603;top:27826;width:762;height:2032;visibility:visible;mso-wrap-style:square;v-text-anchor:top" coordsize="76200,203200" o:gfxdata="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" path="m28575,l47625,r,127000l76200,127000,38100,203200,,127000r28575,l28575,xe" filled="f" stroked="f" strokeweight="0">
                   <v:stroke miterlimit="83231f" joinstyle="miter"/>
                   <v:path arrowok="t" textboxrect="0,0,76200,203200"/>
                 </v:shape>
-                <v:shape id="Shape 908" o:spid="_x0000_s1067" style="position:absolute;left:30603;top:35002;width:762;height:2032;visibility:visible;mso-wrap-style:square;v-text-anchor:top" coordsize="76200,203200" o:gfxdata="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" path="m28575,l47625,r,127000l76200,127000,38100,203200,,127000r28575,l28575,xe" fillcolor="#ffc000" stroked="f" strokeweight="0">
+                <v:shape id="Shape 908" o:spid="_x0000_s1066" style="position:absolute;left:30603;top:35002;width:762;height:2032;visibility:visible;mso-wrap-style:square;v-text-anchor:top" coordsize="76200,203200" o:gfxdata="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" path="m28575,l47625,r,127000l76200,127000,38100,203200,,127000r28575,l28575,xe" filled="f" stroked="f" strokeweight="0">
                   <v:stroke miterlimit="83231f" joinstyle="miter"/>
                   <v:path arrowok="t" textboxrect="0,0,76200,203200"/>
                 </v:shape>
-                <v:shape id="Shape 909" o:spid="_x0000_s1068" style="position:absolute;left:30603;top:42470;width:762;height:2032;visibility:visible;mso-wrap-style:square;v-text-anchor:top" coordsize="76200,203200" o:gfxdata="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" path="m28575,l47625,r,127000l76200,127000,38100,203200,,127000r28575,l28575,xe" fillcolor="#ed7d31" stroked="f" strokeweight="0">
+                <v:shape id="Shape 909" o:spid="_x0000_s1067" style="position:absolute;left:30603;top:42470;width:762;height:2032;visibility:visible;mso-wrap-style:square;v-text-anchor:top" coordsize="76200,203200" o:gfxdata="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" path="m28575,l47625,r,127000l76200,127000,38100,203200,,127000r28575,l28575,xe" filled="f" stroked="f" strokeweight="0">
                   <v:stroke miterlimit="83231f" joinstyle="miter"/>
                   <v:path arrowok="t" textboxrect="0,0,76200,203200"/>
                 </v:shape>
@@ -3395,13 +3487,41 @@
           <w:color w:val="44546A"/>
         </w:rPr>
       </w:pPr>
+      <w:proofErr w:type="gramStart"/>
       <w:r>
         <w:rPr>
           <w:i/>
           <w:color w:val="44546A"/>
           <w:sz w:val="18"/>
         </w:rPr>
-        <w:t xml:space="preserve">Figure  SEQ Figure Figure 1: Example of a research process\* ARABIC 1: Research process that I </w:t>
+        <w:t>Figure  SEQ</w:t>
+      </w:r>
+      <w:proofErr w:type="gramEnd"/>
+      <w:r>
+        <w:rPr>
+          <w:i/>
+          <w:color w:val="44546A"/>
+          <w:sz w:val="18"/>
+        </w:rPr>
+        <w:t xml:space="preserve"> Figure </w:t>
+      </w:r>
+      <w:proofErr w:type="spellStart"/>
+      <w:r>
+        <w:rPr>
+          <w:i/>
+          <w:color w:val="44546A"/>
+          <w:sz w:val="18"/>
+        </w:rPr>
+        <w:t>Figure</w:t>
+      </w:r>
+      <w:proofErr w:type="spellEnd"/>
+      <w:r>
+        <w:rPr>
+          <w:i/>
+          <w:color w:val="44546A"/>
+          <w:sz w:val="18"/>
+        </w:rPr>
+        <w:t xml:space="preserve"> 1: Example of a research process\* ARABIC 1: Research process that I </w:t>
       </w:r>
       <w:r>
         <w:rPr>
@@ -3545,7 +3665,7 @@
                     </pic:cNvPicPr>
                   </pic:nvPicPr>
                   <pic:blipFill>
-                    <a:blip r:embed="rId17">
+                    <a:blip r:embed="rId18">
                       <a:extLst>
                         <a:ext uri="{28A0092B-C50C-407E-A947-70E740481C1C}">
                           <a14:useLocalDpi xmlns:a14="http://schemas.microsoft.com/office/drawing/2010/main" val="0"/>
@@ -3618,7 +3738,7 @@
                     </pic:cNvPicPr>
                   </pic:nvPicPr>
                   <pic:blipFill>
-                    <a:blip r:embed="rId18" cstate="print">
+                    <a:blip r:embed="rId19" cstate="print">
                       <a:extLst>
                         <a:ext uri="{28A0092B-C50C-407E-A947-70E740481C1C}">
                           <a14:useLocalDpi xmlns:a14="http://schemas.microsoft.com/office/drawing/2010/main" val="0"/>
@@ -3695,16 +3815,32 @@
         <w:ind w:left="720"/>
         <w:textAlignment w:val="baseline"/>
         <w:rPr>
-          <w:rFonts w:ascii="Source Sans Pro" w:hAnsi="Source Sans Pro"/>
+          <w:rFonts w:ascii="Arial" w:hAnsi="Arial" w:cs="Arial"/>
           <w:color w:val="333333"/>
         </w:rPr>
       </w:pPr>
       <w:r>
         <w:rPr>
-          <w:rFonts w:ascii="Source Sans Pro" w:hAnsi="Source Sans Pro"/>
+          <w:rFonts w:ascii="Arial" w:hAnsi="Arial" w:cs="Arial"/>
           <w:color w:val="333333"/>
         </w:rPr>
-        <w:t>As you might know, organic shapes meaning anything we find in nature whether it be, animals, trees and plants,              rocks, mountains, and so on are needed many creative 3D projects.</w:t>
+        <w:t xml:space="preserve">As you might know, organic shapes meaning anything we find in nature whether it be, animals, trees and </w:t>
+      </w:r>
+      <w:proofErr w:type="gramStart"/>
+      <w:r>
+        <w:rPr>
+          <w:rFonts w:ascii="Arial" w:hAnsi="Arial" w:cs="Arial"/>
+          <w:color w:val="333333"/>
+        </w:rPr>
+        <w:t xml:space="preserve">plants,   </w:t>
+      </w:r>
+      <w:proofErr w:type="gramEnd"/>
+      <w:r>
+        <w:rPr>
+          <w:rFonts w:ascii="Arial" w:hAnsi="Arial" w:cs="Arial"/>
+          <w:color w:val="333333"/>
+        </w:rPr>
+        <w:t xml:space="preserve"> rocks, mountains, and so on are needed many creative 3D projects.</w:t>
       </w:r>
     </w:p>
     <w:p>
@@ -3715,13 +3851,13 @@
         <w:ind w:left="720"/>
         <w:textAlignment w:val="baseline"/>
         <w:rPr>
-          <w:rFonts w:ascii="Source Sans Pro" w:hAnsi="Source Sans Pro"/>
+          <w:rFonts w:ascii="Arial" w:hAnsi="Arial" w:cs="Arial"/>
           <w:color w:val="333333"/>
         </w:rPr>
       </w:pPr>
       <w:r>
         <w:rPr>
-          <w:rFonts w:ascii="Source Sans Pro" w:hAnsi="Source Sans Pro"/>
+          <w:rFonts w:ascii="Arial" w:hAnsi="Arial" w:cs="Arial"/>
           <w:color w:val="333333"/>
         </w:rPr>
         <w:t>While 3D modeling is great for creating hard surfaces like buildings, weapons, furniture, vehicles, gadgets, etc. it’s not    the best for creating organic shapes.</w:t>
@@ -3735,13 +3871,13 @@
         <w:ind w:left="720"/>
         <w:textAlignment w:val="baseline"/>
         <w:rPr>
-          <w:rFonts w:ascii="Source Sans Pro" w:hAnsi="Source Sans Pro"/>
+          <w:rFonts w:ascii="Arial" w:hAnsi="Arial" w:cs="Arial"/>
           <w:color w:val="333333"/>
         </w:rPr>
       </w:pPr>
       <w:r>
         <w:rPr>
-          <w:rFonts w:ascii="Source Sans Pro" w:hAnsi="Source Sans Pro"/>
+          <w:rFonts w:ascii="Arial" w:hAnsi="Arial" w:cs="Arial"/>
           <w:color w:val="333333"/>
         </w:rPr>
         <w:t>Even though you can use traditional 3D modeling to that, I would say it’s not going to be a wise option, and it’s not going to be a smart use of your time, and effort because 3D sculpting is designed and was created in the first place to allow 3D artists to work on organic shapes.</w:t>
@@ -3997,7 +4133,7 @@
                     </pic:cNvPicPr>
                   </pic:nvPicPr>
                   <pic:blipFill>
-                    <a:blip r:embed="rId19">
+                    <a:blip r:embed="rId20">
                       <a:extLst>
                         <a:ext uri="{28A0092B-C50C-407E-A947-70E740481C1C}">
                           <a14:useLocalDpi xmlns:a14="http://schemas.microsoft.com/office/drawing/2010/main" val="0"/>
@@ -4076,7 +4212,25 @@
           <w:color w:val="333333"/>
           <w:shd w:val="clear" w:color="auto" w:fill="FFFFFF"/>
         </w:rPr>
-        <w:t>One of the reasons that allows sculpting to be a better medium to show your creativity while creating organic shapes whether it be creating human beings, animals, monsters, or natural scenes is the huge number of polygon count it requires to do so.</w:t>
+        <w:t xml:space="preserve">One of the reasons that allows sculpting to be a better medium to show your creativity while creating organic shapes whether it be creating human beings, animals, monsters, or natural scenes is the huge number of </w:t>
+      </w:r>
+      <w:proofErr w:type="gramStart"/>
+      <w:r>
+        <w:rPr>
+          <w:rFonts w:ascii="Source Sans Pro" w:hAnsi="Source Sans Pro"/>
+          <w:color w:val="333333"/>
+          <w:shd w:val="clear" w:color="auto" w:fill="FFFFFF"/>
+        </w:rPr>
+        <w:t>polygon</w:t>
+      </w:r>
+      <w:proofErr w:type="gramEnd"/>
+      <w:r>
+        <w:rPr>
+          <w:rFonts w:ascii="Source Sans Pro" w:hAnsi="Source Sans Pro"/>
+          <w:color w:val="333333"/>
+          <w:shd w:val="clear" w:color="auto" w:fill="FFFFFF"/>
+        </w:rPr>
+        <w:t xml:space="preserve"> count it requires to do so.</w:t>
       </w:r>
       <w:r>
         <w:rPr>
@@ -4210,7 +4364,7 @@
                     </pic:cNvPicPr>
                   </pic:nvPicPr>
                   <pic:blipFill>
-                    <a:blip r:embed="rId20">
+                    <a:blip r:embed="rId21">
                       <a:extLst>
                         <a:ext uri="{28A0092B-C50C-407E-A947-70E740481C1C}">
                           <a14:useLocalDpi xmlns:a14="http://schemas.microsoft.com/office/drawing/2010/main" val="0"/>
@@ -4466,7 +4620,29 @@
           <w:sz w:val="27"/>
           <w:szCs w:val="27"/>
         </w:rPr>
-        <w:t>It's also vital to work with modelers who know how to use the correct modeling techniques for each situation.That's where Mode</w:t>
+        <w:t xml:space="preserve">It's also vital to work with modelers who know how to use the correct modeling techniques for each </w:t>
+      </w:r>
+      <w:proofErr w:type="spellStart"/>
+      <w:proofErr w:type="gramStart"/>
+      <w:r>
+        <w:rPr>
+          <w:rFonts w:ascii="Arial" w:hAnsi="Arial" w:cs="Arial"/>
+          <w:color w:val="2F363F"/>
+          <w:sz w:val="27"/>
+          <w:szCs w:val="27"/>
+        </w:rPr>
+        <w:t>situation.That's</w:t>
+      </w:r>
+      <w:proofErr w:type="spellEnd"/>
+      <w:proofErr w:type="gramEnd"/>
+      <w:r>
+        <w:rPr>
+          <w:rFonts w:ascii="Arial" w:hAnsi="Arial" w:cs="Arial"/>
+          <w:color w:val="2F363F"/>
+          <w:sz w:val="27"/>
+          <w:szCs w:val="27"/>
+        </w:rPr>
+        <w:t xml:space="preserve"> where Mode</w:t>
       </w:r>
       <w:r>
         <w:rPr>
@@ -5134,7 +5310,41 @@
           <w:color w:val="333333"/>
           <w:shd w:val="clear" w:color="auto" w:fill="FFFFFF"/>
         </w:rPr>
-        <w:t>It doesn’t matter how good we think our visual memory is,we don't attempt any lighting without having a good stock of reference material to work from. If  we  are modelling something from the real world, find photos of it that we can use.</w:t>
+        <w:t xml:space="preserve">It doesn’t matter how good we think our visual memory </w:t>
+      </w:r>
+      <w:proofErr w:type="spellStart"/>
+      <w:proofErr w:type="gramStart"/>
+      <w:r>
+        <w:rPr>
+          <w:color w:val="333333"/>
+          <w:shd w:val="clear" w:color="auto" w:fill="FFFFFF"/>
+        </w:rPr>
+        <w:t>is,we</w:t>
+      </w:r>
+      <w:proofErr w:type="spellEnd"/>
+      <w:proofErr w:type="gramEnd"/>
+      <w:r>
+        <w:rPr>
+          <w:color w:val="333333"/>
+          <w:shd w:val="clear" w:color="auto" w:fill="FFFFFF"/>
+        </w:rPr>
+        <w:t xml:space="preserve"> don't attempt any lighting without having a good stock of reference material to work from. </w:t>
+      </w:r>
+      <w:proofErr w:type="gramStart"/>
+      <w:r>
+        <w:rPr>
+          <w:color w:val="333333"/>
+          <w:shd w:val="clear" w:color="auto" w:fill="FFFFFF"/>
+        </w:rPr>
+        <w:t>If  we</w:t>
+      </w:r>
+      <w:proofErr w:type="gramEnd"/>
+      <w:r>
+        <w:rPr>
+          <w:color w:val="333333"/>
+          <w:shd w:val="clear" w:color="auto" w:fill="FFFFFF"/>
+        </w:rPr>
+        <w:t xml:space="preserve">  are modelling something from the real world, find photos of it that we can use.</w:t>
       </w:r>
     </w:p>
     <w:p>
@@ -5206,7 +5416,7 @@
                     </pic:cNvPicPr>
                   </pic:nvPicPr>
                   <pic:blipFill>
-                    <a:blip r:embed="rId21">
+                    <a:blip r:embed="rId22">
                       <a:extLst>
                         <a:ext uri="{28A0092B-C50C-407E-A947-70E740481C1C}">
                           <a14:useLocalDpi xmlns:a14="http://schemas.microsoft.com/office/drawing/2010/main" val="0"/>
@@ -5296,7 +5506,7 @@
                     </pic:cNvPicPr>
                   </pic:nvPicPr>
                   <pic:blipFill>
-                    <a:blip r:embed="rId22">
+                    <a:blip r:embed="rId23">
                       <a:extLst>
                         <a:ext uri="{28A0092B-C50C-407E-A947-70E740481C1C}">
                           <a14:useLocalDpi xmlns:a14="http://schemas.microsoft.com/office/drawing/2010/main" val="0"/>
@@ -5406,6 +5616,102 @@
         <w:spacing w:after="0" w:line="259" w:lineRule="auto"/>
         <w:ind w:left="1440" w:right="0" w:firstLine="0"/>
       </w:pPr>
+    </w:p>
+    <w:p>
+      <w:pPr>
+        <w:spacing w:after="0" w:line="259" w:lineRule="auto"/>
+        <w:ind w:left="1440" w:right="0" w:firstLine="0"/>
+      </w:pPr>
+    </w:p>
+    <w:p>
+      <w:pPr>
+        <w:spacing w:after="0" w:line="259" w:lineRule="auto"/>
+        <w:ind w:left="1440" w:right="0" w:firstLine="0"/>
+      </w:pPr>
+    </w:p>
+    <w:p>
+      <w:pPr>
+        <w:spacing w:after="0" w:line="259" w:lineRule="auto"/>
+        <w:ind w:left="1440" w:right="0" w:firstLine="0"/>
+      </w:pPr>
+    </w:p>
+    <w:p>
+      <w:pPr>
+        <w:spacing w:after="0" w:line="259" w:lineRule="auto"/>
+        <w:ind w:left="1440" w:right="0" w:firstLine="0"/>
+      </w:pPr>
+    </w:p>
+    <w:p>
+      <w:pPr>
+        <w:spacing w:after="0" w:line="259" w:lineRule="auto"/>
+        <w:ind w:left="1440" w:right="0" w:firstLine="0"/>
+      </w:pPr>
+    </w:p>
+    <w:p>
+      <w:pPr>
+        <w:spacing w:after="0" w:line="259" w:lineRule="auto"/>
+        <w:ind w:left="1440" w:right="0" w:firstLine="0"/>
+      </w:pPr>
+    </w:p>
+    <w:p>
+      <w:pPr>
+        <w:spacing w:after="0" w:line="259" w:lineRule="auto"/>
+        <w:ind w:left="1440" w:right="0" w:firstLine="0"/>
+      </w:pPr>
+    </w:p>
+    <w:p>
+      <w:pPr>
+        <w:spacing w:after="0" w:line="259" w:lineRule="auto"/>
+        <w:ind w:left="1440" w:right="0" w:firstLine="0"/>
+      </w:pPr>
+    </w:p>
+    <w:p>
+      <w:pPr>
+        <w:spacing w:after="0" w:line="259" w:lineRule="auto"/>
+        <w:ind w:left="1440" w:right="0" w:firstLine="0"/>
+      </w:pPr>
+    </w:p>
+    <w:p>
+      <w:pPr>
+        <w:spacing w:after="0" w:line="259" w:lineRule="auto"/>
+        <w:ind w:left="1440" w:right="0" w:firstLine="0"/>
+      </w:pPr>
+    </w:p>
+    <w:p>
+      <w:pPr>
+        <w:spacing w:after="0" w:line="259" w:lineRule="auto"/>
+        <w:ind w:left="1440" w:right="0" w:firstLine="0"/>
+      </w:pPr>
+    </w:p>
+    <w:p>
+      <w:pPr>
+        <w:spacing w:after="0" w:line="259" w:lineRule="auto"/>
+        <w:ind w:left="1440" w:right="0" w:firstLine="0"/>
+      </w:pPr>
+    </w:p>
+    <w:p>
+      <w:pPr>
+        <w:spacing w:after="0" w:line="259" w:lineRule="auto"/>
+        <w:ind w:left="1440" w:right="0" w:firstLine="0"/>
+      </w:pPr>
+    </w:p>
+    <w:p>
+      <w:pPr>
+        <w:spacing w:after="0" w:line="259" w:lineRule="auto"/>
+        <w:ind w:left="1440" w:right="0" w:firstLine="0"/>
+      </w:pPr>
+    </w:p>
+    <w:p>
+      <w:pPr>
+        <w:spacing w:after="0" w:line="259" w:lineRule="auto"/>
+        <w:ind w:left="1440" w:right="0" w:firstLine="0"/>
+      </w:pPr>
+    </w:p>
+    <w:p>
+      <w:pPr>
+        <w:spacing w:after="0" w:line="259" w:lineRule="auto"/>
+        <w:ind w:left="1440" w:right="0" w:firstLine="0"/>
+      </w:pPr>
       <w:r>
         <w:tab/>
         <w:t xml:space="preserve"> </w:t>
@@ -5427,6 +5733,7 @@
           <w:b w:val="0"/>
           <w:sz w:val="22"/>
         </w:rPr>
+        <w:lastRenderedPageBreak/>
         <w:tab/>
       </w:r>
       <w:r>
@@ -5444,7 +5751,15 @@
         <w:ind w:left="1435" w:right="1381"/>
       </w:pPr>
       <w:r>
-        <w:t>The research is of gaming environment, outdoor rocky adventurous kind of environment. So, Here are some of the products that has the kind of environment I want in my project.</w:t>
+        <w:t xml:space="preserve">The research is of gaming environment, outdoor rocky adventurous kind of environment. So, </w:t>
+      </w:r>
+      <w:proofErr w:type="gramStart"/>
+      <w:r>
+        <w:t>Here</w:t>
+      </w:r>
+      <w:proofErr w:type="gramEnd"/>
+      <w:r>
+        <w:t xml:space="preserve"> are some of the products that has the kind of environment I want in my project.</w:t>
       </w:r>
     </w:p>
     <w:p>
@@ -5492,9 +5807,31 @@
           <w:szCs w:val="29"/>
           <w:shd w:val="clear" w:color="auto" w:fill="FFFFFF"/>
         </w:rPr>
-        <w:t>, players control Kratos, a Spartan warrior who is sent by the Greek gods to kill </w:t>
-      </w:r>
-      <w:hyperlink r:id="rId23" w:history="1">
+        <w:t xml:space="preserve">, players control </w:t>
+      </w:r>
+      <w:proofErr w:type="spellStart"/>
+      <w:r>
+        <w:rPr>
+          <w:rFonts w:ascii="Georgia" w:hAnsi="Georgia"/>
+          <w:color w:val="1A1A1A"/>
+          <w:sz w:val="29"/>
+          <w:szCs w:val="29"/>
+          <w:shd w:val="clear" w:color="auto" w:fill="FFFFFF"/>
+        </w:rPr>
+        <w:t>Kratos</w:t>
+      </w:r>
+      <w:proofErr w:type="spellEnd"/>
+      <w:r>
+        <w:rPr>
+          <w:rFonts w:ascii="Georgia" w:hAnsi="Georgia"/>
+          <w:color w:val="1A1A1A"/>
+          <w:sz w:val="29"/>
+          <w:szCs w:val="29"/>
+          <w:shd w:val="clear" w:color="auto" w:fill="FFFFFF"/>
+        </w:rPr>
+        <w:t>, a Spartan warrior who is sent by the Greek gods to kill </w:t>
+      </w:r>
+      <w:hyperlink r:id="rId24" w:history="1">
         <w:r>
           <w:rPr>
             <w:rStyle w:val="Hyperlink"/>
@@ -5514,8 +5851,9 @@
           <w:szCs w:val="29"/>
           <w:shd w:val="clear" w:color="auto" w:fill="FFFFFF"/>
         </w:rPr>
-        <w:t xml:space="preserve">, the god of war. As the story progresses, new places is explored </w:t>
-      </w:r>
+        <w:t xml:space="preserve">, the god of war. As the story progresses, new places </w:t>
+      </w:r>
+      <w:proofErr w:type="gramStart"/>
       <w:r>
         <w:rPr>
           <w:rFonts w:ascii="Georgia" w:hAnsi="Georgia"/>
@@ -5524,6 +5862,27 @@
           <w:szCs w:val="29"/>
           <w:shd w:val="clear" w:color="auto" w:fill="FFFFFF"/>
         </w:rPr>
+        <w:t>is</w:t>
+      </w:r>
+      <w:proofErr w:type="gramEnd"/>
+      <w:r>
+        <w:rPr>
+          <w:rFonts w:ascii="Georgia" w:hAnsi="Georgia"/>
+          <w:color w:val="1A1A1A"/>
+          <w:sz w:val="29"/>
+          <w:szCs w:val="29"/>
+          <w:shd w:val="clear" w:color="auto" w:fill="FFFFFF"/>
+        </w:rPr>
+        <w:t xml:space="preserve"> explored </w:t>
+      </w:r>
+      <w:r>
+        <w:rPr>
+          <w:rFonts w:ascii="Georgia" w:hAnsi="Georgia"/>
+          <w:color w:val="1A1A1A"/>
+          <w:sz w:val="29"/>
+          <w:szCs w:val="29"/>
+          <w:shd w:val="clear" w:color="auto" w:fill="FFFFFF"/>
+        </w:rPr>
         <w:br/>
         <w:t xml:space="preserve">it gives adventurous kind of feeling. This game has natural advanced environment. </w:t>
       </w:r>
@@ -5537,7 +5896,6 @@
         <w:rPr>
           <w:noProof/>
         </w:rPr>
-        <w:lastRenderedPageBreak/>
         <w:drawing>
           <wp:inline distT="0" distB="0" distL="0" distR="0" wp14:anchorId="2F95913D" wp14:editId="17F19100">
             <wp:extent cx="5919454" cy="3324225"/>
@@ -5556,7 +5914,7 @@
                     </pic:cNvPicPr>
                   </pic:nvPicPr>
                   <pic:blipFill>
-                    <a:blip r:embed="rId24" cstate="print">
+                    <a:blip r:embed="rId25" cstate="print">
                       <a:extLst>
                         <a:ext uri="{28A0092B-C50C-407E-A947-70E740481C1C}">
                           <a14:useLocalDpi xmlns:a14="http://schemas.microsoft.com/office/drawing/2010/main" val="0"/>
@@ -5595,14 +5953,226 @@
       <w:pPr>
         <w:spacing w:after="0" w:line="259" w:lineRule="auto"/>
         <w:ind w:left="1440" w:right="0" w:firstLine="0"/>
-      </w:pPr>
-      <w:r>
-        <w:rPr>
-          <w:b/>
-        </w:rPr>
-        <w:tab/>
-        <w:t xml:space="preserve"> </w:t>
-      </w:r>
+        <w:rPr>
+          <w:b/>
+        </w:rPr>
+      </w:pPr>
+      <w:r>
+        <w:rPr>
+          <w:b/>
+        </w:rPr>
+        <w:t>Pros:</w:t>
+      </w:r>
+    </w:p>
+    <w:p>
+      <w:pPr>
+        <w:pStyle w:val="ListParagraph"/>
+        <w:numPr>
+          <w:ilvl w:val="0"/>
+          <w:numId w:val="8"/>
+        </w:numPr>
+        <w:spacing w:after="0" w:line="259" w:lineRule="auto"/>
+        <w:ind w:right="0"/>
+        <w:rPr>
+          <w:b/>
+        </w:rPr>
+      </w:pPr>
+      <w:r>
+        <w:rPr>
+          <w:b/>
+        </w:rPr>
+        <w:t>The texturing is very good.</w:t>
+      </w:r>
+    </w:p>
+    <w:p>
+      <w:pPr>
+        <w:pStyle w:val="ListParagraph"/>
+        <w:numPr>
+          <w:ilvl w:val="0"/>
+          <w:numId w:val="8"/>
+        </w:numPr>
+        <w:spacing w:after="0" w:line="259" w:lineRule="auto"/>
+        <w:ind w:right="0"/>
+        <w:rPr>
+          <w:b/>
+        </w:rPr>
+      </w:pPr>
+      <w:r>
+        <w:rPr>
+          <w:b/>
+        </w:rPr>
+        <w:t>The modeling is high poly.</w:t>
+      </w:r>
+    </w:p>
+    <w:p>
+      <w:pPr>
+        <w:pStyle w:val="ListParagraph"/>
+        <w:numPr>
+          <w:ilvl w:val="0"/>
+          <w:numId w:val="8"/>
+        </w:numPr>
+        <w:spacing w:after="0" w:line="259" w:lineRule="auto"/>
+        <w:ind w:right="0"/>
+        <w:rPr>
+          <w:b/>
+        </w:rPr>
+      </w:pPr>
+      <w:r>
+        <w:rPr>
+          <w:b/>
+        </w:rPr>
+        <w:t>The cloud is realistic.</w:t>
+      </w:r>
+    </w:p>
+    <w:p>
+      <w:pPr>
+        <w:pStyle w:val="ListParagraph"/>
+        <w:numPr>
+          <w:ilvl w:val="0"/>
+          <w:numId w:val="8"/>
+        </w:numPr>
+        <w:spacing w:after="0" w:line="259" w:lineRule="auto"/>
+        <w:ind w:right="0"/>
+        <w:rPr>
+          <w:b/>
+        </w:rPr>
+      </w:pPr>
+    </w:p>
+    <w:p>
+      <w:pPr>
+        <w:spacing w:after="0" w:line="259" w:lineRule="auto"/>
+        <w:ind w:right="0"/>
+        <w:rPr>
+          <w:b/>
+        </w:rPr>
+      </w:pPr>
+    </w:p>
+    <w:p>
+      <w:pPr>
+        <w:spacing w:after="0" w:line="259" w:lineRule="auto"/>
+        <w:ind w:right="0"/>
+        <w:rPr>
+          <w:b/>
+        </w:rPr>
+      </w:pPr>
+    </w:p>
+    <w:p>
+      <w:pPr>
+        <w:spacing w:after="0" w:line="259" w:lineRule="auto"/>
+        <w:ind w:right="0"/>
+        <w:rPr>
+          <w:b/>
+        </w:rPr>
+      </w:pPr>
+    </w:p>
+    <w:p>
+      <w:pPr>
+        <w:spacing w:after="0" w:line="259" w:lineRule="auto"/>
+        <w:ind w:right="0"/>
+        <w:rPr>
+          <w:b/>
+        </w:rPr>
+      </w:pPr>
+    </w:p>
+    <w:p>
+      <w:pPr>
+        <w:spacing w:after="0" w:line="259" w:lineRule="auto"/>
+        <w:ind w:left="1440" w:right="0" w:firstLine="0"/>
+        <w:rPr>
+          <w:b/>
+        </w:rPr>
+      </w:pPr>
+      <w:r>
+        <w:rPr>
+          <w:b/>
+        </w:rPr>
+        <w:t>Pros:</w:t>
+      </w:r>
+    </w:p>
+    <w:p>
+      <w:pPr>
+        <w:pStyle w:val="ListParagraph"/>
+        <w:numPr>
+          <w:ilvl w:val="0"/>
+          <w:numId w:val="8"/>
+        </w:numPr>
+        <w:spacing w:after="0" w:line="259" w:lineRule="auto"/>
+        <w:ind w:right="0"/>
+        <w:rPr>
+          <w:b/>
+        </w:rPr>
+      </w:pPr>
+      <w:r>
+        <w:rPr>
+          <w:b/>
+        </w:rPr>
+        <w:t>The fog can be reduced by a little bit.</w:t>
+      </w:r>
+    </w:p>
+    <w:p>
+      <w:pPr>
+        <w:pStyle w:val="ListParagraph"/>
+        <w:numPr>
+          <w:ilvl w:val="0"/>
+          <w:numId w:val="8"/>
+        </w:numPr>
+        <w:spacing w:after="0" w:line="259" w:lineRule="auto"/>
+        <w:ind w:right="0"/>
+        <w:rPr>
+          <w:b/>
+        </w:rPr>
+      </w:pPr>
+      <w:r>
+        <w:rPr>
+          <w:b/>
+        </w:rPr>
+        <w:t xml:space="preserve">The lighting </w:t>
+      </w:r>
+      <w:r>
+        <w:rPr>
+          <w:b/>
+        </w:rPr>
+        <w:t>could be improved.</w:t>
+      </w:r>
+    </w:p>
+    <w:p>
+      <w:pPr>
+        <w:pStyle w:val="ListParagraph"/>
+        <w:numPr>
+          <w:ilvl w:val="0"/>
+          <w:numId w:val="8"/>
+        </w:numPr>
+        <w:spacing w:after="0" w:line="259" w:lineRule="auto"/>
+        <w:ind w:right="0"/>
+        <w:rPr>
+          <w:b/>
+        </w:rPr>
+      </w:pPr>
+    </w:p>
+    <w:p>
+      <w:pPr>
+        <w:spacing w:after="0" w:line="259" w:lineRule="auto"/>
+        <w:ind w:right="0"/>
+        <w:rPr>
+          <w:b/>
+        </w:rPr>
+      </w:pPr>
+      <w:r>
+        <w:rPr>
+          <w:b/>
+        </w:rPr>
+        <w:lastRenderedPageBreak/>
+        <w:br/>
+      </w:r>
+    </w:p>
+    <w:p>
+      <w:pPr>
+        <w:spacing w:after="0" w:line="259" w:lineRule="auto"/>
+        <w:ind w:right="0"/>
+        <w:rPr>
+          <w:b/>
+        </w:rPr>
+      </w:pPr>
     </w:p>
     <w:p>
       <w:pPr>
@@ -5633,7 +6203,7 @@
                     </pic:cNvPicPr>
                   </pic:nvPicPr>
                   <pic:blipFill>
-                    <a:blip r:embed="rId25">
+                    <a:blip r:embed="rId26">
                       <a:extLst>
                         <a:ext uri="{28A0092B-C50C-407E-A947-70E740481C1C}">
                           <a14:useLocalDpi xmlns:a14="http://schemas.microsoft.com/office/drawing/2010/main" val="0"/>
@@ -5753,10 +6323,17 @@
           <w:b/>
           <w:noProof/>
         </w:rPr>
+        <w:t xml:space="preserve">           </w:t>
+      </w:r>
+      <w:r>
+        <w:rPr>
+          <w:b/>
+          <w:noProof/>
+        </w:rPr>
         <w:drawing>
-          <wp:inline distT="0" distB="0" distL="0" distR="0" wp14:anchorId="3041CBDF" wp14:editId="61F3B325">
-            <wp:extent cx="5622925" cy="3165499"/>
-            <wp:effectExtent l="0" t="0" r="0" b="0"/>
+          <wp:inline distT="0" distB="0" distL="0" distR="0" wp14:anchorId="3041CBDF" wp14:editId="6AE776E3">
+            <wp:extent cx="5955630" cy="3352800"/>
+            <wp:effectExtent l="0" t="0" r="7620" b="0"/>
             <wp:docPr id="5" name="Picture 5"/>
             <wp:cNvGraphicFramePr>
               <a:graphicFrameLocks xmlns:a="http://schemas.openxmlformats.org/drawingml/2006/main" noChangeAspect="1"/>
@@ -5766,86 +6343,6 @@
                 <pic:pic xmlns:pic="http://schemas.openxmlformats.org/drawingml/2006/picture">
                   <pic:nvPicPr>
                     <pic:cNvPr id="0" name="Picture 3"/>
-                    <pic:cNvPicPr>
-                      <a:picLocks noChangeAspect="1" noChangeArrowheads="1"/>
-                    </pic:cNvPicPr>
-                  </pic:nvPicPr>
-                  <pic:blipFill>
-                    <a:blip r:embed="rId26" cstate="print">
-                      <a:extLst>
-                        <a:ext uri="{28A0092B-C50C-407E-A947-70E740481C1C}">
-                          <a14:useLocalDpi xmlns:a14="http://schemas.microsoft.com/office/drawing/2010/main" val="0"/>
-                        </a:ext>
-                      </a:extLst>
-                    </a:blip>
-                    <a:srcRect/>
-                    <a:stretch>
-                      <a:fillRect/>
-                    </a:stretch>
-                  </pic:blipFill>
-                  <pic:spPr bwMode="auto">
-                    <a:xfrm>
-                      <a:off x="0" y="0"/>
-                      <a:ext cx="5629945" cy="3169451"/>
-                    </a:xfrm>
-                    <a:prstGeom prst="rect">
-                      <a:avLst/>
-                    </a:prstGeom>
-                    <a:noFill/>
-                    <a:ln>
-                      <a:noFill/>
-                    </a:ln>
-                  </pic:spPr>
-                </pic:pic>
-              </a:graphicData>
-            </a:graphic>
-          </wp:inline>
-        </w:drawing>
-      </w:r>
-      <w:r>
-        <w:rPr>
-          <w:b/>
-          <w:noProof/>
-        </w:rPr>
-        <w:tab/>
-        <w:t xml:space="preserve">               </w:t>
-      </w:r>
-    </w:p>
-    <w:p>
-      <w:pPr>
-        <w:spacing w:after="160" w:line="259" w:lineRule="auto"/>
-        <w:ind w:left="488" w:right="0" w:firstLine="0"/>
-        <w:rPr>
-          <w:b/>
-          <w:noProof/>
-        </w:rPr>
-      </w:pPr>
-      <w:r>
-        <w:rPr>
-          <w:b/>
-          <w:noProof/>
-        </w:rPr>
-        <w:br/>
-        <w:t xml:space="preserve">             </w:t>
-      </w:r>
-      <w:r>
-        <w:rPr>
-          <w:b/>
-          <w:noProof/>
-        </w:rPr>
-        <w:drawing>
-          <wp:inline distT="0" distB="0" distL="0" distR="0" wp14:anchorId="1F580BA0" wp14:editId="4031A9C2">
-            <wp:extent cx="5058410" cy="2840684"/>
-            <wp:effectExtent l="0" t="0" r="8890" b="0"/>
-            <wp:docPr id="10" name="Picture 10"/>
-            <wp:cNvGraphicFramePr>
-              <a:graphicFrameLocks xmlns:a="http://schemas.openxmlformats.org/drawingml/2006/main" noChangeAspect="1"/>
-            </wp:cNvGraphicFramePr>
-            <a:graphic xmlns:a="http://schemas.openxmlformats.org/drawingml/2006/main">
-              <a:graphicData uri="http://schemas.openxmlformats.org/drawingml/2006/picture">
-                <pic:pic xmlns:pic="http://schemas.openxmlformats.org/drawingml/2006/picture">
-                  <pic:nvPicPr>
-                    <pic:cNvPr id="0" name="Picture 1"/>
                     <pic:cNvPicPr>
                       <a:picLocks noChangeAspect="1" noChangeArrowheads="1"/>
                     </pic:cNvPicPr>
@@ -5866,7 +6363,7 @@
                   <pic:spPr bwMode="auto">
                     <a:xfrm>
                       <a:off x="0" y="0"/>
-                      <a:ext cx="5075108" cy="2850061"/>
+                      <a:ext cx="5982094" cy="3367698"/>
                     </a:xfrm>
                     <a:prstGeom prst="rect">
                       <a:avLst/>
@@ -5882,6 +6379,270 @@
           </wp:inline>
         </w:drawing>
       </w:r>
+      <w:r>
+        <w:rPr>
+          <w:b/>
+          <w:noProof/>
+        </w:rPr>
+        <w:tab/>
+        <w:t xml:space="preserve">               </w:t>
+      </w:r>
+    </w:p>
+    <w:p>
+      <w:pPr>
+        <w:spacing w:after="0" w:line="259" w:lineRule="auto"/>
+        <w:ind w:left="1440" w:right="0" w:firstLine="0"/>
+        <w:rPr>
+          <w:b/>
+        </w:rPr>
+      </w:pPr>
+      <w:r>
+        <w:rPr>
+          <w:b/>
+        </w:rPr>
+        <w:t>Pros:</w:t>
+      </w:r>
+    </w:p>
+    <w:p>
+      <w:pPr>
+        <w:pStyle w:val="ListParagraph"/>
+        <w:numPr>
+          <w:ilvl w:val="0"/>
+          <w:numId w:val="8"/>
+        </w:numPr>
+        <w:spacing w:after="0" w:line="259" w:lineRule="auto"/>
+        <w:ind w:right="0"/>
+        <w:rPr>
+          <w:b/>
+        </w:rPr>
+      </w:pPr>
+      <w:r>
+        <w:rPr>
+          <w:b/>
+        </w:rPr>
+        <w:t xml:space="preserve">The </w:t>
+      </w:r>
+    </w:p>
+    <w:p>
+      <w:pPr>
+        <w:pStyle w:val="ListParagraph"/>
+        <w:numPr>
+          <w:ilvl w:val="0"/>
+          <w:numId w:val="8"/>
+        </w:numPr>
+        <w:spacing w:after="0" w:line="259" w:lineRule="auto"/>
+        <w:ind w:right="0"/>
+        <w:rPr>
+          <w:b/>
+        </w:rPr>
+      </w:pPr>
+      <w:r>
+        <w:rPr>
+          <w:b/>
+        </w:rPr>
+        <w:t xml:space="preserve">The </w:t>
+      </w:r>
+      <w:proofErr w:type="gramStart"/>
+      <w:r>
+        <w:rPr>
+          <w:b/>
+        </w:rPr>
+        <w:t>modeling  is</w:t>
+      </w:r>
+      <w:proofErr w:type="gramEnd"/>
+      <w:r>
+        <w:rPr>
+          <w:b/>
+        </w:rPr>
+        <w:t xml:space="preserve"> very good.</w:t>
+      </w:r>
+    </w:p>
+    <w:p>
+      <w:pPr>
+        <w:pStyle w:val="ListParagraph"/>
+        <w:numPr>
+          <w:ilvl w:val="0"/>
+          <w:numId w:val="8"/>
+        </w:numPr>
+        <w:spacing w:after="0" w:line="259" w:lineRule="auto"/>
+        <w:ind w:right="0"/>
+        <w:rPr>
+          <w:b/>
+        </w:rPr>
+      </w:pPr>
+      <w:r>
+        <w:rPr>
+          <w:b/>
+        </w:rPr>
+        <w:t xml:space="preserve">The </w:t>
+      </w:r>
+    </w:p>
+    <w:p>
+      <w:pPr>
+        <w:spacing w:after="0" w:line="259" w:lineRule="auto"/>
+        <w:ind w:right="0"/>
+        <w:rPr>
+          <w:b/>
+        </w:rPr>
+      </w:pPr>
+    </w:p>
+    <w:p>
+      <w:pPr>
+        <w:spacing w:after="0" w:line="259" w:lineRule="auto"/>
+        <w:ind w:right="0"/>
+        <w:rPr>
+          <w:b/>
+        </w:rPr>
+      </w:pPr>
+    </w:p>
+    <w:p>
+      <w:pPr>
+        <w:spacing w:after="0" w:line="259" w:lineRule="auto"/>
+        <w:ind w:right="0"/>
+        <w:rPr>
+          <w:b/>
+        </w:rPr>
+      </w:pPr>
+    </w:p>
+    <w:p>
+      <w:pPr>
+        <w:spacing w:after="0" w:line="259" w:lineRule="auto"/>
+        <w:ind w:right="0"/>
+        <w:rPr>
+          <w:b/>
+        </w:rPr>
+      </w:pPr>
+    </w:p>
+    <w:p>
+      <w:pPr>
+        <w:spacing w:after="0" w:line="259" w:lineRule="auto"/>
+        <w:ind w:left="1440" w:right="0" w:firstLine="0"/>
+        <w:rPr>
+          <w:b/>
+        </w:rPr>
+      </w:pPr>
+      <w:r>
+        <w:rPr>
+          <w:b/>
+        </w:rPr>
+        <w:t>Cons:</w:t>
+      </w:r>
+    </w:p>
+    <w:p>
+      <w:pPr>
+        <w:pStyle w:val="ListParagraph"/>
+        <w:numPr>
+          <w:ilvl w:val="0"/>
+          <w:numId w:val="8"/>
+        </w:numPr>
+        <w:spacing w:after="0" w:line="259" w:lineRule="auto"/>
+        <w:ind w:right="0"/>
+        <w:rPr>
+          <w:b/>
+        </w:rPr>
+      </w:pPr>
+      <w:r>
+        <w:rPr>
+          <w:b/>
+        </w:rPr>
+        <w:t>The texturing is very good.</w:t>
+      </w:r>
+    </w:p>
+    <w:p>
+      <w:pPr>
+        <w:pStyle w:val="ListParagraph"/>
+        <w:numPr>
+          <w:ilvl w:val="0"/>
+          <w:numId w:val="8"/>
+        </w:numPr>
+        <w:spacing w:after="0" w:line="259" w:lineRule="auto"/>
+        <w:ind w:right="0"/>
+        <w:rPr>
+          <w:b/>
+        </w:rPr>
+      </w:pPr>
+      <w:r>
+        <w:rPr>
+          <w:b/>
+        </w:rPr>
+        <w:t>The cloud is not looking good.</w:t>
+      </w:r>
+    </w:p>
+    <w:p>
+      <w:pPr>
+        <w:pStyle w:val="ListParagraph"/>
+        <w:numPr>
+          <w:ilvl w:val="0"/>
+          <w:numId w:val="8"/>
+        </w:numPr>
+        <w:spacing w:after="0" w:line="259" w:lineRule="auto"/>
+        <w:ind w:right="0"/>
+        <w:rPr>
+          <w:b/>
+        </w:rPr>
+      </w:pPr>
+      <w:r>
+        <w:rPr>
+          <w:b/>
+        </w:rPr>
+        <w:t xml:space="preserve">The texture </w:t>
+      </w:r>
+      <w:r>
+        <w:rPr>
+          <w:b/>
+        </w:rPr>
+        <w:t>can be improved.</w:t>
+      </w:r>
+    </w:p>
+    <w:p>
+      <w:pPr>
+        <w:pStyle w:val="ListParagraph"/>
+        <w:numPr>
+          <w:ilvl w:val="0"/>
+          <w:numId w:val="8"/>
+        </w:numPr>
+        <w:spacing w:after="0" w:line="259" w:lineRule="auto"/>
+        <w:ind w:right="0"/>
+        <w:rPr>
+          <w:b/>
+        </w:rPr>
+      </w:pPr>
+    </w:p>
+    <w:p>
+      <w:pPr>
+        <w:spacing w:after="0" w:line="259" w:lineRule="auto"/>
+        <w:ind w:right="0"/>
+        <w:rPr>
+          <w:b/>
+        </w:rPr>
+      </w:pPr>
+    </w:p>
+    <w:p>
+      <w:pPr>
+        <w:spacing w:after="0" w:line="259" w:lineRule="auto"/>
+        <w:ind w:right="0"/>
+        <w:rPr>
+          <w:b/>
+        </w:rPr>
+      </w:pPr>
+    </w:p>
+    <w:p>
+      <w:pPr>
+        <w:spacing w:after="0" w:line="259" w:lineRule="auto"/>
+        <w:ind w:left="498" w:right="0"/>
+        <w:rPr>
+          <w:b/>
+        </w:rPr>
+      </w:pPr>
+    </w:p>
+    <w:p>
+      <w:pPr>
+        <w:spacing w:after="0" w:line="259" w:lineRule="auto"/>
+        <w:ind w:right="0"/>
+        <w:rPr>
+          <w:b/>
+        </w:rPr>
+      </w:pPr>
     </w:p>
     <w:p>
       <w:pPr>
@@ -5892,6 +6653,122 @@
           <w:noProof/>
         </w:rPr>
       </w:pPr>
+    </w:p>
+    <w:p>
+      <w:pPr>
+        <w:spacing w:after="160" w:line="259" w:lineRule="auto"/>
+        <w:ind w:left="488" w:right="0" w:firstLine="0"/>
+        <w:rPr>
+          <w:b/>
+          <w:noProof/>
+        </w:rPr>
+      </w:pPr>
+    </w:p>
+    <w:p>
+      <w:pPr>
+        <w:spacing w:after="160" w:line="259" w:lineRule="auto"/>
+        <w:ind w:left="488" w:right="0" w:firstLine="0"/>
+        <w:rPr>
+          <w:b/>
+          <w:noProof/>
+        </w:rPr>
+      </w:pPr>
+    </w:p>
+    <w:p>
+      <w:pPr>
+        <w:spacing w:after="160" w:line="259" w:lineRule="auto"/>
+        <w:ind w:left="488" w:right="0" w:firstLine="0"/>
+        <w:rPr>
+          <w:b/>
+          <w:noProof/>
+        </w:rPr>
+      </w:pPr>
+      <w:r>
+        <w:rPr>
+          <w:b/>
+          <w:noProof/>
+        </w:rPr>
+        <w:br/>
+        <w:t xml:space="preserve">          </w:t>
+      </w:r>
+      <w:r>
+        <w:rPr>
+          <w:b/>
+          <w:noProof/>
+        </w:rPr>
+        <w:t xml:space="preserve">           </w:t>
+      </w:r>
+      <w:r>
+        <w:rPr>
+          <w:b/>
+          <w:noProof/>
+        </w:rPr>
+        <w:t xml:space="preserve">   </w:t>
+      </w:r>
+      <w:r>
+        <w:rPr>
+          <w:b/>
+          <w:noProof/>
+        </w:rPr>
+        <w:drawing>
+          <wp:inline distT="0" distB="0" distL="0" distR="0" wp14:anchorId="1F580BA0" wp14:editId="1EDCEA32">
+            <wp:extent cx="5071393" cy="2847975"/>
+            <wp:effectExtent l="0" t="0" r="0" b="0"/>
+            <wp:docPr id="10" name="Picture 10"/>
+            <wp:cNvGraphicFramePr>
+              <a:graphicFrameLocks xmlns:a="http://schemas.openxmlformats.org/drawingml/2006/main" noChangeAspect="1"/>
+            </wp:cNvGraphicFramePr>
+            <a:graphic xmlns:a="http://schemas.openxmlformats.org/drawingml/2006/main">
+              <a:graphicData uri="http://schemas.openxmlformats.org/drawingml/2006/picture">
+                <pic:pic xmlns:pic="http://schemas.openxmlformats.org/drawingml/2006/picture">
+                  <pic:nvPicPr>
+                    <pic:cNvPr id="0" name="Picture 1"/>
+                    <pic:cNvPicPr>
+                      <a:picLocks noChangeAspect="1" noChangeArrowheads="1"/>
+                    </pic:cNvPicPr>
+                  </pic:nvPicPr>
+                  <pic:blipFill>
+                    <a:blip r:embed="rId28" cstate="print">
+                      <a:extLst>
+                        <a:ext uri="{28A0092B-C50C-407E-A947-70E740481C1C}">
+                          <a14:useLocalDpi xmlns:a14="http://schemas.microsoft.com/office/drawing/2010/main" val="0"/>
+                        </a:ext>
+                      </a:extLst>
+                    </a:blip>
+                    <a:srcRect/>
+                    <a:stretch>
+                      <a:fillRect/>
+                    </a:stretch>
+                  </pic:blipFill>
+                  <pic:spPr bwMode="auto">
+                    <a:xfrm>
+                      <a:off x="0" y="0"/>
+                      <a:ext cx="5101891" cy="2865102"/>
+                    </a:xfrm>
+                    <a:prstGeom prst="rect">
+                      <a:avLst/>
+                    </a:prstGeom>
+                    <a:noFill/>
+                    <a:ln>
+                      <a:noFill/>
+                    </a:ln>
+                  </pic:spPr>
+                </pic:pic>
+              </a:graphicData>
+            </a:graphic>
+          </wp:inline>
+        </w:drawing>
+      </w:r>
+    </w:p>
+    <w:p>
+      <w:pPr>
+        <w:spacing w:after="160" w:line="259" w:lineRule="auto"/>
+        <w:ind w:left="488" w:right="0" w:firstLine="0"/>
+        <w:rPr>
+          <w:b/>
+          <w:noProof/>
+        </w:rPr>
+      </w:pPr>
       <w:r>
         <w:rPr>
           <w:b/>
@@ -5917,8 +6794,188 @@
     </w:p>
     <w:p>
       <w:pPr>
+        <w:spacing w:after="0" w:line="259" w:lineRule="auto"/>
+        <w:ind w:left="1440" w:right="0" w:firstLine="0"/>
+        <w:rPr>
+          <w:b/>
+        </w:rPr>
+      </w:pPr>
+      <w:r>
+        <w:rPr>
+          <w:b/>
+        </w:rPr>
+        <w:t>Pros:</w:t>
+      </w:r>
+    </w:p>
+    <w:p>
+      <w:pPr>
+        <w:pStyle w:val="ListParagraph"/>
+        <w:numPr>
+          <w:ilvl w:val="0"/>
+          <w:numId w:val="8"/>
+        </w:numPr>
+        <w:spacing w:after="0" w:line="259" w:lineRule="auto"/>
+        <w:ind w:right="0"/>
+        <w:rPr>
+          <w:b/>
+        </w:rPr>
+      </w:pPr>
+      <w:r>
+        <w:rPr>
+          <w:b/>
+        </w:rPr>
+        <w:t xml:space="preserve">The </w:t>
+      </w:r>
+      <w:r>
+        <w:rPr>
+          <w:b/>
+        </w:rPr>
+        <w:t xml:space="preserve">Lighting and shadow </w:t>
+      </w:r>
+      <w:proofErr w:type="gramStart"/>
+      <w:r>
+        <w:rPr>
+          <w:b/>
+        </w:rPr>
+        <w:t>is</w:t>
+      </w:r>
+      <w:proofErr w:type="gramEnd"/>
+      <w:r>
+        <w:rPr>
+          <w:b/>
+        </w:rPr>
+        <w:t xml:space="preserve"> on point.</w:t>
+      </w:r>
+    </w:p>
+    <w:p>
+      <w:pPr>
+        <w:pStyle w:val="ListParagraph"/>
+        <w:numPr>
+          <w:ilvl w:val="0"/>
+          <w:numId w:val="8"/>
+        </w:numPr>
+        <w:spacing w:after="0" w:line="259" w:lineRule="auto"/>
+        <w:ind w:right="0"/>
+        <w:rPr>
+          <w:b/>
+        </w:rPr>
+      </w:pPr>
+      <w:r>
+        <w:rPr>
+          <w:b/>
+        </w:rPr>
+        <w:t>The modeling of house is very good.</w:t>
+      </w:r>
+    </w:p>
+    <w:p>
+      <w:pPr>
         <w:spacing w:after="160" w:line="259" w:lineRule="auto"/>
-        <w:ind w:left="488" w:right="0" w:firstLine="0"/>
+        <w:ind w:left="1440" w:right="0" w:firstLine="0"/>
+        <w:rPr>
+          <w:b/>
+        </w:rPr>
+      </w:pPr>
+    </w:p>
+    <w:p>
+      <w:pPr>
+        <w:spacing w:after="160" w:line="259" w:lineRule="auto"/>
+        <w:ind w:left="1440" w:right="0" w:firstLine="0"/>
+        <w:rPr>
+          <w:b/>
+        </w:rPr>
+      </w:pPr>
+    </w:p>
+    <w:p>
+      <w:pPr>
+        <w:spacing w:after="0" w:line="259" w:lineRule="auto"/>
+        <w:ind w:left="1440" w:right="0" w:firstLine="0"/>
+        <w:rPr>
+          <w:b/>
+        </w:rPr>
+      </w:pPr>
+      <w:r>
+        <w:rPr>
+          <w:b/>
+        </w:rPr>
+        <w:t>Cons</w:t>
+      </w:r>
+      <w:r>
+        <w:rPr>
+          <w:b/>
+        </w:rPr>
+        <w:t>:</w:t>
+      </w:r>
+    </w:p>
+    <w:p>
+      <w:pPr>
+        <w:pStyle w:val="ListParagraph"/>
+        <w:numPr>
+          <w:ilvl w:val="0"/>
+          <w:numId w:val="8"/>
+        </w:numPr>
+        <w:spacing w:after="0" w:line="259" w:lineRule="auto"/>
+        <w:ind w:right="0"/>
+        <w:rPr>
+          <w:b/>
+        </w:rPr>
+      </w:pPr>
+      <w:r>
+        <w:rPr>
+          <w:b/>
+        </w:rPr>
+        <w:t>The texturing is very good.</w:t>
+      </w:r>
+    </w:p>
+    <w:p>
+      <w:pPr>
+        <w:pStyle w:val="ListParagraph"/>
+        <w:numPr>
+          <w:ilvl w:val="0"/>
+          <w:numId w:val="8"/>
+        </w:numPr>
+        <w:spacing w:after="0" w:line="259" w:lineRule="auto"/>
+        <w:ind w:right="0"/>
+        <w:rPr>
+          <w:b/>
+        </w:rPr>
+      </w:pPr>
+      <w:r>
+        <w:rPr>
+          <w:b/>
+        </w:rPr>
+        <w:t xml:space="preserve">The cloud is </w:t>
+      </w:r>
+      <w:r>
+        <w:rPr>
+          <w:b/>
+        </w:rPr>
+        <w:t>not looking good</w:t>
+      </w:r>
+      <w:r>
+        <w:rPr>
+          <w:b/>
+        </w:rPr>
+        <w:t>.</w:t>
+      </w:r>
+    </w:p>
+    <w:p>
+      <w:pPr>
+        <w:pStyle w:val="ListParagraph"/>
+        <w:numPr>
+          <w:ilvl w:val="0"/>
+          <w:numId w:val="8"/>
+        </w:numPr>
+        <w:spacing w:after="0" w:line="259" w:lineRule="auto"/>
+        <w:ind w:right="0"/>
+        <w:rPr>
+          <w:b/>
+        </w:rPr>
+      </w:pPr>
+    </w:p>
+    <w:p>
+      <w:pPr>
+        <w:spacing w:after="160" w:line="259" w:lineRule="auto"/>
+        <w:ind w:left="1440" w:right="0" w:firstLine="0"/>
         <w:rPr>
           <w:b/>
         </w:rPr>
@@ -5959,7 +7016,15 @@
         <w:ind w:left="1882" w:right="1381"/>
       </w:pPr>
       <w:r>
-        <w:t>After conducting various research and reviews on 3D environment of games . I have decided that I will be modelling the environment in 3D and animating a simple thing on the environment, I will be using Maya for modeling and blender for sculpting and substance painter for texturing the gaming environment.</w:t>
+        <w:t xml:space="preserve">After conducting various research and reviews on 3D environment of </w:t>
+      </w:r>
+      <w:proofErr w:type="gramStart"/>
+      <w:r>
+        <w:t>games .</w:t>
+      </w:r>
+      <w:proofErr w:type="gramEnd"/>
+      <w:r>
+        <w:t xml:space="preserve"> I have decided that I will be modelling the environment in 3D and animating a simple thing on the environment, I will be using Maya for modeling and blender for sculpting and substance painter for texturing the gaming environment.</w:t>
       </w:r>
       <w:r>
         <w:br/>
@@ -5968,7 +7033,15 @@
         <w:br/>
       </w:r>
       <w:r>
-        <w:t>My main focus on this project is to design natural environment with the help of simple modeling process. With the help of Supervisors I can create a good gaming environment for this module.</w:t>
+        <w:t xml:space="preserve">My main focus on this project is to design natural environment with the help of simple modeling process. With the help of </w:t>
+      </w:r>
+      <w:proofErr w:type="gramStart"/>
+      <w:r>
+        <w:t>Supervisors</w:t>
+      </w:r>
+      <w:proofErr w:type="gramEnd"/>
+      <w:r>
+        <w:t xml:space="preserve"> I can create a good gaming environment for this module.</w:t>
       </w:r>
     </w:p>
     <w:p>
@@ -6064,7 +7137,15 @@
         <w:ind w:left="1425" w:firstLine="15"/>
       </w:pPr>
       <w:r>
-        <w:t>I kept this name because the my coursework contains the natural environment like rocks, wooden props and bridges. There will be sound of wind blowing and some sound of nature.</w:t>
+        <w:t xml:space="preserve">I kept this name because </w:t>
+      </w:r>
+      <w:proofErr w:type="gramStart"/>
+      <w:r>
+        <w:t>the my</w:t>
+      </w:r>
+      <w:proofErr w:type="gramEnd"/>
+      <w:r>
+        <w:t xml:space="preserve"> coursework contains the natural environment like rocks, wooden props and bridges. There will be sound of wind blowing and some sound of nature.</w:t>
       </w:r>
     </w:p>
     <w:p>
@@ -6079,7 +7160,21 @@
         <w:rPr>
           <w:bCs/>
         </w:rPr>
-        <w:t>The environment also consist of water and fire.</w:t>
+        <w:t xml:space="preserve">The environment also </w:t>
+      </w:r>
+      <w:proofErr w:type="gramStart"/>
+      <w:r>
+        <w:rPr>
+          <w:bCs/>
+        </w:rPr>
+        <w:t>consist</w:t>
+      </w:r>
+      <w:proofErr w:type="gramEnd"/>
+      <w:r>
+        <w:rPr>
+          <w:bCs/>
+        </w:rPr>
+        <w:t xml:space="preserve"> of water and fire.</w:t>
       </w:r>
       <w:r>
         <w:rPr>
@@ -6193,7 +7288,35 @@
         <w:rPr>
           <w:bCs/>
         </w:rPr>
-        <w:t>I want anyone who see my project to have a clear grasp of how natural 3D environemt looks like.  They should understand that how 3D gaming environment should  look like  as imaginative.</w:t>
+        <w:t xml:space="preserve">I want anyone who see my project to have a clear grasp of how natural 3D </w:t>
+      </w:r>
+      <w:proofErr w:type="spellStart"/>
+      <w:r>
+        <w:rPr>
+          <w:bCs/>
+        </w:rPr>
+        <w:t>environemt</w:t>
+      </w:r>
+      <w:proofErr w:type="spellEnd"/>
+      <w:r>
+        <w:rPr>
+          <w:bCs/>
+        </w:rPr>
+        <w:t xml:space="preserve"> looks like.  They should understand that how 3D gaming environment </w:t>
+      </w:r>
+      <w:proofErr w:type="gramStart"/>
+      <w:r>
+        <w:rPr>
+          <w:bCs/>
+        </w:rPr>
+        <w:t>should  look</w:t>
+      </w:r>
+      <w:proofErr w:type="gramEnd"/>
+      <w:r>
+        <w:rPr>
+          <w:bCs/>
+        </w:rPr>
+        <w:t xml:space="preserve"> like  as imaginative.</w:t>
       </w:r>
     </w:p>
     <w:p>
@@ -6208,7 +7331,35 @@
         <w:rPr>
           <w:bCs/>
         </w:rPr>
-        <w:t>making 3D environment for  game with interesting backdrops, lighting, and shading. I hope they acknowledge the artist's efforts to make their game entertaining and fun. With enthusiasm, we can make any  environment great.</w:t>
+        <w:t xml:space="preserve">making 3D environment </w:t>
+      </w:r>
+      <w:proofErr w:type="gramStart"/>
+      <w:r>
+        <w:rPr>
+          <w:bCs/>
+        </w:rPr>
+        <w:t>for  game</w:t>
+      </w:r>
+      <w:proofErr w:type="gramEnd"/>
+      <w:r>
+        <w:rPr>
+          <w:bCs/>
+        </w:rPr>
+        <w:t xml:space="preserve"> with interesting backdrops, lighting, and shading. I hope they acknowledge the artist's efforts to make their game entertaining and fun. With enthusiasm, we can make </w:t>
+      </w:r>
+      <w:proofErr w:type="gramStart"/>
+      <w:r>
+        <w:rPr>
+          <w:bCs/>
+        </w:rPr>
+        <w:t>any  environment</w:t>
+      </w:r>
+      <w:proofErr w:type="gramEnd"/>
+      <w:r>
+        <w:rPr>
+          <w:bCs/>
+        </w:rPr>
+        <w:t xml:space="preserve"> great.</w:t>
       </w:r>
     </w:p>
     <w:p>
@@ -6537,13 +7688,30 @@
         <w:ind w:left="1450" w:right="0"/>
       </w:pPr>
       <w:r>
-        <w:t xml:space="preserve">I am greatful to Pooja maam and </w:t>
-      </w:r>
+        <w:t xml:space="preserve">I am </w:t>
+      </w:r>
+      <w:r>
+        <w:t>grateful</w:t>
+      </w:r>
+      <w:r>
+        <w:t xml:space="preserve"> to Pooja </w:t>
+      </w:r>
+      <w:r>
+        <w:t>ma’am</w:t>
+      </w:r>
+      <w:r>
+        <w:t xml:space="preserve"> and </w:t>
+      </w:r>
+      <w:proofErr w:type="spellStart"/>
       <w:r>
         <w:t>R</w:t>
       </w:r>
       <w:r>
-        <w:t>akshak sir, for assistance with this project in order to get ideas and thoughts for the animation. Her story guidelines served as my model while I wrote the project's script and storyboard.</w:t>
+        <w:t>akshak</w:t>
+      </w:r>
+      <w:proofErr w:type="spellEnd"/>
+      <w:r>
+        <w:t xml:space="preserve"> sir, for assistance with this project in order to get ideas and thoughts for the animation. Her story guidelines served as my model while I wrote the project's script and storyboard.</w:t>
       </w:r>
     </w:p>
     <w:p>
@@ -6552,7 +7720,19 @@
         <w:ind w:left="1450" w:right="0"/>
       </w:pPr>
       <w:r>
-        <w:t>I am looking forward tomy supervisorss for more help in the future. </w:t>
+        <w:t xml:space="preserve">I am looking forward </w:t>
+      </w:r>
+      <w:r>
+        <w:t>to my</w:t>
+      </w:r>
+      <w:r>
+        <w:t xml:space="preserve"> </w:t>
+      </w:r>
+      <w:r>
+        <w:t>supervisors</w:t>
+      </w:r>
+      <w:r>
+        <w:t xml:space="preserve"> for more help in the future. </w:t>
       </w:r>
     </w:p>
     <w:p>
@@ -6602,7 +7782,21 @@
         <w:rPr>
           <w:bCs/>
         </w:rPr>
-        <w:t>Both of my supervisors  will evaluate this project. The supervisors will confirm that the project satisfies the evaluation requirements and let me know if anything looks out of the ordinary.</w:t>
+        <w:t xml:space="preserve">Both of my </w:t>
+      </w:r>
+      <w:proofErr w:type="gramStart"/>
+      <w:r>
+        <w:rPr>
+          <w:bCs/>
+        </w:rPr>
+        <w:t>supervisors  will</w:t>
+      </w:r>
+      <w:proofErr w:type="gramEnd"/>
+      <w:r>
+        <w:rPr>
+          <w:bCs/>
+        </w:rPr>
+        <w:t xml:space="preserve"> evaluate this project. The supervisors will confirm that the project satisfies the evaluation requirements and let me know if anything looks out of the ordinary.</w:t>
       </w:r>
     </w:p>
     <w:p>
@@ -6701,7 +7895,7 @@
         <w:br/>
         <w:t xml:space="preserve">           </w:t>
       </w:r>
-      <w:hyperlink r:id="rId28" w:history="1">
+      <w:hyperlink r:id="rId29" w:history="1">
         <w:r>
           <w:rPr>
             <w:rStyle w:val="Hyperlink"/>
@@ -6759,7 +7953,7 @@
           <w:b/>
         </w:rPr>
       </w:pPr>
-      <w:hyperlink r:id="rId29" w:history="1">
+      <w:hyperlink r:id="rId30" w:history="1">
         <w:r>
           <w:rPr>
             <w:rStyle w:val="Hyperlink"/>
@@ -6807,7 +8001,7 @@
         </w:rPr>
         <w:br/>
       </w:r>
-      <w:hyperlink r:id="rId30" w:history="1">
+      <w:hyperlink r:id="rId31" w:history="1">
         <w:r>
           <w:rPr>
             <w:rStyle w:val="Hyperlink"/>
@@ -6880,7 +8074,7 @@
         <w:tab/>
         <w:t xml:space="preserve"> </w:t>
       </w:r>
-      <w:hyperlink r:id="rId31" w:history="1">
+      <w:hyperlink r:id="rId32" w:history="1">
         <w:r>
           <w:rPr>
             <w:rStyle w:val="Hyperlink"/>
@@ -6916,7 +8110,7 @@
         </w:rPr>
         <w:br/>
       </w:r>
-      <w:hyperlink r:id="rId32" w:history="1">
+      <w:hyperlink r:id="rId33" w:history="1">
         <w:r>
           <w:rPr>
             <w:rStyle w:val="Hyperlink"/>
@@ -6970,7 +8164,7 @@
         </w:rPr>
         <w:tab/>
       </w:r>
-      <w:hyperlink r:id="rId33" w:history="1">
+      <w:hyperlink r:id="rId34" w:history="1">
         <w:r>
           <w:rPr>
             <w:rStyle w:val="Hyperlink"/>
@@ -7025,7 +8219,7 @@
         </w:rPr>
         <w:br/>
       </w:r>
-      <w:hyperlink r:id="rId34" w:history="1">
+      <w:hyperlink r:id="rId35" w:history="1">
         <w:r>
           <w:rPr>
             <w:rStyle w:val="Hyperlink"/>
@@ -7126,12 +8320,12 @@
       </w:r>
     </w:p>
     <w:sectPr>
-      <w:headerReference w:type="even" r:id="rId35"/>
-      <w:headerReference w:type="default" r:id="rId36"/>
-      <w:footerReference w:type="even" r:id="rId37"/>
-      <w:footerReference w:type="default" r:id="rId38"/>
-      <w:headerReference w:type="first" r:id="rId39"/>
-      <w:footerReference w:type="first" r:id="rId40"/>
+      <w:headerReference w:type="even" r:id="rId36"/>
+      <w:headerReference w:type="default" r:id="rId37"/>
+      <w:footerReference w:type="even" r:id="rId38"/>
+      <w:footerReference w:type="default" r:id="rId39"/>
+      <w:headerReference w:type="first" r:id="rId40"/>
+      <w:footerReference w:type="first" r:id="rId41"/>
       <w:pgSz w:w="12240" w:h="15840"/>
       <w:pgMar w:top="1440" w:right="58" w:bottom="1449" w:left="0" w:header="728" w:footer="718" w:gutter="0"/>
       <w:pgNumType w:start="1"/>
@@ -7247,7 +8441,22 @@
     </w:r>
     <w:r>
       <w:tab/>
-      <w:t xml:space="preserve">Yeshash Manandhar </w:t>
+    </w:r>
+    <w:proofErr w:type="spellStart"/>
+    <w:r>
+      <w:t>Yeshash</w:t>
+    </w:r>
+    <w:proofErr w:type="spellEnd"/>
+    <w:r>
+      <w:t xml:space="preserve"> </w:t>
+    </w:r>
+    <w:proofErr w:type="spellStart"/>
+    <w:r>
+      <w:t>Manandhar</w:t>
+    </w:r>
+    <w:proofErr w:type="spellEnd"/>
+    <w:r>
+      <w:t xml:space="preserve"> </w:t>
     </w:r>
   </w:p>
 </w:ftr>
@@ -7258,9 +8467,12 @@
   <w:p>
     <w:pPr>
       <w:spacing w:after="0" w:line="259" w:lineRule="auto"/>
-      <w:ind w:left="0" w:right="1380" w:firstLine="0"/>
+      <w:ind w:left="0" w:right="1380" w:firstLine="720"/>
       <w:jc w:val="right"/>
     </w:pPr>
+    <w:r>
+      <w:t xml:space="preserve">    </w:t>
+    </w:r>
     <w:r>
       <w:fldChar w:fldCharType="begin"/>
     </w:r>
@@ -7303,8 +8515,13 @@
       <w:tab/>
     </w:r>
     <w:r>
-      <w:t xml:space="preserve">                                                                         Bibek Dhungana</w:t>
+      <w:t xml:space="preserve">                                                                         Bibek </w:t>
     </w:r>
+    <w:proofErr w:type="spellStart"/>
+    <w:r>
+      <w:t>Dhungana</w:t>
+    </w:r>
+    <w:proofErr w:type="spellEnd"/>
     <w:r>
       <w:t xml:space="preserve"> </w:t>
     </w:r>
@@ -7360,7 +8577,22 @@
     </w:r>
     <w:r>
       <w:tab/>
-      <w:t xml:space="preserve">Yeshash Manandhar </w:t>
+    </w:r>
+    <w:proofErr w:type="spellStart"/>
+    <w:r>
+      <w:t>Yeshash</w:t>
+    </w:r>
+    <w:proofErr w:type="spellEnd"/>
+    <w:r>
+      <w:t xml:space="preserve"> </w:t>
+    </w:r>
+    <w:proofErr w:type="spellStart"/>
+    <w:r>
+      <w:t>Manandhar</w:t>
+    </w:r>
+    <w:proofErr w:type="spellEnd"/>
+    <w:r>
+      <w:t xml:space="preserve"> </w:t>
     </w:r>
   </w:p>
 </w:ftr>
@@ -7403,10 +8635,17 @@
       <w:ind w:left="0" w:right="-7" w:firstLine="0"/>
     </w:pPr>
     <w:r>
-      <w:t xml:space="preserve">SM6P07NI  </w:t>
+      <w:t>SM6P07</w:t>
+    </w:r>
+    <w:proofErr w:type="gramStart"/>
+    <w:r>
+      <w:t xml:space="preserve">NI  </w:t>
     </w:r>
     <w:r>
       <w:tab/>
+    </w:r>
+    <w:proofErr w:type="gramEnd"/>
+    <w:r>
       <w:t xml:space="preserve"> </w:t>
     </w:r>
     <w:r>
@@ -7429,10 +8668,17 @@
       <w:ind w:left="0" w:right="-7" w:firstLine="0"/>
     </w:pPr>
     <w:r>
-      <w:t xml:space="preserve">SM6P07NI  </w:t>
+      <w:t>SM6P07</w:t>
+    </w:r>
+    <w:proofErr w:type="gramStart"/>
+    <w:r>
+      <w:t xml:space="preserve">NI  </w:t>
     </w:r>
     <w:r>
       <w:tab/>
+    </w:r>
+    <w:proofErr w:type="gramEnd"/>
+    <w:r>
       <w:t xml:space="preserve"> </w:t>
     </w:r>
     <w:r>
@@ -7489,10 +8735,17 @@
       <w:tab/>
     </w:r>
     <w:r>
-      <w:t xml:space="preserve">SM6P07NI  </w:t>
+      <w:t>SM6P07</w:t>
+    </w:r>
+    <w:proofErr w:type="gramStart"/>
+    <w:r>
+      <w:t xml:space="preserve">NI  </w:t>
     </w:r>
     <w:r>
       <w:tab/>
+    </w:r>
+    <w:proofErr w:type="gramEnd"/>
+    <w:r>
       <w:t xml:space="preserve"> </w:t>
     </w:r>
     <w:r>
@@ -7523,10 +8776,17 @@
       <w:tab/>
     </w:r>
     <w:r>
-      <w:t xml:space="preserve">SM6P07NI  </w:t>
+      <w:t>SM6P07</w:t>
+    </w:r>
+    <w:proofErr w:type="gramStart"/>
+    <w:r>
+      <w:t xml:space="preserve">NI  </w:t>
     </w:r>
     <w:r>
       <w:tab/>
+    </w:r>
+    <w:proofErr w:type="gramEnd"/>
+    <w:r>
       <w:t xml:space="preserve"> </w:t>
     </w:r>
     <w:r>
@@ -7557,10 +8817,17 @@
       <w:tab/>
     </w:r>
     <w:r>
-      <w:t xml:space="preserve">SM6P07NI  </w:t>
+      <w:t>SM6P07</w:t>
+    </w:r>
+    <w:proofErr w:type="gramStart"/>
+    <w:r>
+      <w:t xml:space="preserve">NI  </w:t>
     </w:r>
     <w:r>
       <w:tab/>
+    </w:r>
+    <w:proofErr w:type="gramEnd"/>
+    <w:r>
       <w:t xml:space="preserve"> </w:t>
     </w:r>
     <w:r>
@@ -7574,6 +8841,118 @@
 <file path=word/numbering.xml><?xml version="1.0" encoding="utf-8"?>
 <w:numbering xmlns:wpc="http://schemas.microsoft.com/office/word/2010/wordprocessingCanvas" xmlns:cx="http://schemas.microsoft.com/office/drawing/2014/chartex" xmlns:cx1="http://schemas.microsoft.com/office/drawing/2015/9/8/chartex" xmlns:cx2="http://schemas.microsoft.com/office/drawing/2015/10/21/chartex" xmlns:cx3="http://schemas.microsoft.com/office/drawing/2016/5/9/chartex" xmlns:cx4="http://schemas.microsoft.com/office/drawing/2016/5/10/chartex" xmlns:cx5="http://schemas.microsoft.com/office/drawing/2016/5/11/chartex" xmlns:cx6="http://schemas.microsoft.com/office/drawing/2016/5/12/chartex" xmlns:cx7="http://schemas.microsoft.com/office/drawing/2016/5/13/chartex" xmlns:cx8="http://schemas.microsoft.com/office/drawing/2016/5/14/chartex" xmlns:mc="http://schemas.openxmlformats.org/markup-compatibility/2006" xmlns:aink="http://schemas.microsoft.com/office/drawing/2016/ink" xmlns:am3d="http://schemas.microsoft.com/office/drawing/2017/model3d" xmlns:o="urn:schemas-microsoft-com:office:office" xmlns:oel="http://schemas.microsoft.com/office/2019/extlst" xmlns:r="http://schemas.openxmlformats.org/officeDocument/2006/relationships" xmlns:m="http://schemas.openxmlformats.org/officeDocument/2006/math" xmlns:v="urn:schemas-microsoft-com:vml" xmlns:wp14="http://schemas.microsoft.com/office/word/2010/wordprocessingDrawing" xmlns:wp="http://schemas.openxmlformats.org/drawingml/2006/wordprocessingDrawing" xmlns:w10="urn:schemas-microsoft-com:office:word" xmlns:w="http://schemas.openxmlformats.org/wordprocessingml/2006/main" xmlns:w14="http://schemas.microsoft.com/office/word/2010/wordml" xmlns:w15="http://schemas.microsoft.com/office/word/2012/wordml" xmlns:w16cex="http://schemas.microsoft.com/office/word/2018/wordml/cex" xmlns:w16cid="http://schemas.microsoft.com/office/word/2016/wordml/cid" xmlns:w16="http://schemas.microsoft.com/office/word/2018/wordml" xmlns:w16sdtdh="http://schemas.microsoft.com/office/word/2020/wordml/sdtdatahash" xmlns:w16se="http://schemas.microsoft.com/office/word/2015/wordml/symex" xmlns:wpg="http://schemas.microsoft.com/office/word/2010/wordprocessingGroup" xmlns:wpi="http://schemas.microsoft.com/office/word/2010/wordprocessingInk" xmlns:wne="http://schemas.microsoft.com/office/word/2006/wordml" xmlns:wps="http://schemas.microsoft.com/office/word/2010/wordprocessingShape" mc:Ignorable="w14 w15 w16se w16cid w16 w16cex w16sdtdh wp14">
   <w:abstractNum w:abstractNumId="0" w15:restartNumberingAfterBreak="0">
+    <w:nsid w:val="00C5302C"/>
+    <w:multiLevelType w:val="hybridMultilevel"/>
+    <w:tmpl w:val="D7208BBE"/>
+    <w:lvl w:ilvl="0" w:tplc="C678636E">
+      <w:numFmt w:val="bullet"/>
+      <w:lvlText w:val=""/>
+      <w:lvlJc w:val="left"/>
+      <w:pPr>
+        <w:ind w:left="1800" w:hanging="360"/>
+      </w:pPr>
+      <w:rPr>
+        <w:rFonts w:ascii="Symbol" w:eastAsia="Arial" w:hAnsi="Symbol" w:cs="Arial" w:hint="default"/>
+      </w:rPr>
+    </w:lvl>
+    <w:lvl w:ilvl="1" w:tplc="04090003" w:tentative="1">
+      <w:start w:val="1"/>
+      <w:numFmt w:val="bullet"/>
+      <w:lvlText w:val="o"/>
+      <w:lvlJc w:val="left"/>
+      <w:pPr>
+        <w:ind w:left="2520" w:hanging="360"/>
+      </w:pPr>
+      <w:rPr>
+        <w:rFonts w:ascii="Courier New" w:hAnsi="Courier New" w:cs="Courier New" w:hint="default"/>
+      </w:rPr>
+    </w:lvl>
+    <w:lvl w:ilvl="2" w:tplc="04090005" w:tentative="1">
+      <w:start w:val="1"/>
+      <w:numFmt w:val="bullet"/>
+      <w:lvlText w:val=""/>
+      <w:lvlJc w:val="left"/>
+      <w:pPr>
+        <w:ind w:left="3240" w:hanging="360"/>
+      </w:pPr>
+      <w:rPr>
+        <w:rFonts w:ascii="Wingdings" w:hAnsi="Wingdings" w:hint="default"/>
+      </w:rPr>
+    </w:lvl>
+    <w:lvl w:ilvl="3" w:tplc="04090001" w:tentative="1">
+      <w:start w:val="1"/>
+      <w:numFmt w:val="bullet"/>
+      <w:lvlText w:val=""/>
+      <w:lvlJc w:val="left"/>
+      <w:pPr>
+        <w:ind w:left="3960" w:hanging="360"/>
+      </w:pPr>
+      <w:rPr>
+        <w:rFonts w:ascii="Symbol" w:hAnsi="Symbol" w:hint="default"/>
+      </w:rPr>
+    </w:lvl>
+    <w:lvl w:ilvl="4" w:tplc="04090003" w:tentative="1">
+      <w:start w:val="1"/>
+      <w:numFmt w:val="bullet"/>
+      <w:lvlText w:val="o"/>
+      <w:lvlJc w:val="left"/>
+      <w:pPr>
+        <w:ind w:left="4680" w:hanging="360"/>
+      </w:pPr>
+      <w:rPr>
+        <w:rFonts w:ascii="Courier New" w:hAnsi="Courier New" w:cs="Courier New" w:hint="default"/>
+      </w:rPr>
+    </w:lvl>
+    <w:lvl w:ilvl="5" w:tplc="04090005" w:tentative="1">
+      <w:start w:val="1"/>
+      <w:numFmt w:val="bullet"/>
+      <w:lvlText w:val=""/>
+      <w:lvlJc w:val="left"/>
+      <w:pPr>
+        <w:ind w:left="5400" w:hanging="360"/>
+      </w:pPr>
+      <w:rPr>
+        <w:rFonts w:ascii="Wingdings" w:hAnsi="Wingdings" w:hint="default"/>
+      </w:rPr>
+    </w:lvl>
+    <w:lvl w:ilvl="6" w:tplc="04090001" w:tentative="1">
+      <w:start w:val="1"/>
+      <w:numFmt w:val="bullet"/>
+      <w:lvlText w:val=""/>
+      <w:lvlJc w:val="left"/>
+      <w:pPr>
+        <w:ind w:left="6120" w:hanging="360"/>
+      </w:pPr>
+      <w:rPr>
+        <w:rFonts w:ascii="Symbol" w:hAnsi="Symbol" w:hint="default"/>
+      </w:rPr>
+    </w:lvl>
+    <w:lvl w:ilvl="7" w:tplc="04090003" w:tentative="1">
+      <w:start w:val="1"/>
+      <w:numFmt w:val="bullet"/>
+      <w:lvlText w:val="o"/>
+      <w:lvlJc w:val="left"/>
+      <w:pPr>
+        <w:ind w:left="6840" w:hanging="360"/>
+      </w:pPr>
+      <w:rPr>
+        <w:rFonts w:ascii="Courier New" w:hAnsi="Courier New" w:cs="Courier New" w:hint="default"/>
+      </w:rPr>
+    </w:lvl>
+    <w:lvl w:ilvl="8" w:tplc="04090005" w:tentative="1">
+      <w:start w:val="1"/>
+      <w:numFmt w:val="bullet"/>
+      <w:lvlText w:val=""/>
+      <w:lvlJc w:val="left"/>
+      <w:pPr>
+        <w:ind w:left="7560" w:hanging="360"/>
+      </w:pPr>
+      <w:rPr>
+        <w:rFonts w:ascii="Wingdings" w:hAnsi="Wingdings" w:hint="default"/>
+      </w:rPr>
+    </w:lvl>
+  </w:abstractNum>
+  <w:abstractNum w:abstractNumId="1" w15:restartNumberingAfterBreak="0">
     <w:nsid w:val="082D6062"/>
     <w:multiLevelType w:val="hybridMultilevel"/>
     <w:tmpl w:val="D23E0A7C"/>
@@ -7785,7 +9164,7 @@
       </w:rPr>
     </w:lvl>
   </w:abstractNum>
-  <w:abstractNum w:abstractNumId="1" w15:restartNumberingAfterBreak="0">
+  <w:abstractNum w:abstractNumId="2" w15:restartNumberingAfterBreak="0">
     <w:nsid w:val="21947597"/>
     <w:multiLevelType w:val="hybridMultilevel"/>
     <w:tmpl w:val="8AA2130C"/>
@@ -7898,7 +9277,7 @@
       </w:rPr>
     </w:lvl>
   </w:abstractNum>
-  <w:abstractNum w:abstractNumId="2" w15:restartNumberingAfterBreak="0">
+  <w:abstractNum w:abstractNumId="3" w15:restartNumberingAfterBreak="0">
     <w:nsid w:val="49CE1E92"/>
     <w:multiLevelType w:val="hybridMultilevel"/>
     <w:tmpl w:val="9F88C062"/>
@@ -7987,7 +9366,7 @@
       </w:pPr>
     </w:lvl>
   </w:abstractNum>
-  <w:abstractNum w:abstractNumId="3" w15:restartNumberingAfterBreak="0">
+  <w:abstractNum w:abstractNumId="4" w15:restartNumberingAfterBreak="0">
     <w:nsid w:val="4BBA56D2"/>
     <w:multiLevelType w:val="hybridMultilevel"/>
     <w:tmpl w:val="F17E2372"/>
@@ -8199,7 +9578,7 @@
       </w:rPr>
     </w:lvl>
   </w:abstractNum>
-  <w:abstractNum w:abstractNumId="4" w15:restartNumberingAfterBreak="0">
+  <w:abstractNum w:abstractNumId="5" w15:restartNumberingAfterBreak="0">
     <w:nsid w:val="5D5B4651"/>
     <w:multiLevelType w:val="hybridMultilevel"/>
     <w:tmpl w:val="8ADA6F78"/>
@@ -8411,7 +9790,7 @@
       </w:rPr>
     </w:lvl>
   </w:abstractNum>
-  <w:abstractNum w:abstractNumId="5" w15:restartNumberingAfterBreak="0">
+  <w:abstractNum w:abstractNumId="6" w15:restartNumberingAfterBreak="0">
     <w:nsid w:val="720754DF"/>
     <w:multiLevelType w:val="hybridMultilevel"/>
     <w:tmpl w:val="5E623BAC"/>
@@ -8623,7 +10002,7 @@
       </w:rPr>
     </w:lvl>
   </w:abstractNum>
-  <w:abstractNum w:abstractNumId="6" w15:restartNumberingAfterBreak="0">
+  <w:abstractNum w:abstractNumId="7" w15:restartNumberingAfterBreak="0">
     <w:nsid w:val="76B7096D"/>
     <w:multiLevelType w:val="hybridMultilevel"/>
     <w:tmpl w:val="75941B66"/>
@@ -8836,24 +10215,27 @@
     </w:lvl>
   </w:abstractNum>
   <w:num w:numId="1" w16cid:durableId="1716274163">
+    <w:abstractNumId w:val="5"/>
+  </w:num>
+  <w:num w:numId="2" w16cid:durableId="1036392792">
+    <w:abstractNumId w:val="6"/>
+  </w:num>
+  <w:num w:numId="3" w16cid:durableId="1583875243">
     <w:abstractNumId w:val="4"/>
   </w:num>
-  <w:num w:numId="2" w16cid:durableId="1036392792">
-    <w:abstractNumId w:val="5"/>
+  <w:num w:numId="4" w16cid:durableId="1615869843">
+    <w:abstractNumId w:val="7"/>
   </w:num>
-  <w:num w:numId="3" w16cid:durableId="1583875243">
+  <w:num w:numId="5" w16cid:durableId="913734275">
     <w:abstractNumId w:val="3"/>
   </w:num>
-  <w:num w:numId="4" w16cid:durableId="1615869843">
-    <w:abstractNumId w:val="6"/>
-  </w:num>
-  <w:num w:numId="5" w16cid:durableId="913734275">
+  <w:num w:numId="6" w16cid:durableId="474377282">
     <w:abstractNumId w:val="2"/>
   </w:num>
-  <w:num w:numId="6" w16cid:durableId="474377282">
+  <w:num w:numId="7" w16cid:durableId="1717050195">
     <w:abstractNumId w:val="1"/>
   </w:num>
-  <w:num w:numId="7" w16cid:durableId="1717050195">
+  <w:num w:numId="8" w16cid:durableId="2142991990">
     <w:abstractNumId w:val="0"/>
   </w:num>
 </w:numbering>
@@ -9256,6 +10638,7 @@
   <w:style w:type="paragraph" w:default="1" w:styleId="Normal">
     <w:name w:val="Normal"/>
     <w:qFormat/>
+    <w:rsid w:val="00391868"/>
     <w:pPr>
       <w:spacing w:after="148" w:line="267" w:lineRule="auto"/>
       <w:ind w:left="10" w:right="3" w:hanging="10"/>
@@ -9843,4 +11226,16 @@
     </a:ext>
   </a:extLst>
 </a:theme>
+</file>
+
+<file path=customXml/item1.xml><?xml version="1.0" encoding="utf-8"?>
+<b:Sources xmlns:b="http://schemas.openxmlformats.org/officeDocument/2006/bibliography" xmlns="http://schemas.openxmlformats.org/officeDocument/2006/bibliography" SelectedStyle="\HarvardAnglia2008OfficeOnline.xsl" StyleName="Harvard - Anglia" Version="2008"/>
+</file>
+
+<file path=customXml/itemProps1.xml><?xml version="1.0" encoding="utf-8"?>
+<ds:datastoreItem xmlns:ds="http://schemas.openxmlformats.org/officeDocument/2006/customXml" ds:itemID="{B19D0256-530E-4BD6-8D04-412FB8D82C3A}">
+  <ds:schemaRefs>
+    <ds:schemaRef ds:uri="http://schemas.openxmlformats.org/officeDocument/2006/bibliography"/>
+  </ds:schemaRefs>
+</ds:datastoreItem>
 </file>
</xml_diff>

<commit_message>
Gant chart and lighting more natural
Gant chart and lighting more natural
</commit_message>
<xml_diff>
--- a/20049286 Bibek Dhungana.docx
+++ b/20049286 Bibek Dhungana.docx
@@ -2,13 +2,13 @@
 <file path=word/document.xml><?xml version="1.0" encoding="utf-8"?>
 <w:document xmlns:wpc="http://schemas.microsoft.com/office/word/2010/wordprocessingCanvas" xmlns:cx="http://schemas.microsoft.com/office/drawing/2014/chartex" xmlns:cx1="http://schemas.microsoft.com/office/drawing/2015/9/8/chartex" xmlns:cx2="http://schemas.microsoft.com/office/drawing/2015/10/21/chartex" xmlns:cx3="http://schemas.microsoft.com/office/drawing/2016/5/9/chartex" xmlns:cx4="http://schemas.microsoft.com/office/drawing/2016/5/10/chartex" xmlns:cx5="http://schemas.microsoft.com/office/drawing/2016/5/11/chartex" xmlns:cx6="http://schemas.microsoft.com/office/drawing/2016/5/12/chartex" xmlns:cx7="http://schemas.microsoft.com/office/drawing/2016/5/13/chartex" xmlns:cx8="http://schemas.microsoft.com/office/drawing/2016/5/14/chartex" xmlns:mc="http://schemas.openxmlformats.org/markup-compatibility/2006" xmlns:aink="http://schemas.microsoft.com/office/drawing/2016/ink" xmlns:am3d="http://schemas.microsoft.com/office/drawing/2017/model3d" xmlns:o="urn:schemas-microsoft-com:office:office" xmlns:oel="http://schemas.microsoft.com/office/2019/extlst" xmlns:r="http://schemas.openxmlformats.org/officeDocument/2006/relationships" xmlns:m="http://schemas.openxmlformats.org/officeDocument/2006/math" xmlns:v="urn:schemas-microsoft-com:vml" xmlns:wp14="http://schemas.microsoft.com/office/word/2010/wordprocessingDrawing" xmlns:wp="http://schemas.openxmlformats.org/drawingml/2006/wordprocessingDrawing" xmlns:w10="urn:schemas-microsoft-com:office:word" xmlns:w="http://schemas.openxmlformats.org/wordprocessingml/2006/main" xmlns:w14="http://schemas.microsoft.com/office/word/2010/wordml" xmlns:w15="http://schemas.microsoft.com/office/word/2012/wordml" xmlns:w16cex="http://schemas.microsoft.com/office/word/2018/wordml/cex" xmlns:w16cid="http://schemas.microsoft.com/office/word/2016/wordml/cid" xmlns:w16="http://schemas.microsoft.com/office/word/2018/wordml" xmlns:w16sdtdh="http://schemas.microsoft.com/office/word/2020/wordml/sdtdatahash" xmlns:w16se="http://schemas.microsoft.com/office/word/2015/wordml/symex" xmlns:wpg="http://schemas.microsoft.com/office/word/2010/wordprocessingGroup" xmlns:wpi="http://schemas.microsoft.com/office/word/2010/wordprocessingInk" xmlns:wne="http://schemas.microsoft.com/office/word/2006/wordml" xmlns:wps="http://schemas.microsoft.com/office/word/2010/wordprocessingShape" mc:Ignorable="w14 w15 w16se w16cid w16 w16cex w16sdtdh wp14">
   <w:body>
-    <w:bookmarkStart w:id="0" w:name="_Hlk122017754"/>
-    <w:bookmarkEnd w:id="0"/>
     <w:p>
       <w:pPr>
         <w:spacing w:after="60" w:line="259" w:lineRule="auto"/>
         <w:ind w:left="2668" w:right="-7" w:firstLine="0"/>
       </w:pPr>
+      <w:bookmarkStart w:id="0" w:name="_Hlk122017754"/>
+      <w:bookmarkEnd w:id="0"/>
       <w:r>
         <w:rPr>
           <w:rFonts w:ascii="Calibri" w:eastAsia="Calibri" w:hAnsi="Calibri" w:cs="Calibri"/>
@@ -605,7 +605,6 @@
           <w:rFonts w:ascii="Calibri" w:eastAsia="Calibri" w:hAnsi="Calibri" w:cs="Calibri"/>
           <w:sz w:val="36"/>
         </w:rPr>
-        <w:lastRenderedPageBreak/>
         <w:t xml:space="preserve">Abstract </w:t>
       </w:r>
     </w:p>
@@ -615,6 +614,7 @@
         <w:ind w:left="0" w:right="0" w:firstLine="0"/>
       </w:pPr>
       <w:r>
+        <w:lastRenderedPageBreak/>
         <w:t xml:space="preserve"> </w:t>
       </w:r>
     </w:p>
@@ -753,8 +753,15 @@
           <w:pPr>
             <w:pStyle w:val="TOC1"/>
             <w:tabs>
-              <w:tab w:val="right" w:leader="dot" w:pos="9354"/>
+              <w:tab w:val="right" w:leader="dot" w:pos="12172"/>
             </w:tabs>
+            <w:rPr>
+              <w:rFonts w:asciiTheme="minorHAnsi" w:eastAsiaTheme="minorEastAsia" w:hAnsiTheme="minorHAnsi" w:cstheme="minorBidi"/>
+              <w:b w:val="0"/>
+              <w:noProof/>
+              <w:color w:val="auto"/>
+              <w:sz w:val="22"/>
+            </w:rPr>
           </w:pPr>
           <w:r>
             <w:fldChar w:fldCharType="begin"/>
@@ -765,32 +772,60 @@
           <w:r>
             <w:fldChar w:fldCharType="separate"/>
           </w:r>
-          <w:hyperlink w:anchor="_Toc23985">
-            <w:r>
-              <w:rPr>
-                <w:sz w:val="28"/>
+          <w:hyperlink w:anchor="_Toc122881603" w:history="1">
+            <w:r>
+              <w:rPr>
+                <w:rStyle w:val="Hyperlink"/>
+                <w:noProof/>
               </w:rPr>
               <w:t>Section A: Research</w:t>
             </w:r>
             <w:r>
+              <w:rPr>
+                <w:noProof/>
+                <w:webHidden/>
+              </w:rPr>
               <w:tab/>
             </w:r>
             <w:r>
+              <w:rPr>
+                <w:noProof/>
+                <w:webHidden/>
+              </w:rPr>
               <w:fldChar w:fldCharType="begin"/>
             </w:r>
             <w:r>
-              <w:instrText>PAGEREF _Toc23985 \h</w:instrText>
-            </w:r>
-            <w:r>
+              <w:rPr>
+                <w:noProof/>
+                <w:webHidden/>
+              </w:rPr>
+              <w:instrText xml:space="preserve"> PAGEREF _Toc122881603 \h </w:instrText>
+            </w:r>
+            <w:r>
+              <w:rPr>
+                <w:noProof/>
+                <w:webHidden/>
+              </w:rPr>
+            </w:r>
+            <w:r>
+              <w:rPr>
+                <w:noProof/>
+                <w:webHidden/>
+              </w:rPr>
               <w:fldChar w:fldCharType="separate"/>
             </w:r>
             <w:r>
               <w:rPr>
-                <w:sz w:val="28"/>
-              </w:rPr>
-              <w:t xml:space="preserve">1 </w:t>
-            </w:r>
-            <w:r>
+                <w:noProof/>
+                <w:webHidden/>
+              </w:rPr>
+              <w:t>7</w:t>
+            </w:r>
+            <w:r>
+              <w:rPr>
+                <w:noProof/>
+                <w:webHidden/>
+              </w:rPr>
               <w:fldChar w:fldCharType="end"/>
             </w:r>
           </w:hyperlink>
@@ -799,39 +834,70 @@
           <w:pPr>
             <w:pStyle w:val="TOC2"/>
             <w:tabs>
-              <w:tab w:val="right" w:leader="dot" w:pos="9354"/>
+              <w:tab w:val="right" w:leader="dot" w:pos="12172"/>
             </w:tabs>
+            <w:rPr>
+              <w:rFonts w:asciiTheme="minorHAnsi" w:eastAsiaTheme="minorEastAsia" w:hAnsiTheme="minorHAnsi" w:cstheme="minorBidi"/>
+              <w:b w:val="0"/>
+              <w:noProof/>
+              <w:color w:val="auto"/>
+              <w:sz w:val="22"/>
+            </w:rPr>
           </w:pPr>
-          <w:hyperlink w:anchor="_Toc23986">
-            <w:r>
-              <w:t>1</w:t>
-            </w:r>
-            <w:r>
-              <w:rPr>
-                <w:b w:val="0"/>
-                <w:sz w:val="22"/>
-              </w:rPr>
-              <w:t xml:space="preserve">  </w:t>
-            </w:r>
-            <w:r>
-              <w:t>Introduction</w:t>
-            </w:r>
-            <w:r>
+          <w:hyperlink w:anchor="_Toc122881604" w:history="1">
+            <w:r>
+              <w:rPr>
+                <w:rStyle w:val="Hyperlink"/>
+                <w:noProof/>
+              </w:rPr>
+              <w:t>1 Introduction</w:t>
+            </w:r>
+            <w:r>
+              <w:rPr>
+                <w:noProof/>
+                <w:webHidden/>
+              </w:rPr>
               <w:tab/>
             </w:r>
             <w:r>
+              <w:rPr>
+                <w:noProof/>
+                <w:webHidden/>
+              </w:rPr>
               <w:fldChar w:fldCharType="begin"/>
             </w:r>
             <w:r>
-              <w:instrText>PAGEREF _Toc23986 \h</w:instrText>
-            </w:r>
-            <w:r>
+              <w:rPr>
+                <w:noProof/>
+                <w:webHidden/>
+              </w:rPr>
+              <w:instrText xml:space="preserve"> PAGEREF _Toc122881604 \h </w:instrText>
+            </w:r>
+            <w:r>
+              <w:rPr>
+                <w:noProof/>
+                <w:webHidden/>
+              </w:rPr>
+            </w:r>
+            <w:r>
+              <w:rPr>
+                <w:noProof/>
+                <w:webHidden/>
+              </w:rPr>
               <w:fldChar w:fldCharType="separate"/>
             </w:r>
             <w:r>
-              <w:t xml:space="preserve">1 </w:t>
-            </w:r>
-            <w:r>
+              <w:rPr>
+                <w:noProof/>
+                <w:webHidden/>
+              </w:rPr>
+              <w:t>7</w:t>
+            </w:r>
+            <w:r>
+              <w:rPr>
+                <w:noProof/>
+                <w:webHidden/>
+              </w:rPr>
               <w:fldChar w:fldCharType="end"/>
             </w:r>
           </w:hyperlink>
@@ -840,39 +906,70 @@
           <w:pPr>
             <w:pStyle w:val="TOC2"/>
             <w:tabs>
-              <w:tab w:val="right" w:leader="dot" w:pos="9354"/>
+              <w:tab w:val="right" w:leader="dot" w:pos="12172"/>
             </w:tabs>
+            <w:rPr>
+              <w:rFonts w:asciiTheme="minorHAnsi" w:eastAsiaTheme="minorEastAsia" w:hAnsiTheme="minorHAnsi" w:cstheme="minorBidi"/>
+              <w:b w:val="0"/>
+              <w:noProof/>
+              <w:color w:val="auto"/>
+              <w:sz w:val="22"/>
+            </w:rPr>
           </w:pPr>
-          <w:hyperlink w:anchor="_Toc23987">
-            <w:r>
-              <w:t>2</w:t>
-            </w:r>
-            <w:r>
-              <w:rPr>
-                <w:b w:val="0"/>
-                <w:sz w:val="22"/>
-              </w:rPr>
-              <w:t xml:space="preserve">  </w:t>
-            </w:r>
-            <w:r>
-              <w:t>Research Process</w:t>
-            </w:r>
-            <w:r>
+          <w:hyperlink w:anchor="_Toc122881605" w:history="1">
+            <w:r>
+              <w:rPr>
+                <w:rStyle w:val="Hyperlink"/>
+                <w:noProof/>
+              </w:rPr>
+              <w:t>2 Research Process</w:t>
+            </w:r>
+            <w:r>
+              <w:rPr>
+                <w:noProof/>
+                <w:webHidden/>
+              </w:rPr>
               <w:tab/>
             </w:r>
             <w:r>
+              <w:rPr>
+                <w:noProof/>
+                <w:webHidden/>
+              </w:rPr>
               <w:fldChar w:fldCharType="begin"/>
             </w:r>
             <w:r>
-              <w:instrText>PAGEREF _Toc23987 \h</w:instrText>
-            </w:r>
-            <w:r>
+              <w:rPr>
+                <w:noProof/>
+                <w:webHidden/>
+              </w:rPr>
+              <w:instrText xml:space="preserve"> PAGEREF _Toc122881605 \h </w:instrText>
+            </w:r>
+            <w:r>
+              <w:rPr>
+                <w:noProof/>
+                <w:webHidden/>
+              </w:rPr>
+            </w:r>
+            <w:r>
+              <w:rPr>
+                <w:noProof/>
+                <w:webHidden/>
+              </w:rPr>
               <w:fldChar w:fldCharType="separate"/>
             </w:r>
             <w:r>
-              <w:t xml:space="preserve">2 </w:t>
-            </w:r>
-            <w:r>
+              <w:rPr>
+                <w:noProof/>
+                <w:webHidden/>
+              </w:rPr>
+              <w:t>8</w:t>
+            </w:r>
+            <w:r>
+              <w:rPr>
+                <w:noProof/>
+                <w:webHidden/>
+              </w:rPr>
               <w:fldChar w:fldCharType="end"/>
             </w:r>
           </w:hyperlink>
@@ -881,39 +978,2191 @@
           <w:pPr>
             <w:pStyle w:val="TOC2"/>
             <w:tabs>
-              <w:tab w:val="right" w:leader="dot" w:pos="9354"/>
+              <w:tab w:val="right" w:leader="dot" w:pos="12172"/>
             </w:tabs>
+            <w:rPr>
+              <w:rFonts w:asciiTheme="minorHAnsi" w:eastAsiaTheme="minorEastAsia" w:hAnsiTheme="minorHAnsi" w:cstheme="minorBidi"/>
+              <w:b w:val="0"/>
+              <w:noProof/>
+              <w:color w:val="auto"/>
+              <w:sz w:val="22"/>
+            </w:rPr>
           </w:pPr>
-          <w:hyperlink w:anchor="_Toc23988">
-            <w:r>
-              <w:t>3</w:t>
-            </w:r>
-            <w:r>
-              <w:rPr>
+          <w:hyperlink w:anchor="_Toc122881608" w:history="1">
+            <w:r>
+              <w:rPr>
+                <w:rStyle w:val="Hyperlink"/>
+                <w:noProof/>
+              </w:rPr>
+              <w:t>3 Literature Review</w:t>
+            </w:r>
+            <w:r>
+              <w:rPr>
+                <w:noProof/>
+                <w:webHidden/>
+              </w:rPr>
+              <w:tab/>
+            </w:r>
+            <w:r>
+              <w:rPr>
+                <w:noProof/>
+                <w:webHidden/>
+              </w:rPr>
+              <w:fldChar w:fldCharType="begin"/>
+            </w:r>
+            <w:r>
+              <w:rPr>
+                <w:noProof/>
+                <w:webHidden/>
+              </w:rPr>
+              <w:instrText xml:space="preserve"> PAGEREF _Toc122881608 \h </w:instrText>
+            </w:r>
+            <w:r>
+              <w:rPr>
+                <w:noProof/>
+                <w:webHidden/>
+              </w:rPr>
+            </w:r>
+            <w:r>
+              <w:rPr>
+                <w:noProof/>
+                <w:webHidden/>
+              </w:rPr>
+              <w:fldChar w:fldCharType="separate"/>
+            </w:r>
+            <w:r>
+              <w:rPr>
+                <w:noProof/>
+                <w:webHidden/>
+              </w:rPr>
+              <w:t>9</w:t>
+            </w:r>
+            <w:r>
+              <w:rPr>
+                <w:noProof/>
+                <w:webHidden/>
+              </w:rPr>
+              <w:fldChar w:fldCharType="end"/>
+            </w:r>
+          </w:hyperlink>
+        </w:p>
+        <w:p>
+          <w:pPr>
+            <w:pStyle w:val="TOC4"/>
+            <w:tabs>
+              <w:tab w:val="right" w:leader="dot" w:pos="12172"/>
+            </w:tabs>
+            <w:ind w:left="0" w:firstLine="0"/>
+            <w:rPr>
+              <w:rFonts w:asciiTheme="minorHAnsi" w:eastAsiaTheme="minorEastAsia" w:hAnsiTheme="minorHAnsi" w:cstheme="minorBidi"/>
+              <w:noProof/>
+              <w:color w:val="auto"/>
+              <w:sz w:val="22"/>
+            </w:rPr>
+          </w:pPr>
+          <w:r>
+            <w:rPr>
+              <w:rStyle w:val="Hyperlink"/>
+              <w:noProof/>
+              <w:color w:val="FFFFFF" w:themeColor="background1"/>
+            </w:rPr>
+            <w:t xml:space="preserve">    </w:t>
+          </w:r>
+          <w:r>
+            <w:rPr>
+              <w:rStyle w:val="Hyperlink"/>
+              <w:b/>
+              <w:bCs/>
+              <w:noProof/>
+              <w:color w:val="FFFFFF" w:themeColor="background1"/>
+            </w:rPr>
+            <w:t xml:space="preserve">   </w:t>
+          </w:r>
+          <w:r>
+            <w:rPr>
+              <w:rStyle w:val="Hyperlink"/>
+              <w:noProof/>
+              <w:color w:val="FFFFFF" w:themeColor="background1"/>
+            </w:rPr>
+            <w:t xml:space="preserve"> </w:t>
+          </w:r>
+          <w:hyperlink w:anchor="_Toc122881610" w:history="1">
+            <w:r>
+              <w:rPr>
+                <w:rStyle w:val="Hyperlink"/>
+                <w:noProof/>
+              </w:rPr>
+              <w:t>3.1.1 3D Animation .</w:t>
+            </w:r>
+            <w:r>
+              <w:rPr>
+                <w:noProof/>
+                <w:webHidden/>
+              </w:rPr>
+              <w:tab/>
+            </w:r>
+            <w:r>
+              <w:rPr>
+                <w:noProof/>
+                <w:webHidden/>
+              </w:rPr>
+              <w:fldChar w:fldCharType="begin"/>
+            </w:r>
+            <w:r>
+              <w:rPr>
+                <w:noProof/>
+                <w:webHidden/>
+              </w:rPr>
+              <w:instrText xml:space="preserve"> PAGEREF _Toc122881610 \h </w:instrText>
+            </w:r>
+            <w:r>
+              <w:rPr>
+                <w:noProof/>
+                <w:webHidden/>
+              </w:rPr>
+            </w:r>
+            <w:r>
+              <w:rPr>
+                <w:noProof/>
+                <w:webHidden/>
+              </w:rPr>
+              <w:fldChar w:fldCharType="separate"/>
+            </w:r>
+            <w:r>
+              <w:rPr>
+                <w:noProof/>
+                <w:webHidden/>
+              </w:rPr>
+              <w:t>9</w:t>
+            </w:r>
+            <w:r>
+              <w:rPr>
+                <w:noProof/>
+                <w:webHidden/>
+              </w:rPr>
+              <w:fldChar w:fldCharType="end"/>
+            </w:r>
+          </w:hyperlink>
+        </w:p>
+        <w:p>
+          <w:pPr>
+            <w:pStyle w:val="TOC3"/>
+            <w:tabs>
+              <w:tab w:val="right" w:leader="dot" w:pos="12172"/>
+            </w:tabs>
+            <w:jc w:val="left"/>
+            <w:rPr>
+              <w:rFonts w:asciiTheme="minorHAnsi" w:eastAsiaTheme="minorEastAsia" w:hAnsiTheme="minorHAnsi" w:cstheme="minorBidi"/>
+              <w:noProof/>
+              <w:color w:val="auto"/>
+              <w:sz w:val="22"/>
+            </w:rPr>
+          </w:pPr>
+          <w:hyperlink w:anchor="_Toc122881611" w:history="1">
+            <w:r>
+              <w:rPr>
+                <w:rStyle w:val="Hyperlink"/>
+                <w:noProof/>
+              </w:rPr>
+              <w:t xml:space="preserve">3.2 Sculpting vs Modeling.   </w:t>
+            </w:r>
+            <w:r>
+              <w:rPr>
+                <w:rStyle w:val="Hyperlink"/>
+                <w:rFonts w:ascii="Source Sans Pro" w:hAnsi="Source Sans Pro"/>
+                <w:noProof/>
+              </w:rPr>
+              <w:t xml:space="preserve">     </w:t>
+            </w:r>
+            <w:r>
+              <w:rPr>
+                <w:rStyle w:val="Hyperlink"/>
+                <w:rFonts w:ascii="Source Sans Pro" w:hAnsi="Source Sans Pro"/>
+                <w:noProof/>
+              </w:rPr>
+              <w:br/>
+              <w:t>1. Sculpting is better for organic modeling</w:t>
+            </w:r>
+            <w:r>
+              <w:rPr>
+                <w:noProof/>
+                <w:webHidden/>
+              </w:rPr>
+              <w:tab/>
+            </w:r>
+            <w:r>
+              <w:rPr>
+                <w:noProof/>
+                <w:webHidden/>
+              </w:rPr>
+              <w:fldChar w:fldCharType="begin"/>
+            </w:r>
+            <w:r>
+              <w:rPr>
+                <w:noProof/>
+                <w:webHidden/>
+              </w:rPr>
+              <w:instrText xml:space="preserve"> PAGEREF _Toc122881611 \h </w:instrText>
+            </w:r>
+            <w:r>
+              <w:rPr>
+                <w:noProof/>
+                <w:webHidden/>
+              </w:rPr>
+            </w:r>
+            <w:r>
+              <w:rPr>
+                <w:noProof/>
+                <w:webHidden/>
+              </w:rPr>
+              <w:fldChar w:fldCharType="separate"/>
+            </w:r>
+            <w:r>
+              <w:rPr>
+                <w:noProof/>
+                <w:webHidden/>
+              </w:rPr>
+              <w:t>10</w:t>
+            </w:r>
+            <w:r>
+              <w:rPr>
+                <w:noProof/>
+                <w:webHidden/>
+              </w:rPr>
+              <w:fldChar w:fldCharType="end"/>
+            </w:r>
+          </w:hyperlink>
+        </w:p>
+        <w:p>
+          <w:pPr>
+            <w:pStyle w:val="TOC3"/>
+            <w:tabs>
+              <w:tab w:val="right" w:leader="dot" w:pos="12172"/>
+            </w:tabs>
+            <w:rPr>
+              <w:rFonts w:asciiTheme="minorHAnsi" w:eastAsiaTheme="minorEastAsia" w:hAnsiTheme="minorHAnsi" w:cstheme="minorBidi"/>
+              <w:noProof/>
+              <w:color w:val="auto"/>
+              <w:sz w:val="22"/>
+            </w:rPr>
+          </w:pPr>
+          <w:hyperlink w:anchor="_Toc122881612" w:history="1">
+            <w:r>
+              <w:rPr>
+                <w:rStyle w:val="Hyperlink"/>
+                <w:rFonts w:ascii="Source Sans Pro" w:hAnsi="Source Sans Pro"/>
+                <w:noProof/>
+              </w:rPr>
+              <w:t>2. They deal with a mesh differently</w:t>
+            </w:r>
+            <w:r>
+              <w:rPr>
+                <w:noProof/>
+                <w:webHidden/>
+              </w:rPr>
+              <w:tab/>
+            </w:r>
+            <w:r>
+              <w:rPr>
+                <w:noProof/>
+                <w:webHidden/>
+              </w:rPr>
+              <w:fldChar w:fldCharType="begin"/>
+            </w:r>
+            <w:r>
+              <w:rPr>
+                <w:noProof/>
+                <w:webHidden/>
+              </w:rPr>
+              <w:instrText xml:space="preserve"> PAGEREF _Toc122881612 \h </w:instrText>
+            </w:r>
+            <w:r>
+              <w:rPr>
+                <w:noProof/>
+                <w:webHidden/>
+              </w:rPr>
+            </w:r>
+            <w:r>
+              <w:rPr>
+                <w:noProof/>
+                <w:webHidden/>
+              </w:rPr>
+              <w:fldChar w:fldCharType="separate"/>
+            </w:r>
+            <w:r>
+              <w:rPr>
+                <w:noProof/>
+                <w:webHidden/>
+              </w:rPr>
+              <w:t>10</w:t>
+            </w:r>
+            <w:r>
+              <w:rPr>
+                <w:noProof/>
+                <w:webHidden/>
+              </w:rPr>
+              <w:fldChar w:fldCharType="end"/>
+            </w:r>
+          </w:hyperlink>
+        </w:p>
+        <w:p>
+          <w:pPr>
+            <w:pStyle w:val="TOC3"/>
+            <w:tabs>
+              <w:tab w:val="right" w:leader="dot" w:pos="12172"/>
+            </w:tabs>
+            <w:rPr>
+              <w:rFonts w:asciiTheme="minorHAnsi" w:eastAsiaTheme="minorEastAsia" w:hAnsiTheme="minorHAnsi" w:cstheme="minorBidi"/>
+              <w:b/>
+              <w:bCs/>
+              <w:noProof/>
+              <w:color w:val="auto"/>
+              <w:sz w:val="22"/>
+            </w:rPr>
+          </w:pPr>
+          <w:hyperlink w:anchor="_Toc122881613" w:history="1">
+            <w:r>
+              <w:rPr>
+                <w:rStyle w:val="Hyperlink"/>
+                <w:rFonts w:ascii="Source Sans Pro" w:hAnsi="Source Sans Pro"/>
+                <w:noProof/>
+              </w:rPr>
+              <w:t>3. 3D modeling vs sculpting in art skills</w:t>
+            </w:r>
+            <w:r>
+              <w:rPr>
+                <w:noProof/>
+                <w:webHidden/>
+              </w:rPr>
+              <w:tab/>
+            </w:r>
+            <w:r>
+              <w:rPr>
+                <w:noProof/>
+                <w:webHidden/>
+              </w:rPr>
+              <w:fldChar w:fldCharType="begin"/>
+            </w:r>
+            <w:r>
+              <w:rPr>
+                <w:noProof/>
+                <w:webHidden/>
+              </w:rPr>
+              <w:instrText xml:space="preserve"> PAGEREF _Toc122881613 \h </w:instrText>
+            </w:r>
+            <w:r>
+              <w:rPr>
+                <w:noProof/>
+                <w:webHidden/>
+              </w:rPr>
+            </w:r>
+            <w:r>
+              <w:rPr>
+                <w:noProof/>
+                <w:webHidden/>
+              </w:rPr>
+              <w:fldChar w:fldCharType="separate"/>
+            </w:r>
+            <w:r>
+              <w:rPr>
+                <w:noProof/>
+                <w:webHidden/>
+              </w:rPr>
+              <w:t>10</w:t>
+            </w:r>
+            <w:r>
+              <w:rPr>
+                <w:noProof/>
+                <w:webHidden/>
+              </w:rPr>
+              <w:fldChar w:fldCharType="end"/>
+            </w:r>
+          </w:hyperlink>
+        </w:p>
+        <w:p>
+          <w:pPr>
+            <w:pStyle w:val="TOC3"/>
+            <w:tabs>
+              <w:tab w:val="right" w:leader="dot" w:pos="12172"/>
+            </w:tabs>
+            <w:rPr>
+              <w:rFonts w:asciiTheme="minorHAnsi" w:eastAsiaTheme="minorEastAsia" w:hAnsiTheme="minorHAnsi" w:cstheme="minorBidi"/>
+              <w:noProof/>
+              <w:color w:val="auto"/>
+              <w:sz w:val="22"/>
+            </w:rPr>
+          </w:pPr>
+          <w:hyperlink w:anchor="_Toc122881614" w:history="1">
+            <w:r>
+              <w:rPr>
+                <w:noProof/>
+                <w:webHidden/>
+              </w:rPr>
+              <w:tab/>
+            </w:r>
+            <w:r>
+              <w:rPr>
+                <w:noProof/>
+                <w:webHidden/>
+              </w:rPr>
+              <w:fldChar w:fldCharType="begin"/>
+            </w:r>
+            <w:r>
+              <w:rPr>
+                <w:noProof/>
+                <w:webHidden/>
+              </w:rPr>
+              <w:instrText xml:space="preserve"> PAGEREF _Toc122881614 \h </w:instrText>
+            </w:r>
+            <w:r>
+              <w:rPr>
+                <w:noProof/>
+                <w:webHidden/>
+              </w:rPr>
+            </w:r>
+            <w:r>
+              <w:rPr>
+                <w:noProof/>
+                <w:webHidden/>
+              </w:rPr>
+              <w:fldChar w:fldCharType="separate"/>
+            </w:r>
+            <w:r>
+              <w:rPr>
+                <w:noProof/>
+                <w:webHidden/>
+              </w:rPr>
+              <w:t>11</w:t>
+            </w:r>
+            <w:r>
+              <w:rPr>
+                <w:noProof/>
+                <w:webHidden/>
+              </w:rPr>
+              <w:fldChar w:fldCharType="end"/>
+            </w:r>
+          </w:hyperlink>
+        </w:p>
+        <w:p>
+          <w:pPr>
+            <w:pStyle w:val="TOC2"/>
+            <w:tabs>
+              <w:tab w:val="right" w:leader="dot" w:pos="12172"/>
+            </w:tabs>
+            <w:ind w:left="0" w:firstLine="0"/>
+            <w:rPr>
+              <w:rFonts w:asciiTheme="minorHAnsi" w:eastAsiaTheme="minorEastAsia" w:hAnsiTheme="minorHAnsi" w:cstheme="minorBidi"/>
+              <w:b w:val="0"/>
+              <w:noProof/>
+              <w:color w:val="auto"/>
+              <w:sz w:val="22"/>
+            </w:rPr>
+          </w:pPr>
+          <w:hyperlink w:anchor="_Toc122881615" w:history="1">
+            <w:r>
+              <w:rPr>
+                <w:rStyle w:val="Hyperlink"/>
+                <w:noProof/>
+              </w:rPr>
+              <w:t>3.3 High Poly Modeling of environment.</w:t>
+            </w:r>
+            <w:r>
+              <w:rPr>
+                <w:noProof/>
+                <w:webHidden/>
+              </w:rPr>
+              <w:tab/>
+            </w:r>
+            <w:r>
+              <w:rPr>
+                <w:noProof/>
+                <w:webHidden/>
+              </w:rPr>
+              <w:fldChar w:fldCharType="begin"/>
+            </w:r>
+            <w:r>
+              <w:rPr>
+                <w:noProof/>
+                <w:webHidden/>
+              </w:rPr>
+              <w:instrText xml:space="preserve"> PAGEREF _Toc122881615 \h </w:instrText>
+            </w:r>
+            <w:r>
+              <w:rPr>
+                <w:noProof/>
+                <w:webHidden/>
+              </w:rPr>
+            </w:r>
+            <w:r>
+              <w:rPr>
+                <w:noProof/>
+                <w:webHidden/>
+              </w:rPr>
+              <w:fldChar w:fldCharType="separate"/>
+            </w:r>
+            <w:r>
+              <w:rPr>
+                <w:noProof/>
+                <w:webHidden/>
+              </w:rPr>
+              <w:t>12</w:t>
+            </w:r>
+            <w:r>
+              <w:rPr>
+                <w:noProof/>
+                <w:webHidden/>
+              </w:rPr>
+              <w:fldChar w:fldCharType="end"/>
+            </w:r>
+          </w:hyperlink>
+        </w:p>
+        <w:p>
+          <w:pPr>
+            <w:pStyle w:val="TOC2"/>
+            <w:tabs>
+              <w:tab w:val="right" w:leader="dot" w:pos="12172"/>
+            </w:tabs>
+            <w:rPr>
+              <w:rFonts w:asciiTheme="minorHAnsi" w:eastAsiaTheme="minorEastAsia" w:hAnsiTheme="minorHAnsi" w:cstheme="minorBidi"/>
+              <w:b w:val="0"/>
+              <w:noProof/>
+              <w:color w:val="auto"/>
+              <w:sz w:val="22"/>
+            </w:rPr>
+          </w:pPr>
+          <w:hyperlink w:anchor="_Toc122881616" w:history="1">
+            <w:r>
+              <w:rPr>
+                <w:rStyle w:val="Hyperlink"/>
+                <w:noProof/>
+              </w:rPr>
+              <w:t>3.4 Low Poly Modeling of environment.</w:t>
+            </w:r>
+            <w:r>
+              <w:rPr>
+                <w:noProof/>
+                <w:webHidden/>
+              </w:rPr>
+              <w:tab/>
+            </w:r>
+            <w:r>
+              <w:rPr>
+                <w:noProof/>
+                <w:webHidden/>
+              </w:rPr>
+              <w:fldChar w:fldCharType="begin"/>
+            </w:r>
+            <w:r>
+              <w:rPr>
+                <w:noProof/>
+                <w:webHidden/>
+              </w:rPr>
+              <w:instrText xml:space="preserve"> PAGEREF _Toc122881616 \h </w:instrText>
+            </w:r>
+            <w:r>
+              <w:rPr>
+                <w:noProof/>
+                <w:webHidden/>
+              </w:rPr>
+            </w:r>
+            <w:r>
+              <w:rPr>
+                <w:noProof/>
+                <w:webHidden/>
+              </w:rPr>
+              <w:fldChar w:fldCharType="separate"/>
+            </w:r>
+            <w:r>
+              <w:rPr>
+                <w:noProof/>
+                <w:webHidden/>
+              </w:rPr>
+              <w:t>13</w:t>
+            </w:r>
+            <w:r>
+              <w:rPr>
+                <w:noProof/>
+                <w:webHidden/>
+              </w:rPr>
+              <w:fldChar w:fldCharType="end"/>
+            </w:r>
+          </w:hyperlink>
+        </w:p>
+        <w:p>
+          <w:pPr>
+            <w:pStyle w:val="TOC2"/>
+            <w:tabs>
+              <w:tab w:val="right" w:leader="dot" w:pos="12172"/>
+            </w:tabs>
+            <w:rPr>
+              <w:rFonts w:asciiTheme="minorHAnsi" w:eastAsiaTheme="minorEastAsia" w:hAnsiTheme="minorHAnsi" w:cstheme="minorBidi"/>
+              <w:b w:val="0"/>
+              <w:noProof/>
+              <w:color w:val="auto"/>
+              <w:sz w:val="22"/>
+            </w:rPr>
+          </w:pPr>
+          <w:hyperlink w:anchor="_Toc122881617" w:history="1">
+            <w:r>
+              <w:rPr>
+                <w:rStyle w:val="Hyperlink"/>
+                <w:noProof/>
+              </w:rPr>
+              <w:t xml:space="preserve">3.5 Different aspects of 3D Texturing process  </w:t>
+            </w:r>
+            <w:r>
+              <w:rPr>
+                <w:noProof/>
+                <w:webHidden/>
+              </w:rPr>
+              <w:tab/>
+            </w:r>
+            <w:r>
+              <w:rPr>
+                <w:noProof/>
+                <w:webHidden/>
+              </w:rPr>
+              <w:fldChar w:fldCharType="begin"/>
+            </w:r>
+            <w:r>
+              <w:rPr>
+                <w:noProof/>
+                <w:webHidden/>
+              </w:rPr>
+              <w:instrText xml:space="preserve"> PAGEREF _Toc122881617 \h </w:instrText>
+            </w:r>
+            <w:r>
+              <w:rPr>
+                <w:noProof/>
+                <w:webHidden/>
+              </w:rPr>
+            </w:r>
+            <w:r>
+              <w:rPr>
+                <w:noProof/>
+                <w:webHidden/>
+              </w:rPr>
+              <w:fldChar w:fldCharType="separate"/>
+            </w:r>
+            <w:r>
+              <w:rPr>
+                <w:noProof/>
+                <w:webHidden/>
+              </w:rPr>
+              <w:t>14</w:t>
+            </w:r>
+            <w:r>
+              <w:rPr>
+                <w:noProof/>
+                <w:webHidden/>
+              </w:rPr>
+              <w:fldChar w:fldCharType="end"/>
+            </w:r>
+          </w:hyperlink>
+        </w:p>
+        <w:p>
+          <w:pPr>
+            <w:pStyle w:val="TOC3"/>
+            <w:tabs>
+              <w:tab w:val="right" w:leader="dot" w:pos="12172"/>
+            </w:tabs>
+            <w:rPr>
+              <w:rFonts w:asciiTheme="minorHAnsi" w:eastAsiaTheme="minorEastAsia" w:hAnsiTheme="minorHAnsi" w:cstheme="minorBidi"/>
+              <w:noProof/>
+              <w:color w:val="auto"/>
+              <w:sz w:val="22"/>
+            </w:rPr>
+          </w:pPr>
+          <w:hyperlink w:anchor="_Toc122881618" w:history="1">
+            <w:r>
+              <w:rPr>
+                <w:rStyle w:val="Hyperlink"/>
+                <w:noProof/>
+              </w:rPr>
+              <w:t>UV Mapping and Unwrapping</w:t>
+            </w:r>
+            <w:r>
+              <w:rPr>
+                <w:noProof/>
+                <w:webHidden/>
+              </w:rPr>
+              <w:tab/>
+            </w:r>
+            <w:r>
+              <w:rPr>
+                <w:noProof/>
+                <w:webHidden/>
+              </w:rPr>
+              <w:fldChar w:fldCharType="begin"/>
+            </w:r>
+            <w:r>
+              <w:rPr>
+                <w:noProof/>
+                <w:webHidden/>
+              </w:rPr>
+              <w:instrText xml:space="preserve"> PAGEREF _Toc122881618 \h </w:instrText>
+            </w:r>
+            <w:r>
+              <w:rPr>
+                <w:noProof/>
+                <w:webHidden/>
+              </w:rPr>
+            </w:r>
+            <w:r>
+              <w:rPr>
+                <w:noProof/>
+                <w:webHidden/>
+              </w:rPr>
+              <w:fldChar w:fldCharType="separate"/>
+            </w:r>
+            <w:r>
+              <w:rPr>
+                <w:noProof/>
+                <w:webHidden/>
+              </w:rPr>
+              <w:t>14</w:t>
+            </w:r>
+            <w:r>
+              <w:rPr>
+                <w:noProof/>
+                <w:webHidden/>
+              </w:rPr>
+              <w:fldChar w:fldCharType="end"/>
+            </w:r>
+          </w:hyperlink>
+        </w:p>
+        <w:p>
+          <w:pPr>
+            <w:pStyle w:val="TOC3"/>
+            <w:tabs>
+              <w:tab w:val="right" w:leader="dot" w:pos="12172"/>
+            </w:tabs>
+            <w:rPr>
+              <w:rFonts w:asciiTheme="minorHAnsi" w:eastAsiaTheme="minorEastAsia" w:hAnsiTheme="minorHAnsi" w:cstheme="minorBidi"/>
+              <w:noProof/>
+              <w:color w:val="auto"/>
+              <w:sz w:val="22"/>
+            </w:rPr>
+          </w:pPr>
+          <w:hyperlink w:anchor="_Toc122881619" w:history="1">
+            <w:r>
+              <w:rPr>
+                <w:rStyle w:val="Hyperlink"/>
+                <w:noProof/>
+              </w:rPr>
+              <w:t>Lighting and Shading</w:t>
+            </w:r>
+            <w:r>
+              <w:rPr>
+                <w:noProof/>
+                <w:webHidden/>
+              </w:rPr>
+              <w:tab/>
+            </w:r>
+            <w:r>
+              <w:rPr>
+                <w:noProof/>
+                <w:webHidden/>
+              </w:rPr>
+              <w:fldChar w:fldCharType="begin"/>
+            </w:r>
+            <w:r>
+              <w:rPr>
+                <w:noProof/>
+                <w:webHidden/>
+              </w:rPr>
+              <w:instrText xml:space="preserve"> PAGEREF _Toc122881619 \h </w:instrText>
+            </w:r>
+            <w:r>
+              <w:rPr>
+                <w:noProof/>
+                <w:webHidden/>
+              </w:rPr>
+            </w:r>
+            <w:r>
+              <w:rPr>
+                <w:noProof/>
+                <w:webHidden/>
+              </w:rPr>
+              <w:fldChar w:fldCharType="separate"/>
+            </w:r>
+            <w:r>
+              <w:rPr>
+                <w:noProof/>
+                <w:webHidden/>
+              </w:rPr>
+              <w:t>14</w:t>
+            </w:r>
+            <w:r>
+              <w:rPr>
+                <w:noProof/>
+                <w:webHidden/>
+              </w:rPr>
+              <w:fldChar w:fldCharType="end"/>
+            </w:r>
+          </w:hyperlink>
+        </w:p>
+        <w:p>
+          <w:pPr>
+            <w:pStyle w:val="TOC3"/>
+            <w:tabs>
+              <w:tab w:val="right" w:leader="dot" w:pos="12172"/>
+            </w:tabs>
+            <w:rPr>
+              <w:rFonts w:asciiTheme="minorHAnsi" w:eastAsiaTheme="minorEastAsia" w:hAnsiTheme="minorHAnsi" w:cstheme="minorBidi"/>
+              <w:noProof/>
+              <w:color w:val="auto"/>
+              <w:sz w:val="22"/>
+            </w:rPr>
+          </w:pPr>
+          <w:hyperlink w:anchor="_Toc122881620" w:history="1">
+            <w:r>
+              <w:rPr>
+                <w:rStyle w:val="Hyperlink"/>
+                <w:noProof/>
+              </w:rPr>
+              <w:t>Texture Mapping</w:t>
+            </w:r>
+            <w:r>
+              <w:rPr>
+                <w:noProof/>
+                <w:webHidden/>
+              </w:rPr>
+              <w:tab/>
+            </w:r>
+            <w:r>
+              <w:rPr>
+                <w:noProof/>
+                <w:webHidden/>
+              </w:rPr>
+              <w:fldChar w:fldCharType="begin"/>
+            </w:r>
+            <w:r>
+              <w:rPr>
+                <w:noProof/>
+                <w:webHidden/>
+              </w:rPr>
+              <w:instrText xml:space="preserve"> PAGEREF _Toc122881620 \h </w:instrText>
+            </w:r>
+            <w:r>
+              <w:rPr>
+                <w:noProof/>
+                <w:webHidden/>
+              </w:rPr>
+            </w:r>
+            <w:r>
+              <w:rPr>
+                <w:noProof/>
+                <w:webHidden/>
+              </w:rPr>
+              <w:fldChar w:fldCharType="separate"/>
+            </w:r>
+            <w:r>
+              <w:rPr>
+                <w:noProof/>
+                <w:webHidden/>
+              </w:rPr>
+              <w:t>14</w:t>
+            </w:r>
+            <w:r>
+              <w:rPr>
+                <w:noProof/>
+                <w:webHidden/>
+              </w:rPr>
+              <w:fldChar w:fldCharType="end"/>
+            </w:r>
+          </w:hyperlink>
+        </w:p>
+        <w:p>
+          <w:pPr>
+            <w:pStyle w:val="TOC2"/>
+            <w:tabs>
+              <w:tab w:val="right" w:leader="dot" w:pos="12172"/>
+            </w:tabs>
+            <w:rPr>
+              <w:rFonts w:asciiTheme="minorHAnsi" w:eastAsiaTheme="minorEastAsia" w:hAnsiTheme="minorHAnsi" w:cstheme="minorBidi"/>
+              <w:b w:val="0"/>
+              <w:noProof/>
+              <w:color w:val="auto"/>
+              <w:sz w:val="22"/>
+            </w:rPr>
+          </w:pPr>
+          <w:hyperlink w:anchor="_Toc122881621" w:history="1">
+            <w:r>
+              <w:rPr>
+                <w:rStyle w:val="Hyperlink"/>
+                <w:noProof/>
+              </w:rPr>
+              <w:t>3.6 Examples of 3D Texturing Software</w:t>
+            </w:r>
+            <w:r>
+              <w:rPr>
+                <w:noProof/>
+                <w:webHidden/>
+              </w:rPr>
+              <w:tab/>
+            </w:r>
+            <w:r>
+              <w:rPr>
+                <w:noProof/>
+                <w:webHidden/>
+              </w:rPr>
+              <w:fldChar w:fldCharType="begin"/>
+            </w:r>
+            <w:r>
+              <w:rPr>
+                <w:noProof/>
+                <w:webHidden/>
+              </w:rPr>
+              <w:instrText xml:space="preserve"> PAGEREF _Toc122881621 \h </w:instrText>
+            </w:r>
+            <w:r>
+              <w:rPr>
+                <w:noProof/>
+                <w:webHidden/>
+              </w:rPr>
+            </w:r>
+            <w:r>
+              <w:rPr>
+                <w:noProof/>
+                <w:webHidden/>
+              </w:rPr>
+              <w:fldChar w:fldCharType="separate"/>
+            </w:r>
+            <w:r>
+              <w:rPr>
+                <w:noProof/>
+                <w:webHidden/>
+              </w:rPr>
+              <w:t>15</w:t>
+            </w:r>
+            <w:r>
+              <w:rPr>
+                <w:noProof/>
+                <w:webHidden/>
+              </w:rPr>
+              <w:fldChar w:fldCharType="end"/>
+            </w:r>
+          </w:hyperlink>
+        </w:p>
+        <w:p>
+          <w:pPr>
+            <w:pStyle w:val="TOC3"/>
+            <w:tabs>
+              <w:tab w:val="right" w:leader="dot" w:pos="12172"/>
+            </w:tabs>
+            <w:rPr>
+              <w:rFonts w:asciiTheme="minorHAnsi" w:eastAsiaTheme="minorEastAsia" w:hAnsiTheme="minorHAnsi" w:cstheme="minorBidi"/>
+              <w:noProof/>
+              <w:color w:val="auto"/>
+              <w:sz w:val="22"/>
+            </w:rPr>
+          </w:pPr>
+          <w:hyperlink w:anchor="_Toc122881622" w:history="1">
+            <w:r>
+              <w:rPr>
+                <w:rStyle w:val="Hyperlink"/>
+                <w:noProof/>
+              </w:rPr>
+              <w:t>Blender</w:t>
+            </w:r>
+            <w:r>
+              <w:rPr>
+                <w:noProof/>
+                <w:webHidden/>
+              </w:rPr>
+              <w:tab/>
+            </w:r>
+            <w:r>
+              <w:rPr>
+                <w:noProof/>
+                <w:webHidden/>
+              </w:rPr>
+              <w:fldChar w:fldCharType="begin"/>
+            </w:r>
+            <w:r>
+              <w:rPr>
+                <w:noProof/>
+                <w:webHidden/>
+              </w:rPr>
+              <w:instrText xml:space="preserve"> PAGEREF _Toc122881622 \h </w:instrText>
+            </w:r>
+            <w:r>
+              <w:rPr>
+                <w:noProof/>
+                <w:webHidden/>
+              </w:rPr>
+            </w:r>
+            <w:r>
+              <w:rPr>
+                <w:noProof/>
+                <w:webHidden/>
+              </w:rPr>
+              <w:fldChar w:fldCharType="separate"/>
+            </w:r>
+            <w:r>
+              <w:rPr>
+                <w:noProof/>
+                <w:webHidden/>
+              </w:rPr>
+              <w:t>15</w:t>
+            </w:r>
+            <w:r>
+              <w:rPr>
+                <w:noProof/>
+                <w:webHidden/>
+              </w:rPr>
+              <w:fldChar w:fldCharType="end"/>
+            </w:r>
+          </w:hyperlink>
+        </w:p>
+        <w:p>
+          <w:pPr>
+            <w:pStyle w:val="TOC3"/>
+            <w:tabs>
+              <w:tab w:val="right" w:leader="dot" w:pos="12172"/>
+            </w:tabs>
+            <w:rPr>
+              <w:rFonts w:asciiTheme="minorHAnsi" w:eastAsiaTheme="minorEastAsia" w:hAnsiTheme="minorHAnsi" w:cstheme="minorBidi"/>
+              <w:noProof/>
+              <w:color w:val="auto"/>
+              <w:sz w:val="22"/>
+            </w:rPr>
+          </w:pPr>
+          <w:hyperlink w:anchor="_Toc122881623" w:history="1">
+            <w:r>
+              <w:rPr>
+                <w:rStyle w:val="Hyperlink"/>
+                <w:noProof/>
+              </w:rPr>
+              <w:t>Adobe Photoshop</w:t>
+            </w:r>
+            <w:r>
+              <w:rPr>
+                <w:noProof/>
+                <w:webHidden/>
+              </w:rPr>
+              <w:tab/>
+            </w:r>
+            <w:r>
+              <w:rPr>
+                <w:noProof/>
+                <w:webHidden/>
+              </w:rPr>
+              <w:fldChar w:fldCharType="begin"/>
+            </w:r>
+            <w:r>
+              <w:rPr>
+                <w:noProof/>
+                <w:webHidden/>
+              </w:rPr>
+              <w:instrText xml:space="preserve"> PAGEREF _Toc122881623 \h </w:instrText>
+            </w:r>
+            <w:r>
+              <w:rPr>
+                <w:noProof/>
+                <w:webHidden/>
+              </w:rPr>
+            </w:r>
+            <w:r>
+              <w:rPr>
+                <w:noProof/>
+                <w:webHidden/>
+              </w:rPr>
+              <w:fldChar w:fldCharType="separate"/>
+            </w:r>
+            <w:r>
+              <w:rPr>
+                <w:noProof/>
+                <w:webHidden/>
+              </w:rPr>
+              <w:t>15</w:t>
+            </w:r>
+            <w:r>
+              <w:rPr>
+                <w:noProof/>
+                <w:webHidden/>
+              </w:rPr>
+              <w:fldChar w:fldCharType="end"/>
+            </w:r>
+          </w:hyperlink>
+        </w:p>
+        <w:p>
+          <w:pPr>
+            <w:pStyle w:val="TOC3"/>
+            <w:tabs>
+              <w:tab w:val="right" w:leader="dot" w:pos="12172"/>
+            </w:tabs>
+            <w:rPr>
+              <w:rFonts w:asciiTheme="minorHAnsi" w:eastAsiaTheme="minorEastAsia" w:hAnsiTheme="minorHAnsi" w:cstheme="minorBidi"/>
+              <w:noProof/>
+              <w:color w:val="auto"/>
+              <w:sz w:val="22"/>
+            </w:rPr>
+          </w:pPr>
+          <w:hyperlink w:anchor="_Toc122881624" w:history="1">
+            <w:r>
+              <w:rPr>
+                <w:rStyle w:val="Hyperlink"/>
+                <w:noProof/>
+              </w:rPr>
+              <w:t>Adobe Substance Painter</w:t>
+            </w:r>
+            <w:r>
+              <w:rPr>
+                <w:noProof/>
+                <w:webHidden/>
+              </w:rPr>
+              <w:tab/>
+            </w:r>
+            <w:r>
+              <w:rPr>
+                <w:noProof/>
+                <w:webHidden/>
+              </w:rPr>
+              <w:fldChar w:fldCharType="begin"/>
+            </w:r>
+            <w:r>
+              <w:rPr>
+                <w:noProof/>
+                <w:webHidden/>
+              </w:rPr>
+              <w:instrText xml:space="preserve"> PAGEREF _Toc122881624 \h </w:instrText>
+            </w:r>
+            <w:r>
+              <w:rPr>
+                <w:noProof/>
+                <w:webHidden/>
+              </w:rPr>
+            </w:r>
+            <w:r>
+              <w:rPr>
+                <w:noProof/>
+                <w:webHidden/>
+              </w:rPr>
+              <w:fldChar w:fldCharType="separate"/>
+            </w:r>
+            <w:r>
+              <w:rPr>
+                <w:noProof/>
+                <w:webHidden/>
+              </w:rPr>
+              <w:t>15</w:t>
+            </w:r>
+            <w:r>
+              <w:rPr>
+                <w:noProof/>
+                <w:webHidden/>
+              </w:rPr>
+              <w:fldChar w:fldCharType="end"/>
+            </w:r>
+          </w:hyperlink>
+        </w:p>
+        <w:p>
+          <w:pPr>
+            <w:pStyle w:val="TOC2"/>
+            <w:tabs>
+              <w:tab w:val="right" w:leader="dot" w:pos="12172"/>
+            </w:tabs>
+            <w:rPr>
+              <w:rFonts w:asciiTheme="minorHAnsi" w:eastAsiaTheme="minorEastAsia" w:hAnsiTheme="minorHAnsi" w:cstheme="minorBidi"/>
+              <w:b w:val="0"/>
+              <w:noProof/>
+              <w:color w:val="auto"/>
+              <w:sz w:val="22"/>
+            </w:rPr>
+          </w:pPr>
+          <w:hyperlink w:anchor="_Toc122881625" w:history="1">
+            <w:r>
+              <w:rPr>
+                <w:rStyle w:val="Hyperlink"/>
+                <w:noProof/>
+              </w:rPr>
+              <w:t>3.7 Realistic Lighting in 3D</w:t>
+            </w:r>
+            <w:r>
+              <w:rPr>
+                <w:noProof/>
+                <w:webHidden/>
+              </w:rPr>
+              <w:tab/>
+            </w:r>
+            <w:r>
+              <w:rPr>
+                <w:noProof/>
+                <w:webHidden/>
+              </w:rPr>
+              <w:fldChar w:fldCharType="begin"/>
+            </w:r>
+            <w:r>
+              <w:rPr>
+                <w:noProof/>
+                <w:webHidden/>
+              </w:rPr>
+              <w:instrText xml:space="preserve"> PAGEREF _Toc122881625 \h </w:instrText>
+            </w:r>
+            <w:r>
+              <w:rPr>
+                <w:noProof/>
+                <w:webHidden/>
+              </w:rPr>
+            </w:r>
+            <w:r>
+              <w:rPr>
+                <w:noProof/>
+                <w:webHidden/>
+              </w:rPr>
+              <w:fldChar w:fldCharType="separate"/>
+            </w:r>
+            <w:r>
+              <w:rPr>
+                <w:noProof/>
+                <w:webHidden/>
+              </w:rPr>
+              <w:t>16</w:t>
+            </w:r>
+            <w:r>
+              <w:rPr>
+                <w:noProof/>
+                <w:webHidden/>
+              </w:rPr>
+              <w:fldChar w:fldCharType="end"/>
+            </w:r>
+          </w:hyperlink>
+        </w:p>
+        <w:p>
+          <w:pPr>
+            <w:pStyle w:val="TOC2"/>
+            <w:tabs>
+              <w:tab w:val="left" w:pos="745"/>
+              <w:tab w:val="right" w:leader="dot" w:pos="12172"/>
+            </w:tabs>
+            <w:rPr>
+              <w:rFonts w:asciiTheme="minorHAnsi" w:eastAsiaTheme="minorEastAsia" w:hAnsiTheme="minorHAnsi" w:cstheme="minorBidi"/>
+              <w:b w:val="0"/>
+              <w:noProof/>
+              <w:color w:val="auto"/>
+              <w:sz w:val="22"/>
+            </w:rPr>
+          </w:pPr>
+          <w:hyperlink w:anchor="_Toc122881626" w:history="1">
+            <w:r>
+              <w:rPr>
+                <w:rStyle w:val="Hyperlink"/>
+                <w:rFonts w:ascii="Open Sans" w:hAnsi="Open Sans" w:cs="Open Sans"/>
+                <w:noProof/>
+              </w:rPr>
+              <w:t>1.</w:t>
+            </w:r>
+            <w:r>
+              <w:rPr>
+                <w:rFonts w:asciiTheme="minorHAnsi" w:eastAsiaTheme="minorEastAsia" w:hAnsiTheme="minorHAnsi" w:cstheme="minorBidi"/>
                 <w:b w:val="0"/>
+                <w:noProof/>
+                <w:color w:val="auto"/>
                 <w:sz w:val="22"/>
               </w:rPr>
-              <w:t xml:space="preserve">  </w:t>
-            </w:r>
-            <w:r>
-              <w:t>Literature Review</w:t>
-            </w:r>
-            <w:r>
               <w:tab/>
             </w:r>
             <w:r>
+              <w:rPr>
+                <w:rStyle w:val="Hyperlink"/>
+                <w:rFonts w:ascii="Open Sans" w:hAnsi="Open Sans" w:cs="Open Sans"/>
+                <w:noProof/>
+              </w:rPr>
+              <w:t>Gather multiple references</w:t>
+            </w:r>
+            <w:r>
+              <w:rPr>
+                <w:noProof/>
+                <w:webHidden/>
+              </w:rPr>
+              <w:tab/>
+            </w:r>
+            <w:r>
+              <w:rPr>
+                <w:noProof/>
+                <w:webHidden/>
+              </w:rPr>
               <w:fldChar w:fldCharType="begin"/>
             </w:r>
             <w:r>
-              <w:instrText>PAGEREF _Toc23988 \h</w:instrText>
-            </w:r>
-            <w:r>
+              <w:rPr>
+                <w:noProof/>
+                <w:webHidden/>
+              </w:rPr>
+              <w:instrText xml:space="preserve"> PAGEREF _Toc122881626 \h </w:instrText>
+            </w:r>
+            <w:r>
+              <w:rPr>
+                <w:noProof/>
+                <w:webHidden/>
+              </w:rPr>
+            </w:r>
+            <w:r>
+              <w:rPr>
+                <w:noProof/>
+                <w:webHidden/>
+              </w:rPr>
               <w:fldChar w:fldCharType="separate"/>
             </w:r>
             <w:r>
-              <w:t xml:space="preserve">3 </w:t>
-            </w:r>
-            <w:r>
+              <w:rPr>
+                <w:noProof/>
+                <w:webHidden/>
+              </w:rPr>
+              <w:t>16</w:t>
+            </w:r>
+            <w:r>
+              <w:rPr>
+                <w:noProof/>
+                <w:webHidden/>
+              </w:rPr>
+              <w:fldChar w:fldCharType="end"/>
+            </w:r>
+          </w:hyperlink>
+        </w:p>
+        <w:p>
+          <w:pPr>
+            <w:pStyle w:val="TOC2"/>
+            <w:tabs>
+              <w:tab w:val="left" w:pos="745"/>
+              <w:tab w:val="right" w:leader="dot" w:pos="12172"/>
+            </w:tabs>
+            <w:rPr>
+              <w:rFonts w:asciiTheme="minorHAnsi" w:eastAsiaTheme="minorEastAsia" w:hAnsiTheme="minorHAnsi" w:cstheme="minorBidi"/>
+              <w:b w:val="0"/>
+              <w:noProof/>
+              <w:color w:val="auto"/>
+              <w:sz w:val="22"/>
+            </w:rPr>
+          </w:pPr>
+          <w:hyperlink w:anchor="_Toc122881627" w:history="1">
+            <w:r>
+              <w:rPr>
+                <w:rStyle w:val="Hyperlink"/>
+                <w:rFonts w:ascii="Open Sans" w:hAnsi="Open Sans" w:cs="Open Sans"/>
+                <w:noProof/>
+              </w:rPr>
+              <w:t>2.</w:t>
+            </w:r>
+            <w:r>
+              <w:rPr>
+                <w:rFonts w:asciiTheme="minorHAnsi" w:eastAsiaTheme="minorEastAsia" w:hAnsiTheme="minorHAnsi" w:cstheme="minorBidi"/>
+                <w:b w:val="0"/>
+                <w:noProof/>
+                <w:color w:val="auto"/>
+                <w:sz w:val="22"/>
+              </w:rPr>
+              <w:tab/>
+            </w:r>
+            <w:r>
+              <w:rPr>
+                <w:rStyle w:val="Hyperlink"/>
+                <w:rFonts w:ascii="Open Sans" w:hAnsi="Open Sans" w:cs="Open Sans"/>
+                <w:noProof/>
+              </w:rPr>
+              <w:t>Position the main light</w:t>
+            </w:r>
+            <w:r>
+              <w:rPr>
+                <w:noProof/>
+                <w:webHidden/>
+              </w:rPr>
+              <w:tab/>
+            </w:r>
+            <w:r>
+              <w:rPr>
+                <w:noProof/>
+                <w:webHidden/>
+              </w:rPr>
+              <w:fldChar w:fldCharType="begin"/>
+            </w:r>
+            <w:r>
+              <w:rPr>
+                <w:noProof/>
+                <w:webHidden/>
+              </w:rPr>
+              <w:instrText xml:space="preserve"> PAGEREF _Toc122881627 \h </w:instrText>
+            </w:r>
+            <w:r>
+              <w:rPr>
+                <w:noProof/>
+                <w:webHidden/>
+              </w:rPr>
+            </w:r>
+            <w:r>
+              <w:rPr>
+                <w:noProof/>
+                <w:webHidden/>
+              </w:rPr>
+              <w:fldChar w:fldCharType="separate"/>
+            </w:r>
+            <w:r>
+              <w:rPr>
+                <w:noProof/>
+                <w:webHidden/>
+              </w:rPr>
+              <w:t>17</w:t>
+            </w:r>
+            <w:r>
+              <w:rPr>
+                <w:noProof/>
+                <w:webHidden/>
+              </w:rPr>
+              <w:fldChar w:fldCharType="end"/>
+            </w:r>
+          </w:hyperlink>
+        </w:p>
+        <w:p>
+          <w:pPr>
+            <w:pStyle w:val="TOC2"/>
+            <w:tabs>
+              <w:tab w:val="left" w:pos="745"/>
+              <w:tab w:val="right" w:leader="dot" w:pos="12172"/>
+            </w:tabs>
+            <w:rPr>
+              <w:rFonts w:asciiTheme="minorHAnsi" w:eastAsiaTheme="minorEastAsia" w:hAnsiTheme="minorHAnsi" w:cstheme="minorBidi"/>
+              <w:b w:val="0"/>
+              <w:noProof/>
+              <w:color w:val="auto"/>
+              <w:sz w:val="22"/>
+            </w:rPr>
+          </w:pPr>
+          <w:hyperlink w:anchor="_Toc122881628" w:history="1">
+            <w:r>
+              <w:rPr>
+                <w:rStyle w:val="Hyperlink"/>
+                <w:noProof/>
+              </w:rPr>
+              <w:t>4</w:t>
+            </w:r>
+            <w:r>
+              <w:rPr>
+                <w:rFonts w:asciiTheme="minorHAnsi" w:eastAsiaTheme="minorEastAsia" w:hAnsiTheme="minorHAnsi" w:cstheme="minorBidi"/>
+                <w:b w:val="0"/>
+                <w:noProof/>
+                <w:color w:val="auto"/>
+                <w:sz w:val="22"/>
+              </w:rPr>
+              <w:tab/>
+            </w:r>
+            <w:r>
+              <w:rPr>
+                <w:rStyle w:val="Hyperlink"/>
+                <w:noProof/>
+              </w:rPr>
+              <w:t>Product Review</w:t>
+            </w:r>
+            <w:r>
+              <w:rPr>
+                <w:noProof/>
+                <w:webHidden/>
+              </w:rPr>
+              <w:tab/>
+            </w:r>
+            <w:r>
+              <w:rPr>
+                <w:noProof/>
+                <w:webHidden/>
+              </w:rPr>
+              <w:fldChar w:fldCharType="begin"/>
+            </w:r>
+            <w:r>
+              <w:rPr>
+                <w:noProof/>
+                <w:webHidden/>
+              </w:rPr>
+              <w:instrText xml:space="preserve"> PAGEREF _Toc122881628 \h </w:instrText>
+            </w:r>
+            <w:r>
+              <w:rPr>
+                <w:noProof/>
+                <w:webHidden/>
+              </w:rPr>
+            </w:r>
+            <w:r>
+              <w:rPr>
+                <w:noProof/>
+                <w:webHidden/>
+              </w:rPr>
+              <w:fldChar w:fldCharType="separate"/>
+            </w:r>
+            <w:r>
+              <w:rPr>
+                <w:noProof/>
+                <w:webHidden/>
+              </w:rPr>
+              <w:t>19</w:t>
+            </w:r>
+            <w:r>
+              <w:rPr>
+                <w:noProof/>
+                <w:webHidden/>
+              </w:rPr>
+              <w:fldChar w:fldCharType="end"/>
+            </w:r>
+          </w:hyperlink>
+        </w:p>
+        <w:p>
+          <w:pPr>
+            <w:pStyle w:val="TOC4"/>
+            <w:tabs>
+              <w:tab w:val="right" w:leader="dot" w:pos="12172"/>
+            </w:tabs>
+            <w:rPr>
+              <w:rFonts w:asciiTheme="minorHAnsi" w:eastAsiaTheme="minorEastAsia" w:hAnsiTheme="minorHAnsi" w:cstheme="minorBidi"/>
+              <w:noProof/>
+              <w:color w:val="auto"/>
+              <w:sz w:val="22"/>
+            </w:rPr>
+          </w:pPr>
+          <w:hyperlink w:anchor="_Toc122881629" w:history="1">
+            <w:r>
+              <w:rPr>
+                <w:rStyle w:val="Hyperlink"/>
+                <w:noProof/>
+              </w:rPr>
+              <w:t>4.1 GOD OF WAR.</w:t>
+            </w:r>
+            <w:r>
+              <w:rPr>
+                <w:noProof/>
+                <w:webHidden/>
+              </w:rPr>
+              <w:tab/>
+            </w:r>
+            <w:r>
+              <w:rPr>
+                <w:noProof/>
+                <w:webHidden/>
+              </w:rPr>
+              <w:fldChar w:fldCharType="begin"/>
+            </w:r>
+            <w:r>
+              <w:rPr>
+                <w:noProof/>
+                <w:webHidden/>
+              </w:rPr>
+              <w:instrText xml:space="preserve"> PAGEREF _Toc122881629 \h </w:instrText>
+            </w:r>
+            <w:r>
+              <w:rPr>
+                <w:noProof/>
+                <w:webHidden/>
+              </w:rPr>
+            </w:r>
+            <w:r>
+              <w:rPr>
+                <w:noProof/>
+                <w:webHidden/>
+              </w:rPr>
+              <w:fldChar w:fldCharType="separate"/>
+            </w:r>
+            <w:r>
+              <w:rPr>
+                <w:noProof/>
+                <w:webHidden/>
+              </w:rPr>
+              <w:t>19</w:t>
+            </w:r>
+            <w:r>
+              <w:rPr>
+                <w:noProof/>
+                <w:webHidden/>
+              </w:rPr>
+              <w:fldChar w:fldCharType="end"/>
+            </w:r>
+          </w:hyperlink>
+        </w:p>
+        <w:p>
+          <w:pPr>
+            <w:pStyle w:val="TOC4"/>
+            <w:tabs>
+              <w:tab w:val="right" w:leader="dot" w:pos="12172"/>
+            </w:tabs>
+            <w:rPr>
+              <w:rFonts w:asciiTheme="minorHAnsi" w:eastAsiaTheme="minorEastAsia" w:hAnsiTheme="minorHAnsi" w:cstheme="minorBidi"/>
+              <w:noProof/>
+              <w:color w:val="auto"/>
+              <w:sz w:val="22"/>
+            </w:rPr>
+          </w:pPr>
+          <w:hyperlink w:anchor="_Toc122881630" w:history="1">
+            <w:r>
+              <w:rPr>
+                <w:rStyle w:val="Hyperlink"/>
+                <w:noProof/>
+              </w:rPr>
+              <w:t>4.2 The Witcher.</w:t>
+            </w:r>
+            <w:r>
+              <w:rPr>
+                <w:noProof/>
+                <w:webHidden/>
+              </w:rPr>
+              <w:tab/>
+            </w:r>
+            <w:r>
+              <w:rPr>
+                <w:noProof/>
+                <w:webHidden/>
+              </w:rPr>
+              <w:fldChar w:fldCharType="begin"/>
+            </w:r>
+            <w:r>
+              <w:rPr>
+                <w:noProof/>
+                <w:webHidden/>
+              </w:rPr>
+              <w:instrText xml:space="preserve"> PAGEREF _Toc122881630 \h </w:instrText>
+            </w:r>
+            <w:r>
+              <w:rPr>
+                <w:noProof/>
+                <w:webHidden/>
+              </w:rPr>
+            </w:r>
+            <w:r>
+              <w:rPr>
+                <w:noProof/>
+                <w:webHidden/>
+              </w:rPr>
+              <w:fldChar w:fldCharType="separate"/>
+            </w:r>
+            <w:r>
+              <w:rPr>
+                <w:noProof/>
+                <w:webHidden/>
+              </w:rPr>
+              <w:t>20</w:t>
+            </w:r>
+            <w:r>
+              <w:rPr>
+                <w:noProof/>
+                <w:webHidden/>
+              </w:rPr>
+              <w:fldChar w:fldCharType="end"/>
+            </w:r>
+          </w:hyperlink>
+        </w:p>
+        <w:p>
+          <w:pPr>
+            <w:pStyle w:val="TOC4"/>
+            <w:tabs>
+              <w:tab w:val="right" w:leader="dot" w:pos="12172"/>
+            </w:tabs>
+            <w:rPr>
+              <w:rFonts w:asciiTheme="minorHAnsi" w:eastAsiaTheme="minorEastAsia" w:hAnsiTheme="minorHAnsi" w:cstheme="minorBidi"/>
+              <w:noProof/>
+              <w:color w:val="auto"/>
+              <w:sz w:val="22"/>
+            </w:rPr>
+          </w:pPr>
+          <w:hyperlink w:anchor="_Toc122881631" w:history="1">
+            <w:r>
+              <w:rPr>
+                <w:rStyle w:val="Hyperlink"/>
+                <w:noProof/>
+              </w:rPr>
+              <w:t>4.3 Assassin's Creed.</w:t>
+            </w:r>
+            <w:r>
+              <w:rPr>
+                <w:noProof/>
+                <w:webHidden/>
+              </w:rPr>
+              <w:tab/>
+            </w:r>
+            <w:r>
+              <w:rPr>
+                <w:noProof/>
+                <w:webHidden/>
+              </w:rPr>
+              <w:fldChar w:fldCharType="begin"/>
+            </w:r>
+            <w:r>
+              <w:rPr>
+                <w:noProof/>
+                <w:webHidden/>
+              </w:rPr>
+              <w:instrText xml:space="preserve"> PAGEREF _Toc122881631 \h </w:instrText>
+            </w:r>
+            <w:r>
+              <w:rPr>
+                <w:noProof/>
+                <w:webHidden/>
+              </w:rPr>
+            </w:r>
+            <w:r>
+              <w:rPr>
+                <w:noProof/>
+                <w:webHidden/>
+              </w:rPr>
+              <w:fldChar w:fldCharType="separate"/>
+            </w:r>
+            <w:r>
+              <w:rPr>
+                <w:noProof/>
+                <w:webHidden/>
+              </w:rPr>
+              <w:t>21</w:t>
+            </w:r>
+            <w:r>
+              <w:rPr>
+                <w:noProof/>
+                <w:webHidden/>
+              </w:rPr>
+              <w:fldChar w:fldCharType="end"/>
+            </w:r>
+          </w:hyperlink>
+        </w:p>
+        <w:p>
+          <w:pPr>
+            <w:pStyle w:val="TOC2"/>
+            <w:tabs>
+              <w:tab w:val="left" w:pos="745"/>
+              <w:tab w:val="right" w:leader="dot" w:pos="12172"/>
+            </w:tabs>
+            <w:rPr>
+              <w:rFonts w:asciiTheme="minorHAnsi" w:eastAsiaTheme="minorEastAsia" w:hAnsiTheme="minorHAnsi" w:cstheme="minorBidi"/>
+              <w:b w:val="0"/>
+              <w:noProof/>
+              <w:color w:val="auto"/>
+              <w:sz w:val="22"/>
+            </w:rPr>
+          </w:pPr>
+          <w:hyperlink w:anchor="_Toc122881632" w:history="1">
+            <w:r>
+              <w:rPr>
+                <w:rStyle w:val="Hyperlink"/>
+                <w:noProof/>
+              </w:rPr>
+              <w:t>5</w:t>
+            </w:r>
+            <w:r>
+              <w:rPr>
+                <w:rFonts w:asciiTheme="minorHAnsi" w:eastAsiaTheme="minorEastAsia" w:hAnsiTheme="minorHAnsi" w:cstheme="minorBidi"/>
+                <w:b w:val="0"/>
+                <w:noProof/>
+                <w:color w:val="auto"/>
+                <w:sz w:val="22"/>
+              </w:rPr>
+              <w:tab/>
+            </w:r>
+            <w:r>
+              <w:rPr>
+                <w:rStyle w:val="Hyperlink"/>
+                <w:noProof/>
+              </w:rPr>
+              <w:t>Summary and Conclusions</w:t>
+            </w:r>
+            <w:r>
+              <w:rPr>
+                <w:noProof/>
+                <w:webHidden/>
+              </w:rPr>
+              <w:tab/>
+            </w:r>
+            <w:r>
+              <w:rPr>
+                <w:noProof/>
+                <w:webHidden/>
+              </w:rPr>
+              <w:fldChar w:fldCharType="begin"/>
+            </w:r>
+            <w:r>
+              <w:rPr>
+                <w:noProof/>
+                <w:webHidden/>
+              </w:rPr>
+              <w:instrText xml:space="preserve"> PAGEREF _Toc122881632 \h </w:instrText>
+            </w:r>
+            <w:r>
+              <w:rPr>
+                <w:noProof/>
+                <w:webHidden/>
+              </w:rPr>
+            </w:r>
+            <w:r>
+              <w:rPr>
+                <w:noProof/>
+                <w:webHidden/>
+              </w:rPr>
+              <w:fldChar w:fldCharType="separate"/>
+            </w:r>
+            <w:r>
+              <w:rPr>
+                <w:noProof/>
+                <w:webHidden/>
+              </w:rPr>
+              <w:t>23</w:t>
+            </w:r>
+            <w:r>
+              <w:rPr>
+                <w:noProof/>
+                <w:webHidden/>
+              </w:rPr>
+              <w:fldChar w:fldCharType="end"/>
+            </w:r>
+          </w:hyperlink>
+        </w:p>
+        <w:p>
+          <w:pPr>
+            <w:pStyle w:val="TOC1"/>
+            <w:tabs>
+              <w:tab w:val="right" w:leader="dot" w:pos="12172"/>
+            </w:tabs>
+            <w:rPr>
+              <w:rFonts w:asciiTheme="minorHAnsi" w:eastAsiaTheme="minorEastAsia" w:hAnsiTheme="minorHAnsi" w:cstheme="minorBidi"/>
+              <w:b w:val="0"/>
+              <w:noProof/>
+              <w:color w:val="auto"/>
+              <w:sz w:val="22"/>
+            </w:rPr>
+          </w:pPr>
+          <w:hyperlink w:anchor="_Toc122881633" w:history="1">
+            <w:r>
+              <w:rPr>
+                <w:rStyle w:val="Hyperlink"/>
+                <w:noProof/>
+              </w:rPr>
+              <w:t>Section B: Project Proposal</w:t>
+            </w:r>
+            <w:r>
+              <w:rPr>
+                <w:noProof/>
+                <w:webHidden/>
+              </w:rPr>
+              <w:tab/>
+            </w:r>
+            <w:r>
+              <w:rPr>
+                <w:noProof/>
+                <w:webHidden/>
+              </w:rPr>
+              <w:fldChar w:fldCharType="begin"/>
+            </w:r>
+            <w:r>
+              <w:rPr>
+                <w:noProof/>
+                <w:webHidden/>
+              </w:rPr>
+              <w:instrText xml:space="preserve"> PAGEREF _Toc122881633 \h </w:instrText>
+            </w:r>
+            <w:r>
+              <w:rPr>
+                <w:noProof/>
+                <w:webHidden/>
+              </w:rPr>
+            </w:r>
+            <w:r>
+              <w:rPr>
+                <w:noProof/>
+                <w:webHidden/>
+              </w:rPr>
+              <w:fldChar w:fldCharType="separate"/>
+            </w:r>
+            <w:r>
+              <w:rPr>
+                <w:noProof/>
+                <w:webHidden/>
+              </w:rPr>
+              <w:t>24</w:t>
+            </w:r>
+            <w:r>
+              <w:rPr>
+                <w:noProof/>
+                <w:webHidden/>
+              </w:rPr>
+              <w:fldChar w:fldCharType="end"/>
+            </w:r>
+          </w:hyperlink>
+        </w:p>
+        <w:p>
+          <w:pPr>
+            <w:pStyle w:val="TOC2"/>
+            <w:tabs>
+              <w:tab w:val="right" w:leader="dot" w:pos="12172"/>
+            </w:tabs>
+            <w:rPr>
+              <w:rFonts w:asciiTheme="minorHAnsi" w:eastAsiaTheme="minorEastAsia" w:hAnsiTheme="minorHAnsi" w:cstheme="minorBidi"/>
+              <w:b w:val="0"/>
+              <w:noProof/>
+              <w:color w:val="auto"/>
+              <w:sz w:val="22"/>
+            </w:rPr>
+          </w:pPr>
+          <w:hyperlink w:anchor="_Toc122881634" w:history="1">
+            <w:r>
+              <w:rPr>
+                <w:rStyle w:val="Hyperlink"/>
+                <w:noProof/>
+              </w:rPr>
+              <w:t>1 Project Title</w:t>
+            </w:r>
+            <w:r>
+              <w:rPr>
+                <w:noProof/>
+                <w:webHidden/>
+              </w:rPr>
+              <w:tab/>
+            </w:r>
+            <w:r>
+              <w:rPr>
+                <w:noProof/>
+                <w:webHidden/>
+              </w:rPr>
+              <w:fldChar w:fldCharType="begin"/>
+            </w:r>
+            <w:r>
+              <w:rPr>
+                <w:noProof/>
+                <w:webHidden/>
+              </w:rPr>
+              <w:instrText xml:space="preserve"> PAGEREF _Toc122881634 \h </w:instrText>
+            </w:r>
+            <w:r>
+              <w:rPr>
+                <w:noProof/>
+                <w:webHidden/>
+              </w:rPr>
+            </w:r>
+            <w:r>
+              <w:rPr>
+                <w:noProof/>
+                <w:webHidden/>
+              </w:rPr>
+              <w:fldChar w:fldCharType="separate"/>
+            </w:r>
+            <w:r>
+              <w:rPr>
+                <w:noProof/>
+                <w:webHidden/>
+              </w:rPr>
+              <w:t>24</w:t>
+            </w:r>
+            <w:r>
+              <w:rPr>
+                <w:noProof/>
+                <w:webHidden/>
+              </w:rPr>
+              <w:fldChar w:fldCharType="end"/>
+            </w:r>
+          </w:hyperlink>
+        </w:p>
+        <w:p>
+          <w:pPr>
+            <w:pStyle w:val="TOC2"/>
+            <w:tabs>
+              <w:tab w:val="right" w:leader="dot" w:pos="12172"/>
+            </w:tabs>
+            <w:rPr>
+              <w:rFonts w:asciiTheme="minorHAnsi" w:eastAsiaTheme="minorEastAsia" w:hAnsiTheme="minorHAnsi" w:cstheme="minorBidi"/>
+              <w:b w:val="0"/>
+              <w:noProof/>
+              <w:color w:val="auto"/>
+              <w:sz w:val="22"/>
+            </w:rPr>
+          </w:pPr>
+          <w:hyperlink w:anchor="_Toc122881635" w:history="1">
+            <w:r>
+              <w:rPr>
+                <w:rStyle w:val="Hyperlink"/>
+                <w:noProof/>
+              </w:rPr>
+              <w:t>2 Research Question</w:t>
+            </w:r>
+            <w:r>
+              <w:rPr>
+                <w:noProof/>
+                <w:webHidden/>
+              </w:rPr>
+              <w:tab/>
+            </w:r>
+            <w:r>
+              <w:rPr>
+                <w:noProof/>
+                <w:webHidden/>
+              </w:rPr>
+              <w:fldChar w:fldCharType="begin"/>
+            </w:r>
+            <w:r>
+              <w:rPr>
+                <w:noProof/>
+                <w:webHidden/>
+              </w:rPr>
+              <w:instrText xml:space="preserve"> PAGEREF _Toc122881635 \h </w:instrText>
+            </w:r>
+            <w:r>
+              <w:rPr>
+                <w:noProof/>
+                <w:webHidden/>
+              </w:rPr>
+            </w:r>
+            <w:r>
+              <w:rPr>
+                <w:noProof/>
+                <w:webHidden/>
+              </w:rPr>
+              <w:fldChar w:fldCharType="separate"/>
+            </w:r>
+            <w:r>
+              <w:rPr>
+                <w:noProof/>
+                <w:webHidden/>
+              </w:rPr>
+              <w:t>24</w:t>
+            </w:r>
+            <w:r>
+              <w:rPr>
+                <w:noProof/>
+                <w:webHidden/>
+              </w:rPr>
+              <w:fldChar w:fldCharType="end"/>
+            </w:r>
+          </w:hyperlink>
+        </w:p>
+        <w:p>
+          <w:pPr>
+            <w:pStyle w:val="TOC2"/>
+            <w:tabs>
+              <w:tab w:val="right" w:leader="dot" w:pos="12172"/>
+            </w:tabs>
+            <w:rPr>
+              <w:rFonts w:asciiTheme="minorHAnsi" w:eastAsiaTheme="minorEastAsia" w:hAnsiTheme="minorHAnsi" w:cstheme="minorBidi"/>
+              <w:b w:val="0"/>
+              <w:noProof/>
+              <w:color w:val="auto"/>
+              <w:sz w:val="22"/>
+            </w:rPr>
+          </w:pPr>
+          <w:hyperlink w:anchor="_Toc122881636" w:history="1">
+            <w:r>
+              <w:rPr>
+                <w:rStyle w:val="Hyperlink"/>
+                <w:noProof/>
+              </w:rPr>
+              <w:t>6 Evaluation &amp; Testing</w:t>
+            </w:r>
+            <w:r>
+              <w:rPr>
+                <w:noProof/>
+                <w:webHidden/>
+              </w:rPr>
+              <w:tab/>
+            </w:r>
+            <w:r>
+              <w:rPr>
+                <w:noProof/>
+                <w:webHidden/>
+              </w:rPr>
+              <w:fldChar w:fldCharType="begin"/>
+            </w:r>
+            <w:r>
+              <w:rPr>
+                <w:noProof/>
+                <w:webHidden/>
+              </w:rPr>
+              <w:instrText xml:space="preserve"> PAGEREF _Toc122881636 \h </w:instrText>
+            </w:r>
+            <w:r>
+              <w:rPr>
+                <w:noProof/>
+                <w:webHidden/>
+              </w:rPr>
+            </w:r>
+            <w:r>
+              <w:rPr>
+                <w:noProof/>
+                <w:webHidden/>
+              </w:rPr>
+              <w:fldChar w:fldCharType="separate"/>
+            </w:r>
+            <w:r>
+              <w:rPr>
+                <w:noProof/>
+                <w:webHidden/>
+              </w:rPr>
+              <w:t>27</w:t>
+            </w:r>
+            <w:r>
+              <w:rPr>
+                <w:noProof/>
+                <w:webHidden/>
+              </w:rPr>
+              <w:fldChar w:fldCharType="end"/>
+            </w:r>
+          </w:hyperlink>
+        </w:p>
+        <w:p>
+          <w:pPr>
+            <w:pStyle w:val="TOC2"/>
+            <w:tabs>
+              <w:tab w:val="right" w:leader="dot" w:pos="12172"/>
+            </w:tabs>
+            <w:rPr>
+              <w:rFonts w:asciiTheme="minorHAnsi" w:eastAsiaTheme="minorEastAsia" w:hAnsiTheme="minorHAnsi" w:cstheme="minorBidi"/>
+              <w:b w:val="0"/>
+              <w:noProof/>
+              <w:color w:val="auto"/>
+              <w:sz w:val="22"/>
+            </w:rPr>
+          </w:pPr>
+          <w:hyperlink w:anchor="_Toc122881637" w:history="1">
+            <w:r>
+              <w:rPr>
+                <w:rStyle w:val="Hyperlink"/>
+                <w:noProof/>
+              </w:rPr>
+              <w:t>Reference</w:t>
+            </w:r>
+            <w:r>
+              <w:rPr>
+                <w:noProof/>
+                <w:webHidden/>
+              </w:rPr>
+              <w:tab/>
+            </w:r>
+            <w:r>
+              <w:rPr>
+                <w:noProof/>
+                <w:webHidden/>
+              </w:rPr>
+              <w:fldChar w:fldCharType="begin"/>
+            </w:r>
+            <w:r>
+              <w:rPr>
+                <w:noProof/>
+                <w:webHidden/>
+              </w:rPr>
+              <w:instrText xml:space="preserve"> PAGEREF _Toc122881637 \h </w:instrText>
+            </w:r>
+            <w:r>
+              <w:rPr>
+                <w:noProof/>
+                <w:webHidden/>
+              </w:rPr>
+            </w:r>
+            <w:r>
+              <w:rPr>
+                <w:noProof/>
+                <w:webHidden/>
+              </w:rPr>
+              <w:fldChar w:fldCharType="separate"/>
+            </w:r>
+            <w:r>
+              <w:rPr>
+                <w:noProof/>
+                <w:webHidden/>
+              </w:rPr>
+              <w:t>28</w:t>
+            </w:r>
+            <w:r>
+              <w:rPr>
+                <w:noProof/>
+                <w:webHidden/>
+              </w:rPr>
               <w:fldChar w:fldCharType="end"/>
             </w:r>
           </w:hyperlink>
@@ -939,56 +3188,38 @@
     </w:p>
     <w:p>
       <w:pPr>
+        <w:spacing w:after="160" w:line="259" w:lineRule="auto"/>
+        <w:ind w:left="0" w:right="0" w:firstLine="0"/>
+      </w:pPr>
+      <w:r>
+        <w:t xml:space="preserve"> </w:t>
+      </w:r>
+      <w:r>
+        <w:tab/>
+        <w:t xml:space="preserve"> </w:t>
+      </w:r>
+      <w:r>
+        <w:br w:type="page"/>
+      </w:r>
+      <w:r>
+        <w:lastRenderedPageBreak/>
+        <w:br w:type="page"/>
+      </w:r>
+    </w:p>
+    <w:p>
+      <w:pPr>
+        <w:spacing w:after="160" w:line="259" w:lineRule="auto"/>
+        <w:ind w:left="0" w:right="0" w:firstLine="0"/>
+      </w:pPr>
+      <w:r>
+        <w:lastRenderedPageBreak/>
+        <w:br w:type="page"/>
+      </w:r>
+    </w:p>
+    <w:p>
+      <w:pPr>
         <w:spacing w:after="0" w:line="259" w:lineRule="auto"/>
         <w:ind w:left="0" w:right="0" w:firstLine="0"/>
-      </w:pPr>
-      <w:r>
-        <w:t xml:space="preserve"> </w:t>
-      </w:r>
-      <w:r>
-        <w:tab/>
-        <w:t xml:space="preserve"> </w:t>
-      </w:r>
-      <w:r>
-        <w:br w:type="page"/>
-      </w:r>
-    </w:p>
-    <w:p>
-      <w:pPr>
-        <w:spacing w:after="0" w:line="259" w:lineRule="auto"/>
-        <w:ind w:left="14" w:right="0"/>
-        <w:jc w:val="center"/>
-      </w:pPr>
-      <w:r>
-        <w:rPr>
-          <w:rFonts w:ascii="Calibri" w:eastAsia="Calibri" w:hAnsi="Calibri" w:cs="Calibri"/>
-          <w:b/>
-          <w:sz w:val="32"/>
-        </w:rPr>
-        <w:lastRenderedPageBreak/>
-        <w:t xml:space="preserve">Table of Figures </w:t>
-      </w:r>
-    </w:p>
-    <w:p>
-      <w:pPr>
-        <w:spacing w:after="0" w:line="259" w:lineRule="auto"/>
-        <w:ind w:left="0" w:right="0" w:firstLine="0"/>
-      </w:pPr>
-    </w:p>
-    <w:p>
-      <w:pPr>
-        <w:sectPr>
-          <w:headerReference w:type="even" r:id="rId12"/>
-          <w:headerReference w:type="default" r:id="rId13"/>
-          <w:footerReference w:type="even" r:id="rId14"/>
-          <w:footerReference w:type="default" r:id="rId15"/>
-          <w:headerReference w:type="first" r:id="rId16"/>
-          <w:footerReference w:type="first" r:id="rId17"/>
-          <w:pgSz w:w="12240" w:h="15840"/>
-          <w:pgMar w:top="602" w:right="1446" w:bottom="1754" w:left="1440" w:header="728" w:footer="720" w:gutter="0"/>
-          <w:cols w:space="720"/>
-          <w:titlePg/>
-        </w:sectPr>
       </w:pPr>
     </w:p>
     <w:p>
@@ -997,33 +3228,35 @@
         <w:spacing w:after="201"/>
         <w:ind w:left="1440" w:firstLine="0"/>
       </w:pPr>
-      <w:bookmarkStart w:id="1" w:name="_Toc23985"/>
+      <w:bookmarkStart w:id="1" w:name="_Toc122881603"/>
       <w:r>
         <w:rPr>
           <w:sz w:val="32"/>
           <w:u w:val="single" w:color="000000"/>
         </w:rPr>
-        <w:lastRenderedPageBreak/>
         <w:t>Section A: Research</w:t>
       </w:r>
+      <w:bookmarkEnd w:id="1"/>
       <w:r>
         <w:rPr>
           <w:sz w:val="32"/>
         </w:rPr>
         <w:t xml:space="preserve"> </w:t>
       </w:r>
-      <w:bookmarkEnd w:id="1"/>
     </w:p>
     <w:p>
       <w:pPr>
         <w:pStyle w:val="Heading2"/>
         <w:ind w:left="1435"/>
       </w:pPr>
-      <w:bookmarkStart w:id="2" w:name="_Toc23986"/>
-      <w:r>
-        <w:t xml:space="preserve">1 Introduction </w:t>
+      <w:bookmarkStart w:id="2" w:name="_Toc122881604"/>
+      <w:r>
+        <w:t>1 Introduction</w:t>
       </w:r>
       <w:bookmarkEnd w:id="2"/>
+      <w:r>
+        <w:t xml:space="preserve"> </w:t>
+      </w:r>
     </w:p>
     <w:p>
       <w:pPr>
@@ -1209,11 +3442,12 @@
         <w:pStyle w:val="Heading2"/>
         <w:ind w:left="1435"/>
       </w:pPr>
-      <w:bookmarkStart w:id="3" w:name="_Toc23987"/>
+      <w:bookmarkStart w:id="3" w:name="_Toc122881605"/>
       <w:r>
         <w:lastRenderedPageBreak/>
         <w:t>2 Research Process</w:t>
       </w:r>
+      <w:bookmarkEnd w:id="3"/>
     </w:p>
     <w:p>
       <w:pPr>
@@ -1230,6 +3464,7 @@
           <w:bCs/>
         </w:rPr>
       </w:pPr>
+      <w:bookmarkStart w:id="4" w:name="_Toc122881606"/>
       <w:r>
         <w:rPr>
           <w:b w:val="0"/>
@@ -1237,6 +3472,7 @@
         </w:rPr>
         <w:t>Starting a project requires research since it is important to become familiar with the numerous principles, theories, and articles related to the project's required topic.</w:t>
       </w:r>
+      <w:bookmarkEnd w:id="4"/>
     </w:p>
     <w:p>
       <w:pPr>
@@ -1247,14 +3483,22 @@
           <w:bCs/>
         </w:rPr>
       </w:pPr>
+      <w:bookmarkStart w:id="5" w:name="_Toc122881607"/>
       <w:r>
         <w:rPr>
           <w:b w:val="0"/>
           <w:bCs/>
         </w:rPr>
-        <w:t xml:space="preserve">Similar to how the researcher's list of potential research subjects and arrangement of those ideas in a diagram before beginning the project illustrates the search technique they employed.  </w:t>
-      </w:r>
-      <w:bookmarkEnd w:id="3"/>
+        <w:t>Similar to how the researcher's list of potential research subjects and arrangement of those ideas in a diagram before beginning the project illustrates the search technique they employed.</w:t>
+      </w:r>
+      <w:bookmarkEnd w:id="5"/>
+      <w:r>
+        <w:rPr>
+          <w:b w:val="0"/>
+          <w:bCs/>
+        </w:rPr>
+        <w:t xml:space="preserve">  </w:t>
+      </w:r>
     </w:p>
     <w:p>
       <w:pPr>
@@ -3605,12 +5849,15 @@
         <w:spacing w:after="0"/>
         <w:ind w:left="1435"/>
       </w:pPr>
-      <w:bookmarkStart w:id="4" w:name="_Toc23988"/>
+      <w:bookmarkStart w:id="6" w:name="_Toc122881608"/>
       <w:r>
         <w:lastRenderedPageBreak/>
-        <w:t xml:space="preserve">3 Literature Review </w:t>
-      </w:r>
-      <w:bookmarkEnd w:id="4"/>
+        <w:t>3 Literature Review</w:t>
+      </w:r>
+      <w:bookmarkEnd w:id="6"/>
+      <w:r>
+        <w:t xml:space="preserve"> </w:t>
+      </w:r>
     </w:p>
     <w:p>
       <w:pPr>
@@ -3622,7 +5869,8 @@
           <w:bCs/>
         </w:rPr>
       </w:pPr>
-      <w:bookmarkStart w:id="5" w:name="_Toc23989"/>
+      <w:bookmarkStart w:id="7" w:name="_Toc23989"/>
+      <w:bookmarkStart w:id="8" w:name="_Toc122881609"/>
       <w:r>
         <w:rPr>
           <w:b w:val="0"/>
@@ -3630,8 +5878,9 @@
         </w:rPr>
         <w:t>For this project, it is necessary to review and research a number of animation-related principles as well as a number of animation techniques and also the 3D animation software that can be used for the digital media project.</w:t>
       </w:r>
-    </w:p>
-    <w:bookmarkEnd w:id="5"/>
+      <w:bookmarkEnd w:id="8"/>
+    </w:p>
+    <w:bookmarkEnd w:id="7"/>
     <w:p>
       <w:pPr>
         <w:spacing w:after="232"/>
@@ -3646,9 +5895,16 @@
         <w:pStyle w:val="Heading4"/>
         <w:ind w:left="1435" w:right="1006"/>
       </w:pPr>
-      <w:bookmarkStart w:id="6" w:name="_Toc23992"/>
-      <w:r>
-        <w:t>3.1.3 3D Animation</w:t>
+      <w:bookmarkStart w:id="9" w:name="_Toc23992"/>
+      <w:bookmarkStart w:id="10" w:name="_Toc122881610"/>
+      <w:r>
+        <w:t>3.1</w:t>
+      </w:r>
+      <w:r>
+        <w:t>.1</w:t>
+      </w:r>
+      <w:r>
+        <w:t xml:space="preserve"> 3D Animation</w:t>
       </w:r>
       <w:r>
         <w:br/>
@@ -3660,10 +5916,11 @@
         </w:rPr>
         <w:t>3D animation is the technique of modeling and animating people or environments in a three-dimensional space using 3D design tools like Autodesk Maya, Blender, etc.</w:t>
       </w:r>
+      <w:bookmarkEnd w:id="10"/>
       <w:r>
         <w:t xml:space="preserve"> </w:t>
       </w:r>
-      <w:bookmarkEnd w:id="6"/>
+      <w:bookmarkEnd w:id="9"/>
     </w:p>
     <w:p>
       <w:pPr>
@@ -3693,7 +5950,7 @@
                     </pic:cNvPicPr>
                   </pic:nvPicPr>
                   <pic:blipFill>
-                    <a:blip r:embed="rId18">
+                    <a:blip r:embed="rId12">
                       <a:extLst>
                         <a:ext uri="{28A0092B-C50C-407E-A947-70E740481C1C}">
                           <a14:useLocalDpi xmlns:a14="http://schemas.microsoft.com/office/drawing/2010/main" val="0"/>
@@ -3766,7 +6023,7 @@
                     </pic:cNvPicPr>
                   </pic:nvPicPr>
                   <pic:blipFill>
-                    <a:blip r:embed="rId19" cstate="print">
+                    <a:blip r:embed="rId13" cstate="print">
                       <a:extLst>
                         <a:ext uri="{28A0092B-C50C-407E-A947-70E740481C1C}">
                           <a14:useLocalDpi xmlns:a14="http://schemas.microsoft.com/office/drawing/2010/main" val="0"/>
@@ -3812,7 +6069,7 @@
           <w:szCs w:val="32"/>
         </w:rPr>
       </w:pPr>
-      <w:bookmarkStart w:id="7" w:name="_Toc23994"/>
+      <w:bookmarkStart w:id="11" w:name="_Toc23994"/>
       <w:r>
         <w:lastRenderedPageBreak/>
         <w:t xml:space="preserve">          </w:t>
@@ -3835,6 +6092,7 @@
       <w:r>
         <w:tab/>
       </w:r>
+      <w:bookmarkStart w:id="12" w:name="_Toc122881611"/>
       <w:r>
         <w:t xml:space="preserve">3.2 Sculpting vs Modeling. </w:t>
       </w:r>
@@ -3855,6 +6113,7 @@
         </w:rPr>
         <w:t xml:space="preserve">     1. Sculpting is better for organic modeling</w:t>
       </w:r>
+      <w:bookmarkEnd w:id="12"/>
     </w:p>
     <w:p>
       <w:pPr>
@@ -3953,6 +6212,7 @@
         </w:rPr>
         <w:t xml:space="preserve">        </w:t>
       </w:r>
+      <w:bookmarkStart w:id="13" w:name="_Toc122881612"/>
       <w:r>
         <w:rPr>
           <w:rFonts w:ascii="Source Sans Pro" w:hAnsi="Source Sans Pro"/>
@@ -3964,6 +6224,7 @@
         </w:rPr>
         <w:t>2. They deal with a mesh differently</w:t>
       </w:r>
+      <w:bookmarkEnd w:id="13"/>
     </w:p>
     <w:p>
       <w:pPr>
@@ -4041,6 +6302,7 @@
         </w:rPr>
         <w:t xml:space="preserve">     </w:t>
       </w:r>
+      <w:bookmarkStart w:id="14" w:name="_Toc122881613"/>
       <w:r>
         <w:rPr>
           <w:rFonts w:ascii="Source Sans Pro" w:hAnsi="Source Sans Pro"/>
@@ -4052,6 +6314,7 @@
         </w:rPr>
         <w:t>3. 3D modeling vs sculpting in art skills</w:t>
       </w:r>
+      <w:bookmarkEnd w:id="14"/>
     </w:p>
     <w:p>
       <w:pPr>
@@ -4155,6 +6418,7 @@
         <w:lastRenderedPageBreak/>
         <w:t xml:space="preserve">         </w:t>
       </w:r>
+      <w:bookmarkStart w:id="15" w:name="_Toc122881614"/>
       <w:r>
         <w:rPr>
           <w:rFonts w:ascii="Source Sans Pro" w:eastAsia="Times New Roman" w:hAnsi="Source Sans Pro" w:cs="Times New Roman"/>
@@ -4182,7 +6446,7 @@
                     </pic:cNvPicPr>
                   </pic:nvPicPr>
                   <pic:blipFill>
-                    <a:blip r:embed="rId20">
+                    <a:blip r:embed="rId14">
                       <a:extLst>
                         <a:ext uri="{28A0092B-C50C-407E-A947-70E740481C1C}">
                           <a14:useLocalDpi xmlns:a14="http://schemas.microsoft.com/office/drawing/2010/main" val="0"/>
@@ -4213,6 +6477,7 @@
           </wp:inline>
         </w:drawing>
       </w:r>
+      <w:bookmarkEnd w:id="15"/>
     </w:p>
     <w:p>
       <w:pPr>
@@ -4365,9 +6630,17 @@
         </w:rPr>
         <w:t xml:space="preserve"> </w:t>
       </w:r>
-      <w:r>
-        <w:t>3.2 High Poly Modeling of environment.</w:t>
-      </w:r>
+      <w:bookmarkStart w:id="16" w:name="_Toc122881615"/>
+      <w:r>
+        <w:t>3.</w:t>
+      </w:r>
+      <w:r>
+        <w:t>3</w:t>
+      </w:r>
+      <w:r>
+        <w:t xml:space="preserve"> High Poly Modeling of environment.</w:t>
+      </w:r>
+      <w:bookmarkEnd w:id="16"/>
     </w:p>
     <w:p>
       <w:pPr>
@@ -4453,7 +6726,7 @@
                     </pic:cNvPicPr>
                   </pic:nvPicPr>
                   <pic:blipFill>
-                    <a:blip r:embed="rId21">
+                    <a:blip r:embed="rId15">
                       <a:extLst>
                         <a:ext uri="{28A0092B-C50C-407E-A947-70E740481C1C}">
                           <a14:useLocalDpi xmlns:a14="http://schemas.microsoft.com/office/drawing/2010/main" val="0"/>
@@ -4604,9 +6877,17 @@
         </w:rPr>
         <w:tab/>
       </w:r>
-      <w:r>
-        <w:t>3.3 Low Poly Modeling of environment.</w:t>
-      </w:r>
+      <w:bookmarkStart w:id="17" w:name="_Toc122881616"/>
+      <w:r>
+        <w:t>3.</w:t>
+      </w:r>
+      <w:r>
+        <w:t>4</w:t>
+      </w:r>
+      <w:r>
+        <w:t xml:space="preserve"> Low Poly Modeling of environment.</w:t>
+      </w:r>
+      <w:bookmarkEnd w:id="17"/>
     </w:p>
     <w:p>
       <w:pPr>
@@ -4829,9 +7110,16 @@
           <w:szCs w:val="48"/>
         </w:rPr>
       </w:pPr>
+      <w:bookmarkStart w:id="18" w:name="_Toc122881617"/>
       <w:r>
         <w:lastRenderedPageBreak/>
-        <w:t>3.4 Different aspects of 3D Texturing process</w:t>
+        <w:t>3.</w:t>
+      </w:r>
+      <w:r>
+        <w:t>5</w:t>
+      </w:r>
+      <w:r>
+        <w:t xml:space="preserve"> Different aspects of 3D Texturing process</w:t>
       </w:r>
       <w:r>
         <w:br/>
@@ -4847,6 +7135,7 @@
         </w:rPr>
         <w:t>3D texturing involves many distinct aspects that differ slightly depending on a particular animator or studio’s workflow. Here are some examples of what steps look like in the texturing process.</w:t>
       </w:r>
+      <w:bookmarkEnd w:id="18"/>
     </w:p>
     <w:p>
       <w:pPr>
@@ -4880,8 +7169,13 @@
       </w:pPr>
       <w:r>
         <w:tab/>
-        <w:t xml:space="preserve">          UV Mapping and Unwrapping</w:t>
-      </w:r>
+        <w:t xml:space="preserve">          </w:t>
+      </w:r>
+      <w:bookmarkStart w:id="19" w:name="_Toc122881618"/>
+      <w:r>
+        <w:t>UV Mapping and Unwrapping</w:t>
+      </w:r>
+      <w:bookmarkEnd w:id="19"/>
     </w:p>
     <w:p/>
     <w:p>
@@ -4928,8 +7222,13 @@
         <w:textAlignment w:val="baseline"/>
       </w:pPr>
       <w:r>
-        <w:t xml:space="preserve">          Lighting and Shading</w:t>
-      </w:r>
+        <w:t xml:space="preserve">          </w:t>
+      </w:r>
+      <w:bookmarkStart w:id="20" w:name="_Toc122881619"/>
+      <w:r>
+        <w:t>Lighting and Shading</w:t>
+      </w:r>
+      <w:bookmarkEnd w:id="20"/>
     </w:p>
     <w:p/>
     <w:p>
@@ -4953,8 +7252,12 @@
       </w:r>
       <w:r>
         <w:tab/>
+      </w:r>
+      <w:bookmarkStart w:id="21" w:name="_Toc122881620"/>
+      <w:r>
         <w:t>Texture Mapping</w:t>
       </w:r>
+      <w:bookmarkEnd w:id="21"/>
     </w:p>
     <w:p/>
     <w:p>
@@ -4974,29 +7277,13 @@
         <w:textAlignment w:val="baseline"/>
       </w:pPr>
       <w:r>
-        <w:lastRenderedPageBreak/>
         <w:tab/>
       </w:r>
       <w:r>
         <w:tab/>
       </w:r>
     </w:p>
-    <w:p>
-      <w:pPr>
-        <w:pStyle w:val="Heading2"/>
-        <w:shd w:val="clear" w:color="auto" w:fill="FFFFFF"/>
-        <w:spacing w:after="0"/>
-        <w:textAlignment w:val="baseline"/>
-      </w:pPr>
-    </w:p>
-    <w:p>
-      <w:pPr>
-        <w:pStyle w:val="Heading2"/>
-        <w:shd w:val="clear" w:color="auto" w:fill="FFFFFF"/>
-        <w:spacing w:after="0"/>
-        <w:textAlignment w:val="baseline"/>
-      </w:pPr>
-    </w:p>
+    <w:p/>
     <w:p>
       <w:pPr>
         <w:pStyle w:val="Heading2"/>
@@ -5026,9 +7313,14 @@
           <w:sz w:val="36"/>
         </w:rPr>
       </w:pPr>
+      <w:bookmarkStart w:id="22" w:name="_Toc122881621"/>
+      <w:r>
+        <w:t xml:space="preserve">3.6 </w:t>
+      </w:r>
       <w:r>
         <w:t>Examples of 3D Texturing Software</w:t>
       </w:r>
+      <w:bookmarkEnd w:id="22"/>
     </w:p>
     <w:p>
       <w:pPr>
@@ -5076,8 +7368,12 @@
       </w:r>
       <w:r>
         <w:tab/>
+      </w:r>
+      <w:bookmarkStart w:id="23" w:name="_Toc122881622"/>
+      <w:r>
         <w:t>Blender</w:t>
       </w:r>
+      <w:bookmarkEnd w:id="23"/>
     </w:p>
     <w:p>
       <w:pPr>
@@ -5132,8 +7428,12 @@
       </w:r>
       <w:r>
         <w:tab/>
+      </w:r>
+      <w:bookmarkStart w:id="24" w:name="_Toc122881623"/>
+      <w:r>
         <w:t>Adobe Photoshop</w:t>
       </w:r>
+      <w:bookmarkEnd w:id="24"/>
     </w:p>
     <w:p>
       <w:r>
@@ -5184,8 +7484,12 @@
       </w:r>
       <w:r>
         <w:tab/>
+      </w:r>
+      <w:bookmarkStart w:id="25" w:name="_Toc122881624"/>
+      <w:r>
         <w:t>Adobe Substance Painter</w:t>
       </w:r>
+      <w:bookmarkEnd w:id="25"/>
     </w:p>
     <w:p>
       <w:r>
@@ -5295,8 +7599,15 @@
       </w:r>
       <w:r>
         <w:tab/>
+      </w:r>
+      <w:bookmarkStart w:id="26" w:name="_Toc122881625"/>
+      <w:r>
+        <w:t xml:space="preserve">3.7 </w:t>
+      </w:r>
+      <w:r>
         <w:t>Realistic Lighting in 3D</w:t>
       </w:r>
+      <w:bookmarkEnd w:id="26"/>
     </w:p>
     <w:p>
       <w:pPr>
@@ -5398,6 +7709,7 @@
           <w:color w:val="333333"/>
         </w:rPr>
       </w:pPr>
+      <w:bookmarkStart w:id="27" w:name="_Toc122881626"/>
       <w:r>
         <w:rPr>
           <w:rFonts w:ascii="Open Sans" w:hAnsi="Open Sans" w:cs="Open Sans"/>
@@ -5405,6 +7717,7 @@
         </w:rPr>
         <w:t>Gather multiple references</w:t>
       </w:r>
+      <w:bookmarkEnd w:id="27"/>
     </w:p>
     <w:p>
       <w:pPr>
@@ -5525,7 +7838,7 @@
                     </pic:cNvPicPr>
                   </pic:nvPicPr>
                   <pic:blipFill>
-                    <a:blip r:embed="rId22">
+                    <a:blip r:embed="rId16">
                       <a:extLst>
                         <a:ext uri="{28A0092B-C50C-407E-A947-70E740481C1C}">
                           <a14:useLocalDpi xmlns:a14="http://schemas.microsoft.com/office/drawing/2010/main" val="0"/>
@@ -5560,31 +7873,28 @@
     <w:p>
       <w:pPr>
         <w:pStyle w:val="Heading2"/>
+        <w:numPr>
+          <w:ilvl w:val="0"/>
+          <w:numId w:val="5"/>
+        </w:numPr>
         <w:shd w:val="clear" w:color="auto" w:fill="FFFFFF"/>
         <w:spacing w:after="168" w:line="450" w:lineRule="atLeast"/>
-        <w:ind w:left="0" w:firstLine="0"/>
         <w:textAlignment w:val="baseline"/>
         <w:rPr>
           <w:rFonts w:ascii="Open Sans" w:hAnsi="Open Sans" w:cs="Open Sans"/>
-          <w:color w:val="333333"/>
-        </w:rPr>
-      </w:pPr>
+          <w:color w:val="auto"/>
+        </w:rPr>
+      </w:pPr>
+      <w:bookmarkStart w:id="28" w:name="_Toc122881627"/>
       <w:r>
         <w:rPr>
           <w:rFonts w:ascii="Open Sans" w:hAnsi="Open Sans" w:cs="Open Sans"/>
-          <w:color w:val="333333"/>
+          <w:color w:val="auto"/>
         </w:rPr>
         <w:lastRenderedPageBreak/>
-        <w:t xml:space="preserve"> </w:t>
-      </w:r>
-      <w:r>
-        <w:rPr>
-          <w:rFonts w:ascii="Open Sans" w:hAnsi="Open Sans" w:cs="Open Sans"/>
-          <w:color w:val="333333"/>
-        </w:rPr>
-        <w:tab/>
         <w:t>Position the main light</w:t>
       </w:r>
+      <w:bookmarkEnd w:id="28"/>
     </w:p>
     <w:p>
       <w:r>
@@ -5615,7 +7925,7 @@
                     </pic:cNvPicPr>
                   </pic:nvPicPr>
                   <pic:blipFill>
-                    <a:blip r:embed="rId23">
+                    <a:blip r:embed="rId17">
                       <a:extLst>
                         <a:ext uri="{28A0092B-C50C-407E-A947-70E740481C1C}">
                           <a14:useLocalDpi xmlns:a14="http://schemas.microsoft.com/office/drawing/2010/main" val="0"/>
@@ -5666,101 +7976,215 @@
         <w:t>The main light needs to be positioned well and its shadows need to explain the shape and the structure of the scene. It can additionally influence the composition by separating the positive and negative space.</w:t>
       </w:r>
     </w:p>
-    <w:bookmarkEnd w:id="7"/>
+    <w:bookmarkEnd w:id="11"/>
+    <w:p>
+      <w:pPr>
+        <w:spacing w:after="160" w:line="259" w:lineRule="auto"/>
+        <w:ind w:left="0" w:right="0" w:firstLine="0"/>
+      </w:pPr>
+      <w:r>
+        <w:br w:type="page"/>
+      </w:r>
+    </w:p>
+    <w:p>
+      <w:pPr>
+        <w:pStyle w:val="ListParagraph"/>
+        <w:numPr>
+          <w:ilvl w:val="0"/>
+          <w:numId w:val="9"/>
+        </w:numPr>
+        <w:spacing w:after="0" w:line="259" w:lineRule="auto"/>
+        <w:ind w:right="0"/>
+        <w:rPr>
+          <w:b/>
+          <w:bCs/>
+        </w:rPr>
+      </w:pPr>
+      <w:r>
+        <w:rPr>
+          <w:b/>
+          <w:bCs/>
+          <w:sz w:val="28"/>
+          <w:szCs w:val="28"/>
+        </w:rPr>
+        <w:lastRenderedPageBreak/>
+        <w:t>Make lighting more natural.</w:t>
+      </w:r>
+    </w:p>
+    <w:p>
+      <w:pPr>
+        <w:spacing w:after="0" w:line="259" w:lineRule="auto"/>
+        <w:ind w:left="1440" w:right="0" w:firstLine="0"/>
+      </w:pPr>
+    </w:p>
+    <w:p>
+      <w:pPr>
+        <w:spacing w:after="0" w:line="259" w:lineRule="auto"/>
+        <w:ind w:left="1080" w:right="0" w:firstLine="0"/>
+        <w:rPr>
+          <w:color w:val="auto"/>
+          <w:sz w:val="22"/>
+          <w:szCs w:val="22"/>
+          <w:shd w:val="clear" w:color="auto" w:fill="FFFFFF"/>
+        </w:rPr>
+      </w:pPr>
+      <w:r>
+        <w:rPr>
+          <w:color w:val="auto"/>
+          <w:sz w:val="22"/>
+          <w:szCs w:val="22"/>
+          <w:shd w:val="clear" w:color="auto" w:fill="FFFFFF"/>
+        </w:rPr>
+        <w:t xml:space="preserve">Natural lighting in 3D is revolutionizing the way we view and interact with our 3D worlds. By being able to realistically simulate the effects of natural lighting such as shadows, reflections, and color, 3D environments become even more immersive and lifelike. With tools like ray tracing, developers can create realistic lighting that reacts to its environment, making for a more interactive and believable experience. Natural lighting can also be used to highlight important elements in a scene, such as objects or characters. This helps draw the viewer's attention to the most important parts of the scene and creates a more compelling story. </w:t>
+      </w:r>
+      <w:proofErr w:type="gramStart"/>
+      <w:r>
+        <w:rPr>
+          <w:color w:val="auto"/>
+          <w:sz w:val="22"/>
+          <w:szCs w:val="22"/>
+          <w:shd w:val="clear" w:color="auto" w:fill="FFFFFF"/>
+        </w:rPr>
+        <w:t>So</w:t>
+      </w:r>
+      <w:proofErr w:type="gramEnd"/>
+      <w:r>
+        <w:rPr>
+          <w:color w:val="auto"/>
+          <w:sz w:val="22"/>
+          <w:szCs w:val="22"/>
+          <w:shd w:val="clear" w:color="auto" w:fill="FFFFFF"/>
+        </w:rPr>
+        <w:t xml:space="preserve"> if you're looking to add a touch of realism to your 3D world, natural lighting is the way to go</w:t>
+      </w:r>
+      <w:r>
+        <w:rPr>
+          <w:color w:val="auto"/>
+          <w:sz w:val="22"/>
+          <w:szCs w:val="22"/>
+          <w:shd w:val="clear" w:color="auto" w:fill="FFFFFF"/>
+        </w:rPr>
+        <w:t>.</w:t>
+      </w:r>
+    </w:p>
+    <w:p>
+      <w:pPr>
+        <w:spacing w:after="0" w:line="259" w:lineRule="auto"/>
+        <w:ind w:left="1080" w:right="0" w:firstLine="0"/>
+        <w:rPr>
+          <w:color w:val="auto"/>
+          <w:sz w:val="22"/>
+          <w:szCs w:val="22"/>
+          <w:shd w:val="clear" w:color="auto" w:fill="FFFFFF"/>
+        </w:rPr>
+      </w:pPr>
+    </w:p>
+    <w:p>
+      <w:pPr>
+        <w:spacing w:after="0" w:line="259" w:lineRule="auto"/>
+        <w:ind w:left="1080" w:right="0" w:firstLine="0"/>
+        <w:rPr>
+          <w:color w:val="auto"/>
+        </w:rPr>
+      </w:pPr>
+      <w:r>
+        <w:rPr>
+          <w:noProof/>
+          <w:color w:val="auto"/>
+          <w:sz w:val="22"/>
+          <w:szCs w:val="22"/>
+          <w:shd w:val="clear" w:color="auto" w:fill="FFFFFF"/>
+        </w:rPr>
+        <w:drawing>
+          <wp:inline distT="0" distB="0" distL="0" distR="0" wp14:anchorId="44C009EA" wp14:editId="46EE336A">
+            <wp:extent cx="6642712" cy="4752975"/>
+            <wp:effectExtent l="0" t="0" r="6350" b="0"/>
+            <wp:docPr id="4" name="Picture 4"/>
+            <wp:cNvGraphicFramePr>
+              <a:graphicFrameLocks xmlns:a="http://schemas.openxmlformats.org/drawingml/2006/main" noChangeAspect="1"/>
+            </wp:cNvGraphicFramePr>
+            <a:graphic xmlns:a="http://schemas.openxmlformats.org/drawingml/2006/main">
+              <a:graphicData uri="http://schemas.openxmlformats.org/drawingml/2006/picture">
+                <pic:pic xmlns:pic="http://schemas.openxmlformats.org/drawingml/2006/picture">
+                  <pic:nvPicPr>
+                    <pic:cNvPr id="0" name="Picture 1"/>
+                    <pic:cNvPicPr>
+                      <a:picLocks noChangeAspect="1" noChangeArrowheads="1"/>
+                    </pic:cNvPicPr>
+                  </pic:nvPicPr>
+                  <pic:blipFill>
+                    <a:blip r:embed="rId18">
+                      <a:extLst>
+                        <a:ext uri="{28A0092B-C50C-407E-A947-70E740481C1C}">
+                          <a14:useLocalDpi xmlns:a14="http://schemas.microsoft.com/office/drawing/2010/main" val="0"/>
+                        </a:ext>
+                      </a:extLst>
+                    </a:blip>
+                    <a:srcRect/>
+                    <a:stretch>
+                      <a:fillRect/>
+                    </a:stretch>
+                  </pic:blipFill>
+                  <pic:spPr bwMode="auto">
+                    <a:xfrm>
+                      <a:off x="0" y="0"/>
+                      <a:ext cx="6647506" cy="4756406"/>
+                    </a:xfrm>
+                    <a:prstGeom prst="rect">
+                      <a:avLst/>
+                    </a:prstGeom>
+                    <a:noFill/>
+                    <a:ln>
+                      <a:noFill/>
+                    </a:ln>
+                  </pic:spPr>
+                </pic:pic>
+              </a:graphicData>
+            </a:graphic>
+          </wp:inline>
+        </w:drawing>
+      </w:r>
+    </w:p>
+    <w:p>
+      <w:pPr>
+        <w:spacing w:after="0" w:line="259" w:lineRule="auto"/>
+        <w:ind w:left="1440" w:right="0" w:firstLine="0"/>
+      </w:pPr>
+    </w:p>
+    <w:p>
+      <w:pPr>
+        <w:spacing w:after="0" w:line="259" w:lineRule="auto"/>
+        <w:ind w:left="1440" w:right="0" w:firstLine="0"/>
+      </w:pPr>
+    </w:p>
+    <w:p>
+      <w:pPr>
+        <w:spacing w:after="0" w:line="259" w:lineRule="auto"/>
+        <w:ind w:left="1440" w:right="0" w:firstLine="0"/>
+      </w:pPr>
+    </w:p>
+    <w:p>
+      <w:pPr>
+        <w:spacing w:after="0" w:line="259" w:lineRule="auto"/>
+        <w:ind w:left="1440" w:right="0" w:firstLine="0"/>
+      </w:pPr>
+    </w:p>
+    <w:p>
+      <w:pPr>
+        <w:spacing w:after="0" w:line="259" w:lineRule="auto"/>
+        <w:ind w:left="1440" w:right="0" w:firstLine="0"/>
+      </w:pPr>
+    </w:p>
+    <w:p>
+      <w:pPr>
+        <w:spacing w:after="0" w:line="259" w:lineRule="auto"/>
+        <w:ind w:left="1440" w:right="0" w:firstLine="0"/>
+      </w:pPr>
+    </w:p>
     <w:p>
       <w:pPr>
         <w:spacing w:after="0" w:line="259" w:lineRule="auto"/>
         <w:ind w:left="0" w:right="0" w:firstLine="0"/>
-      </w:pPr>
-    </w:p>
-    <w:p>
-      <w:pPr>
-        <w:spacing w:after="0" w:line="259" w:lineRule="auto"/>
-        <w:ind w:left="1440" w:right="0" w:firstLine="0"/>
-      </w:pPr>
-    </w:p>
-    <w:p>
-      <w:pPr>
-        <w:spacing w:after="0" w:line="259" w:lineRule="auto"/>
-        <w:ind w:left="1440" w:right="0" w:firstLine="0"/>
-      </w:pPr>
-    </w:p>
-    <w:p>
-      <w:pPr>
-        <w:spacing w:after="0" w:line="259" w:lineRule="auto"/>
-        <w:ind w:left="1440" w:right="0" w:firstLine="0"/>
-      </w:pPr>
-    </w:p>
-    <w:p>
-      <w:pPr>
-        <w:spacing w:after="0" w:line="259" w:lineRule="auto"/>
-        <w:ind w:left="1440" w:right="0" w:firstLine="0"/>
-      </w:pPr>
-    </w:p>
-    <w:p>
-      <w:pPr>
-        <w:spacing w:after="0" w:line="259" w:lineRule="auto"/>
-        <w:ind w:left="1440" w:right="0" w:firstLine="0"/>
-      </w:pPr>
-    </w:p>
-    <w:p>
-      <w:pPr>
-        <w:spacing w:after="0" w:line="259" w:lineRule="auto"/>
-        <w:ind w:left="1440" w:right="0" w:firstLine="0"/>
-      </w:pPr>
-    </w:p>
-    <w:p>
-      <w:pPr>
-        <w:spacing w:after="0" w:line="259" w:lineRule="auto"/>
-        <w:ind w:left="1440" w:right="0" w:firstLine="0"/>
-      </w:pPr>
-    </w:p>
-    <w:p>
-      <w:pPr>
-        <w:spacing w:after="0" w:line="259" w:lineRule="auto"/>
-        <w:ind w:left="1440" w:right="0" w:firstLine="0"/>
-      </w:pPr>
-    </w:p>
-    <w:p>
-      <w:pPr>
-        <w:spacing w:after="0" w:line="259" w:lineRule="auto"/>
-        <w:ind w:left="1440" w:right="0" w:firstLine="0"/>
-      </w:pPr>
-    </w:p>
-    <w:p>
-      <w:pPr>
-        <w:spacing w:after="0" w:line="259" w:lineRule="auto"/>
-        <w:ind w:left="1440" w:right="0" w:firstLine="0"/>
-      </w:pPr>
-    </w:p>
-    <w:p>
-      <w:pPr>
-        <w:spacing w:after="0" w:line="259" w:lineRule="auto"/>
-        <w:ind w:left="1440" w:right="0" w:firstLine="0"/>
-      </w:pPr>
-    </w:p>
-    <w:p>
-      <w:pPr>
-        <w:spacing w:after="0" w:line="259" w:lineRule="auto"/>
-        <w:ind w:left="1440" w:right="0" w:firstLine="0"/>
-      </w:pPr>
-    </w:p>
-    <w:p>
-      <w:pPr>
-        <w:spacing w:after="0" w:line="259" w:lineRule="auto"/>
-        <w:ind w:left="1440" w:right="0" w:firstLine="0"/>
-      </w:pPr>
-    </w:p>
-    <w:p>
-      <w:pPr>
-        <w:spacing w:after="0" w:line="259" w:lineRule="auto"/>
-        <w:ind w:left="1440" w:right="0" w:firstLine="0"/>
-      </w:pPr>
-    </w:p>
-    <w:p>
-      <w:pPr>
-        <w:spacing w:after="0" w:line="259" w:lineRule="auto"/>
-        <w:ind w:left="1440" w:right="0" w:firstLine="0"/>
       </w:pPr>
     </w:p>
     <w:p>
@@ -5782,24 +8206,24 @@
         </w:tabs>
         <w:ind w:left="0" w:firstLine="0"/>
       </w:pPr>
-      <w:bookmarkStart w:id="8" w:name="_Toc24003"/>
-      <w:r>
-        <w:rPr>
-          <w:rFonts w:ascii="Calibri" w:eastAsia="Calibri" w:hAnsi="Calibri" w:cs="Calibri"/>
-          <w:b w:val="0"/>
-          <w:sz w:val="22"/>
-        </w:rPr>
+      <w:bookmarkStart w:id="29" w:name="_Toc24003"/>
+      <w:r>
         <w:lastRenderedPageBreak/>
         <w:tab/>
       </w:r>
+      <w:bookmarkStart w:id="30" w:name="_Toc122881628"/>
       <w:r>
         <w:t>4</w:t>
       </w:r>
       <w:r>
         <w:tab/>
-        <w:t xml:space="preserve">Product Review </w:t>
-      </w:r>
-      <w:bookmarkEnd w:id="8"/>
+        <w:t>Product Review</w:t>
+      </w:r>
+      <w:bookmarkEnd w:id="30"/>
+      <w:r>
+        <w:t xml:space="preserve"> </w:t>
+      </w:r>
+      <w:bookmarkEnd w:id="29"/>
     </w:p>
     <w:p>
       <w:pPr>
@@ -5824,11 +8248,16 @@
         <w:spacing w:after="120"/>
         <w:ind w:left="1435" w:right="1006"/>
       </w:pPr>
-      <w:bookmarkStart w:id="9" w:name="_Toc24004"/>
-      <w:r>
-        <w:t xml:space="preserve">4.1 GOD OF WAR. </w:t>
-      </w:r>
-      <w:bookmarkEnd w:id="9"/>
+      <w:bookmarkStart w:id="31" w:name="_Toc24004"/>
+      <w:bookmarkStart w:id="32" w:name="_Toc122881629"/>
+      <w:r>
+        <w:t>4.1 GOD OF WAR.</w:t>
+      </w:r>
+      <w:bookmarkEnd w:id="32"/>
+      <w:r>
+        <w:t xml:space="preserve"> </w:t>
+      </w:r>
+      <w:bookmarkEnd w:id="31"/>
     </w:p>
     <w:p>
       <w:pPr>
@@ -5882,7 +8311,7 @@
         </w:rPr>
         <w:t>, a Spartan warrior who is sent by the Greek gods to kill </w:t>
       </w:r>
-      <w:hyperlink r:id="rId24" w:history="1">
+      <w:hyperlink r:id="rId19" w:history="1">
         <w:r>
           <w:rPr>
             <w:rStyle w:val="Hyperlink"/>
@@ -5960,7 +8389,7 @@
                     </pic:cNvPicPr>
                   </pic:nvPicPr>
                   <pic:blipFill>
-                    <a:blip r:embed="rId25" cstate="print">
+                    <a:blip r:embed="rId20" cstate="print">
                       <a:extLst>
                         <a:ext uri="{28A0092B-C50C-407E-A947-70E740481C1C}">
                           <a14:useLocalDpi xmlns:a14="http://schemas.microsoft.com/office/drawing/2010/main" val="0"/>
@@ -6187,12 +8616,10 @@
         <w:spacing w:after="120"/>
         <w:ind w:left="495" w:right="1006" w:firstLine="703"/>
       </w:pPr>
+      <w:bookmarkStart w:id="33" w:name="_Toc122881630"/>
       <w:r>
         <w:lastRenderedPageBreak/>
-        <w:t>4.</w:t>
-      </w:r>
-      <w:r>
-        <w:t>2</w:t>
+        <w:t>4.2</w:t>
       </w:r>
       <w:r>
         <w:rPr>
@@ -6206,6 +8633,7 @@
         </w:rPr>
         <w:t>The Witcher.</w:t>
       </w:r>
+      <w:bookmarkEnd w:id="33"/>
     </w:p>
     <w:p>
       <w:pPr>
@@ -6269,7 +8697,7 @@
                     </pic:cNvPicPr>
                   </pic:nvPicPr>
                   <pic:blipFill>
-                    <a:blip r:embed="rId26">
+                    <a:blip r:embed="rId21">
                       <a:extLst>
                         <a:ext uri="{28A0092B-C50C-407E-A947-70E740481C1C}">
                           <a14:useLocalDpi xmlns:a14="http://schemas.microsoft.com/office/drawing/2010/main" val="0"/>
@@ -6439,13 +8867,7 @@
         <w:rPr>
           <w:b/>
         </w:rPr>
-        <w:t xml:space="preserve">The </w:t>
-      </w:r>
-      <w:r>
-        <w:rPr>
-          <w:b/>
-        </w:rPr>
-        <w:t>hills are looking realistic with modeling.</w:t>
+        <w:t>The hills are looking realistic with modeling.</w:t>
       </w:r>
     </w:p>
     <w:p>
@@ -6465,13 +8887,7 @@
         <w:rPr>
           <w:b/>
         </w:rPr>
-        <w:t xml:space="preserve">The </w:t>
-      </w:r>
-      <w:r>
-        <w:rPr>
-          <w:b/>
-        </w:rPr>
-        <w:t>Tree’s texturing is on point.</w:t>
+        <w:t>The Tree’s texturing is on point.</w:t>
       </w:r>
     </w:p>
     <w:p>
@@ -6563,13 +8979,7 @@
         <w:rPr>
           <w:b/>
         </w:rPr>
-        <w:t xml:space="preserve">The </w:t>
-      </w:r>
-      <w:r>
-        <w:rPr>
-          <w:b/>
-        </w:rPr>
-        <w:t>cloud is too much in quantity.</w:t>
+        <w:t>The cloud is too much in quantity.</w:t>
       </w:r>
     </w:p>
     <w:p>
@@ -6609,13 +9019,7 @@
         <w:rPr>
           <w:b/>
         </w:rPr>
-        <w:t xml:space="preserve">The texture </w:t>
-      </w:r>
-      <w:r>
-        <w:rPr>
-          <w:b/>
-        </w:rPr>
-        <w:t>of hill can be improved.</w:t>
+        <w:t>The texture of hill can be improved.</w:t>
       </w:r>
     </w:p>
     <w:p>
@@ -6655,6 +9059,7 @@
         <w:spacing w:after="120"/>
         <w:ind w:left="495" w:right="1006" w:firstLine="703"/>
       </w:pPr>
+      <w:bookmarkStart w:id="34" w:name="_Toc122881631"/>
       <w:r>
         <w:lastRenderedPageBreak/>
         <w:t>4.3</w:t>
@@ -6666,7 +9071,11 @@
         <w:t xml:space="preserve"> Assassin's Creed</w:t>
       </w:r>
       <w:r>
-        <w:t xml:space="preserve">. </w:t>
+        <w:t>.</w:t>
+      </w:r>
+      <w:bookmarkEnd w:id="34"/>
+      <w:r>
+        <w:t xml:space="preserve"> </w:t>
       </w:r>
     </w:p>
     <w:p>
@@ -6741,7 +9150,7 @@
                     </pic:cNvPicPr>
                   </pic:nvPicPr>
                   <pic:blipFill>
-                    <a:blip r:embed="rId27" cstate="print">
+                    <a:blip r:embed="rId22" cstate="print">
                       <a:extLst>
                         <a:ext uri="{28A0092B-C50C-407E-A947-70E740481C1C}">
                           <a14:useLocalDpi xmlns:a14="http://schemas.microsoft.com/office/drawing/2010/main" val="0"/>
@@ -7175,7 +9584,7 @@
                     </pic:cNvPicPr>
                   </pic:nvPicPr>
                   <pic:blipFill>
-                    <a:blip r:embed="rId28" cstate="print">
+                    <a:blip r:embed="rId23" cstate="print">
                       <a:extLst>
                         <a:ext uri="{28A0092B-C50C-407E-A947-70E740481C1C}">
                           <a14:useLocalDpi xmlns:a14="http://schemas.microsoft.com/office/drawing/2010/main" val="0"/>
@@ -7407,11 +9816,18 @@
       <w:r>
         <w:lastRenderedPageBreak/>
         <w:tab/>
+      </w:r>
+      <w:bookmarkStart w:id="35" w:name="_Toc122881632"/>
+      <w:r>
         <w:t>5</w:t>
       </w:r>
       <w:r>
         <w:tab/>
-        <w:t xml:space="preserve">Summary and Conclusions </w:t>
+        <w:t>Summary and Conclusions</w:t>
+      </w:r>
+      <w:bookmarkEnd w:id="35"/>
+      <w:r>
+        <w:t xml:space="preserve"> </w:t>
       </w:r>
     </w:p>
     <w:p>
@@ -7497,7 +9913,7 @@
         <w:lastRenderedPageBreak/>
         <w:tab/>
       </w:r>
-      <w:bookmarkStart w:id="10" w:name="_Toc24007"/>
+      <w:bookmarkStart w:id="36" w:name="_Toc24007"/>
       <w:r>
         <w:rPr>
           <w:b w:val="0"/>
@@ -7516,13 +9932,21 @@
         </w:rPr>
         <w:tab/>
       </w:r>
+      <w:bookmarkStart w:id="37" w:name="_Toc122881633"/>
       <w:r>
         <w:rPr>
           <w:sz w:val="32"/>
         </w:rPr>
-        <w:t xml:space="preserve">Section B: Project Proposal </w:t>
-      </w:r>
-      <w:bookmarkEnd w:id="10"/>
+        <w:t>Section B: Project Proposal</w:t>
+      </w:r>
+      <w:bookmarkEnd w:id="37"/>
+      <w:r>
+        <w:rPr>
+          <w:sz w:val="32"/>
+        </w:rPr>
+        <w:t xml:space="preserve"> </w:t>
+      </w:r>
+      <w:bookmarkEnd w:id="36"/>
     </w:p>
     <w:p>
       <w:pPr>
@@ -7535,11 +9959,16 @@
       <w:r>
         <w:tab/>
       </w:r>
-      <w:bookmarkStart w:id="11" w:name="_Toc24008"/>
-      <w:r>
-        <w:t xml:space="preserve">1 Project Title </w:t>
-      </w:r>
-      <w:bookmarkEnd w:id="11"/>
+      <w:bookmarkStart w:id="38" w:name="_Toc24008"/>
+      <w:bookmarkStart w:id="39" w:name="_Toc122881634"/>
+      <w:r>
+        <w:t>1 Project Title</w:t>
+      </w:r>
+      <w:bookmarkEnd w:id="39"/>
+      <w:r>
+        <w:t xml:space="preserve"> </w:t>
+      </w:r>
+      <w:bookmarkEnd w:id="38"/>
     </w:p>
     <w:p>
       <w:pPr>
@@ -7630,14 +10059,37 @@
     </w:p>
     <w:p>
       <w:pPr>
+        <w:spacing w:after="160" w:line="259" w:lineRule="auto"/>
+        <w:ind w:left="1425" w:right="0" w:firstLine="15"/>
+        <w:rPr>
+          <w:bCs/>
+        </w:rPr>
+      </w:pPr>
+    </w:p>
+    <w:p>
+      <w:pPr>
+        <w:spacing w:after="160" w:line="259" w:lineRule="auto"/>
+        <w:ind w:left="1425" w:right="0" w:firstLine="15"/>
+        <w:rPr>
+          <w:bCs/>
+        </w:rPr>
+      </w:pPr>
+    </w:p>
+    <w:p>
+      <w:pPr>
         <w:pStyle w:val="Heading2"/>
         <w:ind w:left="1435"/>
       </w:pPr>
-      <w:bookmarkStart w:id="12" w:name="_Toc24009"/>
-      <w:r>
-        <w:t xml:space="preserve">2 Research Question </w:t>
-      </w:r>
-      <w:bookmarkEnd w:id="12"/>
+      <w:bookmarkStart w:id="40" w:name="_Toc24009"/>
+      <w:bookmarkStart w:id="41" w:name="_Toc122881635"/>
+      <w:r>
+        <w:t>2 Research Question</w:t>
+      </w:r>
+      <w:bookmarkEnd w:id="41"/>
+      <w:r>
+        <w:t xml:space="preserve"> </w:t>
+      </w:r>
+      <w:bookmarkEnd w:id="40"/>
     </w:p>
     <w:p>
       <w:pPr>
@@ -7875,6 +10327,12 @@
           <w:bCs/>
         </w:rPr>
         <w:t>Target audience</w:t>
+      </w:r>
+      <w:r>
+        <w:rPr>
+          <w:bCs/>
+        </w:rPr>
+        <w:t>.</w:t>
       </w:r>
     </w:p>
     <w:p>
@@ -8108,6 +10566,16 @@
     </w:p>
     <w:p>
       <w:pPr>
+        <w:ind w:right="1381"/>
+      </w:pPr>
+    </w:p>
+    <w:p>
+      <w:pPr>
+        <w:ind w:right="1381"/>
+      </w:pPr>
+    </w:p>
+    <w:p>
+      <w:pPr>
         <w:pStyle w:val="ListParagraph"/>
         <w:numPr>
           <w:ilvl w:val="0"/>
@@ -8123,12 +10591,6 @@
         </w:rPr>
         <w:t>Gantt Chart</w:t>
       </w:r>
-      <w:r>
-        <w:rPr>
-          <w:b/>
-        </w:rPr>
-        <w:t xml:space="preserve"> </w:t>
-      </w:r>
     </w:p>
     <w:p>
       <w:pPr>
@@ -8139,64 +10601,127 @@
     <w:p>
       <w:pPr>
         <w:spacing w:after="167" w:line="259" w:lineRule="auto"/>
-        <w:ind w:left="1450" w:right="0"/>
-        <w:rPr>
-          <w:b/>
-          <w:bCs/>
-        </w:rPr>
-      </w:pPr>
-      <w:r>
-        <w:rPr>
-          <w:b/>
-          <w:bCs/>
-        </w:rPr>
-        <w:t>5</w:t>
-      </w:r>
-      <w:r>
-        <w:rPr>
-          <w:b/>
-          <w:bCs/>
-        </w:rPr>
-        <w:tab/>
-      </w:r>
-      <w:r>
-        <w:rPr>
-          <w:b/>
-          <w:bCs/>
-        </w:rPr>
-        <w:t>Contribution of Others</w:t>
-      </w:r>
+        <w:ind w:right="0"/>
+      </w:pPr>
+      <w:r>
+        <w:rPr>
+          <w:noProof/>
+        </w:rPr>
+        <w:drawing>
+          <wp:inline distT="0" distB="0" distL="0" distR="0" wp14:anchorId="48F4DEEE" wp14:editId="4F990240">
+            <wp:extent cx="7715393" cy="1531662"/>
+            <wp:effectExtent l="0" t="0" r="0" b="0"/>
+            <wp:docPr id="18" name="Picture 18"/>
+            <wp:cNvGraphicFramePr>
+              <a:graphicFrameLocks xmlns:a="http://schemas.openxmlformats.org/drawingml/2006/main" noChangeAspect="1"/>
+            </wp:cNvGraphicFramePr>
+            <a:graphic xmlns:a="http://schemas.openxmlformats.org/drawingml/2006/main">
+              <a:graphicData uri="http://schemas.openxmlformats.org/drawingml/2006/picture">
+                <pic:pic xmlns:pic="http://schemas.openxmlformats.org/drawingml/2006/picture">
+                  <pic:nvPicPr>
+                    <pic:cNvPr id="0" name="Picture 2"/>
+                    <pic:cNvPicPr>
+                      <a:picLocks noChangeAspect="1" noChangeArrowheads="1"/>
+                    </pic:cNvPicPr>
+                  </pic:nvPicPr>
+                  <pic:blipFill>
+                    <a:blip r:embed="rId24">
+                      <a:extLst>
+                        <a:ext uri="{28A0092B-C50C-407E-A947-70E740481C1C}">
+                          <a14:useLocalDpi xmlns:a14="http://schemas.microsoft.com/office/drawing/2010/main" val="0"/>
+                        </a:ext>
+                      </a:extLst>
+                    </a:blip>
+                    <a:srcRect/>
+                    <a:stretch>
+                      <a:fillRect/>
+                    </a:stretch>
+                  </pic:blipFill>
+                  <pic:spPr bwMode="auto">
+                    <a:xfrm>
+                      <a:off x="0" y="0"/>
+                      <a:ext cx="7825360" cy="1553493"/>
+                    </a:xfrm>
+                    <a:prstGeom prst="rect">
+                      <a:avLst/>
+                    </a:prstGeom>
+                    <a:noFill/>
+                    <a:ln>
+                      <a:noFill/>
+                    </a:ln>
+                  </pic:spPr>
+                </pic:pic>
+              </a:graphicData>
+            </a:graphic>
+          </wp:inline>
+        </w:drawing>
+      </w:r>
+    </w:p>
+    <w:p>
+      <w:pPr>
+        <w:spacing w:after="167" w:line="259" w:lineRule="auto"/>
+        <w:ind w:right="0"/>
+      </w:pPr>
+    </w:p>
+    <w:p>
+      <w:pPr>
+        <w:spacing w:after="167" w:line="259" w:lineRule="auto"/>
+        <w:ind w:right="0"/>
+      </w:pPr>
+    </w:p>
+    <w:p>
+      <w:pPr>
+        <w:spacing w:after="167" w:line="259" w:lineRule="auto"/>
+        <w:ind w:right="0"/>
+      </w:pPr>
+    </w:p>
+    <w:p>
+      <w:pPr>
+        <w:spacing w:after="167" w:line="259" w:lineRule="auto"/>
+        <w:ind w:right="0"/>
+      </w:pPr>
+    </w:p>
+    <w:p>
+      <w:pPr>
+        <w:spacing w:after="167" w:line="259" w:lineRule="auto"/>
+        <w:ind w:right="0"/>
+      </w:pPr>
+    </w:p>
+    <w:p>
+      <w:pPr>
+        <w:spacing w:after="167" w:line="259" w:lineRule="auto"/>
+        <w:ind w:right="0"/>
+      </w:pPr>
     </w:p>
     <w:p>
       <w:pPr>
         <w:spacing w:after="167" w:line="259" w:lineRule="auto"/>
         <w:ind w:left="1450" w:right="0"/>
-      </w:pPr>
-      <w:r>
-        <w:t xml:space="preserve">I am </w:t>
-      </w:r>
-      <w:r>
-        <w:t>grateful</w:t>
-      </w:r>
-      <w:r>
-        <w:t xml:space="preserve"> to Pooja </w:t>
-      </w:r>
-      <w:r>
-        <w:t>ma’am</w:t>
-      </w:r>
-      <w:r>
-        <w:t xml:space="preserve"> and </w:t>
-      </w:r>
-      <w:proofErr w:type="spellStart"/>
-      <w:r>
-        <w:t>R</w:t>
-      </w:r>
-      <w:r>
-        <w:t>akshak</w:t>
-      </w:r>
-      <w:proofErr w:type="spellEnd"/>
-      <w:r>
-        <w:t xml:space="preserve"> sir, for assistance with this project in order to get ideas and thoughts for the animation. Her story guidelines served as my model while I wrote the project's script and storyboard.</w:t>
+        <w:rPr>
+          <w:b/>
+          <w:bCs/>
+        </w:rPr>
+      </w:pPr>
+      <w:r>
+        <w:rPr>
+          <w:b/>
+          <w:bCs/>
+        </w:rPr>
+        <w:t>5</w:t>
+      </w:r>
+      <w:r>
+        <w:rPr>
+          <w:b/>
+          <w:bCs/>
+        </w:rPr>
+        <w:tab/>
+      </w:r>
+      <w:r>
+        <w:rPr>
+          <w:b/>
+          <w:bCs/>
+        </w:rPr>
+        <w:t>Contribution of Others</w:t>
       </w:r>
     </w:p>
     <w:p>
@@ -8205,6 +10730,38 @@
         <w:ind w:left="1450" w:right="0"/>
       </w:pPr>
       <w:r>
+        <w:t xml:space="preserve">I am </w:t>
+      </w:r>
+      <w:r>
+        <w:t>grateful</w:t>
+      </w:r>
+      <w:r>
+        <w:t xml:space="preserve"> to Pooja </w:t>
+      </w:r>
+      <w:r>
+        <w:t>ma’am</w:t>
+      </w:r>
+      <w:r>
+        <w:t xml:space="preserve"> and </w:t>
+      </w:r>
+      <w:proofErr w:type="spellStart"/>
+      <w:r>
+        <w:t>R</w:t>
+      </w:r>
+      <w:r>
+        <w:t>akshak</w:t>
+      </w:r>
+      <w:proofErr w:type="spellEnd"/>
+      <w:r>
+        <w:t xml:space="preserve"> sir, for assistance with this project in order to get ideas and thoughts for the animation. Her story guidelines served as my model while I wrote the project's script and storyboard.</w:t>
+      </w:r>
+    </w:p>
+    <w:p>
+      <w:pPr>
+        <w:spacing w:after="167" w:line="259" w:lineRule="auto"/>
+        <w:ind w:left="1450" w:right="0"/>
+      </w:pPr>
+      <w:r>
         <w:t xml:space="preserve">I am looking forward </w:t>
       </w:r>
       <w:r>
@@ -8240,14 +10797,31 @@
     <w:p>
       <w:pPr>
         <w:pStyle w:val="Heading2"/>
-        <w:ind w:firstLine="706"/>
-      </w:pPr>
-      <w:bookmarkStart w:id="13" w:name="_Toc24013"/>
+        <w:ind w:left="734" w:firstLine="706"/>
+      </w:pPr>
+      <w:bookmarkStart w:id="42" w:name="_Toc24013"/>
+      <w:bookmarkStart w:id="43" w:name="_Toc122881636"/>
       <w:r>
         <w:lastRenderedPageBreak/>
-        <w:t xml:space="preserve">6 Evaluation &amp; Testing </w:t>
-      </w:r>
-      <w:bookmarkEnd w:id="13"/>
+        <w:t xml:space="preserve"> </w:t>
+      </w:r>
+      <w:r>
+        <w:tab/>
+      </w:r>
+      <w:r>
+        <w:tab/>
+      </w:r>
+      <w:r>
+        <w:tab/>
+      </w:r>
+      <w:r>
+        <w:t>6 Evaluation &amp; Testing</w:t>
+      </w:r>
+      <w:bookmarkEnd w:id="43"/>
+      <w:r>
+        <w:t xml:space="preserve"> </w:t>
+      </w:r>
+      <w:bookmarkEnd w:id="42"/>
     </w:p>
     <w:p>
       <w:pPr>
@@ -8342,9 +10916,11 @@
         <w:lastRenderedPageBreak/>
         <w:t xml:space="preserve">                                     </w:t>
       </w:r>
+      <w:bookmarkStart w:id="44" w:name="_Toc122881637"/>
       <w:r>
         <w:t>Reference</w:t>
       </w:r>
+      <w:bookmarkEnd w:id="44"/>
     </w:p>
     <w:p>
       <w:pPr>
@@ -8380,7 +10956,7 @@
         <w:br/>
         <w:t xml:space="preserve">           </w:t>
       </w:r>
-      <w:hyperlink r:id="rId29" w:history="1">
+      <w:hyperlink r:id="rId25" w:history="1">
         <w:r>
           <w:rPr>
             <w:rStyle w:val="Hyperlink"/>
@@ -8438,7 +11014,7 @@
           <w:b/>
         </w:rPr>
       </w:pPr>
-      <w:hyperlink r:id="rId30" w:history="1">
+      <w:hyperlink r:id="rId26" w:history="1">
         <w:r>
           <w:rPr>
             <w:rStyle w:val="Hyperlink"/>
@@ -8465,6 +11041,7 @@
       <w:r>
         <w:br/>
       </w:r>
+      <w:bookmarkStart w:id="45" w:name="_Toc122881638"/>
       <w:r>
         <w:rPr>
           <w:sz w:val="24"/>
@@ -8486,7 +11063,7 @@
         </w:rPr>
         <w:br/>
       </w:r>
-      <w:hyperlink r:id="rId31" w:history="1">
+      <w:hyperlink r:id="rId27" w:history="1">
         <w:r>
           <w:rPr>
             <w:rStyle w:val="Hyperlink"/>
@@ -8496,6 +11073,7 @@
           </w:rPr>
           <w:t>https://www.creativebloq.com/how-to/12-tips-for-realistic-3d-lighting</w:t>
         </w:r>
+        <w:bookmarkEnd w:id="45"/>
       </w:hyperlink>
     </w:p>
     <w:p/>
@@ -8559,7 +11137,7 @@
         <w:tab/>
         <w:t xml:space="preserve"> </w:t>
       </w:r>
-      <w:hyperlink r:id="rId32" w:history="1">
+      <w:hyperlink r:id="rId28" w:history="1">
         <w:r>
           <w:rPr>
             <w:rStyle w:val="Hyperlink"/>
@@ -8595,7 +11173,7 @@
         </w:rPr>
         <w:br/>
       </w:r>
-      <w:hyperlink r:id="rId33" w:history="1">
+      <w:hyperlink r:id="rId29" w:history="1">
         <w:r>
           <w:rPr>
             <w:rStyle w:val="Hyperlink"/>
@@ -8649,7 +11227,7 @@
         </w:rPr>
         <w:tab/>
       </w:r>
-      <w:hyperlink r:id="rId34" w:history="1">
+      <w:hyperlink r:id="rId30" w:history="1">
         <w:r>
           <w:rPr>
             <w:rStyle w:val="Hyperlink"/>
@@ -8714,7 +11292,14 @@
           <w:b/>
           <w:u w:val="single"/>
         </w:rPr>
-        <w:t>Witchers</w:t>
+        <w:t>W</w:t>
+      </w:r>
+      <w:r>
+        <w:rPr>
+          <w:b/>
+          <w:u w:val="single"/>
+        </w:rPr>
+        <w:t>itchers</w:t>
       </w:r>
       <w:proofErr w:type="spellEnd"/>
       <w:r>
@@ -8733,7 +11318,7 @@
           <w:b/>
         </w:rPr>
       </w:pPr>
-      <w:hyperlink r:id="rId35" w:history="1">
+      <w:hyperlink r:id="rId31" w:history="1">
         <w:r>
           <w:rPr>
             <w:rStyle w:val="Hyperlink"/>
@@ -8779,7 +11364,7 @@
         </w:rPr>
         <w:br/>
       </w:r>
-      <w:hyperlink r:id="rId36" w:history="1">
+      <w:hyperlink r:id="rId32" w:history="1">
         <w:r>
           <w:rPr>
             <w:rStyle w:val="Hyperlink"/>
@@ -8880,12 +11465,12 @@
       </w:r>
     </w:p>
     <w:sectPr>
-      <w:headerReference w:type="even" r:id="rId37"/>
-      <w:headerReference w:type="default" r:id="rId38"/>
-      <w:footerReference w:type="even" r:id="rId39"/>
-      <w:footerReference w:type="default" r:id="rId40"/>
-      <w:headerReference w:type="first" r:id="rId41"/>
-      <w:footerReference w:type="first" r:id="rId42"/>
+      <w:headerReference w:type="even" r:id="rId33"/>
+      <w:headerReference w:type="default" r:id="rId34"/>
+      <w:footerReference w:type="even" r:id="rId35"/>
+      <w:footerReference w:type="default" r:id="rId36"/>
+      <w:headerReference w:type="first" r:id="rId37"/>
+      <w:footerReference w:type="first" r:id="rId38"/>
       <w:pgSz w:w="12240" w:h="15840"/>
       <w:pgMar w:top="1440" w:right="58" w:bottom="1449" w:left="0" w:header="728" w:footer="718" w:gutter="0"/>
       <w:pgNumType w:start="1"/>
@@ -8921,39 +11506,6 @@
 </file>
 
 <file path=word/footer1.xml><?xml version="1.0" encoding="utf-8"?>
-<w:ftr xmlns:wpc="http://schemas.microsoft.com/office/word/2010/wordprocessingCanvas" xmlns:cx="http://schemas.microsoft.com/office/drawing/2014/chartex" xmlns:cx1="http://schemas.microsoft.com/office/drawing/2015/9/8/chartex" xmlns:cx2="http://schemas.microsoft.com/office/drawing/2015/10/21/chartex" xmlns:cx3="http://schemas.microsoft.com/office/drawing/2016/5/9/chartex" xmlns:cx4="http://schemas.microsoft.com/office/drawing/2016/5/10/chartex" xmlns:cx5="http://schemas.microsoft.com/office/drawing/2016/5/11/chartex" xmlns:cx6="http://schemas.microsoft.com/office/drawing/2016/5/12/chartex" xmlns:cx7="http://schemas.microsoft.com/office/drawing/2016/5/13/chartex" xmlns:cx8="http://schemas.microsoft.com/office/drawing/2016/5/14/chartex" xmlns:mc="http://schemas.openxmlformats.org/markup-compatibility/2006" xmlns:aink="http://schemas.microsoft.com/office/drawing/2016/ink" xmlns:am3d="http://schemas.microsoft.com/office/drawing/2017/model3d" xmlns:o="urn:schemas-microsoft-com:office:office" xmlns:oel="http://schemas.microsoft.com/office/2019/extlst" xmlns:r="http://schemas.openxmlformats.org/officeDocument/2006/relationships" xmlns:m="http://schemas.openxmlformats.org/officeDocument/2006/math" xmlns:v="urn:schemas-microsoft-com:vml" xmlns:wp14="http://schemas.microsoft.com/office/word/2010/wordprocessingDrawing" xmlns:wp="http://schemas.openxmlformats.org/drawingml/2006/wordprocessingDrawing" xmlns:w10="urn:schemas-microsoft-com:office:word" xmlns:w="http://schemas.openxmlformats.org/wordprocessingml/2006/main" xmlns:w14="http://schemas.microsoft.com/office/word/2010/wordml" xmlns:w15="http://schemas.microsoft.com/office/word/2012/wordml" xmlns:w16cex="http://schemas.microsoft.com/office/word/2018/wordml/cex" xmlns:w16cid="http://schemas.microsoft.com/office/word/2016/wordml/cid" xmlns:w16="http://schemas.microsoft.com/office/word/2018/wordml" xmlns:w16sdtdh="http://schemas.microsoft.com/office/word/2020/wordml/sdtdatahash" xmlns:w16se="http://schemas.microsoft.com/office/word/2015/wordml/symex" xmlns:wpg="http://schemas.microsoft.com/office/word/2010/wordprocessingGroup" xmlns:wpi="http://schemas.microsoft.com/office/word/2010/wordprocessingInk" xmlns:wne="http://schemas.microsoft.com/office/word/2006/wordml" xmlns:wps="http://schemas.microsoft.com/office/word/2010/wordprocessingShape" mc:Ignorable="w14 w15 w16se w16cid w16 w16cex w16sdtdh wp14">
-  <w:p>
-    <w:pPr>
-      <w:spacing w:after="160" w:line="259" w:lineRule="auto"/>
-      <w:ind w:left="0" w:right="0" w:firstLine="0"/>
-    </w:pPr>
-  </w:p>
-</w:ftr>
-</file>
-
-<file path=word/footer2.xml><?xml version="1.0" encoding="utf-8"?>
-<w:ftr xmlns:wpc="http://schemas.microsoft.com/office/word/2010/wordprocessingCanvas" xmlns:cx="http://schemas.microsoft.com/office/drawing/2014/chartex" xmlns:cx1="http://schemas.microsoft.com/office/drawing/2015/9/8/chartex" xmlns:cx2="http://schemas.microsoft.com/office/drawing/2015/10/21/chartex" xmlns:cx3="http://schemas.microsoft.com/office/drawing/2016/5/9/chartex" xmlns:cx4="http://schemas.microsoft.com/office/drawing/2016/5/10/chartex" xmlns:cx5="http://schemas.microsoft.com/office/drawing/2016/5/11/chartex" xmlns:cx6="http://schemas.microsoft.com/office/drawing/2016/5/12/chartex" xmlns:cx7="http://schemas.microsoft.com/office/drawing/2016/5/13/chartex" xmlns:cx8="http://schemas.microsoft.com/office/drawing/2016/5/14/chartex" xmlns:mc="http://schemas.openxmlformats.org/markup-compatibility/2006" xmlns:aink="http://schemas.microsoft.com/office/drawing/2016/ink" xmlns:am3d="http://schemas.microsoft.com/office/drawing/2017/model3d" xmlns:o="urn:schemas-microsoft-com:office:office" xmlns:oel="http://schemas.microsoft.com/office/2019/extlst" xmlns:r="http://schemas.openxmlformats.org/officeDocument/2006/relationships" xmlns:m="http://schemas.openxmlformats.org/officeDocument/2006/math" xmlns:v="urn:schemas-microsoft-com:vml" xmlns:wp14="http://schemas.microsoft.com/office/word/2010/wordprocessingDrawing" xmlns:wp="http://schemas.openxmlformats.org/drawingml/2006/wordprocessingDrawing" xmlns:w10="urn:schemas-microsoft-com:office:word" xmlns:w="http://schemas.openxmlformats.org/wordprocessingml/2006/main" xmlns:w14="http://schemas.microsoft.com/office/word/2010/wordml" xmlns:w15="http://schemas.microsoft.com/office/word/2012/wordml" xmlns:w16cex="http://schemas.microsoft.com/office/word/2018/wordml/cex" xmlns:w16cid="http://schemas.microsoft.com/office/word/2016/wordml/cid" xmlns:w16="http://schemas.microsoft.com/office/word/2018/wordml" xmlns:w16sdtdh="http://schemas.microsoft.com/office/word/2020/wordml/sdtdatahash" xmlns:w16se="http://schemas.microsoft.com/office/word/2015/wordml/symex" xmlns:wpg="http://schemas.microsoft.com/office/word/2010/wordprocessingGroup" xmlns:wpi="http://schemas.microsoft.com/office/word/2010/wordprocessingInk" xmlns:wne="http://schemas.microsoft.com/office/word/2006/wordml" xmlns:wps="http://schemas.microsoft.com/office/word/2010/wordprocessingShape" mc:Ignorable="w14 w15 w16se w16cid w16 w16cex w16sdtdh wp14">
-  <w:p>
-    <w:pPr>
-      <w:spacing w:after="160" w:line="259" w:lineRule="auto"/>
-      <w:ind w:left="0" w:right="0" w:firstLine="0"/>
-    </w:pPr>
-  </w:p>
-</w:ftr>
-</file>
-
-<file path=word/footer3.xml><?xml version="1.0" encoding="utf-8"?>
-<w:ftr xmlns:wpc="http://schemas.microsoft.com/office/word/2010/wordprocessingCanvas" xmlns:cx="http://schemas.microsoft.com/office/drawing/2014/chartex" xmlns:cx1="http://schemas.microsoft.com/office/drawing/2015/9/8/chartex" xmlns:cx2="http://schemas.microsoft.com/office/drawing/2015/10/21/chartex" xmlns:cx3="http://schemas.microsoft.com/office/drawing/2016/5/9/chartex" xmlns:cx4="http://schemas.microsoft.com/office/drawing/2016/5/10/chartex" xmlns:cx5="http://schemas.microsoft.com/office/drawing/2016/5/11/chartex" xmlns:cx6="http://schemas.microsoft.com/office/drawing/2016/5/12/chartex" xmlns:cx7="http://schemas.microsoft.com/office/drawing/2016/5/13/chartex" xmlns:cx8="http://schemas.microsoft.com/office/drawing/2016/5/14/chartex" xmlns:mc="http://schemas.openxmlformats.org/markup-compatibility/2006" xmlns:aink="http://schemas.microsoft.com/office/drawing/2016/ink" xmlns:am3d="http://schemas.microsoft.com/office/drawing/2017/model3d" xmlns:o="urn:schemas-microsoft-com:office:office" xmlns:oel="http://schemas.microsoft.com/office/2019/extlst" xmlns:r="http://schemas.openxmlformats.org/officeDocument/2006/relationships" xmlns:m="http://schemas.openxmlformats.org/officeDocument/2006/math" xmlns:v="urn:schemas-microsoft-com:vml" xmlns:wp14="http://schemas.microsoft.com/office/word/2010/wordprocessingDrawing" xmlns:wp="http://schemas.openxmlformats.org/drawingml/2006/wordprocessingDrawing" xmlns:w10="urn:schemas-microsoft-com:office:word" xmlns:w="http://schemas.openxmlformats.org/wordprocessingml/2006/main" xmlns:w14="http://schemas.microsoft.com/office/word/2010/wordml" xmlns:w15="http://schemas.microsoft.com/office/word/2012/wordml" xmlns:w16cex="http://schemas.microsoft.com/office/word/2018/wordml/cex" xmlns:w16cid="http://schemas.microsoft.com/office/word/2016/wordml/cid" xmlns:w16="http://schemas.microsoft.com/office/word/2018/wordml" xmlns:w16sdtdh="http://schemas.microsoft.com/office/word/2020/wordml/sdtdatahash" xmlns:w16se="http://schemas.microsoft.com/office/word/2015/wordml/symex" xmlns:wpg="http://schemas.microsoft.com/office/word/2010/wordprocessingGroup" xmlns:wpi="http://schemas.microsoft.com/office/word/2010/wordprocessingInk" xmlns:wne="http://schemas.microsoft.com/office/word/2006/wordml" xmlns:wps="http://schemas.microsoft.com/office/word/2010/wordprocessingShape" mc:Ignorable="w14 w15 w16se w16cid w16 w16cex w16sdtdh wp14">
-  <w:p>
-    <w:pPr>
-      <w:spacing w:after="160" w:line="259" w:lineRule="auto"/>
-      <w:ind w:left="0" w:right="0" w:firstLine="0"/>
-    </w:pPr>
-  </w:p>
-</w:ftr>
-</file>
-
-<file path=word/footer4.xml><?xml version="1.0" encoding="utf-8"?>
 <w:ftr xmlns:wpc="http://schemas.microsoft.com/office/word/2010/wordprocessingCanvas" xmlns:cx="http://schemas.microsoft.com/office/drawing/2014/chartex" xmlns:cx1="http://schemas.microsoft.com/office/drawing/2015/9/8/chartex" xmlns:cx2="http://schemas.microsoft.com/office/drawing/2015/10/21/chartex" xmlns:cx3="http://schemas.microsoft.com/office/drawing/2016/5/9/chartex" xmlns:cx4="http://schemas.microsoft.com/office/drawing/2016/5/10/chartex" xmlns:cx5="http://schemas.microsoft.com/office/drawing/2016/5/11/chartex" xmlns:cx6="http://schemas.microsoft.com/office/drawing/2016/5/12/chartex" xmlns:cx7="http://schemas.microsoft.com/office/drawing/2016/5/13/chartex" xmlns:cx8="http://schemas.microsoft.com/office/drawing/2016/5/14/chartex" xmlns:mc="http://schemas.openxmlformats.org/markup-compatibility/2006" xmlns:aink="http://schemas.microsoft.com/office/drawing/2016/ink" xmlns:am3d="http://schemas.microsoft.com/office/drawing/2017/model3d" xmlns:o="urn:schemas-microsoft-com:office:office" xmlns:oel="http://schemas.microsoft.com/office/2019/extlst" xmlns:r="http://schemas.openxmlformats.org/officeDocument/2006/relationships" xmlns:m="http://schemas.openxmlformats.org/officeDocument/2006/math" xmlns:v="urn:schemas-microsoft-com:vml" xmlns:wp14="http://schemas.microsoft.com/office/word/2010/wordprocessingDrawing" xmlns:wp="http://schemas.openxmlformats.org/drawingml/2006/wordprocessingDrawing" xmlns:w10="urn:schemas-microsoft-com:office:word" xmlns:w="http://schemas.openxmlformats.org/wordprocessingml/2006/main" xmlns:w14="http://schemas.microsoft.com/office/word/2010/wordml" xmlns:w15="http://schemas.microsoft.com/office/word/2012/wordml" xmlns:w16cex="http://schemas.microsoft.com/office/word/2018/wordml/cex" xmlns:w16cid="http://schemas.microsoft.com/office/word/2016/wordml/cid" xmlns:w16="http://schemas.microsoft.com/office/word/2018/wordml" xmlns:w16sdtdh="http://schemas.microsoft.com/office/word/2020/wordml/sdtdatahash" xmlns:w16se="http://schemas.microsoft.com/office/word/2015/wordml/symex" xmlns:wpg="http://schemas.microsoft.com/office/word/2010/wordprocessingGroup" xmlns:wpi="http://schemas.microsoft.com/office/word/2010/wordprocessingInk" xmlns:wne="http://schemas.microsoft.com/office/word/2006/wordml" xmlns:wps="http://schemas.microsoft.com/office/word/2010/wordprocessingShape" mc:Ignorable="w14 w15 w16se w16cid w16 w16cex w16sdtdh wp14">
   <w:p>
     <w:pPr>
@@ -9022,7 +11574,7 @@
 </w:ftr>
 </file>
 
-<file path=word/footer5.xml><?xml version="1.0" encoding="utf-8"?>
+<file path=word/footer2.xml><?xml version="1.0" encoding="utf-8"?>
 <w:ftr xmlns:wpc="http://schemas.microsoft.com/office/word/2010/wordprocessingCanvas" xmlns:cx="http://schemas.microsoft.com/office/drawing/2014/chartex" xmlns:cx1="http://schemas.microsoft.com/office/drawing/2015/9/8/chartex" xmlns:cx2="http://schemas.microsoft.com/office/drawing/2015/10/21/chartex" xmlns:cx3="http://schemas.microsoft.com/office/drawing/2016/5/9/chartex" xmlns:cx4="http://schemas.microsoft.com/office/drawing/2016/5/10/chartex" xmlns:cx5="http://schemas.microsoft.com/office/drawing/2016/5/11/chartex" xmlns:cx6="http://schemas.microsoft.com/office/drawing/2016/5/12/chartex" xmlns:cx7="http://schemas.microsoft.com/office/drawing/2016/5/13/chartex" xmlns:cx8="http://schemas.microsoft.com/office/drawing/2016/5/14/chartex" xmlns:mc="http://schemas.openxmlformats.org/markup-compatibility/2006" xmlns:aink="http://schemas.microsoft.com/office/drawing/2016/ink" xmlns:am3d="http://schemas.microsoft.com/office/drawing/2017/model3d" xmlns:o="urn:schemas-microsoft-com:office:office" xmlns:oel="http://schemas.microsoft.com/office/2019/extlst" xmlns:r="http://schemas.openxmlformats.org/officeDocument/2006/relationships" xmlns:m="http://schemas.openxmlformats.org/officeDocument/2006/math" xmlns:v="urn:schemas-microsoft-com:vml" xmlns:wp14="http://schemas.microsoft.com/office/word/2010/wordprocessingDrawing" xmlns:wp="http://schemas.openxmlformats.org/drawingml/2006/wordprocessingDrawing" xmlns:w10="urn:schemas-microsoft-com:office:word" xmlns:w="http://schemas.openxmlformats.org/wordprocessingml/2006/main" xmlns:w14="http://schemas.microsoft.com/office/word/2010/wordml" xmlns:w15="http://schemas.microsoft.com/office/word/2012/wordml" xmlns:w16cex="http://schemas.microsoft.com/office/word/2018/wordml/cex" xmlns:w16cid="http://schemas.microsoft.com/office/word/2016/wordml/cid" xmlns:w16="http://schemas.microsoft.com/office/word/2018/wordml" xmlns:w16sdtdh="http://schemas.microsoft.com/office/word/2020/wordml/sdtdatahash" xmlns:w16se="http://schemas.microsoft.com/office/word/2015/wordml/symex" xmlns:wpg="http://schemas.microsoft.com/office/word/2010/wordprocessingGroup" xmlns:wpi="http://schemas.microsoft.com/office/word/2010/wordprocessingInk" xmlns:wne="http://schemas.microsoft.com/office/word/2006/wordml" xmlns:wps="http://schemas.microsoft.com/office/word/2010/wordprocessingShape" mc:Ignorable="w14 w15 w16se w16cid w16 w16cex w16sdtdh wp14">
   <w:p>
     <w:pPr>
@@ -9089,7 +11641,7 @@
 </w:ftr>
 </file>
 
-<file path=word/footer6.xml><?xml version="1.0" encoding="utf-8"?>
+<file path=word/footer3.xml><?xml version="1.0" encoding="utf-8"?>
 <w:ftr xmlns:wpc="http://schemas.microsoft.com/office/word/2010/wordprocessingCanvas" xmlns:cx="http://schemas.microsoft.com/office/drawing/2014/chartex" xmlns:cx1="http://schemas.microsoft.com/office/drawing/2015/9/8/chartex" xmlns:cx2="http://schemas.microsoft.com/office/drawing/2015/10/21/chartex" xmlns:cx3="http://schemas.microsoft.com/office/drawing/2016/5/9/chartex" xmlns:cx4="http://schemas.microsoft.com/office/drawing/2016/5/10/chartex" xmlns:cx5="http://schemas.microsoft.com/office/drawing/2016/5/11/chartex" xmlns:cx6="http://schemas.microsoft.com/office/drawing/2016/5/12/chartex" xmlns:cx7="http://schemas.microsoft.com/office/drawing/2016/5/13/chartex" xmlns:cx8="http://schemas.microsoft.com/office/drawing/2016/5/14/chartex" xmlns:mc="http://schemas.openxmlformats.org/markup-compatibility/2006" xmlns:aink="http://schemas.microsoft.com/office/drawing/2016/ink" xmlns:am3d="http://schemas.microsoft.com/office/drawing/2017/model3d" xmlns:o="urn:schemas-microsoft-com:office:office" xmlns:oel="http://schemas.microsoft.com/office/2019/extlst" xmlns:r="http://schemas.openxmlformats.org/officeDocument/2006/relationships" xmlns:m="http://schemas.openxmlformats.org/officeDocument/2006/math" xmlns:v="urn:schemas-microsoft-com:vml" xmlns:wp14="http://schemas.microsoft.com/office/word/2010/wordprocessingDrawing" xmlns:wp="http://schemas.openxmlformats.org/drawingml/2006/wordprocessingDrawing" xmlns:w10="urn:schemas-microsoft-com:office:word" xmlns:w="http://schemas.openxmlformats.org/wordprocessingml/2006/main" xmlns:w14="http://schemas.microsoft.com/office/word/2010/wordml" xmlns:w15="http://schemas.microsoft.com/office/word/2012/wordml" xmlns:w16cex="http://schemas.microsoft.com/office/word/2018/wordml/cex" xmlns:w16cid="http://schemas.microsoft.com/office/word/2016/wordml/cid" xmlns:w16="http://schemas.microsoft.com/office/word/2018/wordml" xmlns:w16sdtdh="http://schemas.microsoft.com/office/word/2020/wordml/sdtdatahash" xmlns:w16se="http://schemas.microsoft.com/office/word/2015/wordml/symex" xmlns:wpg="http://schemas.microsoft.com/office/word/2010/wordprocessingGroup" xmlns:wpi="http://schemas.microsoft.com/office/word/2010/wordprocessingInk" xmlns:wne="http://schemas.microsoft.com/office/word/2006/wordml" xmlns:wps="http://schemas.microsoft.com/office/word/2010/wordprocessingShape" mc:Ignorable="w14 w15 w16se w16cid w16 w16cex w16sdtdh wp14">
   <w:p>
     <w:pPr>
@@ -9188,98 +11740,6 @@
   <w:p>
     <w:pPr>
       <w:tabs>
-        <w:tab w:val="center" w:pos="4681"/>
-        <w:tab w:val="right" w:pos="9354"/>
-      </w:tabs>
-      <w:spacing w:after="0" w:line="259" w:lineRule="auto"/>
-      <w:ind w:left="0" w:right="-7" w:firstLine="0"/>
-    </w:pPr>
-    <w:r>
-      <w:t>SM6P07</w:t>
-    </w:r>
-    <w:proofErr w:type="gramStart"/>
-    <w:r>
-      <w:t xml:space="preserve">NI  </w:t>
-    </w:r>
-    <w:r>
-      <w:tab/>
-    </w:r>
-    <w:proofErr w:type="gramEnd"/>
-    <w:r>
-      <w:t xml:space="preserve"> </w:t>
-    </w:r>
-    <w:r>
-      <w:tab/>
-      <w:t xml:space="preserve">Digital Media Project </w:t>
-    </w:r>
-  </w:p>
-</w:hdr>
-</file>
-
-<file path=word/header2.xml><?xml version="1.0" encoding="utf-8"?>
-<w:hdr xmlns:wpc="http://schemas.microsoft.com/office/word/2010/wordprocessingCanvas" xmlns:cx="http://schemas.microsoft.com/office/drawing/2014/chartex" xmlns:cx1="http://schemas.microsoft.com/office/drawing/2015/9/8/chartex" xmlns:cx2="http://schemas.microsoft.com/office/drawing/2015/10/21/chartex" xmlns:cx3="http://schemas.microsoft.com/office/drawing/2016/5/9/chartex" xmlns:cx4="http://schemas.microsoft.com/office/drawing/2016/5/10/chartex" xmlns:cx5="http://schemas.microsoft.com/office/drawing/2016/5/11/chartex" xmlns:cx6="http://schemas.microsoft.com/office/drawing/2016/5/12/chartex" xmlns:cx7="http://schemas.microsoft.com/office/drawing/2016/5/13/chartex" xmlns:cx8="http://schemas.microsoft.com/office/drawing/2016/5/14/chartex" xmlns:mc="http://schemas.openxmlformats.org/markup-compatibility/2006" xmlns:aink="http://schemas.microsoft.com/office/drawing/2016/ink" xmlns:am3d="http://schemas.microsoft.com/office/drawing/2017/model3d" xmlns:o="urn:schemas-microsoft-com:office:office" xmlns:oel="http://schemas.microsoft.com/office/2019/extlst" xmlns:r="http://schemas.openxmlformats.org/officeDocument/2006/relationships" xmlns:m="http://schemas.openxmlformats.org/officeDocument/2006/math" xmlns:v="urn:schemas-microsoft-com:vml" xmlns:wp14="http://schemas.microsoft.com/office/word/2010/wordprocessingDrawing" xmlns:wp="http://schemas.openxmlformats.org/drawingml/2006/wordprocessingDrawing" xmlns:w10="urn:schemas-microsoft-com:office:word" xmlns:w="http://schemas.openxmlformats.org/wordprocessingml/2006/main" xmlns:w14="http://schemas.microsoft.com/office/word/2010/wordml" xmlns:w15="http://schemas.microsoft.com/office/word/2012/wordml" xmlns:w16cex="http://schemas.microsoft.com/office/word/2018/wordml/cex" xmlns:w16cid="http://schemas.microsoft.com/office/word/2016/wordml/cid" xmlns:w16="http://schemas.microsoft.com/office/word/2018/wordml" xmlns:w16sdtdh="http://schemas.microsoft.com/office/word/2020/wordml/sdtdatahash" xmlns:w16se="http://schemas.microsoft.com/office/word/2015/wordml/symex" xmlns:wpg="http://schemas.microsoft.com/office/word/2010/wordprocessingGroup" xmlns:wpi="http://schemas.microsoft.com/office/word/2010/wordprocessingInk" xmlns:wne="http://schemas.microsoft.com/office/word/2006/wordml" xmlns:wps="http://schemas.microsoft.com/office/word/2010/wordprocessingShape" mc:Ignorable="w14 w15 w16se w16cid w16 w16cex w16sdtdh wp14">
-  <w:p>
-    <w:pPr>
-      <w:tabs>
-        <w:tab w:val="center" w:pos="4681"/>
-        <w:tab w:val="right" w:pos="9354"/>
-      </w:tabs>
-      <w:spacing w:after="0" w:line="259" w:lineRule="auto"/>
-      <w:ind w:left="0" w:right="-7" w:firstLine="0"/>
-    </w:pPr>
-    <w:r>
-      <w:t>SM6P07</w:t>
-    </w:r>
-    <w:proofErr w:type="gramStart"/>
-    <w:r>
-      <w:t xml:space="preserve">NI  </w:t>
-    </w:r>
-    <w:r>
-      <w:tab/>
-    </w:r>
-    <w:proofErr w:type="gramEnd"/>
-    <w:r>
-      <w:t xml:space="preserve"> </w:t>
-    </w:r>
-    <w:r>
-      <w:tab/>
-      <w:t xml:space="preserve">Digital Media Project </w:t>
-    </w:r>
-  </w:p>
-</w:hdr>
-</file>
-
-<file path=word/header3.xml><?xml version="1.0" encoding="utf-8"?>
-<w:hdr xmlns:wpc="http://schemas.microsoft.com/office/word/2010/wordprocessingCanvas" xmlns:cx="http://schemas.microsoft.com/office/drawing/2014/chartex" xmlns:cx1="http://schemas.microsoft.com/office/drawing/2015/9/8/chartex" xmlns:cx2="http://schemas.microsoft.com/office/drawing/2015/10/21/chartex" xmlns:cx3="http://schemas.microsoft.com/office/drawing/2016/5/9/chartex" xmlns:cx4="http://schemas.microsoft.com/office/drawing/2016/5/10/chartex" xmlns:cx5="http://schemas.microsoft.com/office/drawing/2016/5/11/chartex" xmlns:cx6="http://schemas.microsoft.com/office/drawing/2016/5/12/chartex" xmlns:cx7="http://schemas.microsoft.com/office/drawing/2016/5/13/chartex" xmlns:cx8="http://schemas.microsoft.com/office/drawing/2016/5/14/chartex" xmlns:mc="http://schemas.openxmlformats.org/markup-compatibility/2006" xmlns:aink="http://schemas.microsoft.com/office/drawing/2016/ink" xmlns:am3d="http://schemas.microsoft.com/office/drawing/2017/model3d" xmlns:o="urn:schemas-microsoft-com:office:office" xmlns:oel="http://schemas.microsoft.com/office/2019/extlst" xmlns:r="http://schemas.openxmlformats.org/officeDocument/2006/relationships" xmlns:m="http://schemas.openxmlformats.org/officeDocument/2006/math" xmlns:v="urn:schemas-microsoft-com:vml" xmlns:wp14="http://schemas.microsoft.com/office/word/2010/wordprocessingDrawing" xmlns:wp="http://schemas.openxmlformats.org/drawingml/2006/wordprocessingDrawing" xmlns:w10="urn:schemas-microsoft-com:office:word" xmlns:w="http://schemas.openxmlformats.org/wordprocessingml/2006/main" xmlns:w14="http://schemas.microsoft.com/office/word/2010/wordml" xmlns:w15="http://schemas.microsoft.com/office/word/2012/wordml" xmlns:w16cex="http://schemas.microsoft.com/office/word/2018/wordml/cex" xmlns:w16cid="http://schemas.microsoft.com/office/word/2016/wordml/cid" xmlns:w16="http://schemas.microsoft.com/office/word/2018/wordml" xmlns:w16sdtdh="http://schemas.microsoft.com/office/word/2020/wordml/sdtdatahash" xmlns:w16se="http://schemas.microsoft.com/office/word/2015/wordml/symex" xmlns:wpg="http://schemas.microsoft.com/office/word/2010/wordprocessingGroup" xmlns:wpi="http://schemas.microsoft.com/office/word/2010/wordprocessingInk" xmlns:wne="http://schemas.microsoft.com/office/word/2006/wordml" xmlns:wps="http://schemas.microsoft.com/office/word/2010/wordprocessingShape" mc:Ignorable="w14 w15 w16se w16cid w16 w16cex w16sdtdh wp14">
-  <w:p>
-    <w:pPr>
-      <w:tabs>
-        <w:tab w:val="center" w:pos="4681"/>
-        <w:tab w:val="center" w:pos="9362"/>
-      </w:tabs>
-      <w:spacing w:after="0" w:line="259" w:lineRule="auto"/>
-      <w:ind w:left="0" w:right="0" w:firstLine="0"/>
-    </w:pPr>
-    <w:r>
-      <w:t xml:space="preserve">SM6P07NI  </w:t>
-    </w:r>
-    <w:r>
-      <w:tab/>
-      <w:t xml:space="preserve"> </w:t>
-    </w:r>
-    <w:r>
-      <w:tab/>
-      <w:t xml:space="preserve"> </w:t>
-    </w:r>
-  </w:p>
-</w:hdr>
-</file>
-
-<file path=word/header4.xml><?xml version="1.0" encoding="utf-8"?>
-<w:hdr xmlns:wpc="http://schemas.microsoft.com/office/word/2010/wordprocessingCanvas" xmlns:cx="http://schemas.microsoft.com/office/drawing/2014/chartex" xmlns:cx1="http://schemas.microsoft.com/office/drawing/2015/9/8/chartex" xmlns:cx2="http://schemas.microsoft.com/office/drawing/2015/10/21/chartex" xmlns:cx3="http://schemas.microsoft.com/office/drawing/2016/5/9/chartex" xmlns:cx4="http://schemas.microsoft.com/office/drawing/2016/5/10/chartex" xmlns:cx5="http://schemas.microsoft.com/office/drawing/2016/5/11/chartex" xmlns:cx6="http://schemas.microsoft.com/office/drawing/2016/5/12/chartex" xmlns:cx7="http://schemas.microsoft.com/office/drawing/2016/5/13/chartex" xmlns:cx8="http://schemas.microsoft.com/office/drawing/2016/5/14/chartex" xmlns:mc="http://schemas.openxmlformats.org/markup-compatibility/2006" xmlns:aink="http://schemas.microsoft.com/office/drawing/2016/ink" xmlns:am3d="http://schemas.microsoft.com/office/drawing/2017/model3d" xmlns:o="urn:schemas-microsoft-com:office:office" xmlns:oel="http://schemas.microsoft.com/office/2019/extlst" xmlns:r="http://schemas.openxmlformats.org/officeDocument/2006/relationships" xmlns:m="http://schemas.openxmlformats.org/officeDocument/2006/math" xmlns:v="urn:schemas-microsoft-com:vml" xmlns:wp14="http://schemas.microsoft.com/office/word/2010/wordprocessingDrawing" xmlns:wp="http://schemas.openxmlformats.org/drawingml/2006/wordprocessingDrawing" xmlns:w10="urn:schemas-microsoft-com:office:word" xmlns:w="http://schemas.openxmlformats.org/wordprocessingml/2006/main" xmlns:w14="http://schemas.microsoft.com/office/word/2010/wordml" xmlns:w15="http://schemas.microsoft.com/office/word/2012/wordml" xmlns:w16cex="http://schemas.microsoft.com/office/word/2018/wordml/cex" xmlns:w16cid="http://schemas.microsoft.com/office/word/2016/wordml/cid" xmlns:w16="http://schemas.microsoft.com/office/word/2018/wordml" xmlns:w16sdtdh="http://schemas.microsoft.com/office/word/2020/wordml/sdtdatahash" xmlns:w16se="http://schemas.microsoft.com/office/word/2015/wordml/symex" xmlns:wpg="http://schemas.microsoft.com/office/word/2010/wordprocessingGroup" xmlns:wpi="http://schemas.microsoft.com/office/word/2010/wordprocessingInk" xmlns:wne="http://schemas.microsoft.com/office/word/2006/wordml" xmlns:wps="http://schemas.microsoft.com/office/word/2010/wordprocessingShape" mc:Ignorable="w14 w15 w16se w16cid w16 w16cex w16sdtdh wp14">
-  <w:p>
-    <w:pPr>
-      <w:tabs>
         <w:tab w:val="center" w:pos="2022"/>
         <w:tab w:val="center" w:pos="6121"/>
         <w:tab w:val="center" w:pos="9701"/>
@@ -9316,7 +11776,7 @@
 </w:hdr>
 </file>
 
-<file path=word/header5.xml><?xml version="1.0" encoding="utf-8"?>
+<file path=word/header2.xml><?xml version="1.0" encoding="utf-8"?>
 <w:hdr xmlns:wpc="http://schemas.microsoft.com/office/word/2010/wordprocessingCanvas" xmlns:cx="http://schemas.microsoft.com/office/drawing/2014/chartex" xmlns:cx1="http://schemas.microsoft.com/office/drawing/2015/9/8/chartex" xmlns:cx2="http://schemas.microsoft.com/office/drawing/2015/10/21/chartex" xmlns:cx3="http://schemas.microsoft.com/office/drawing/2016/5/9/chartex" xmlns:cx4="http://schemas.microsoft.com/office/drawing/2016/5/10/chartex" xmlns:cx5="http://schemas.microsoft.com/office/drawing/2016/5/11/chartex" xmlns:cx6="http://schemas.microsoft.com/office/drawing/2016/5/12/chartex" xmlns:cx7="http://schemas.microsoft.com/office/drawing/2016/5/13/chartex" xmlns:cx8="http://schemas.microsoft.com/office/drawing/2016/5/14/chartex" xmlns:mc="http://schemas.openxmlformats.org/markup-compatibility/2006" xmlns:aink="http://schemas.microsoft.com/office/drawing/2016/ink" xmlns:am3d="http://schemas.microsoft.com/office/drawing/2017/model3d" xmlns:o="urn:schemas-microsoft-com:office:office" xmlns:oel="http://schemas.microsoft.com/office/2019/extlst" xmlns:r="http://schemas.openxmlformats.org/officeDocument/2006/relationships" xmlns:m="http://schemas.openxmlformats.org/officeDocument/2006/math" xmlns:v="urn:schemas-microsoft-com:vml" xmlns:wp14="http://schemas.microsoft.com/office/word/2010/wordprocessingDrawing" xmlns:wp="http://schemas.openxmlformats.org/drawingml/2006/wordprocessingDrawing" xmlns:w10="urn:schemas-microsoft-com:office:word" xmlns:w="http://schemas.openxmlformats.org/wordprocessingml/2006/main" xmlns:w14="http://schemas.microsoft.com/office/word/2010/wordml" xmlns:w15="http://schemas.microsoft.com/office/word/2012/wordml" xmlns:w16cex="http://schemas.microsoft.com/office/word/2018/wordml/cex" xmlns:w16cid="http://schemas.microsoft.com/office/word/2016/wordml/cid" xmlns:w16="http://schemas.microsoft.com/office/word/2018/wordml" xmlns:w16sdtdh="http://schemas.microsoft.com/office/word/2020/wordml/sdtdatahash" xmlns:w16se="http://schemas.microsoft.com/office/word/2015/wordml/symex" xmlns:wpg="http://schemas.microsoft.com/office/word/2010/wordprocessingGroup" xmlns:wpi="http://schemas.microsoft.com/office/word/2010/wordprocessingInk" xmlns:wne="http://schemas.microsoft.com/office/word/2006/wordml" xmlns:wps="http://schemas.microsoft.com/office/word/2010/wordprocessingShape" mc:Ignorable="w14 w15 w16se w16cid w16 w16cex w16sdtdh wp14">
   <w:p>
     <w:pPr>
@@ -9336,18 +11796,7 @@
       <w:tab/>
     </w:r>
     <w:r>
-      <w:t>SM6P07</w:t>
-    </w:r>
-    <w:proofErr w:type="gramStart"/>
-    <w:r>
-      <w:t xml:space="preserve">NI  </w:t>
-    </w:r>
-    <w:r>
-      <w:tab/>
-    </w:r>
-    <w:proofErr w:type="gramEnd"/>
-    <w:r>
-      <w:t xml:space="preserve"> </w:t>
+      <w:t xml:space="preserve">SM6P07NI   </w:t>
     </w:r>
     <w:r>
       <w:tab/>
@@ -9357,7 +11806,7 @@
 </w:hdr>
 </file>
 
-<file path=word/header6.xml><?xml version="1.0" encoding="utf-8"?>
+<file path=word/header3.xml><?xml version="1.0" encoding="utf-8"?>
 <w:hdr xmlns:wpc="http://schemas.microsoft.com/office/word/2010/wordprocessingCanvas" xmlns:cx="http://schemas.microsoft.com/office/drawing/2014/chartex" xmlns:cx1="http://schemas.microsoft.com/office/drawing/2015/9/8/chartex" xmlns:cx2="http://schemas.microsoft.com/office/drawing/2015/10/21/chartex" xmlns:cx3="http://schemas.microsoft.com/office/drawing/2016/5/9/chartex" xmlns:cx4="http://schemas.microsoft.com/office/drawing/2016/5/10/chartex" xmlns:cx5="http://schemas.microsoft.com/office/drawing/2016/5/11/chartex" xmlns:cx6="http://schemas.microsoft.com/office/drawing/2016/5/12/chartex" xmlns:cx7="http://schemas.microsoft.com/office/drawing/2016/5/13/chartex" xmlns:cx8="http://schemas.microsoft.com/office/drawing/2016/5/14/chartex" xmlns:mc="http://schemas.openxmlformats.org/markup-compatibility/2006" xmlns:aink="http://schemas.microsoft.com/office/drawing/2016/ink" xmlns:am3d="http://schemas.microsoft.com/office/drawing/2017/model3d" xmlns:o="urn:schemas-microsoft-com:office:office" xmlns:oel="http://schemas.microsoft.com/office/2019/extlst" xmlns:r="http://schemas.openxmlformats.org/officeDocument/2006/relationships" xmlns:m="http://schemas.openxmlformats.org/officeDocument/2006/math" xmlns:v="urn:schemas-microsoft-com:vml" xmlns:wp14="http://schemas.microsoft.com/office/word/2010/wordprocessingDrawing" xmlns:wp="http://schemas.openxmlformats.org/drawingml/2006/wordprocessingDrawing" xmlns:w10="urn:schemas-microsoft-com:office:word" xmlns:w="http://schemas.openxmlformats.org/wordprocessingml/2006/main" xmlns:w14="http://schemas.microsoft.com/office/word/2010/wordml" xmlns:w15="http://schemas.microsoft.com/office/word/2012/wordml" xmlns:w16cex="http://schemas.microsoft.com/office/word/2018/wordml/cex" xmlns:w16cid="http://schemas.microsoft.com/office/word/2016/wordml/cid" xmlns:w16="http://schemas.microsoft.com/office/word/2018/wordml" xmlns:w16sdtdh="http://schemas.microsoft.com/office/word/2020/wordml/sdtdatahash" xmlns:w16se="http://schemas.microsoft.com/office/word/2015/wordml/symex" xmlns:wpg="http://schemas.microsoft.com/office/word/2010/wordprocessingGroup" xmlns:wpi="http://schemas.microsoft.com/office/word/2010/wordprocessingInk" xmlns:wne="http://schemas.microsoft.com/office/word/2006/wordml" xmlns:wps="http://schemas.microsoft.com/office/word/2010/wordprocessingShape" mc:Ignorable="w14 w15 w16se w16cid w16 w16cex w16sdtdh wp14">
   <w:p>
     <w:pPr>
@@ -9725,6 +12174,96 @@
     </w:lvl>
   </w:abstractNum>
   <w:abstractNum w:abstractNumId="2" w15:restartNumberingAfterBreak="0">
+    <w:nsid w:val="0D9E077D"/>
+    <w:multiLevelType w:val="hybridMultilevel"/>
+    <w:tmpl w:val="B2026580"/>
+    <w:lvl w:ilvl="0" w:tplc="CA944E28">
+      <w:start w:val="3"/>
+      <w:numFmt w:val="decimal"/>
+      <w:lvlText w:val="%1"/>
+      <w:lvlJc w:val="left"/>
+      <w:pPr>
+        <w:ind w:left="1440" w:hanging="360"/>
+      </w:pPr>
+      <w:rPr>
+        <w:rFonts w:hint="default"/>
+        <w:sz w:val="28"/>
+      </w:rPr>
+    </w:lvl>
+    <w:lvl w:ilvl="1" w:tplc="04090019" w:tentative="1">
+      <w:start w:val="1"/>
+      <w:numFmt w:val="lowerLetter"/>
+      <w:lvlText w:val="%2."/>
+      <w:lvlJc w:val="left"/>
+      <w:pPr>
+        <w:ind w:left="2160" w:hanging="360"/>
+      </w:pPr>
+    </w:lvl>
+    <w:lvl w:ilvl="2" w:tplc="0409001B" w:tentative="1">
+      <w:start w:val="1"/>
+      <w:numFmt w:val="lowerRoman"/>
+      <w:lvlText w:val="%3."/>
+      <w:lvlJc w:val="right"/>
+      <w:pPr>
+        <w:ind w:left="2880" w:hanging="180"/>
+      </w:pPr>
+    </w:lvl>
+    <w:lvl w:ilvl="3" w:tplc="0409000F" w:tentative="1">
+      <w:start w:val="1"/>
+      <w:numFmt w:val="decimal"/>
+      <w:lvlText w:val="%4."/>
+      <w:lvlJc w:val="left"/>
+      <w:pPr>
+        <w:ind w:left="3600" w:hanging="360"/>
+      </w:pPr>
+    </w:lvl>
+    <w:lvl w:ilvl="4" w:tplc="04090019" w:tentative="1">
+      <w:start w:val="1"/>
+      <w:numFmt w:val="lowerLetter"/>
+      <w:lvlText w:val="%5."/>
+      <w:lvlJc w:val="left"/>
+      <w:pPr>
+        <w:ind w:left="4320" w:hanging="360"/>
+      </w:pPr>
+    </w:lvl>
+    <w:lvl w:ilvl="5" w:tplc="0409001B" w:tentative="1">
+      <w:start w:val="1"/>
+      <w:numFmt w:val="lowerRoman"/>
+      <w:lvlText w:val="%6."/>
+      <w:lvlJc w:val="right"/>
+      <w:pPr>
+        <w:ind w:left="5040" w:hanging="180"/>
+      </w:pPr>
+    </w:lvl>
+    <w:lvl w:ilvl="6" w:tplc="0409000F" w:tentative="1">
+      <w:start w:val="1"/>
+      <w:numFmt w:val="decimal"/>
+      <w:lvlText w:val="%7."/>
+      <w:lvlJc w:val="left"/>
+      <w:pPr>
+        <w:ind w:left="5760" w:hanging="360"/>
+      </w:pPr>
+    </w:lvl>
+    <w:lvl w:ilvl="7" w:tplc="04090019" w:tentative="1">
+      <w:start w:val="1"/>
+      <w:numFmt w:val="lowerLetter"/>
+      <w:lvlText w:val="%8."/>
+      <w:lvlJc w:val="left"/>
+      <w:pPr>
+        <w:ind w:left="6480" w:hanging="360"/>
+      </w:pPr>
+    </w:lvl>
+    <w:lvl w:ilvl="8" w:tplc="0409001B" w:tentative="1">
+      <w:start w:val="1"/>
+      <w:numFmt w:val="lowerRoman"/>
+      <w:lvlText w:val="%9."/>
+      <w:lvlJc w:val="right"/>
+      <w:pPr>
+        <w:ind w:left="7200" w:hanging="180"/>
+      </w:pPr>
+    </w:lvl>
+  </w:abstractNum>
+  <w:abstractNum w:abstractNumId="3" w15:restartNumberingAfterBreak="0">
     <w:nsid w:val="21947597"/>
     <w:multiLevelType w:val="hybridMultilevel"/>
     <w:tmpl w:val="8AA2130C"/>
@@ -9837,7 +12376,7 @@
       </w:rPr>
     </w:lvl>
   </w:abstractNum>
-  <w:abstractNum w:abstractNumId="3" w15:restartNumberingAfterBreak="0">
+  <w:abstractNum w:abstractNumId="4" w15:restartNumberingAfterBreak="0">
     <w:nsid w:val="49CE1E92"/>
     <w:multiLevelType w:val="hybridMultilevel"/>
     <w:tmpl w:val="9F88C062"/>
@@ -9847,7 +12386,7 @@
       <w:lvlText w:val="%1."/>
       <w:lvlJc w:val="left"/>
       <w:pPr>
-        <w:ind w:left="1084" w:hanging="360"/>
+        <w:ind w:left="1080" w:hanging="360"/>
       </w:pPr>
       <w:rPr>
         <w:rFonts w:hint="default"/>
@@ -9926,7 +12465,7 @@
       </w:pPr>
     </w:lvl>
   </w:abstractNum>
-  <w:abstractNum w:abstractNumId="4" w15:restartNumberingAfterBreak="0">
+  <w:abstractNum w:abstractNumId="5" w15:restartNumberingAfterBreak="0">
     <w:nsid w:val="4BBA56D2"/>
     <w:multiLevelType w:val="hybridMultilevel"/>
     <w:tmpl w:val="F17E2372"/>
@@ -10138,7 +12677,7 @@
       </w:rPr>
     </w:lvl>
   </w:abstractNum>
-  <w:abstractNum w:abstractNumId="5" w15:restartNumberingAfterBreak="0">
+  <w:abstractNum w:abstractNumId="6" w15:restartNumberingAfterBreak="0">
     <w:nsid w:val="5D5B4651"/>
     <w:multiLevelType w:val="hybridMultilevel"/>
     <w:tmpl w:val="8ADA6F78"/>
@@ -10350,7 +12889,7 @@
       </w:rPr>
     </w:lvl>
   </w:abstractNum>
-  <w:abstractNum w:abstractNumId="6" w15:restartNumberingAfterBreak="0">
+  <w:abstractNum w:abstractNumId="7" w15:restartNumberingAfterBreak="0">
     <w:nsid w:val="720754DF"/>
     <w:multiLevelType w:val="hybridMultilevel"/>
     <w:tmpl w:val="5E623BAC"/>
@@ -10562,7 +13101,7 @@
       </w:rPr>
     </w:lvl>
   </w:abstractNum>
-  <w:abstractNum w:abstractNumId="7" w15:restartNumberingAfterBreak="0">
+  <w:abstractNum w:abstractNumId="8" w15:restartNumberingAfterBreak="0">
     <w:nsid w:val="76B7096D"/>
     <w:multiLevelType w:val="hybridMultilevel"/>
     <w:tmpl w:val="75941B66"/>
@@ -10775,28 +13314,31 @@
     </w:lvl>
   </w:abstractNum>
   <w:num w:numId="1" w16cid:durableId="1716274163">
+    <w:abstractNumId w:val="6"/>
+  </w:num>
+  <w:num w:numId="2" w16cid:durableId="1036392792">
+    <w:abstractNumId w:val="7"/>
+  </w:num>
+  <w:num w:numId="3" w16cid:durableId="1583875243">
     <w:abstractNumId w:val="5"/>
   </w:num>
-  <w:num w:numId="2" w16cid:durableId="1036392792">
-    <w:abstractNumId w:val="6"/>
+  <w:num w:numId="4" w16cid:durableId="1615869843">
+    <w:abstractNumId w:val="8"/>
   </w:num>
-  <w:num w:numId="3" w16cid:durableId="1583875243">
+  <w:num w:numId="5" w16cid:durableId="913734275">
     <w:abstractNumId w:val="4"/>
   </w:num>
-  <w:num w:numId="4" w16cid:durableId="1615869843">
-    <w:abstractNumId w:val="7"/>
-  </w:num>
-  <w:num w:numId="5" w16cid:durableId="913734275">
+  <w:num w:numId="6" w16cid:durableId="474377282">
     <w:abstractNumId w:val="3"/>
-  </w:num>
-  <w:num w:numId="6" w16cid:durableId="474377282">
-    <w:abstractNumId w:val="2"/>
   </w:num>
   <w:num w:numId="7" w16cid:durableId="1717050195">
     <w:abstractNumId w:val="1"/>
   </w:num>
   <w:num w:numId="8" w16cid:durableId="2142991990">
     <w:abstractNumId w:val="0"/>
+  </w:num>
+  <w:num w:numId="9" w16cid:durableId="148401945">
+    <w:abstractNumId w:val="2"/>
   </w:num>
 </w:numbering>
 </file>
@@ -11365,6 +13907,7 @@
   <w:style w:type="paragraph" w:styleId="TOC1">
     <w:name w:val="toc 1"/>
     <w:hidden/>
+    <w:uiPriority w:val="39"/>
     <w:pPr>
       <w:spacing w:after="60"/>
       <w:ind w:left="15" w:right="15" w:firstLine="120"/>
@@ -11379,6 +13922,7 @@
   <w:style w:type="paragraph" w:styleId="TOC2">
     <w:name w:val="toc 2"/>
     <w:hidden/>
+    <w:uiPriority w:val="39"/>
     <w:pPr>
       <w:spacing w:after="99"/>
       <w:ind w:left="265" w:right="16" w:hanging="10"/>
@@ -11394,6 +13938,7 @@
   <w:style w:type="paragraph" w:styleId="TOC3">
     <w:name w:val="toc 3"/>
     <w:hidden/>
+    <w:uiPriority w:val="39"/>
     <w:pPr>
       <w:spacing w:after="111"/>
       <w:ind w:left="490" w:right="18" w:hanging="10"/>
@@ -11408,6 +13953,7 @@
   <w:style w:type="paragraph" w:styleId="TOC4">
     <w:name w:val="toc 4"/>
     <w:hidden/>
+    <w:uiPriority w:val="39"/>
     <w:pPr>
       <w:spacing w:after="102" w:line="267" w:lineRule="auto"/>
       <w:ind w:left="745" w:right="15" w:hanging="10"/>

</xml_diff>

<commit_message>
Script and story board
script and story board
</commit_message>
<xml_diff>
--- a/20049286 Bibek Dhungana.docx
+++ b/20049286 Bibek Dhungana.docx
@@ -6,7 +6,6 @@
       <w:pPr>
         <w:spacing w:after="60" w:line="259" w:lineRule="auto"/>
         <w:ind w:left="2668" w:right="-7" w:firstLine="0"/>
-        <w:jc w:val="both"/>
       </w:pPr>
       <w:bookmarkStart w:id="0" w:name="_Hlk122017754"/>
       <w:bookmarkEnd w:id="0"/>
@@ -19,8 +18,8 @@
         <mc:AlternateContent>
           <mc:Choice Requires="wpg">
             <w:drawing>
-              <wp:inline distT="0" distB="0" distL="0" distR="0" wp14:anchorId="6F411011" wp14:editId="2E124C58">
-                <wp:extent cx="4250132" cy="2672842"/>
+              <wp:inline distT="0" distB="0" distL="0" distR="0" wp14:anchorId="125E363E" wp14:editId="6718A6AC">
+                <wp:extent cx="5048420" cy="2769978"/>
                 <wp:effectExtent l="0" t="0" r="0" b="0"/>
                 <wp:docPr id="19595" name="Group 19595"/>
                 <wp:cNvGraphicFramePr/>
@@ -31,9 +30,9 @@
                       <wpg:grpSpPr>
                         <a:xfrm>
                           <a:off x="0" y="0"/>
-                          <a:ext cx="4250132" cy="2672842"/>
-                          <a:chOff x="0" y="0"/>
-                          <a:chExt cx="4250132" cy="2672842"/>
+                          <a:ext cx="5048420" cy="2769978"/>
+                          <a:chOff x="1278128" y="80265"/>
+                          <a:chExt cx="5048420" cy="2769978"/>
                         </a:xfrm>
                       </wpg:grpSpPr>
                       <wps:wsp>
@@ -58,9 +57,6 @@
                                 <w:spacing w:after="160" w:line="259" w:lineRule="auto"/>
                                 <w:ind w:left="0" w:right="0" w:firstLine="0"/>
                               </w:pPr>
-                              <w:r>
-                                <w:t>Digital Media Project</w:t>
-                              </w:r>
                             </w:p>
                           </w:txbxContent>
                         </wps:txbx>
@@ -81,7 +77,7 @@
                         </pic:blipFill>
                         <pic:spPr>
                           <a:xfrm>
-                            <a:off x="2064639" y="0"/>
+                            <a:off x="4164373" y="254000"/>
                             <a:ext cx="2162175" cy="1257300"/>
                           </a:xfrm>
                           <a:prstGeom prst="rect">
@@ -172,7 +168,7 @@
                         </pic:blipFill>
                         <pic:spPr>
                           <a:xfrm>
-                            <a:off x="0" y="1106552"/>
+                            <a:off x="1710267" y="1364724"/>
                             <a:ext cx="2554605" cy="1485519"/>
                           </a:xfrm>
                           <a:prstGeom prst="rect">
@@ -188,7 +184,7 @@
           </mc:Choice>
           <mc:Fallback>
             <w:pict>
-              <v:group w14:anchorId="6F411011" id="Group 19595" o:spid="_x0000_s1026" style="width:334.65pt;height:210.45pt;mso-position-horizontal-relative:char;mso-position-vertical-relative:line" coordsize="42501,26728" o:gfxdata="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">
+              <v:group w14:anchorId="125E363E" id="Group 19595" o:spid="_x0000_s1026" style="width:397.5pt;height:218.1pt;mso-position-horizontal-relative:char;mso-position-vertical-relative:line" coordorigin="12781,802" coordsize="50484,27699" o:gfxdata="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">
                 <v:rect id="Rectangle 9" o:spid="_x0000_s1027" style="position:absolute;left:28528;top:802;width:18584;height:2260;visibility:visible;mso-wrap-style:square;v-text-anchor:top" o:gfxdata="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" filled="f" stroked="f">
                   <v:textbox inset="0,0,0,0">
                     <w:txbxContent>
@@ -197,9 +193,6 @@
                           <w:spacing w:after="160" w:line="259" w:lineRule="auto"/>
                           <w:ind w:left="0" w:right="0" w:firstLine="0"/>
                         </w:pPr>
-                        <w:r>
-                          <w:t>Digital Media Project</w:t>
-                        </w:r>
                       </w:p>
                     </w:txbxContent>
                   </v:textbox>
@@ -223,7 +216,7 @@
                   <v:path o:extrusionok="f" gradientshapeok="t" o:connecttype="rect"/>
                   <o:lock v:ext="edit" aspectratio="t"/>
                 </v:shapetype>
-                <v:shape id="Picture 12" o:spid="_x0000_s1028" type="#_x0000_t75" style="position:absolute;left:20646;width:21622;height:12573;visibility:visible;mso-wrap-style:square" o:gfxdata="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">
+                <v:shape id="Picture 12" o:spid="_x0000_s1028" type="#_x0000_t75" style="position:absolute;left:41643;top:2540;width:21622;height:12573;visibility:visible;mso-wrap-style:square" o:gfxdata="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">
                   <v:imagedata r:id="rId10" o:title=""/>
                 </v:shape>
                 <v:rect id="Rectangle 13" o:spid="_x0000_s1029" style="position:absolute;left:12781;top:5457;width:1408;height:5650;visibility:visible;mso-wrap-style:square;v-text-anchor:top" o:gfxdata="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" filled="f" stroked="f">
@@ -262,7 +255,7 @@
                     </w:txbxContent>
                   </v:textbox>
                 </v:rect>
-                <v:shape id="Picture 61" o:spid="_x0000_s1031" type="#_x0000_t75" style="position:absolute;top:11065;width:25546;height:14855;visibility:visible;mso-wrap-style:square" o:gfxdata="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">
+                <v:shape id="Picture 61" o:spid="_x0000_s1031" type="#_x0000_t75" style="position:absolute;left:17102;top:13647;width:25546;height:14855;visibility:visible;mso-wrap-style:square" o:gfxdata="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">
                   <v:imagedata r:id="rId11" o:title=""/>
                 </v:shape>
                 <w10:anchorlock/>
@@ -276,7 +269,7 @@
       <w:pPr>
         <w:spacing w:after="160" w:line="259" w:lineRule="auto"/>
         <w:ind w:left="15" w:right="1"/>
-        <w:jc w:val="both"/>
+        <w:jc w:val="center"/>
       </w:pPr>
       <w:r>
         <w:rPr>
@@ -290,7 +283,7 @@
       <w:pPr>
         <w:spacing w:after="158" w:line="259" w:lineRule="auto"/>
         <w:ind w:left="86" w:right="0" w:firstLine="0"/>
-        <w:jc w:val="both"/>
+        <w:jc w:val="center"/>
       </w:pPr>
       <w:r>
         <w:rPr>
@@ -304,7 +297,7 @@
       <w:pPr>
         <w:spacing w:after="309" w:line="259" w:lineRule="auto"/>
         <w:ind w:left="15" w:right="1"/>
-        <w:jc w:val="both"/>
+        <w:jc w:val="center"/>
       </w:pPr>
       <w:r>
         <w:rPr>
@@ -318,7 +311,7 @@
       <w:pPr>
         <w:spacing w:after="11" w:line="259" w:lineRule="auto"/>
         <w:ind w:left="130" w:right="0" w:firstLine="0"/>
-        <w:jc w:val="both"/>
+        <w:jc w:val="center"/>
       </w:pPr>
       <w:r>
         <w:rPr>
@@ -331,21 +324,21 @@
       <w:pPr>
         <w:spacing w:after="309" w:line="259" w:lineRule="auto"/>
         <w:ind w:left="15" w:right="0"/>
-        <w:jc w:val="both"/>
+        <w:jc w:val="center"/>
       </w:pPr>
       <w:r>
         <w:rPr>
           <w:b/>
           <w:sz w:val="28"/>
         </w:rPr>
-        <w:t xml:space="preserve">2021-22 Autumn </w:t>
+        <w:t xml:space="preserve">2022-23 Autumn </w:t>
       </w:r>
     </w:p>
     <w:p>
       <w:pPr>
         <w:spacing w:after="0" w:line="259" w:lineRule="auto"/>
         <w:ind w:left="130" w:right="0" w:firstLine="0"/>
-        <w:jc w:val="both"/>
+        <w:jc w:val="center"/>
       </w:pPr>
       <w:r>
         <w:rPr>
@@ -358,19 +351,13 @@
       <w:pPr>
         <w:spacing w:after="159" w:line="259" w:lineRule="auto"/>
         <w:ind w:left="1108" w:right="1091"/>
-        <w:jc w:val="both"/>
-      </w:pPr>
-      <w:r>
-        <w:rPr>
-          <w:b/>
-        </w:rPr>
-        <w:t xml:space="preserve">Student Name: </w:t>
-      </w:r>
-      <w:r>
-        <w:rPr>
-          <w:b/>
-        </w:rPr>
-        <w:t xml:space="preserve">Bibek </w:t>
+        <w:jc w:val="center"/>
+      </w:pPr>
+      <w:r>
+        <w:rPr>
+          <w:b/>
+        </w:rPr>
+        <w:t xml:space="preserve">Student Name: Bibek </w:t>
       </w:r>
       <w:proofErr w:type="spellStart"/>
       <w:r>
@@ -385,63 +372,39 @@
       <w:pPr>
         <w:spacing w:after="159" w:line="259" w:lineRule="auto"/>
         <w:ind w:left="1108" w:right="1091"/>
-        <w:jc w:val="both"/>
-      </w:pPr>
-      <w:r>
-        <w:rPr>
-          <w:b/>
-        </w:rPr>
-        <w:t xml:space="preserve">London Met ID: </w:t>
-      </w:r>
-      <w:r>
-        <w:rPr>
-          <w:b/>
-        </w:rPr>
-        <w:t>20049286</w:t>
-      </w:r>
-      <w:r>
-        <w:rPr>
-          <w:b/>
-        </w:rPr>
-        <w:t xml:space="preserve"> </w:t>
+        <w:jc w:val="center"/>
+      </w:pPr>
+      <w:r>
+        <w:rPr>
+          <w:b/>
+        </w:rPr>
+        <w:t xml:space="preserve">London Met ID: 20049286 </w:t>
       </w:r>
     </w:p>
     <w:p>
       <w:pPr>
         <w:spacing w:after="159" w:line="259" w:lineRule="auto"/>
         <w:ind w:left="1108" w:right="1091"/>
-        <w:jc w:val="both"/>
-      </w:pPr>
-      <w:r>
-        <w:rPr>
-          <w:b/>
-        </w:rPr>
-        <w:t>College ID: NP01MM4</w:t>
-      </w:r>
-      <w:r>
-        <w:rPr>
-          <w:b/>
-        </w:rPr>
-        <w:t>S210075</w:t>
+        <w:jc w:val="center"/>
+      </w:pPr>
+      <w:r>
+        <w:rPr>
+          <w:b/>
+        </w:rPr>
+        <w:t>College ID: NP01MM4S210075</w:t>
       </w:r>
     </w:p>
     <w:p>
       <w:pPr>
         <w:spacing w:after="159" w:line="259" w:lineRule="auto"/>
         <w:ind w:left="1108" w:right="1094"/>
-        <w:jc w:val="both"/>
-      </w:pPr>
-      <w:r>
-        <w:rPr>
-          <w:b/>
-        </w:rPr>
-        <w:t xml:space="preserve">External Supervisor: </w:t>
-      </w:r>
-      <w:r>
-        <w:rPr>
-          <w:b/>
-        </w:rPr>
-        <w:t>Pooja</w:t>
+        <w:jc w:val="center"/>
+      </w:pPr>
+      <w:r>
+        <w:rPr>
+          <w:b/>
+        </w:rPr>
+        <w:t>External Supervisor: Pooja</w:t>
       </w:r>
       <w:r>
         <w:rPr>
@@ -454,7 +417,7 @@
       <w:pPr>
         <w:spacing w:after="159" w:line="259" w:lineRule="auto"/>
         <w:ind w:left="1108" w:right="1092"/>
-        <w:jc w:val="both"/>
+        <w:jc w:val="center"/>
       </w:pPr>
       <w:r>
         <w:rPr>
@@ -468,6 +431,34 @@
           <w:b/>
         </w:rPr>
         <w:t>Rakshak</w:t>
+      </w:r>
+      <w:proofErr w:type="spellEnd"/>
+      <w:r>
+        <w:rPr>
+          <w:b/>
+        </w:rPr>
+        <w:t xml:space="preserve"> </w:t>
+      </w:r>
+      <w:proofErr w:type="spellStart"/>
+      <w:r>
+        <w:rPr>
+          <w:b/>
+        </w:rPr>
+        <w:t>Bhusan</w:t>
+      </w:r>
+      <w:proofErr w:type="spellEnd"/>
+      <w:r>
+        <w:rPr>
+          <w:b/>
+        </w:rPr>
+        <w:t xml:space="preserve"> </w:t>
+      </w:r>
+      <w:proofErr w:type="spellStart"/>
+      <w:r>
+        <w:rPr>
+          <w:b/>
+        </w:rPr>
+        <w:t>Bajracharya</w:t>
       </w:r>
       <w:proofErr w:type="spellEnd"/>
       <w:r>
@@ -481,7 +472,7 @@
       <w:pPr>
         <w:spacing w:after="159" w:line="259" w:lineRule="auto"/>
         <w:ind w:left="1108" w:right="1094"/>
-        <w:jc w:val="both"/>
+        <w:jc w:val="center"/>
       </w:pPr>
       <w:r>
         <w:rPr>
@@ -494,20 +485,32 @@
       <w:pPr>
         <w:spacing w:after="0" w:line="399" w:lineRule="auto"/>
         <w:ind w:left="1108" w:right="1026"/>
-        <w:jc w:val="both"/>
-      </w:pPr>
-      <w:r>
-        <w:rPr>
-          <w:b/>
-        </w:rPr>
-        <w:t xml:space="preserve">Assignment Submission Date: Friday, December 16, 2021 Word Count: 2813 </w:t>
+        <w:jc w:val="center"/>
+      </w:pPr>
+      <w:r>
+        <w:rPr>
+          <w:b/>
+        </w:rPr>
+        <w:t xml:space="preserve">Assignment Submission Date: Friday, December 16, 2021 Word Count: </w:t>
+      </w:r>
+      <w:r>
+        <w:rPr>
+          <w:b/>
+        </w:rPr>
+        <w:t>337</w:t>
+      </w:r>
+      <w:r>
+        <w:rPr>
+          <w:b/>
+        </w:rPr>
+        <w:t>5</w:t>
       </w:r>
     </w:p>
     <w:p>
       <w:pPr>
         <w:spacing w:after="122" w:line="259" w:lineRule="auto"/>
         <w:ind w:left="75" w:right="0" w:firstLine="0"/>
-        <w:jc w:val="both"/>
+        <w:jc w:val="center"/>
       </w:pPr>
       <w:r>
         <w:rPr>
@@ -520,7 +523,7 @@
       <w:pPr>
         <w:spacing w:after="160" w:line="260" w:lineRule="auto"/>
         <w:ind w:left="0" w:right="0" w:firstLine="0"/>
-        <w:jc w:val="both"/>
+        <w:jc w:val="center"/>
       </w:pPr>
       <w:r>
         <w:rPr>
@@ -551,14 +554,11 @@
         <w:spacing w:after="184" w:line="259" w:lineRule="auto"/>
         <w:ind w:left="63" w:right="0" w:firstLine="0"/>
         <w:jc w:val="both"/>
-      </w:pPr>
-      <w:r>
         <w:rPr>
           <w:i/>
           <w:sz w:val="20"/>
         </w:rPr>
-        <w:t xml:space="preserve"> </w:t>
-      </w:r>
+      </w:pPr>
       <w:r>
         <w:rPr>
           <w:i/>
@@ -578,6 +578,13 @@
     </w:p>
     <w:p>
       <w:pPr>
+        <w:spacing w:after="184" w:line="259" w:lineRule="auto"/>
+        <w:ind w:left="63" w:right="0" w:firstLine="0"/>
+        <w:jc w:val="both"/>
+      </w:pPr>
+    </w:p>
+    <w:p>
+      <w:pPr>
         <w:spacing w:after="0" w:line="259" w:lineRule="auto"/>
         <w:ind w:left="0" w:right="0" w:firstLine="0"/>
         <w:jc w:val="both"/>
@@ -636,7 +643,7 @@
       </w:pPr>
       <w:r>
         <w:rPr>
-          <w:rFonts w:ascii="Calibri" w:eastAsia="Calibri" w:hAnsi="Calibri" w:cs="Calibri"/>
+          <w:rFonts w:eastAsia="Calibri"/>
         </w:rPr>
         <w:t xml:space="preserve">Starting from the early ninetieth century, animation has been a forefront of children’s Entertainment. Most of the animations during those years were made with traditional methods, animations now are digital. Similar to how there have been drastic changes in terms of implementation, the output has varied as well but what still remains is the joy of witnessing something that you created, come alive. This project is a courtesy to the history of animation and how much I appreciate them. This report will contain my research on animation and the reasons as to why I chose to make an animation for my Digital Media Project </w:t>
       </w:r>
@@ -649,14 +656,9 @@
       </w:pPr>
       <w:r>
         <w:rPr>
-          <w:rFonts w:ascii="Calibri" w:eastAsia="Calibri" w:hAnsi="Calibri" w:cs="Calibri"/>
+          <w:rFonts w:eastAsia="Calibri"/>
         </w:rPr>
         <w:tab/>
-      </w:r>
-      <w:r>
-        <w:rPr>
-          <w:rFonts w:ascii="Calibri" w:eastAsia="Calibri" w:hAnsi="Calibri" w:cs="Calibri"/>
-        </w:rPr>
         <w:t xml:space="preserve"> </w:t>
       </w:r>
     </w:p>
@@ -668,48 +670,48 @@
       </w:pPr>
       <w:r>
         <w:rPr>
-          <w:rFonts w:ascii="Calibri" w:eastAsia="Calibri" w:hAnsi="Calibri" w:cs="Calibri"/>
+          <w:rFonts w:eastAsia="Calibri"/>
         </w:rPr>
         <w:t xml:space="preserve">With the help of my supervisors, </w:t>
       </w:r>
       <w:proofErr w:type="spellStart"/>
       <w:r>
         <w:rPr>
-          <w:rFonts w:ascii="Calibri" w:eastAsia="Calibri" w:hAnsi="Calibri" w:cs="Calibri"/>
+          <w:rFonts w:eastAsia="Calibri"/>
         </w:rPr>
         <w:t>Rakshak</w:t>
       </w:r>
       <w:proofErr w:type="spellEnd"/>
       <w:r>
         <w:rPr>
-          <w:rFonts w:ascii="Calibri" w:eastAsia="Calibri" w:hAnsi="Calibri" w:cs="Calibri"/>
+          <w:rFonts w:eastAsia="Calibri"/>
         </w:rPr>
         <w:t xml:space="preserve"> sir and Pooja </w:t>
       </w:r>
       <w:proofErr w:type="spellStart"/>
       <w:r>
         <w:rPr>
-          <w:rFonts w:ascii="Calibri" w:eastAsia="Calibri" w:hAnsi="Calibri" w:cs="Calibri"/>
+          <w:rFonts w:eastAsia="Calibri"/>
         </w:rPr>
         <w:t>maam</w:t>
       </w:r>
       <w:proofErr w:type="spellEnd"/>
       <w:r>
         <w:rPr>
-          <w:rFonts w:ascii="Calibri" w:eastAsia="Calibri" w:hAnsi="Calibri" w:cs="Calibri"/>
+          <w:rFonts w:eastAsia="Calibri"/>
         </w:rPr>
         <w:t xml:space="preserve">, I was able to finalize my concepts as well as my client for this project.  </w:t>
       </w:r>
       <w:r>
         <w:rPr>
-          <w:rFonts w:ascii="Calibri" w:eastAsia="Calibri" w:hAnsi="Calibri" w:cs="Calibri"/>
+          <w:rFonts w:eastAsia="Calibri"/>
         </w:rPr>
         <w:t xml:space="preserve">This is a coursework based on </w:t>
       </w:r>
       <w:proofErr w:type="gramStart"/>
       <w:r>
         <w:rPr>
-          <w:rFonts w:ascii="Calibri" w:eastAsia="Calibri" w:hAnsi="Calibri" w:cs="Calibri"/>
+          <w:rFonts w:eastAsia="Calibri"/>
         </w:rPr>
         <w:t>research..</w:t>
       </w:r>
@@ -741,14 +743,19 @@
         <w:p>
           <w:pPr>
             <w:spacing w:after="0" w:line="259" w:lineRule="auto"/>
-            <w:ind w:left="14" w:right="1"/>
+            <w:ind w:left="14" w:right="1" w:firstLine="121"/>
             <w:jc w:val="both"/>
+            <w:rPr>
+              <w:sz w:val="40"/>
+              <w:szCs w:val="40"/>
+            </w:rPr>
           </w:pPr>
           <w:r>
             <w:rPr>
               <w:rFonts w:ascii="Calibri" w:eastAsia="Calibri" w:hAnsi="Calibri" w:cs="Calibri"/>
               <w:b/>
-              <w:sz w:val="32"/>
+              <w:sz w:val="40"/>
+              <w:szCs w:val="40"/>
             </w:rPr>
             <w:t xml:space="preserve">Table of Contents </w:t>
           </w:r>
@@ -824,7 +831,7 @@
                 <w:noProof/>
                 <w:webHidden/>
               </w:rPr>
-              <w:t>7</w:t>
+              <w:t>5</w:t>
             </w:r>
             <w:r>
               <w:rPr>
@@ -896,7 +903,7 @@
                 <w:noProof/>
                 <w:webHidden/>
               </w:rPr>
-              <w:t>7</w:t>
+              <w:t>5</w:t>
             </w:r>
             <w:r>
               <w:rPr>
@@ -968,7 +975,7 @@
                 <w:noProof/>
                 <w:webHidden/>
               </w:rPr>
-              <w:t>8</w:t>
+              <w:t>6</w:t>
             </w:r>
             <w:r>
               <w:rPr>
@@ -1040,7 +1047,7 @@
                 <w:noProof/>
                 <w:webHidden/>
               </w:rPr>
-              <w:t>9</w:t>
+              <w:t>7</w:t>
             </w:r>
             <w:r>
               <w:rPr>
@@ -1139,7 +1146,7 @@
                 <w:noProof/>
                 <w:webHidden/>
               </w:rPr>
-              <w:t>9</w:t>
+              <w:t>7</w:t>
             </w:r>
             <w:r>
               <w:rPr>
@@ -1156,7 +1163,7 @@
             <w:tabs>
               <w:tab w:val="right" w:leader="dot" w:pos="12172"/>
             </w:tabs>
-            <w:jc w:val="both"/>
+            <w:jc w:val="left"/>
             <w:rPr>
               <w:rFonts w:asciiTheme="minorHAnsi" w:eastAsiaTheme="minorEastAsia" w:hAnsiTheme="minorHAnsi" w:cstheme="minorBidi"/>
               <w:noProof/>
@@ -1228,7 +1235,7 @@
                 <w:noProof/>
                 <w:webHidden/>
               </w:rPr>
-              <w:t>10</w:t>
+              <w:t>8</w:t>
             </w:r>
             <w:r>
               <w:rPr>
@@ -1301,7 +1308,7 @@
                 <w:noProof/>
                 <w:webHidden/>
               </w:rPr>
-              <w:t>10</w:t>
+              <w:t>8</w:t>
             </w:r>
             <w:r>
               <w:rPr>
@@ -1376,7 +1383,7 @@
                 <w:noProof/>
                 <w:webHidden/>
               </w:rPr>
-              <w:t>10</w:t>
+              <w:t>8</w:t>
             </w:r>
             <w:r>
               <w:rPr>
@@ -1441,7 +1448,7 @@
                 <w:noProof/>
                 <w:webHidden/>
               </w:rPr>
-              <w:t>11</w:t>
+              <w:t>9</w:t>
             </w:r>
             <w:r>
               <w:rPr>
@@ -1514,7 +1521,7 @@
                 <w:noProof/>
                 <w:webHidden/>
               </w:rPr>
-              <w:t>12</w:t>
+              <w:t>10</w:t>
             </w:r>
             <w:r>
               <w:rPr>
@@ -1586,7 +1593,7 @@
                 <w:noProof/>
                 <w:webHidden/>
               </w:rPr>
-              <w:t>13</w:t>
+              <w:t>11</w:t>
             </w:r>
             <w:r>
               <w:rPr>
@@ -1658,7 +1665,7 @@
                 <w:noProof/>
                 <w:webHidden/>
               </w:rPr>
-              <w:t>14</w:t>
+              <w:t>12</w:t>
             </w:r>
             <w:r>
               <w:rPr>
@@ -1730,7 +1737,7 @@
                 <w:noProof/>
                 <w:webHidden/>
               </w:rPr>
-              <w:t>14</w:t>
+              <w:t>12</w:t>
             </w:r>
             <w:r>
               <w:rPr>
@@ -1802,7 +1809,7 @@
                 <w:noProof/>
                 <w:webHidden/>
               </w:rPr>
-              <w:t>14</w:t>
+              <w:t>12</w:t>
             </w:r>
             <w:r>
               <w:rPr>
@@ -1874,7 +1881,7 @@
                 <w:noProof/>
                 <w:webHidden/>
               </w:rPr>
-              <w:t>14</w:t>
+              <w:t>12</w:t>
             </w:r>
             <w:r>
               <w:rPr>
@@ -1946,7 +1953,7 @@
                 <w:noProof/>
                 <w:webHidden/>
               </w:rPr>
-              <w:t>15</w:t>
+              <w:t>13</w:t>
             </w:r>
             <w:r>
               <w:rPr>
@@ -2018,7 +2025,7 @@
                 <w:noProof/>
                 <w:webHidden/>
               </w:rPr>
-              <w:t>15</w:t>
+              <w:t>13</w:t>
             </w:r>
             <w:r>
               <w:rPr>
@@ -2090,7 +2097,7 @@
                 <w:noProof/>
                 <w:webHidden/>
               </w:rPr>
-              <w:t>15</w:t>
+              <w:t>13</w:t>
             </w:r>
             <w:r>
               <w:rPr>
@@ -2162,7 +2169,7 @@
                 <w:noProof/>
                 <w:webHidden/>
               </w:rPr>
-              <w:t>15</w:t>
+              <w:t>13</w:t>
             </w:r>
             <w:r>
               <w:rPr>
@@ -2234,7 +2241,7 @@
                 <w:noProof/>
                 <w:webHidden/>
               </w:rPr>
-              <w:t>16</w:t>
+              <w:t>14</w:t>
             </w:r>
             <w:r>
               <w:rPr>
@@ -2326,7 +2333,7 @@
                 <w:noProof/>
                 <w:webHidden/>
               </w:rPr>
-              <w:t>16</w:t>
+              <w:t>14</w:t>
             </w:r>
             <w:r>
               <w:rPr>
@@ -2418,7 +2425,7 @@
                 <w:noProof/>
                 <w:webHidden/>
               </w:rPr>
-              <w:t>17</w:t>
+              <w:t>15</w:t>
             </w:r>
             <w:r>
               <w:rPr>
@@ -2508,7 +2515,7 @@
                 <w:noProof/>
                 <w:webHidden/>
               </w:rPr>
-              <w:t>19</w:t>
+              <w:t>17</w:t>
             </w:r>
             <w:r>
               <w:rPr>
@@ -2580,7 +2587,7 @@
                 <w:noProof/>
                 <w:webHidden/>
               </w:rPr>
-              <w:t>19</w:t>
+              <w:t>17</w:t>
             </w:r>
             <w:r>
               <w:rPr>
@@ -2652,7 +2659,7 @@
                 <w:noProof/>
                 <w:webHidden/>
               </w:rPr>
-              <w:t>20</w:t>
+              <w:t>18</w:t>
             </w:r>
             <w:r>
               <w:rPr>
@@ -2724,7 +2731,7 @@
                 <w:noProof/>
                 <w:webHidden/>
               </w:rPr>
-              <w:t>21</w:t>
+              <w:t>18</w:t>
             </w:r>
             <w:r>
               <w:rPr>
@@ -2814,7 +2821,7 @@
                 <w:noProof/>
                 <w:webHidden/>
               </w:rPr>
-              <w:t>23</w:t>
+              <w:t>21</w:t>
             </w:r>
             <w:r>
               <w:rPr>
@@ -2887,7 +2894,7 @@
                 <w:noProof/>
                 <w:webHidden/>
               </w:rPr>
-              <w:t>24</w:t>
+              <w:t>22</w:t>
             </w:r>
             <w:r>
               <w:rPr>
@@ -2959,7 +2966,7 @@
                 <w:noProof/>
                 <w:webHidden/>
               </w:rPr>
-              <w:t>24</w:t>
+              <w:t>22</w:t>
             </w:r>
             <w:r>
               <w:rPr>
@@ -3031,7 +3038,7 @@
                 <w:noProof/>
                 <w:webHidden/>
               </w:rPr>
-              <w:t>24</w:t>
+              <w:t>22</w:t>
             </w:r>
             <w:r>
               <w:rPr>
@@ -3103,7 +3110,7 @@
                 <w:noProof/>
                 <w:webHidden/>
               </w:rPr>
-              <w:t>27</w:t>
+              <w:t>26</w:t>
             </w:r>
             <w:r>
               <w:rPr>
@@ -3268,15 +3275,8 @@
       <w:pPr>
         <w:spacing w:after="161" w:line="259" w:lineRule="auto"/>
         <w:ind w:left="1450" w:right="1355"/>
-        <w:jc w:val="both"/>
-        <w:rPr>
-          <w:rFonts w:ascii="Calibri" w:eastAsia="Calibri" w:hAnsi="Calibri" w:cs="Calibri"/>
-        </w:rPr>
-      </w:pPr>
-      <w:r>
-        <w:rPr>
-          <w:rFonts w:ascii="Calibri" w:eastAsia="Calibri" w:hAnsi="Calibri" w:cs="Calibri"/>
-        </w:rPr>
+      </w:pPr>
+      <w:r>
         <w:t>A project's starting until its conclusion might be thought of as the beginning of a research project. A problem's evaluation is typically followed by the researcher developing a number of questions and objectives.</w:t>
       </w:r>
     </w:p>
@@ -3284,73 +3284,38 @@
       <w:pPr>
         <w:spacing w:after="161" w:line="259" w:lineRule="auto"/>
         <w:ind w:left="1450" w:right="1355"/>
-        <w:jc w:val="both"/>
-        <w:rPr>
-          <w:rFonts w:ascii="Calibri" w:eastAsia="Calibri" w:hAnsi="Calibri" w:cs="Calibri"/>
-        </w:rPr>
-      </w:pPr>
+      </w:pPr>
+      <w:r>
+        <w:t xml:space="preserve">We were taught sketching </w:t>
+      </w:r>
+      <w:proofErr w:type="gramStart"/>
+      <w:r>
+        <w:t>and  2</w:t>
+      </w:r>
+      <w:proofErr w:type="gramEnd"/>
+      <w:r>
+        <w:t xml:space="preserve">d animation during our first year of college because we belong to multimedia field. I have been excited by watching my creations animation ever since we got the opportunity to make animations during the second coursework of the </w:t>
+      </w:r>
+      <w:proofErr w:type="gramStart"/>
+      <w:r>
+        <w:t>Drawing  module</w:t>
+      </w:r>
+      <w:proofErr w:type="gramEnd"/>
+      <w:r>
+        <w:t>.</w:t>
+      </w:r>
+      <w:r>
+        <w:br/>
+      </w:r>
+      <w:r>
+        <w:br/>
+        <w:t>This is the reason why making an animation video was selected as the digital media project(DMP). We are expected to give this project our best effort because studying multimedia for the previous two years has taught us a lot.</w:t>
+      </w:r>
     </w:p>
     <w:p>
       <w:pPr>
         <w:spacing w:after="161" w:line="259" w:lineRule="auto"/>
         <w:ind w:left="1450" w:right="1355"/>
-        <w:jc w:val="both"/>
-      </w:pPr>
-      <w:r>
-        <w:rPr>
-          <w:rFonts w:ascii="Calibri" w:eastAsia="Calibri" w:hAnsi="Calibri" w:cs="Calibri"/>
-        </w:rPr>
-        <w:t xml:space="preserve">We were taught sketching </w:t>
-      </w:r>
-      <w:proofErr w:type="gramStart"/>
-      <w:r>
-        <w:rPr>
-          <w:rFonts w:ascii="Calibri" w:eastAsia="Calibri" w:hAnsi="Calibri" w:cs="Calibri"/>
-        </w:rPr>
-        <w:t>and  2</w:t>
-      </w:r>
-      <w:proofErr w:type="gramEnd"/>
-      <w:r>
-        <w:rPr>
-          <w:rFonts w:ascii="Calibri" w:eastAsia="Calibri" w:hAnsi="Calibri" w:cs="Calibri"/>
-        </w:rPr>
-        <w:t xml:space="preserve">d animation during our first year of college because we belong to multimedia field. I have been excited by watching my creations animation ever since we got the opportunity to make animations during the second coursework of the </w:t>
-      </w:r>
-      <w:proofErr w:type="gramStart"/>
-      <w:r>
-        <w:rPr>
-          <w:rFonts w:ascii="Calibri" w:eastAsia="Calibri" w:hAnsi="Calibri" w:cs="Calibri"/>
-        </w:rPr>
-        <w:t>Drawing  module</w:t>
-      </w:r>
-      <w:proofErr w:type="gramEnd"/>
-      <w:r>
-        <w:rPr>
-          <w:rFonts w:ascii="Calibri" w:eastAsia="Calibri" w:hAnsi="Calibri" w:cs="Calibri"/>
-        </w:rPr>
-        <w:t>.</w:t>
-      </w:r>
-      <w:r>
-        <w:rPr>
-          <w:rFonts w:ascii="Calibri" w:eastAsia="Calibri" w:hAnsi="Calibri" w:cs="Calibri"/>
-        </w:rPr>
-        <w:br/>
-      </w:r>
-      <w:r>
-        <w:rPr>
-          <w:rFonts w:ascii="Calibri" w:eastAsia="Calibri" w:hAnsi="Calibri" w:cs="Calibri"/>
-        </w:rPr>
-        <w:br/>
-      </w:r>
-      <w:r>
-        <w:t>This is the reason why making an animation video was selected as the digital media project(DMP). We are expected to give this project our best effort because studying multimedia for the previous two years has taught us a lot.</w:t>
-      </w:r>
-    </w:p>
-    <w:p>
-      <w:pPr>
-        <w:spacing w:after="161" w:line="259" w:lineRule="auto"/>
-        <w:ind w:left="1450" w:right="1355"/>
-        <w:jc w:val="both"/>
       </w:pPr>
       <w:r>
         <w:t>With plans in place and expectations established, it is now necessary to prepare and present research on the particular topic to complete/finish the project, along with a few examples. With the help of the module teacher, I'm prepared to do my best in this project with all the effort.</w:t>
@@ -5956,7 +5921,7 @@
     <w:p>
       <w:pPr>
         <w:spacing w:after="55" w:line="259" w:lineRule="auto"/>
-        <w:ind w:left="0" w:right="2609" w:firstLine="0"/>
+        <w:ind w:left="1425" w:right="2609" w:firstLine="0"/>
         <w:jc w:val="both"/>
       </w:pPr>
       <w:r>
@@ -5964,6 +5929,12 @@
           <w:noProof/>
         </w:rPr>
         <w:t xml:space="preserve">                              </w:t>
+      </w:r>
+      <w:r>
+        <w:rPr>
+          <w:noProof/>
+        </w:rPr>
+        <w:t xml:space="preserve">     </w:t>
       </w:r>
       <w:r>
         <w:rPr>
@@ -6044,8 +6015,8 @@
           <w:sz w:val="18"/>
         </w:rPr>
         <w:drawing>
-          <wp:inline distT="0" distB="0" distL="0" distR="0" wp14:anchorId="51449C55" wp14:editId="24C86272">
-            <wp:extent cx="5762625" cy="2771177"/>
+          <wp:inline distT="0" distB="0" distL="0" distR="0" wp14:anchorId="51449C55" wp14:editId="10DAE678">
+            <wp:extent cx="4523224" cy="2175164"/>
             <wp:effectExtent l="0" t="0" r="0" b="0"/>
             <wp:docPr id="2" name="Picture 2"/>
             <wp:cNvGraphicFramePr>
@@ -6076,7 +6047,7 @@
                   <pic:spPr bwMode="auto">
                     <a:xfrm>
                       <a:off x="0" y="0"/>
-                      <a:ext cx="5779635" cy="2779357"/>
+                      <a:ext cx="4558393" cy="2192076"/>
                     </a:xfrm>
                     <a:prstGeom prst="rect">
                       <a:avLst/>
@@ -6100,8 +6071,7 @@
         <w:spacing w:before="240" w:after="120"/>
         <w:textAlignment w:val="baseline"/>
         <w:rPr>
-          <w:rFonts w:ascii="Source Sans Pro" w:eastAsia="Times New Roman" w:hAnsi="Source Sans Pro" w:cs="Times New Roman"/>
-          <w:b w:val="0"/>
+          <w:rFonts w:eastAsia="Times New Roman"/>
           <w:color w:val="29292F"/>
           <w:sz w:val="32"/>
           <w:szCs w:val="32"/>
@@ -6159,9 +6129,6 @@
       </w:r>
       <w:r>
         <w:rPr>
-          <w:rFonts w:ascii="Source Sans Pro" w:hAnsi="Source Sans Pro"/>
-          <w:b w:val="0"/>
-          <w:bCs/>
           <w:color w:val="29292F"/>
           <w:sz w:val="32"/>
           <w:szCs w:val="32"/>
@@ -6188,23 +6155,21 @@
           <w:rFonts w:ascii="Arial" w:hAnsi="Arial" w:cs="Arial"/>
           <w:color w:val="333333"/>
         </w:rPr>
-        <w:t xml:space="preserve">As you might know, organic shapes meaning anything we find in nature whether it be, animals, trees and </w:t>
-      </w:r>
-      <w:proofErr w:type="gramStart"/>
+        <w:t>As you might know, organic shapes meaning anything we find in nature whether it be, animals, trees and plants,</w:t>
+      </w:r>
       <w:r>
         <w:rPr>
           <w:rFonts w:ascii="Arial" w:hAnsi="Arial" w:cs="Arial"/>
           <w:color w:val="333333"/>
         </w:rPr>
-        <w:t xml:space="preserve">plants,   </w:t>
-      </w:r>
-      <w:proofErr w:type="gramEnd"/>
+        <w:t xml:space="preserve"> </w:t>
+      </w:r>
       <w:r>
         <w:rPr>
           <w:rFonts w:ascii="Arial" w:hAnsi="Arial" w:cs="Arial"/>
           <w:color w:val="333333"/>
         </w:rPr>
-        <w:t xml:space="preserve"> rocks, mountains, and so on are needed many creative 3D projects.</w:t>
+        <w:t>rocks, mountains, and so on are needed many creative 3D projects.</w:t>
       </w:r>
     </w:p>
     <w:p>
@@ -6257,8 +6222,7 @@
         <w:jc w:val="both"/>
         <w:textAlignment w:val="baseline"/>
         <w:rPr>
-          <w:rFonts w:ascii="Source Sans Pro" w:eastAsia="Times New Roman" w:hAnsi="Source Sans Pro" w:cs="Times New Roman"/>
-          <w:b w:val="0"/>
+          <w:rFonts w:eastAsia="Times New Roman"/>
           <w:color w:val="29292F"/>
           <w:sz w:val="32"/>
           <w:szCs w:val="32"/>
@@ -6266,7 +6230,6 @@
       </w:pPr>
       <w:r>
         <w:rPr>
-          <w:rFonts w:ascii="Source Sans Pro" w:hAnsi="Source Sans Pro"/>
           <w:color w:val="333333"/>
         </w:rPr>
         <w:t xml:space="preserve">        </w:t>
@@ -6274,9 +6237,6 @@
       <w:bookmarkStart w:id="13" w:name="_Toc122881612"/>
       <w:r>
         <w:rPr>
-          <w:rFonts w:ascii="Source Sans Pro" w:hAnsi="Source Sans Pro"/>
-          <w:b w:val="0"/>
-          <w:bCs/>
           <w:color w:val="29292F"/>
           <w:sz w:val="32"/>
           <w:szCs w:val="32"/>
@@ -6293,17 +6253,20 @@
         <w:ind w:left="720"/>
         <w:jc w:val="both"/>
         <w:textAlignment w:val="baseline"/>
-      </w:pPr>
-      <w:r>
-        <w:rPr>
-          <w:rFonts w:ascii="Source Sans Pro" w:hAnsi="Source Sans Pro"/>
+        <w:rPr>
+          <w:rFonts w:ascii="Arial" w:hAnsi="Arial" w:cs="Arial"/>
+        </w:rPr>
+      </w:pPr>
+      <w:r>
+        <w:rPr>
+          <w:rFonts w:ascii="Arial" w:hAnsi="Arial" w:cs="Arial"/>
           <w:color w:val="333333"/>
         </w:rPr>
         <w:t xml:space="preserve"> </w:t>
       </w:r>
       <w:r>
         <w:rPr>
-          <w:rFonts w:ascii="Source Sans Pro" w:hAnsi="Source Sans Pro"/>
+          <w:rFonts w:ascii="Arial" w:hAnsi="Arial" w:cs="Arial"/>
           <w:color w:val="333333"/>
           <w:shd w:val="clear" w:color="auto" w:fill="FFFFFF"/>
         </w:rPr>
@@ -6319,20 +6282,20 @@
         <w:jc w:val="both"/>
         <w:textAlignment w:val="baseline"/>
         <w:rPr>
-          <w:rFonts w:ascii="Source Sans Pro" w:hAnsi="Source Sans Pro"/>
+          <w:rFonts w:ascii="Arial" w:hAnsi="Arial" w:cs="Arial"/>
           <w:color w:val="333333"/>
         </w:rPr>
       </w:pPr>
       <w:r>
         <w:rPr>
-          <w:rFonts w:ascii="Source Sans Pro" w:hAnsi="Source Sans Pro"/>
+          <w:rFonts w:ascii="Arial" w:hAnsi="Arial" w:cs="Arial"/>
           <w:color w:val="333333"/>
         </w:rPr>
         <w:br/>
       </w:r>
       <w:r>
         <w:rPr>
-          <w:rFonts w:ascii="Source Sans Pro" w:hAnsi="Source Sans Pro"/>
+          <w:rFonts w:ascii="Arial" w:hAnsi="Arial" w:cs="Arial"/>
           <w:color w:val="333333"/>
           <w:shd w:val="clear" w:color="auto" w:fill="FFFFFF"/>
         </w:rPr>
@@ -6347,8 +6310,7 @@
         <w:jc w:val="both"/>
         <w:textAlignment w:val="baseline"/>
         <w:rPr>
-          <w:rFonts w:ascii="Source Sans Pro" w:eastAsia="Times New Roman" w:hAnsi="Source Sans Pro" w:cs="Times New Roman"/>
-          <w:b w:val="0"/>
+          <w:rFonts w:eastAsia="Times New Roman"/>
           <w:color w:val="29292F"/>
           <w:sz w:val="32"/>
           <w:szCs w:val="32"/>
@@ -6356,8 +6318,7 @@
       </w:pPr>
       <w:r>
         <w:rPr>
-          <w:rFonts w:ascii="Source Sans Pro" w:eastAsia="Times New Roman" w:hAnsi="Source Sans Pro" w:cs="Times New Roman"/>
-          <w:b w:val="0"/>
+          <w:rFonts w:eastAsia="Times New Roman"/>
           <w:color w:val="29292F"/>
           <w:sz w:val="37"/>
           <w:szCs w:val="37"/>
@@ -6367,9 +6328,6 @@
       <w:bookmarkStart w:id="14" w:name="_Toc122881613"/>
       <w:r>
         <w:rPr>
-          <w:rFonts w:ascii="Source Sans Pro" w:hAnsi="Source Sans Pro"/>
-          <w:b w:val="0"/>
-          <w:bCs/>
           <w:color w:val="29292F"/>
           <w:sz w:val="32"/>
           <w:szCs w:val="32"/>
@@ -6377,44 +6335,6 @@
         <w:t>3. 3D modeling vs sculpting in art skills</w:t>
       </w:r>
       <w:bookmarkEnd w:id="14"/>
-    </w:p>
-    <w:p>
-      <w:pPr>
-        <w:pStyle w:val="NormalWeb"/>
-        <w:shd w:val="clear" w:color="auto" w:fill="FFFFFF"/>
-        <w:spacing w:before="0" w:beforeAutospacing="0" w:after="300" w:afterAutospacing="0"/>
-        <w:jc w:val="both"/>
-        <w:textAlignment w:val="baseline"/>
-        <w:rPr>
-          <w:rFonts w:ascii="Source Sans Pro" w:hAnsi="Source Sans Pro"/>
-          <w:color w:val="333333"/>
-        </w:rPr>
-      </w:pPr>
-      <w:r>
-        <w:rPr>
-          <w:rFonts w:ascii="Source Sans Pro" w:hAnsi="Source Sans Pro"/>
-          <w:b/>
-          <w:color w:val="29292F"/>
-          <w:sz w:val="37"/>
-          <w:szCs w:val="37"/>
-        </w:rPr>
-        <w:t xml:space="preserve">          </w:t>
-      </w:r>
-      <w:r>
-        <w:rPr>
-          <w:rFonts w:ascii="Source Sans Pro" w:hAnsi="Source Sans Pro"/>
-          <w:color w:val="333333"/>
-        </w:rPr>
-        <w:t xml:space="preserve">To be good as 3D sculpting artist or to create organic shapes using sculpting you will do better if you have a     </w:t>
-      </w:r>
-      <w:r>
-        <w:rPr>
-          <w:rFonts w:ascii="Source Sans Pro" w:hAnsi="Source Sans Pro"/>
-          <w:color w:val="333333"/>
-        </w:rPr>
-        <w:br/>
-        <w:t xml:space="preserve">                background in art, or at least you need to understand and learn the fundamentals of art.</w:t>
-      </w:r>
     </w:p>
     <w:p>
       <w:pPr>
@@ -6422,19 +6342,57 @@
         <w:shd w:val="clear" w:color="auto" w:fill="FFFFFF"/>
         <w:spacing w:before="0" w:beforeAutospacing="0" w:after="300" w:afterAutospacing="0"/>
         <w:ind w:left="720"/>
-        <w:jc w:val="both"/>
         <w:textAlignment w:val="baseline"/>
         <w:rPr>
-          <w:rFonts w:ascii="Source Sans Pro" w:hAnsi="Source Sans Pro"/>
+          <w:rFonts w:ascii="Arial" w:hAnsi="Arial" w:cs="Arial"/>
           <w:color w:val="333333"/>
         </w:rPr>
       </w:pPr>
       <w:r>
         <w:rPr>
-          <w:rFonts w:ascii="Source Sans Pro" w:hAnsi="Source Sans Pro"/>
+          <w:rFonts w:ascii="Arial" w:hAnsi="Arial" w:cs="Arial"/>
           <w:color w:val="333333"/>
         </w:rPr>
-        <w:t>Fundamentals such as form and anatomy to be able to create realistic human beings, animals, or monsters for that matter. This knowledge is also necessary for 3D modeling but it’s not needed as much because modeling, for the most part, deals with surfaces that are not as fluid as organic surfaces.</w:t>
+        <w:t xml:space="preserve">To be good as 3D sculpting artist or to create organic shapes using sculpting you will do better </w:t>
+      </w:r>
+      <w:proofErr w:type="gramStart"/>
+      <w:r>
+        <w:rPr>
+          <w:rFonts w:ascii="Arial" w:hAnsi="Arial" w:cs="Arial"/>
+          <w:color w:val="333333"/>
+        </w:rPr>
+        <w:t xml:space="preserve">if </w:t>
+      </w:r>
+      <w:r>
+        <w:rPr>
+          <w:rFonts w:ascii="Arial" w:hAnsi="Arial" w:cs="Arial"/>
+          <w:color w:val="333333"/>
+        </w:rPr>
+        <w:t xml:space="preserve"> </w:t>
+      </w:r>
+      <w:proofErr w:type="spellStart"/>
+      <w:r>
+        <w:rPr>
+          <w:rFonts w:ascii="Arial" w:hAnsi="Arial" w:cs="Arial"/>
+          <w:color w:val="333333"/>
+        </w:rPr>
+        <w:t>y</w:t>
+      </w:r>
+      <w:r>
+        <w:rPr>
+          <w:rFonts w:ascii="Arial" w:hAnsi="Arial" w:cs="Arial"/>
+          <w:color w:val="333333"/>
+        </w:rPr>
+        <w:t>ouhave</w:t>
+      </w:r>
+      <w:proofErr w:type="spellEnd"/>
+      <w:proofErr w:type="gramEnd"/>
+      <w:r>
+        <w:rPr>
+          <w:rFonts w:ascii="Arial" w:hAnsi="Arial" w:cs="Arial"/>
+          <w:color w:val="333333"/>
+        </w:rPr>
+        <w:t xml:space="preserve"> a  background in art, or at least you need to understand and learn the fundamentals of art.</w:t>
       </w:r>
     </w:p>
     <w:p>
@@ -6446,13 +6404,34 @@
         <w:jc w:val="both"/>
         <w:textAlignment w:val="baseline"/>
         <w:rPr>
-          <w:rFonts w:ascii="Source Sans Pro" w:hAnsi="Source Sans Pro"/>
+          <w:rFonts w:ascii="Arial" w:hAnsi="Arial" w:cs="Arial"/>
           <w:color w:val="333333"/>
         </w:rPr>
       </w:pPr>
       <w:r>
         <w:rPr>
-          <w:rFonts w:ascii="Source Sans Pro" w:hAnsi="Source Sans Pro"/>
+          <w:rFonts w:ascii="Arial" w:hAnsi="Arial" w:cs="Arial"/>
+          <w:color w:val="333333"/>
+        </w:rPr>
+        <w:t>Fundamentals such as form and anatomy to be able to create realistic human beings, animals, or monsters for that matter. This knowledge is also necessary for 3D modeling but it’s not needed as much because modeling, for the most part, deals with surfaces that are not as fluid as organic surfaces.</w:t>
+      </w:r>
+    </w:p>
+    <w:p>
+      <w:pPr>
+        <w:pStyle w:val="NormalWeb"/>
+        <w:shd w:val="clear" w:color="auto" w:fill="FFFFFF"/>
+        <w:spacing w:before="0" w:beforeAutospacing="0" w:after="300" w:afterAutospacing="0"/>
+        <w:ind w:left="720"/>
+        <w:jc w:val="both"/>
+        <w:textAlignment w:val="baseline"/>
+        <w:rPr>
+          <w:rFonts w:ascii="Arial" w:hAnsi="Arial" w:cs="Arial"/>
+          <w:color w:val="333333"/>
+        </w:rPr>
+      </w:pPr>
+      <w:r>
+        <w:rPr>
+          <w:rFonts w:ascii="Arial" w:hAnsi="Arial" w:cs="Arial"/>
           <w:color w:val="333333"/>
         </w:rPr>
         <w:t>For example, someone who has never been good as an artist can create a car wheel, a house, or a weapon that looks good compared to his first attempt at sculpting. </w:t>
@@ -6560,7 +6539,6 @@
       <w:pPr>
         <w:spacing w:after="160" w:line="259" w:lineRule="auto"/>
         <w:ind w:left="600" w:right="0" w:firstLine="0"/>
-        <w:jc w:val="both"/>
       </w:pPr>
       <w:r>
         <w:t xml:space="preserve">Since my work mainly is focused on Environment I </w:t>
@@ -6590,7 +6568,6 @@
       </w:r>
       <w:r>
         <w:rPr>
-          <w:rFonts w:ascii="Source Sans Pro" w:hAnsi="Source Sans Pro"/>
           <w:color w:val="333333"/>
           <w:shd w:val="clear" w:color="auto" w:fill="FFFFFF"/>
         </w:rPr>
@@ -6599,7 +6576,6 @@
       <w:proofErr w:type="gramStart"/>
       <w:r>
         <w:rPr>
-          <w:rFonts w:ascii="Source Sans Pro" w:hAnsi="Source Sans Pro"/>
           <w:color w:val="333333"/>
           <w:shd w:val="clear" w:color="auto" w:fill="FFFFFF"/>
         </w:rPr>
@@ -6608,7 +6584,6 @@
       <w:proofErr w:type="gramEnd"/>
       <w:r>
         <w:rPr>
-          <w:rFonts w:ascii="Source Sans Pro" w:hAnsi="Source Sans Pro"/>
           <w:color w:val="333333"/>
           <w:shd w:val="clear" w:color="auto" w:fill="FFFFFF"/>
         </w:rPr>
@@ -6616,7 +6591,6 @@
       </w:r>
       <w:r>
         <w:rPr>
-          <w:rFonts w:ascii="Source Sans Pro" w:hAnsi="Source Sans Pro"/>
           <w:color w:val="333333"/>
           <w:shd w:val="clear" w:color="auto" w:fill="FFFFFF"/>
         </w:rPr>
@@ -6624,7 +6598,6 @@
       </w:r>
       <w:r>
         <w:rPr>
-          <w:rFonts w:ascii="Source Sans Pro" w:hAnsi="Source Sans Pro"/>
           <w:color w:val="333333"/>
           <w:shd w:val="clear" w:color="auto" w:fill="FFFFFF"/>
         </w:rPr>
@@ -6669,6 +6642,7 @@
         </w:rPr>
         <w:tab/>
       </w:r>
+      <w:bookmarkStart w:id="16" w:name="_Toc122881615"/>
       <w:r>
         <w:rPr>
           <w:b w:val="0"/>
@@ -6677,29 +6651,8 @@
           <w:sz w:val="48"/>
           <w:szCs w:val="48"/>
         </w:rPr>
-        <w:tab/>
-      </w:r>
-      <w:r>
-        <w:rPr>
-          <w:b w:val="0"/>
-          <w:bCs/>
-          <w:color w:val="232536"/>
-          <w:sz w:val="48"/>
-          <w:szCs w:val="48"/>
-        </w:rPr>
-        <w:tab/>
-      </w:r>
-      <w:r>
-        <w:rPr>
-          <w:b w:val="0"/>
-          <w:bCs/>
-          <w:color w:val="232536"/>
-          <w:sz w:val="48"/>
-          <w:szCs w:val="48"/>
-        </w:rPr>
-        <w:t xml:space="preserve"> </w:t>
-      </w:r>
-      <w:bookmarkStart w:id="16" w:name="_Toc122881615"/>
+        <w:t xml:space="preserve">   </w:t>
+      </w:r>
       <w:r>
         <w:t>3.</w:t>
       </w:r>
@@ -6715,37 +6668,33 @@
       <w:pPr>
         <w:spacing w:after="160" w:line="259" w:lineRule="auto"/>
         <w:ind w:left="720" w:right="0" w:firstLine="0"/>
-        <w:jc w:val="both"/>
+        <w:rPr>
+          <w:color w:val="2F363F"/>
+          <w:szCs w:val="24"/>
+          <w:shd w:val="clear" w:color="auto" w:fill="FFFFFF"/>
+        </w:rPr>
+      </w:pPr>
+      <w:r>
         <w:rPr>
           <w:color w:val="2F363F"/>
           <w:sz w:val="27"/>
           <w:szCs w:val="27"/>
           <w:shd w:val="clear" w:color="auto" w:fill="FFFFFF"/>
         </w:rPr>
-      </w:pPr>
+        <w:br/>
+      </w:r>
       <w:r>
         <w:rPr>
           <w:color w:val="2F363F"/>
-          <w:sz w:val="27"/>
-          <w:szCs w:val="27"/>
+          <w:szCs w:val="24"/>
           <w:shd w:val="clear" w:color="auto" w:fill="FFFFFF"/>
         </w:rPr>
-        <w:br/>
+        <w:t>In the real world, High Poly 3D modeling is essential when your users need photorealistic representations of objects or the ability to zoom in on specific features. This could translate into a variety of uses, where Low Poly techniques aren't sufficient</w:t>
       </w:r>
       <w:r>
         <w:rPr>
           <w:color w:val="2F363F"/>
-          <w:sz w:val="27"/>
-          <w:szCs w:val="27"/>
-          <w:shd w:val="clear" w:color="auto" w:fill="FFFFFF"/>
-        </w:rPr>
-        <w:t>In the real world, High Poly 3D modeling is essential when your users need photorealistic representations of objects or the ability to zoom in on specific features. This could translate into a variety of uses, where Low Poly techniques aren't sufficient</w:t>
-      </w:r>
-      <w:r>
-        <w:rPr>
-          <w:color w:val="2F363F"/>
-          <w:sz w:val="27"/>
-          <w:szCs w:val="27"/>
+          <w:szCs w:val="24"/>
           <w:shd w:val="clear" w:color="auto" w:fill="FFFFFF"/>
         </w:rPr>
         <w:t>.</w:t>
@@ -6842,7 +6791,9 @@
       <w:pPr>
         <w:spacing w:after="160" w:line="259" w:lineRule="auto"/>
         <w:ind w:left="720" w:right="0" w:firstLine="0"/>
-        <w:jc w:val="both"/>
+        <w:rPr>
+          <w:szCs w:val="24"/>
+        </w:rPr>
       </w:pPr>
       <w:r>
         <w:rPr>
@@ -6850,8 +6801,7 @@
           <w:b w:val="0"/>
           <w:bCs w:val="0"/>
           <w:color w:val="232536"/>
-          <w:sz w:val="27"/>
-          <w:szCs w:val="27"/>
+          <w:szCs w:val="24"/>
           <w:shd w:val="clear" w:color="auto" w:fill="FFFFFF"/>
         </w:rPr>
         <w:t>High Poly modeling is a great solution when accuracy and visual richness are a priority and interactivity is less important</w:t>
@@ -6859,13 +6809,15 @@
       <w:r>
         <w:rPr>
           <w:color w:val="2F363F"/>
-          <w:sz w:val="27"/>
-          <w:szCs w:val="27"/>
+          <w:szCs w:val="24"/>
           <w:shd w:val="clear" w:color="auto" w:fill="FFFFFF"/>
         </w:rPr>
         <w:t>.</w:t>
       </w:r>
       <w:r>
+        <w:rPr>
+          <w:szCs w:val="24"/>
+        </w:rPr>
         <w:t xml:space="preserve"> </w:t>
       </w:r>
     </w:p>
@@ -6873,13 +6825,14 @@
       <w:pPr>
         <w:spacing w:after="160" w:line="259" w:lineRule="auto"/>
         <w:ind w:left="720" w:right="0" w:firstLine="0"/>
-        <w:jc w:val="both"/>
+        <w:rPr>
+          <w:szCs w:val="24"/>
+        </w:rPr>
       </w:pPr>
       <w:r>
         <w:rPr>
           <w:color w:val="2F363F"/>
-          <w:sz w:val="27"/>
-          <w:szCs w:val="27"/>
+          <w:szCs w:val="24"/>
           <w:shd w:val="clear" w:color="auto" w:fill="FFFFFF"/>
         </w:rPr>
         <w:t>It's also a handy technique when we have a small batch of assets to model, and the price isn't the sole factor. If you want the highest possible fidelity 3D models, maxing out on the polygon count will be worth the price.</w:t>
@@ -6972,12 +6925,9 @@
         <w:shd w:val="clear" w:color="auto" w:fill="FFFFFF"/>
         <w:spacing w:before="0" w:beforeAutospacing="0" w:after="0" w:afterAutospacing="0" w:line="384" w:lineRule="atLeast"/>
         <w:ind w:left="720" w:firstLine="420"/>
-        <w:jc w:val="both"/>
         <w:rPr>
           <w:rFonts w:ascii="Arial" w:hAnsi="Arial" w:cs="Arial"/>
           <w:color w:val="2F363F"/>
-          <w:sz w:val="27"/>
-          <w:szCs w:val="27"/>
         </w:rPr>
       </w:pPr>
       <w:r>
@@ -6994,8 +6944,6 @@
         <w:rPr>
           <w:rFonts w:ascii="Arial" w:hAnsi="Arial" w:cs="Arial"/>
           <w:color w:val="2F363F"/>
-          <w:sz w:val="27"/>
-          <w:szCs w:val="27"/>
         </w:rPr>
         <w:t>The opposite applies when we think about Low Poly modeling use cases. Low polygon modeling is more suited to situations where users need to move and interact with 3D objects and where visual detail is lower down the list of priorities.</w:t>
       </w:r>
@@ -7006,35 +6954,31 @@
         <w:shd w:val="clear" w:color="auto" w:fill="FFFFFF"/>
         <w:spacing w:before="360" w:beforeAutospacing="0" w:after="0" w:afterAutospacing="0" w:line="384" w:lineRule="atLeast"/>
         <w:ind w:left="720"/>
-        <w:jc w:val="both"/>
         <w:rPr>
           <w:rFonts w:ascii="Arial" w:hAnsi="Arial" w:cs="Arial"/>
           <w:color w:val="2F363F"/>
-          <w:sz w:val="27"/>
-          <w:szCs w:val="27"/>
-        </w:rPr>
-      </w:pPr>
-      <w:r>
+        </w:rPr>
+      </w:pPr>
+      <w:r>
+        <w:rPr>
+          <w:rFonts w:ascii="Arial" w:hAnsi="Arial" w:cs="Arial"/>
+        </w:rPr>
         <w:br/>
       </w:r>
       <w:r>
         <w:rPr>
           <w:rFonts w:ascii="Arial" w:hAnsi="Arial" w:cs="Arial"/>
           <w:color w:val="2F363F"/>
-          <w:sz w:val="27"/>
-          <w:szCs w:val="27"/>
         </w:rPr>
         <w:t>As we've seen, </w:t>
       </w:r>
       <w:r>
         <w:rPr>
           <w:rStyle w:val="Strong"/>
-          <w:rFonts w:eastAsia="Arial"/>
+          <w:rFonts w:ascii="Arial" w:eastAsia="Arial" w:hAnsi="Arial" w:cs="Arial"/>
           <w:b w:val="0"/>
           <w:bCs w:val="0"/>
           <w:color w:val="232536"/>
-          <w:sz w:val="27"/>
-          <w:szCs w:val="27"/>
         </w:rPr>
         <w:t>Low Poly models are great for situations where interactivity and speed are crucial</w:t>
       </w:r>
@@ -7042,20 +6986,16 @@
         <w:rPr>
           <w:rFonts w:ascii="Arial" w:hAnsi="Arial" w:cs="Arial"/>
           <w:color w:val="2F363F"/>
-          <w:sz w:val="27"/>
-          <w:szCs w:val="27"/>
         </w:rPr>
         <w:t>, while </w:t>
       </w:r>
       <w:r>
         <w:rPr>
           <w:rStyle w:val="Strong"/>
-          <w:rFonts w:eastAsia="Arial"/>
+          <w:rFonts w:ascii="Arial" w:eastAsia="Arial" w:hAnsi="Arial" w:cs="Arial"/>
           <w:b w:val="0"/>
           <w:bCs w:val="0"/>
           <w:color w:val="232536"/>
-          <w:sz w:val="27"/>
-          <w:szCs w:val="27"/>
         </w:rPr>
         <w:t>High Poly models are ideal when detail is all-important</w:t>
       </w:r>
@@ -7063,8 +7003,6 @@
         <w:rPr>
           <w:rFonts w:ascii="Arial" w:hAnsi="Arial" w:cs="Arial"/>
           <w:color w:val="2F363F"/>
-          <w:sz w:val="27"/>
-          <w:szCs w:val="27"/>
         </w:rPr>
         <w:t>. However, each project is unique, and polygon counts differ greatly based on model complexity, so it's essential to find a level of detail that works for you.</w:t>
       </w:r>
@@ -7075,20 +7013,15 @@
         <w:shd w:val="clear" w:color="auto" w:fill="FFFFFF"/>
         <w:spacing w:before="360" w:beforeAutospacing="0" w:after="0" w:afterAutospacing="0" w:line="384" w:lineRule="atLeast"/>
         <w:ind w:left="720"/>
-        <w:jc w:val="both"/>
         <w:rPr>
           <w:rFonts w:ascii="Arial" w:hAnsi="Arial" w:cs="Arial"/>
           <w:color w:val="2F363F"/>
-          <w:sz w:val="27"/>
-          <w:szCs w:val="27"/>
         </w:rPr>
       </w:pPr>
       <w:r>
         <w:rPr>
           <w:rFonts w:ascii="Arial" w:hAnsi="Arial" w:cs="Arial"/>
           <w:color w:val="2F363F"/>
-          <w:sz w:val="27"/>
-          <w:szCs w:val="27"/>
         </w:rPr>
         <w:t xml:space="preserve">It's also vital to work with modelers who know how to use the correct modeling techniques for each </w:t>
       </w:r>
@@ -7098,8 +7031,6 @@
         <w:rPr>
           <w:rFonts w:ascii="Arial" w:hAnsi="Arial" w:cs="Arial"/>
           <w:color w:val="2F363F"/>
-          <w:sz w:val="27"/>
-          <w:szCs w:val="27"/>
         </w:rPr>
         <w:t>situation.That's</w:t>
       </w:r>
@@ -7109,8 +7040,6 @@
         <w:rPr>
           <w:rFonts w:ascii="Arial" w:hAnsi="Arial" w:cs="Arial"/>
           <w:color w:val="2F363F"/>
-          <w:sz w:val="27"/>
-          <w:szCs w:val="27"/>
         </w:rPr>
         <w:t xml:space="preserve"> where Mode</w:t>
       </w:r>
@@ -7118,8 +7047,6 @@
         <w:rPr>
           <w:rFonts w:ascii="Arial" w:hAnsi="Arial" w:cs="Arial"/>
           <w:color w:val="2F363F"/>
-          <w:sz w:val="27"/>
-          <w:szCs w:val="27"/>
         </w:rPr>
         <w:t xml:space="preserve">ling </w:t>
       </w:r>
@@ -7127,8 +7054,6 @@
         <w:rPr>
           <w:rFonts w:ascii="Arial" w:hAnsi="Arial" w:cs="Arial"/>
           <w:color w:val="2F363F"/>
-          <w:sz w:val="27"/>
-          <w:szCs w:val="27"/>
         </w:rPr>
         <w:t>comes in.</w:t>
       </w:r>
@@ -7136,8 +7061,6 @@
         <w:rPr>
           <w:rFonts w:ascii="Arial" w:hAnsi="Arial" w:cs="Arial"/>
           <w:color w:val="2F363F"/>
-          <w:sz w:val="27"/>
-          <w:szCs w:val="27"/>
         </w:rPr>
         <w:br/>
       </w:r>
@@ -7145,8 +7068,6 @@
         <w:rPr>
           <w:rFonts w:ascii="Arial" w:hAnsi="Arial" w:cs="Arial"/>
           <w:color w:val="2F363F"/>
-          <w:sz w:val="27"/>
-          <w:szCs w:val="27"/>
         </w:rPr>
         <w:br/>
       </w:r>
@@ -7154,8 +7075,6 @@
         <w:rPr>
           <w:rFonts w:ascii="Arial" w:hAnsi="Arial" w:cs="Arial"/>
           <w:color w:val="2F363F"/>
-          <w:sz w:val="27"/>
-          <w:szCs w:val="27"/>
           <w:shd w:val="clear" w:color="auto" w:fill="FFFFFF"/>
         </w:rPr>
         <w:t>Workflows can be monitored in detail, and revisions can be made at will, while the costs tend to be low and the speed of work is fast.</w:t>
@@ -7401,6 +7320,16 @@
     </w:p>
     <w:p>
       <w:pPr>
+        <w:jc w:val="both"/>
+      </w:pPr>
+    </w:p>
+    <w:p>
+      <w:pPr>
+        <w:jc w:val="both"/>
+      </w:pPr>
+    </w:p>
+    <w:p>
+      <w:pPr>
         <w:pStyle w:val="Heading2"/>
         <w:shd w:val="clear" w:color="auto" w:fill="FFFFFF"/>
         <w:spacing w:after="0"/>
@@ -7809,21 +7738,7 @@
           <w:color w:val="333333"/>
           <w:shd w:val="clear" w:color="auto" w:fill="FFFFFF"/>
         </w:rPr>
-        <w:t>Lighting is fundamental in any</w:t>
-      </w:r>
-      <w:r>
-        <w:rPr>
-          <w:color w:val="333333"/>
-          <w:shd w:val="clear" w:color="auto" w:fill="FFFFFF"/>
-        </w:rPr>
-        <w:t xml:space="preserve"> 3D </w:t>
-      </w:r>
-      <w:r>
-        <w:rPr>
-          <w:color w:val="333333"/>
-          <w:shd w:val="clear" w:color="auto" w:fill="FFFFFF"/>
-        </w:rPr>
-        <w:t>project you work on. At the most basic level, it’s a way of making   objects visible. But cinematographers will tell you how lighting is much more. </w:t>
+        <w:t>Lighting is fundamental in any 3D project you work on. At the most basic level, it’s a way of making   objects visible. But cinematographers will tell you how lighting is much more. </w:t>
       </w:r>
     </w:p>
     <w:p>
@@ -7866,14 +7781,12 @@
         <w:jc w:val="both"/>
         <w:textAlignment w:val="baseline"/>
         <w:rPr>
-          <w:rFonts w:ascii="Open Sans" w:hAnsi="Open Sans" w:cs="Open Sans"/>
           <w:color w:val="333333"/>
         </w:rPr>
       </w:pPr>
       <w:bookmarkStart w:id="27" w:name="_Toc122881626"/>
       <w:r>
         <w:rPr>
-          <w:rFonts w:ascii="Open Sans" w:hAnsi="Open Sans" w:cs="Open Sans"/>
           <w:color w:val="333333"/>
         </w:rPr>
         <w:t>Gather multiple references</w:t>
@@ -7945,28 +7858,7 @@
           <w:color w:val="333333"/>
           <w:shd w:val="clear" w:color="auto" w:fill="FFFFFF"/>
         </w:rPr>
-        <w:t xml:space="preserve">Take our </w:t>
-      </w:r>
-      <w:r>
-        <w:rPr>
-          <w:color w:val="333333"/>
-          <w:shd w:val="clear" w:color="auto" w:fill="FFFFFF"/>
-        </w:rPr>
-        <w:t>own lighting reference photos. Plac</w:t>
-      </w:r>
-      <w:r>
-        <w:rPr>
-          <w:color w:val="333333"/>
-          <w:shd w:val="clear" w:color="auto" w:fill="FFFFFF"/>
-        </w:rPr>
-        <w:t>ing</w:t>
-      </w:r>
-      <w:r>
-        <w:rPr>
-          <w:color w:val="333333"/>
-          <w:shd w:val="clear" w:color="auto" w:fill="FFFFFF"/>
-        </w:rPr>
-        <w:t xml:space="preserve"> an object on a plain surface and against a plain background, light it from one direction and take your photo. Keep moving the light and photographing the result and you will soon have a comprehensive photo reference bank for where to apply highlights and shadows for different light sources.</w:t>
+        <w:t>Take our own lighting reference photos. Placing an object on a plain surface and against a plain background, light it from one direction and take your photo. Keep moving the light and photographing the result and you will soon have a comprehensive photo reference bank for where to apply highlights and shadows for different light sources.</w:t>
       </w:r>
     </w:p>
     <w:p>
@@ -8076,9 +7968,9 @@
           <w:noProof/>
         </w:rPr>
         <w:drawing>
-          <wp:inline distT="0" distB="0" distL="0" distR="0" wp14:anchorId="018A3F58" wp14:editId="1BBEEBD0">
-            <wp:extent cx="6604880" cy="3471545"/>
-            <wp:effectExtent l="0" t="0" r="5715" b="0"/>
+          <wp:inline distT="0" distB="0" distL="0" distR="0" wp14:anchorId="018A3F58" wp14:editId="725DCD6D">
+            <wp:extent cx="6125250" cy="3219450"/>
+            <wp:effectExtent l="0" t="0" r="8890" b="0"/>
             <wp:docPr id="8" name="Picture 8"/>
             <wp:cNvGraphicFramePr>
               <a:graphicFrameLocks xmlns:a="http://schemas.openxmlformats.org/drawingml/2006/main" noChangeAspect="1"/>
@@ -8108,7 +8000,7 @@
                   <pic:spPr bwMode="auto">
                     <a:xfrm rot="10800000" flipV="1">
                       <a:off x="0" y="0"/>
-                      <a:ext cx="6638063" cy="3488986"/>
+                      <a:ext cx="6162378" cy="3238965"/>
                     </a:xfrm>
                     <a:prstGeom prst="rect">
                       <a:avLst/>
@@ -8129,16 +8021,9 @@
       <w:pPr>
         <w:ind w:left="730"/>
         <w:jc w:val="both"/>
-        <w:rPr>
-          <w:b/>
-          <w:bCs/>
-        </w:rPr>
-      </w:pPr>
-      <w:r>
-        <w:rPr>
-          <w:rFonts w:ascii="Open Sans" w:hAnsi="Open Sans" w:cs="Open Sans"/>
-          <w:b/>
-          <w:bCs/>
+      </w:pPr>
+      <w:r>
+        <w:rPr>
           <w:color w:val="333333"/>
           <w:shd w:val="clear" w:color="auto" w:fill="FFFFFF"/>
         </w:rPr>
@@ -8262,9 +8147,9 @@
           <w:shd w:val="clear" w:color="auto" w:fill="FFFFFF"/>
         </w:rPr>
         <w:drawing>
-          <wp:inline distT="0" distB="0" distL="0" distR="0" wp14:anchorId="44C009EA" wp14:editId="46EE336A">
-            <wp:extent cx="6642712" cy="4752975"/>
-            <wp:effectExtent l="0" t="0" r="6350" b="0"/>
+          <wp:inline distT="0" distB="0" distL="0" distR="0" wp14:anchorId="44C009EA" wp14:editId="340DCC3D">
+            <wp:extent cx="6208740" cy="4442460"/>
+            <wp:effectExtent l="0" t="0" r="1905" b="0"/>
             <wp:docPr id="4" name="Picture 4"/>
             <wp:cNvGraphicFramePr>
               <a:graphicFrameLocks xmlns:a="http://schemas.openxmlformats.org/drawingml/2006/main" noChangeAspect="1"/>
@@ -8294,7 +8179,7 @@
                   <pic:spPr bwMode="auto">
                     <a:xfrm>
                       <a:off x="0" y="0"/>
-                      <a:ext cx="6647506" cy="4756406"/>
+                      <a:ext cx="6220787" cy="4451080"/>
                     </a:xfrm>
                     <a:prstGeom prst="rect">
                       <a:avLst/>
@@ -8388,6 +8273,26 @@
       </w:r>
       <w:bookmarkStart w:id="30" w:name="_Toc122881628"/>
       <w:r>
+        <w:t xml:space="preserve">                  </w:t>
+      </w:r>
+      <w:r>
+        <w:t>Section B: Project Proposal</w:t>
+      </w:r>
+    </w:p>
+    <w:p>
+      <w:pPr>
+        <w:pStyle w:val="Heading2"/>
+        <w:tabs>
+          <w:tab w:val="center" w:pos="1519"/>
+          <w:tab w:val="center" w:pos="2923"/>
+        </w:tabs>
+        <w:ind w:left="0" w:firstLine="0"/>
+        <w:jc w:val="both"/>
+      </w:pPr>
+      <w:r>
+        <w:tab/>
+      </w:r>
+      <w:r>
         <w:t>4</w:t>
       </w:r>
       <w:r>
@@ -8404,7 +8309,6 @@
       <w:pPr>
         <w:spacing w:after="232"/>
         <w:ind w:left="1435" w:right="1381"/>
-        <w:jc w:val="both"/>
       </w:pPr>
       <w:r>
         <w:t xml:space="preserve">The research is of gaming environment, outdoor rocky adventurous kind of environment. So, </w:t>
@@ -8439,13 +8343,14 @@
     <w:p>
       <w:pPr>
         <w:ind w:left="1425" w:firstLine="15"/>
-        <w:jc w:val="both"/>
+        <w:rPr>
+          <w:szCs w:val="24"/>
+        </w:rPr>
       </w:pPr>
       <w:r>
         <w:rPr>
           <w:color w:val="1A1A1A"/>
-          <w:sz w:val="29"/>
-          <w:szCs w:val="29"/>
+          <w:szCs w:val="24"/>
           <w:shd w:val="clear" w:color="auto" w:fill="FFFFFF"/>
         </w:rPr>
         <w:t>In </w:t>
@@ -8454,8 +8359,7 @@
         <w:rPr>
           <w:rStyle w:val="Emphasis"/>
           <w:color w:val="1A1A1A"/>
-          <w:sz w:val="29"/>
-          <w:szCs w:val="29"/>
+          <w:szCs w:val="24"/>
           <w:shd w:val="clear" w:color="auto" w:fill="FFFFFF"/>
         </w:rPr>
         <w:t>God of War</w:t>
@@ -8463,8 +8367,7 @@
       <w:r>
         <w:rPr>
           <w:color w:val="1A1A1A"/>
-          <w:sz w:val="29"/>
-          <w:szCs w:val="29"/>
+          <w:szCs w:val="24"/>
           <w:shd w:val="clear" w:color="auto" w:fill="FFFFFF"/>
         </w:rPr>
         <w:t xml:space="preserve">, players control </w:t>
@@ -8473,8 +8376,7 @@
       <w:r>
         <w:rPr>
           <w:color w:val="1A1A1A"/>
-          <w:sz w:val="29"/>
-          <w:szCs w:val="29"/>
+          <w:szCs w:val="24"/>
           <w:shd w:val="clear" w:color="auto" w:fill="FFFFFF"/>
         </w:rPr>
         <w:t>Kratos</w:t>
@@ -8483,8 +8385,7 @@
       <w:r>
         <w:rPr>
           <w:color w:val="1A1A1A"/>
-          <w:sz w:val="29"/>
-          <w:szCs w:val="29"/>
+          <w:szCs w:val="24"/>
           <w:shd w:val="clear" w:color="auto" w:fill="FFFFFF"/>
         </w:rPr>
         <w:t>, a Spartan warrior who is sent by the Greek gods to kill </w:t>
@@ -8493,8 +8394,7 @@
         <w:r>
           <w:rPr>
             <w:rStyle w:val="Hyperlink"/>
-            <w:sz w:val="29"/>
-            <w:szCs w:val="29"/>
+            <w:szCs w:val="24"/>
             <w:shd w:val="clear" w:color="auto" w:fill="FFFFFF"/>
           </w:rPr>
           <w:t>Ares</w:t>
@@ -8503,8 +8403,7 @@
       <w:r>
         <w:rPr>
           <w:color w:val="1A1A1A"/>
-          <w:sz w:val="29"/>
-          <w:szCs w:val="29"/>
+          <w:szCs w:val="24"/>
           <w:shd w:val="clear" w:color="auto" w:fill="FFFFFF"/>
         </w:rPr>
         <w:t xml:space="preserve">, the god of war. As the story progresses, new places </w:t>
@@ -8513,8 +8412,7 @@
       <w:r>
         <w:rPr>
           <w:color w:val="1A1A1A"/>
-          <w:sz w:val="29"/>
-          <w:szCs w:val="29"/>
+          <w:szCs w:val="24"/>
           <w:shd w:val="clear" w:color="auto" w:fill="FFFFFF"/>
         </w:rPr>
         <w:t>is</w:t>
@@ -8523,8 +8421,7 @@
       <w:r>
         <w:rPr>
           <w:color w:val="1A1A1A"/>
-          <w:sz w:val="29"/>
-          <w:szCs w:val="29"/>
+          <w:szCs w:val="24"/>
           <w:shd w:val="clear" w:color="auto" w:fill="FFFFFF"/>
         </w:rPr>
         <w:t xml:space="preserve"> explored </w:t>
@@ -8532,8 +8429,7 @@
       <w:r>
         <w:rPr>
           <w:color w:val="1A1A1A"/>
-          <w:sz w:val="29"/>
-          <w:szCs w:val="29"/>
+          <w:szCs w:val="24"/>
           <w:shd w:val="clear" w:color="auto" w:fill="FFFFFF"/>
         </w:rPr>
         <w:br/>
@@ -9274,7 +9170,6 @@
       </w:pPr>
       <w:bookmarkStart w:id="34" w:name="_Toc122881631"/>
       <w:r>
-        <w:lastRenderedPageBreak/>
         <w:t>4.3</w:t>
       </w:r>
       <w:r>
@@ -9368,6 +9263,7 @@
           <w:b/>
           <w:noProof/>
         </w:rPr>
+        <w:lastRenderedPageBreak/>
         <w:t xml:space="preserve">           </w:t>
       </w:r>
       <w:r>
@@ -9808,6 +9704,7 @@
           <w:b/>
           <w:noProof/>
         </w:rPr>
+        <w:lastRenderedPageBreak/>
         <w:br/>
         <w:t xml:space="preserve">          </w:t>
       </w:r>
@@ -9831,9 +9728,9 @@
           <w:noProof/>
         </w:rPr>
         <w:drawing>
-          <wp:inline distT="0" distB="0" distL="0" distR="0" wp14:anchorId="1F580BA0" wp14:editId="1EDCEA32">
-            <wp:extent cx="5071393" cy="2847975"/>
-            <wp:effectExtent l="0" t="0" r="0" b="0"/>
+          <wp:inline distT="0" distB="0" distL="0" distR="0" wp14:anchorId="1F580BA0" wp14:editId="6AECB0E3">
+            <wp:extent cx="4857682" cy="2727960"/>
+            <wp:effectExtent l="0" t="0" r="635" b="0"/>
             <wp:docPr id="10" name="Picture 10"/>
             <wp:cNvGraphicFramePr>
               <a:graphicFrameLocks xmlns:a="http://schemas.openxmlformats.org/drawingml/2006/main" noChangeAspect="1"/>
@@ -9863,7 +9760,7 @@
                   <pic:spPr bwMode="auto">
                     <a:xfrm>
                       <a:off x="0" y="0"/>
-                      <a:ext cx="5101891" cy="2865102"/>
+                      <a:ext cx="4896438" cy="2749724"/>
                     </a:xfrm>
                     <a:prstGeom prst="rect">
                       <a:avLst/>
@@ -10115,7 +10012,6 @@
     <w:p>
       <w:pPr>
         <w:ind w:left="1882" w:right="1381"/>
-        <w:jc w:val="both"/>
       </w:pPr>
       <w:r>
         <w:t xml:space="preserve">After conducting various research and reviews on 3D environment of </w:t>
@@ -10149,7 +10045,6 @@
     <w:p>
       <w:pPr>
         <w:ind w:left="1882" w:right="1381"/>
-        <w:jc w:val="both"/>
       </w:pPr>
       <w:r>
         <w:br/>
@@ -10255,7 +10150,6 @@
     <w:p>
       <w:pPr>
         <w:ind w:left="1425" w:firstLine="15"/>
-        <w:jc w:val="both"/>
       </w:pPr>
       <w:r>
         <w:t>As every project needs a name, I have decided that I will name my project. ‘</w:t>
@@ -10273,7 +10167,6 @@
     <w:p>
       <w:pPr>
         <w:ind w:left="1425" w:firstLine="15"/>
-        <w:jc w:val="both"/>
       </w:pPr>
       <w:r>
         <w:t xml:space="preserve">I kept this name because </w:t>
@@ -10402,15 +10295,13 @@
         <w:jc w:val="both"/>
         <w:rPr>
           <w:rFonts w:ascii="Plus Jakarta Sans" w:eastAsia="Times New Roman" w:hAnsi="Plus Jakarta Sans" w:cs="Times New Roman"/>
-          <w:sz w:val="27"/>
-          <w:szCs w:val="27"/>
+          <w:szCs w:val="24"/>
         </w:rPr>
       </w:pPr>
       <w:r>
         <w:rPr>
           <w:rFonts w:ascii="Plus Jakarta Sans" w:eastAsia="Times New Roman" w:hAnsi="Plus Jakarta Sans" w:cs="Times New Roman"/>
-          <w:sz w:val="27"/>
-          <w:szCs w:val="27"/>
+          <w:szCs w:val="24"/>
         </w:rPr>
         <w:t>To make natural environments more appealing in 3D, there are several different approaches that can be taken. The most common is to use various lighting and shading techniques to create the illusion of depth and perspective. Additionally, adding items of varying heights or textures can help create the sense of a three-dimensional landscape. Furthermore, using colored filters on certain objects or environments can create an atmosphere that is more vivid and aesthetically pleasing.</w:t>
       </w:r>
@@ -10423,8 +10314,7 @@
         <w:jc w:val="both"/>
         <w:rPr>
           <w:rFonts w:ascii="Plus Jakarta Sans" w:eastAsia="Times New Roman" w:hAnsi="Plus Jakarta Sans" w:cs="Times New Roman"/>
-          <w:sz w:val="27"/>
-          <w:szCs w:val="27"/>
+          <w:szCs w:val="24"/>
         </w:rPr>
       </w:pPr>
     </w:p>
@@ -10436,15 +10326,13 @@
         <w:jc w:val="both"/>
         <w:rPr>
           <w:rFonts w:ascii="Plus Jakarta Sans" w:eastAsia="Times New Roman" w:hAnsi="Plus Jakarta Sans" w:cs="Times New Roman"/>
-          <w:sz w:val="27"/>
-          <w:szCs w:val="27"/>
+          <w:szCs w:val="24"/>
         </w:rPr>
       </w:pPr>
       <w:r>
         <w:rPr>
           <w:rFonts w:ascii="Plus Jakarta Sans" w:eastAsia="Times New Roman" w:hAnsi="Plus Jakarta Sans" w:cs="Times New Roman"/>
-          <w:sz w:val="27"/>
-          <w:szCs w:val="27"/>
+          <w:szCs w:val="24"/>
         </w:rPr>
         <w:t>One way to make natural environments more appealing in three-dimensional spaces is to use interactive elements. Incorporating motion, sound, and visuals into the environment can create a more immersive and engaging experience. For example, artificial lights can be used to simulate the movement of the sun and the stars. Additionally, adding sound effects to the environment can add to the realism of the experience.</w:t>
       </w:r>
@@ -10514,7 +10402,6 @@
       <w:pPr>
         <w:spacing w:after="160" w:line="259" w:lineRule="auto"/>
         <w:ind w:left="1440" w:right="0" w:firstLine="24"/>
-        <w:jc w:val="both"/>
         <w:rPr>
           <w:bCs/>
         </w:rPr>
@@ -10556,7 +10443,6 @@
       <w:pPr>
         <w:spacing w:after="160" w:line="259" w:lineRule="auto"/>
         <w:ind w:left="1440" w:right="0" w:firstLine="0"/>
-        <w:jc w:val="both"/>
         <w:rPr>
           <w:bCs/>
         </w:rPr>
@@ -10600,7 +10486,6 @@
       <w:pPr>
         <w:spacing w:after="160" w:line="259" w:lineRule="auto"/>
         <w:ind w:left="1440" w:right="0" w:firstLine="0"/>
-        <w:jc w:val="both"/>
         <w:rPr>
           <w:bCs/>
         </w:rPr>
@@ -10616,7 +10501,6 @@
       <w:pPr>
         <w:spacing w:after="160" w:line="259" w:lineRule="auto"/>
         <w:ind w:left="1440" w:right="0" w:firstLine="0"/>
-        <w:jc w:val="both"/>
         <w:rPr>
           <w:bCs/>
         </w:rPr>
@@ -10688,7 +10572,6 @@
       <w:pPr>
         <w:spacing w:after="160" w:line="259" w:lineRule="auto"/>
         <w:ind w:left="1440" w:right="0" w:firstLine="0"/>
-        <w:jc w:val="both"/>
       </w:pPr>
       <w:r>
         <w:t>This project will be completed with the help of several resources, which I will use to complete it. The majority of the resources I'll be using for this animation are mentioned below.</w:t>
@@ -10927,9 +10810,9 @@
           <w:noProof/>
         </w:rPr>
         <w:drawing>
-          <wp:inline distT="0" distB="0" distL="0" distR="0" wp14:anchorId="48F4DEEE" wp14:editId="4F990240">
-            <wp:extent cx="7715393" cy="1531662"/>
-            <wp:effectExtent l="0" t="0" r="0" b="0"/>
+          <wp:inline distT="0" distB="0" distL="0" distR="0" wp14:anchorId="48F4DEEE" wp14:editId="3773D2C2">
+            <wp:extent cx="7216416" cy="1432605"/>
+            <wp:effectExtent l="0" t="0" r="3810" b="0"/>
             <wp:docPr id="18" name="Picture 18"/>
             <wp:cNvGraphicFramePr>
               <a:graphicFrameLocks xmlns:a="http://schemas.openxmlformats.org/drawingml/2006/main" noChangeAspect="1"/>
@@ -10959,7 +10842,7 @@
                   <pic:spPr bwMode="auto">
                     <a:xfrm>
                       <a:off x="0" y="0"/>
-                      <a:ext cx="7825360" cy="1553493"/>
+                      <a:ext cx="7362675" cy="1461640"/>
                     </a:xfrm>
                     <a:prstGeom prst="rect">
                       <a:avLst/>
@@ -11033,6 +10916,7 @@
           <w:b/>
           <w:bCs/>
         </w:rPr>
+        <w:lastRenderedPageBreak/>
         <w:t>5</w:t>
       </w:r>
       <w:r>
@@ -11157,7 +11041,6 @@
       <w:pPr>
         <w:spacing w:after="160" w:line="259" w:lineRule="auto"/>
         <w:ind w:left="720" w:right="0" w:firstLine="0"/>
-        <w:jc w:val="both"/>
         <w:rPr>
           <w:bCs/>
         </w:rPr>
@@ -11193,7 +11076,6 @@
       <w:pPr>
         <w:spacing w:after="160" w:line="259" w:lineRule="auto"/>
         <w:ind w:left="720" w:right="0" w:firstLine="0"/>
-        <w:jc w:val="both"/>
         <w:rPr>
           <w:bCs/>
         </w:rPr>
@@ -11209,7 +11091,6 @@
       <w:pPr>
         <w:spacing w:after="160" w:line="259" w:lineRule="auto"/>
         <w:ind w:left="720" w:right="0" w:firstLine="0"/>
-        <w:jc w:val="both"/>
         <w:rPr>
           <w:bCs/>
         </w:rPr>
@@ -11275,49 +11156,20 @@
     <w:p>
       <w:pPr>
         <w:pStyle w:val="Heading2"/>
-        <w:ind w:left="1435"/>
-      </w:pPr>
-      <w:sdt>
-        <w:sdtPr>
-          <w:id w:val="576261766"/>
-          <w:citation/>
-        </w:sdtPr>
-        <w:sdtContent>
-          <w:r>
-            <w:fldChar w:fldCharType="begin"/>
-          </w:r>
-          <w:r>
-            <w:instrText xml:space="preserve"> CITATION Placeholder1 \l 1033 </w:instrText>
-          </w:r>
-          <w:r>
-            <w:fldChar w:fldCharType="separate"/>
-          </w:r>
-          <w:r>
-            <w:rPr>
-              <w:noProof/>
-            </w:rPr>
-            <w:t>(Placeholder1)</w:t>
-          </w:r>
-          <w:r>
-            <w:fldChar w:fldCharType="end"/>
-          </w:r>
-        </w:sdtContent>
-      </w:sdt>
+      </w:pPr>
     </w:p>
     <w:sdt>
       <w:sdtPr>
+        <w:rPr>
+          <w:b w:val="0"/>
+          <w:sz w:val="24"/>
+        </w:rPr>
         <w:id w:val="-524935649"/>
         <w:docPartObj>
           <w:docPartGallery w:val="Bibliographies"/>
           <w:docPartUnique/>
         </w:docPartObj>
       </w:sdtPr>
-      <w:sdtEndPr>
-        <w:rPr>
-          <w:b w:val="0"/>
-          <w:sz w:val="24"/>
-        </w:rPr>
-      </w:sdtEndPr>
       <w:sdtContent>
         <w:p>
           <w:pPr>
@@ -11327,7 +11179,6 @@
             <w:t>Bibliography</w:t>
           </w:r>
         </w:p>
-        <w:p/>
         <w:sdt>
           <w:sdtPr>
             <w:id w:val="111145805"/>
@@ -11663,21 +11514,7 @@
             <w:rStyle w:val="Hyperlink"/>
             <w:b/>
           </w:rPr>
-          <w:t>https://ev111426.files.wordpress.com/20</w:t>
-        </w:r>
-        <w:r>
-          <w:rPr>
-            <w:rStyle w:val="Hyperlink"/>
-            <w:b/>
-          </w:rPr>
-          <w:t>1</w:t>
-        </w:r>
-        <w:r>
-          <w:rPr>
-            <w:rStyle w:val="Hyperlink"/>
-            <w:b/>
-          </w:rPr>
-          <w:t>4/10/3d-model.jpg</w:t>
+          <w:t>https://ev111426.files.wordpress.com/2014/10/3d-model.jpg</w:t>
         </w:r>
       </w:hyperlink>
       <w:r>
@@ -11735,35 +11572,7 @@
             <w:rStyle w:val="Hyperlink"/>
             <w:b/>
           </w:rPr>
-          <w:t>https://www.mixamo.co</w:t>
-        </w:r>
-        <w:r>
-          <w:rPr>
-            <w:rStyle w:val="Hyperlink"/>
-            <w:b/>
-          </w:rPr>
-          <w:t>m</w:t>
-        </w:r>
-        <w:r>
-          <w:rPr>
-            <w:rStyle w:val="Hyperlink"/>
-            <w:b/>
-          </w:rPr>
-          <w:t>/images</w:t>
-        </w:r>
-        <w:r>
-          <w:rPr>
-            <w:rStyle w:val="Hyperlink"/>
-            <w:b/>
-          </w:rPr>
-          <w:t>/</w:t>
-        </w:r>
-        <w:r>
-          <w:rPr>
-            <w:rStyle w:val="Hyperlink"/>
-            <w:b/>
-          </w:rPr>
-          <w:t>panel2.jpg</w:t>
+          <w:t>https://www.mixamo.com/images/panel2.jpg</w:t>
         </w:r>
       </w:hyperlink>
     </w:p>
@@ -11814,43 +11623,7 @@
             <w:sz w:val="24"/>
             <w:szCs w:val="24"/>
           </w:rPr>
-          <w:t>https://www</w:t>
-        </w:r>
-        <w:r>
-          <w:rPr>
-            <w:rStyle w:val="Hyperlink"/>
-            <w:rFonts w:eastAsia="Times New Roman"/>
-            <w:sz w:val="24"/>
-            <w:szCs w:val="24"/>
-          </w:rPr>
-          <w:t>.</w:t>
-        </w:r>
-        <w:r>
-          <w:rPr>
-            <w:rStyle w:val="Hyperlink"/>
-            <w:rFonts w:eastAsia="Times New Roman"/>
-            <w:sz w:val="24"/>
-            <w:szCs w:val="24"/>
-          </w:rPr>
-          <w:t>creativeblo</w:t>
-        </w:r>
-        <w:r>
-          <w:rPr>
-            <w:rStyle w:val="Hyperlink"/>
-            <w:rFonts w:eastAsia="Times New Roman"/>
-            <w:sz w:val="24"/>
-            <w:szCs w:val="24"/>
-          </w:rPr>
-          <w:t>q</w:t>
-        </w:r>
-        <w:r>
-          <w:rPr>
-            <w:rStyle w:val="Hyperlink"/>
-            <w:rFonts w:eastAsia="Times New Roman"/>
-            <w:sz w:val="24"/>
-            <w:szCs w:val="24"/>
-          </w:rPr>
-          <w:t>.com/how-to/12-tips-for-realistic-3d-lighting</w:t>
+          <w:t>https://www.creativebloq.com/how-to/12-tips-for-realistic-3d-lighting</w:t>
         </w:r>
         <w:bookmarkEnd w:id="45"/>
       </w:hyperlink>
@@ -11922,49 +11695,7 @@
             <w:rStyle w:val="Hyperlink"/>
             <w:b/>
           </w:rPr>
-          <w:t>https://inspirationtuts.c</w:t>
-        </w:r>
-        <w:r>
-          <w:rPr>
-            <w:rStyle w:val="Hyperlink"/>
-            <w:b/>
-          </w:rPr>
-          <w:t>o</w:t>
-        </w:r>
-        <w:r>
-          <w:rPr>
-            <w:rStyle w:val="Hyperlink"/>
-            <w:b/>
-          </w:rPr>
-          <w:t>m/3d-mo</w:t>
-        </w:r>
-        <w:r>
-          <w:rPr>
-            <w:rStyle w:val="Hyperlink"/>
-            <w:b/>
-          </w:rPr>
-          <w:t>d</w:t>
-        </w:r>
-        <w:r>
-          <w:rPr>
-            <w:rStyle w:val="Hyperlink"/>
-            <w:b/>
-          </w:rPr>
-          <w:t>eling-vs-sculp</w:t>
-        </w:r>
-        <w:r>
-          <w:rPr>
-            <w:rStyle w:val="Hyperlink"/>
-            <w:b/>
-          </w:rPr>
-          <w:t>t</w:t>
-        </w:r>
-        <w:r>
-          <w:rPr>
-            <w:rStyle w:val="Hyperlink"/>
-            <w:b/>
-          </w:rPr>
-          <w:t>ing-whats-the-difference/</w:t>
+          <w:t>https://inspirationtuts.com/3d-modeling-vs-sculpting-whats-the-difference/</w:t>
         </w:r>
       </w:hyperlink>
     </w:p>
@@ -12062,49 +11793,7 @@
             <w:rStyle w:val="Hyperlink"/>
             <w:b/>
           </w:rPr>
-          <w:t>https://www</w:t>
-        </w:r>
-        <w:r>
-          <w:rPr>
-            <w:rStyle w:val="Hyperlink"/>
-            <w:b/>
-          </w:rPr>
-          <w:t>.</w:t>
-        </w:r>
-        <w:r>
-          <w:rPr>
-            <w:rStyle w:val="Hyperlink"/>
-            <w:b/>
-          </w:rPr>
-          <w:t>mographment</w:t>
-        </w:r>
-        <w:r>
-          <w:rPr>
-            <w:rStyle w:val="Hyperlink"/>
-            <w:b/>
-          </w:rPr>
-          <w:t>o</w:t>
-        </w:r>
-        <w:r>
-          <w:rPr>
-            <w:rStyle w:val="Hyperlink"/>
-            <w:b/>
-          </w:rPr>
-          <w:t>r.com/education/a-guide-to-3d-texturing-in-anima</w:t>
-        </w:r>
-        <w:r>
-          <w:rPr>
-            <w:rStyle w:val="Hyperlink"/>
-            <w:b/>
-          </w:rPr>
-          <w:t>t</w:t>
-        </w:r>
-        <w:r>
-          <w:rPr>
-            <w:rStyle w:val="Hyperlink"/>
-            <w:b/>
-          </w:rPr>
-          <w:t>ion/</w:t>
+          <w:t>https://www.mographmentor.com/education/a-guide-to-3d-texturing-in-animation/</w:t>
         </w:r>
       </w:hyperlink>
     </w:p>
@@ -12195,21 +11884,7 @@
             <w:rStyle w:val="Hyperlink"/>
             <w:b/>
           </w:rPr>
-          <w:t>https://www.cashify.in/how-is-n</w:t>
-        </w:r>
-        <w:r>
-          <w:rPr>
-            <w:rStyle w:val="Hyperlink"/>
-            <w:b/>
-          </w:rPr>
-          <w:t>e</w:t>
-        </w:r>
-        <w:r>
-          <w:rPr>
-            <w:rStyle w:val="Hyperlink"/>
-            <w:b/>
-          </w:rPr>
-          <w:t>tflixs-the-witcher-different-from-witcher-3-game</w:t>
+          <w:t>https://www.cashify.in/how-is-netflixs-the-witcher-different-from-witcher-3-game</w:t>
         </w:r>
       </w:hyperlink>
     </w:p>
@@ -12255,21 +11930,7 @@
             <w:rStyle w:val="Hyperlink"/>
             <w:b/>
           </w:rPr>
-          <w:t>https://cdna.artstation</w:t>
-        </w:r>
-        <w:r>
-          <w:rPr>
-            <w:rStyle w:val="Hyperlink"/>
-            <w:b/>
-          </w:rPr>
-          <w:t>.</w:t>
-        </w:r>
-        <w:r>
-          <w:rPr>
-            <w:rStyle w:val="Hyperlink"/>
-            <w:b/>
-          </w:rPr>
-          <w:t>com/p/assets/images/images/013/430/062/4k/valentin-oana-cyclops-brokencavern1.jpg?1539584477</w:t>
+          <w:t>https://cdna.artstation.com/p/assets/images/images/013/430/062/4k/valentin-oana-cyclops-brokencavern1.jpg?1539584477</w:t>
         </w:r>
       </w:hyperlink>
     </w:p>
@@ -12299,9 +11960,10 @@
       <w:headerReference w:type="first" r:id="rId37"/>
       <w:footerReference w:type="first" r:id="rId38"/>
       <w:pgSz w:w="12240" w:h="15840"/>
-      <w:pgMar w:top="1440" w:right="58" w:bottom="1449" w:left="0" w:header="728" w:footer="718" w:gutter="0"/>
+      <w:pgMar w:top="720" w:right="720" w:bottom="720" w:left="720" w:header="728" w:footer="718" w:gutter="0"/>
       <w:pgNumType w:start="1"/>
       <w:cols w:space="720"/>
+      <w:docGrid w:linePitch="326"/>
     </w:sectPr>
   </w:body>
 </w:document>
@@ -12406,11 +12068,51 @@
   <w:p>
     <w:pPr>
       <w:spacing w:after="0" w:line="259" w:lineRule="auto"/>
-      <w:ind w:left="0" w:right="1380" w:firstLine="720"/>
-      <w:jc w:val="right"/>
+      <w:ind w:right="1380"/>
     </w:pPr>
     <w:r>
-      <w:t xml:space="preserve">    </w:t>
+      <w:t>2</w:t>
+    </w:r>
+    <w:r>
+      <w:t>004928</w:t>
+    </w:r>
+    <w:r>
+      <w:t>6</w:t>
+    </w:r>
+    <w:r>
+      <w:tab/>
+    </w:r>
+    <w:r>
+      <w:tab/>
+    </w:r>
+    <w:r>
+      <w:tab/>
+    </w:r>
+    <w:r>
+      <w:tab/>
+    </w:r>
+    <w:r>
+      <w:t xml:space="preserve"> Bibek </w:t>
+    </w:r>
+    <w:proofErr w:type="spellStart"/>
+    <w:r>
+      <w:t>Dhungana</w:t>
+    </w:r>
+    <w:proofErr w:type="spellEnd"/>
+    <w:r>
+      <w:tab/>
+    </w:r>
+    <w:r>
+      <w:tab/>
+    </w:r>
+    <w:r>
+      <w:tab/>
+    </w:r>
+    <w:r>
+      <w:tab/>
+    </w:r>
+    <w:r>
+      <w:tab/>
     </w:r>
     <w:r>
       <w:fldChar w:fldCharType="begin"/>
@@ -12422,45 +12124,17 @@
       <w:fldChar w:fldCharType="separate"/>
     </w:r>
     <w:r>
+      <w:rPr>
+        <w:noProof/>
+      </w:rPr>
       <w:t>1</w:t>
     </w:r>
     <w:r>
+      <w:rPr>
+        <w:noProof/>
+      </w:rPr>
       <w:fldChar w:fldCharType="end"/>
     </w:r>
-    <w:r>
-      <w:t xml:space="preserve"> </w:t>
-    </w:r>
-  </w:p>
-  <w:p>
-    <w:pPr>
-      <w:tabs>
-        <w:tab w:val="center" w:pos="3052"/>
-        <w:tab w:val="center" w:pos="6123"/>
-      </w:tabs>
-      <w:spacing w:after="0" w:line="259" w:lineRule="auto"/>
-      <w:ind w:left="0" w:right="0" w:firstLine="0"/>
-    </w:pPr>
-    <w:r>
-      <w:rPr>
-        <w:rFonts w:ascii="Calibri" w:eastAsia="Calibri" w:hAnsi="Calibri" w:cs="Calibri"/>
-        <w:sz w:val="22"/>
-      </w:rPr>
-      <w:tab/>
-    </w:r>
-    <w:r>
-      <w:t>20049286</w:t>
-    </w:r>
-    <w:r>
-      <w:tab/>
-    </w:r>
-    <w:r>
-      <w:t xml:space="preserve">                                                                         Bibek </w:t>
-    </w:r>
-    <w:proofErr w:type="spellStart"/>
-    <w:r>
-      <w:t>Dhungana</w:t>
-    </w:r>
-    <w:proofErr w:type="spellEnd"/>
     <w:r>
       <w:t xml:space="preserve"> </w:t>
     </w:r>
@@ -12616,18 +12290,17 @@
       <w:ind w:left="0" w:right="0" w:firstLine="0"/>
     </w:pPr>
     <w:r>
-      <w:rPr>
-        <w:rFonts w:ascii="Calibri" w:eastAsia="Calibri" w:hAnsi="Calibri" w:cs="Calibri"/>
-        <w:sz w:val="22"/>
-      </w:rPr>
+      <w:t>SM6P07NI</w:t>
+    </w:r>
+    <w:r>
       <w:tab/>
     </w:r>
     <w:r>
-      <w:t xml:space="preserve">SM6P07NI   </w:t>
+      <w:tab/>
     </w:r>
     <w:r>
       <w:tab/>
-      <w:t xml:space="preserve">Digital Media Project </w:t>
+      <w:t>Digital Media Project</w:t>
     </w:r>
   </w:p>
 </w:hdr>
@@ -14664,7 +14337,6 @@
   <w:style w:type="character" w:default="1" w:styleId="DefaultParagraphFont">
     <w:name w:val="Default Paragraph Font"/>
     <w:uiPriority w:val="1"/>
-    <w:semiHidden/>
     <w:unhideWhenUsed/>
   </w:style>
   <w:style w:type="table" w:default="1" w:styleId="TableNormal">

</xml_diff>